<commit_message>
[Sistemas de Tempo Real] Atualização dos diários de Nova Cruz e Santa Cruz, modificação do arquivo de tópicos e no arquivo do trabalho de introdução ao Qt.
</commit_message>
<xml_diff>
--- a/disciplinas/sistemas_de_tempo_real/material/topicos.docx
+++ b/disciplinas/sistemas_de_tempo_real/material/topicos.docx
@@ -2,53 +2,171 @@
 <file path=word/document.xml><?xml version="1.0" encoding="utf-8"?>
 <w:document xmlns:wpc="http://schemas.microsoft.com/office/word/2010/wordprocessingCanvas" xmlns:mc="http://schemas.openxmlformats.org/markup-compatibility/2006" xmlns:o="urn:schemas-microsoft-com:office:office" xmlns:r="http://schemas.openxmlformats.org/officeDocument/2006/relationships" xmlns:m="http://schemas.openxmlformats.org/officeDocument/2006/math" xmlns:v="urn:schemas-microsoft-com:vml" xmlns:wp14="http://schemas.microsoft.com/office/word/2010/wordprocessingDrawing" xmlns:wp="http://schemas.openxmlformats.org/drawingml/2006/wordprocessingDrawing" xmlns:w10="urn:schemas-microsoft-com:office:word" xmlns:w="http://schemas.openxmlformats.org/wordprocessingml/2006/main" xmlns:w14="http://schemas.microsoft.com/office/word/2010/wordml" xmlns:wpg="http://schemas.microsoft.com/office/word/2010/wordprocessingGroup" xmlns:wpi="http://schemas.microsoft.com/office/word/2010/wordprocessingInk" xmlns:wne="http://schemas.microsoft.com/office/word/2006/wordml" xmlns:wps="http://schemas.microsoft.com/office/word/2010/wordprocessingShape" mc:Ignorable="w14 wp14">
   <w:body>
-    <w:p>
-      <w:pPr>
-        <w:spacing w:after="0" w:line="240" w:lineRule="auto"/>
+    <w:tbl>
+      <w:tblPr>
+        <w:tblStyle w:val="Tabelacomgrade"/>
+        <w:tblW w:w="0" w:type="auto"/>
         <w:jc w:val="center"/>
-      </w:pPr>
-      <w:r>
-        <w:t>UNIVERSIDADE DO ESTADO DO RIO GRANDE DO NORTE</w:t>
-      </w:r>
-    </w:p>
-    <w:p>
-      <w:pPr>
-        <w:spacing w:after="0" w:line="240" w:lineRule="auto"/>
-        <w:jc w:val="center"/>
-      </w:pPr>
-      <w:r>
-        <w:t>CIÊNCIAS DA COMPUTAÇÃO</w:t>
-      </w:r>
-    </w:p>
-    <w:p>
-      <w:pPr>
-        <w:spacing w:after="0" w:line="240" w:lineRule="auto"/>
-        <w:jc w:val="center"/>
-      </w:pPr>
-      <w:r>
-        <w:t>SISTEMAS DE TEMPO REAL</w:t>
-      </w:r>
-    </w:p>
-    <w:p>
-      <w:pPr>
-        <w:spacing w:after="0" w:line="240" w:lineRule="auto"/>
-        <w:jc w:val="center"/>
-      </w:pPr>
-      <w:r>
-        <w:t>Tópicos de Aula</w:t>
-      </w:r>
-      <w:bookmarkStart w:id="0" w:name="_GoBack"/>
-      <w:bookmarkEnd w:id="0"/>
-    </w:p>
-    <w:p>
-      <w:pPr>
-        <w:spacing w:after="0" w:line="240" w:lineRule="auto"/>
-        <w:jc w:val="both"/>
-      </w:pPr>
-    </w:p>
-    <w:p>
-      <w:pPr>
-        <w:spacing w:after="0" w:line="240" w:lineRule="auto"/>
+        <w:tblBorders>
+          <w:top w:val="none" w:sz="0" w:space="0" w:color="auto"/>
+          <w:left w:val="none" w:sz="0" w:space="0" w:color="auto"/>
+          <w:bottom w:val="none" w:sz="0" w:space="0" w:color="auto"/>
+          <w:right w:val="none" w:sz="0" w:space="0" w:color="auto"/>
+          <w:insideH w:val="none" w:sz="0" w:space="0" w:color="auto"/>
+          <w:insideV w:val="none" w:sz="0" w:space="0" w:color="auto"/>
+        </w:tblBorders>
+        <w:tblLook w:val="04A0" w:firstRow="1" w:lastRow="0" w:firstColumn="1" w:lastColumn="0" w:noHBand="0" w:noVBand="1"/>
+      </w:tblPr>
+      <w:tblGrid>
+        <w:gridCol w:w="1496"/>
+        <w:gridCol w:w="6637"/>
+      </w:tblGrid>
+      <w:tr>
+        <w:trPr>
+          <w:jc w:val="center"/>
+        </w:trPr>
+        <w:tc>
+          <w:tcPr>
+            <w:tcW w:w="1496" w:type="dxa"/>
+          </w:tcPr>
+          <w:p>
+            <w:r>
+              <w:rPr>
+                <w:noProof/>
+                <w:lang w:eastAsia="pt-BR"/>
+              </w:rPr>
+              <w:drawing>
+                <wp:inline distT="0" distB="0" distL="0" distR="0" wp14:anchorId="1BD06616" wp14:editId="24E91530">
+                  <wp:extent cx="759600" cy="1242000"/>
+                  <wp:effectExtent l="0" t="0" r="2540" b="0"/>
+                  <wp:docPr id="8" name="Imagem 8" descr="D:\imagens\design\logos\uern.png"/>
+                  <wp:cNvGraphicFramePr>
+                    <a:graphicFrameLocks xmlns:a="http://schemas.openxmlformats.org/drawingml/2006/main" noChangeAspect="1"/>
+                  </wp:cNvGraphicFramePr>
+                  <a:graphic xmlns:a="http://schemas.openxmlformats.org/drawingml/2006/main">
+                    <a:graphicData uri="http://schemas.openxmlformats.org/drawingml/2006/picture">
+                      <pic:pic xmlns:pic="http://schemas.openxmlformats.org/drawingml/2006/picture">
+                        <pic:nvPicPr>
+                          <pic:cNvPr id="0" name="Picture 4" descr="D:\imagens\design\logos\uern.png"/>
+                          <pic:cNvPicPr>
+                            <a:picLocks noChangeAspect="1" noChangeArrowheads="1"/>
+                          </pic:cNvPicPr>
+                        </pic:nvPicPr>
+                        <pic:blipFill>
+                          <a:blip r:embed="rId8" cstate="print">
+                            <a:extLst>
+                              <a:ext uri="{28A0092B-C50C-407E-A947-70E740481C1C}">
+                                <a14:useLocalDpi xmlns:a14="http://schemas.microsoft.com/office/drawing/2010/main" val="0"/>
+                              </a:ext>
+                            </a:extLst>
+                          </a:blip>
+                          <a:srcRect/>
+                          <a:stretch>
+                            <a:fillRect/>
+                          </a:stretch>
+                        </pic:blipFill>
+                        <pic:spPr bwMode="auto">
+                          <a:xfrm>
+                            <a:off x="0" y="0"/>
+                            <a:ext cx="759600" cy="1242000"/>
+                          </a:xfrm>
+                          <a:prstGeom prst="rect">
+                            <a:avLst/>
+                          </a:prstGeom>
+                          <a:noFill/>
+                          <a:ln>
+                            <a:noFill/>
+                          </a:ln>
+                        </pic:spPr>
+                      </pic:pic>
+                    </a:graphicData>
+                  </a:graphic>
+                </wp:inline>
+              </w:drawing>
+            </w:r>
+          </w:p>
+        </w:tc>
+        <w:tc>
+          <w:tcPr>
+            <w:tcW w:w="6637" w:type="dxa"/>
+            <w:vAlign w:val="center"/>
+          </w:tcPr>
+          <w:p>
+            <w:pPr>
+              <w:jc w:val="center"/>
+            </w:pPr>
+            <w:r>
+              <w:t>Governo do Estado do Rio Grande do Norte</w:t>
+            </w:r>
+          </w:p>
+          <w:p>
+            <w:pPr>
+              <w:jc w:val="center"/>
+            </w:pPr>
+            <w:r>
+              <w:t xml:space="preserve">Secretaria de Estado da Educação, da Cultural e dos Desportos – </w:t>
+            </w:r>
+            <w:proofErr w:type="gramStart"/>
+            <w:r>
+              <w:t>SECD</w:t>
+            </w:r>
+            <w:proofErr w:type="gramEnd"/>
+          </w:p>
+          <w:p>
+            <w:pPr>
+              <w:jc w:val="center"/>
+            </w:pPr>
+            <w:r>
+              <w:t>UNIVERSIDADE DO ESTADO DO RIO GRANDE DO NORTE – UERN</w:t>
+            </w:r>
+          </w:p>
+          <w:p>
+            <w:pPr>
+              <w:jc w:val="center"/>
+            </w:pPr>
+            <w:proofErr w:type="spellStart"/>
+            <w:r>
+              <w:t>Pró-Reitoria</w:t>
+            </w:r>
+            <w:proofErr w:type="spellEnd"/>
+            <w:r>
+              <w:t xml:space="preserve"> de Ensino e Graduação – PROEG</w:t>
+            </w:r>
+          </w:p>
+          <w:p>
+            <w:pPr>
+              <w:jc w:val="center"/>
+            </w:pPr>
+            <w:r>
+              <w:t>Ciências da Computação</w:t>
+            </w:r>
+          </w:p>
+          <w:p>
+            <w:pPr>
+              <w:jc w:val="center"/>
+            </w:pPr>
+            <w:r>
+              <w:t>Sistemas de Tempo Real – Tópicos de aula</w:t>
+            </w:r>
+          </w:p>
+        </w:tc>
+      </w:tr>
+    </w:tbl>
+    <w:p>
+      <w:pPr>
+        <w:spacing w:after="0" w:line="240" w:lineRule="auto"/>
+        <w:jc w:val="both"/>
+      </w:pPr>
+    </w:p>
+    <w:p>
+      <w:pPr>
+        <w:spacing w:after="0" w:line="240" w:lineRule="auto"/>
+        <w:jc w:val="both"/>
+      </w:pPr>
+    </w:p>
+    <w:p>
+      <w:pPr>
+        <w:spacing w:after="120" w:line="240" w:lineRule="auto"/>
         <w:jc w:val="both"/>
         <w:rPr>
           <w:b/>
@@ -72,18 +190,483 @@
     </w:p>
     <w:p>
       <w:pPr>
-        <w:spacing w:after="0" w:line="240" w:lineRule="auto"/>
-        <w:jc w:val="both"/>
-      </w:pPr>
-    </w:p>
-    <w:p>
-      <w:pPr>
-        <w:spacing w:after="0" w:line="240" w:lineRule="auto"/>
-        <w:jc w:val="both"/>
-      </w:pPr>
-    </w:p>
-    <w:p>
-      <w:r>
+        <w:spacing w:after="120" w:line="240" w:lineRule="auto"/>
+        <w:jc w:val="both"/>
+      </w:pPr>
+      <w:r>
+        <w:t xml:space="preserve">1.1 </w:t>
+      </w:r>
+      <w:r>
+        <w:t>Aspectos gerais</w:t>
+      </w:r>
+    </w:p>
+    <w:p>
+      <w:pPr>
+        <w:pStyle w:val="PargrafodaLista"/>
+        <w:numPr>
+          <w:ilvl w:val="0"/>
+          <w:numId w:val="1"/>
+        </w:numPr>
+        <w:spacing w:after="0" w:line="240" w:lineRule="auto"/>
+        <w:jc w:val="both"/>
+      </w:pPr>
+      <w:r>
+        <w:t>Proliferação do uso dos sistemas computacionais na sociedade</w:t>
+      </w:r>
+      <w:r>
+        <w:t xml:space="preserve"> </w:t>
+      </w:r>
+      <w:r>
+        <w:sym w:font="Wingdings 3" w:char="F022"/>
+      </w:r>
+      <w:r>
+        <w:t xml:space="preserve"> aparecimento de diversas aplicações com requisitos de tempo real</w:t>
+      </w:r>
+    </w:p>
+    <w:p>
+      <w:pPr>
+        <w:pStyle w:val="PargrafodaLista"/>
+        <w:numPr>
+          <w:ilvl w:val="0"/>
+          <w:numId w:val="1"/>
+        </w:numPr>
+        <w:spacing w:after="0" w:line="240" w:lineRule="auto"/>
+        <w:jc w:val="both"/>
+      </w:pPr>
+      <w:r>
+        <w:t xml:space="preserve">Aplicações variam quanto </w:t>
+      </w:r>
+      <w:proofErr w:type="gramStart"/>
+      <w:r>
+        <w:t>a</w:t>
+      </w:r>
+      <w:proofErr w:type="gramEnd"/>
+      <w:r>
+        <w:t xml:space="preserve"> complexidade</w:t>
+      </w:r>
+    </w:p>
+    <w:p>
+      <w:pPr>
+        <w:pStyle w:val="PargrafodaLista"/>
+        <w:numPr>
+          <w:ilvl w:val="1"/>
+          <w:numId w:val="1"/>
+        </w:numPr>
+        <w:spacing w:after="0" w:line="240" w:lineRule="auto"/>
+        <w:jc w:val="both"/>
+      </w:pPr>
+      <w:r>
+        <w:t>Sistemas simples</w:t>
+      </w:r>
+    </w:p>
+    <w:p>
+      <w:pPr>
+        <w:pStyle w:val="PargrafodaLista"/>
+        <w:numPr>
+          <w:ilvl w:val="2"/>
+          <w:numId w:val="1"/>
+        </w:numPr>
+        <w:spacing w:after="0" w:line="240" w:lineRule="auto"/>
+        <w:jc w:val="both"/>
+      </w:pPr>
+      <w:r>
+        <w:t>Controladores inteligentes embutidos em aparelhos de utilidades domésticas (lavadoras, micro-ondas, apar</w:t>
+      </w:r>
+      <w:r>
+        <w:t>elhos de DVD</w:t>
+      </w:r>
+      <w:r>
+        <w:t>...</w:t>
+      </w:r>
+      <w:proofErr w:type="gramStart"/>
+      <w:r>
+        <w:t>)</w:t>
+      </w:r>
+      <w:proofErr w:type="gramEnd"/>
+    </w:p>
+    <w:p>
+      <w:pPr>
+        <w:pStyle w:val="PargrafodaLista"/>
+        <w:numPr>
+          <w:ilvl w:val="1"/>
+          <w:numId w:val="1"/>
+        </w:numPr>
+        <w:spacing w:after="0" w:line="240" w:lineRule="auto"/>
+        <w:jc w:val="both"/>
+      </w:pPr>
+      <w:r>
+        <w:t>Sistemas complexos</w:t>
+      </w:r>
+    </w:p>
+    <w:p>
+      <w:pPr>
+        <w:pStyle w:val="PargrafodaLista"/>
+        <w:numPr>
+          <w:ilvl w:val="2"/>
+          <w:numId w:val="1"/>
+        </w:numPr>
+        <w:spacing w:after="0" w:line="240" w:lineRule="auto"/>
+        <w:jc w:val="both"/>
+      </w:pPr>
+      <w:r>
+        <w:t>Sistemas militares de defesa</w:t>
+      </w:r>
+    </w:p>
+    <w:p>
+      <w:pPr>
+        <w:pStyle w:val="PargrafodaLista"/>
+        <w:numPr>
+          <w:ilvl w:val="2"/>
+          <w:numId w:val="1"/>
+        </w:numPr>
+        <w:spacing w:after="0" w:line="240" w:lineRule="auto"/>
+        <w:jc w:val="both"/>
+      </w:pPr>
+      <w:r>
+        <w:t>Sistemas de controle de plantas industriais</w:t>
+      </w:r>
+    </w:p>
+    <w:p>
+      <w:pPr>
+        <w:pStyle w:val="PargrafodaLista"/>
+        <w:numPr>
+          <w:ilvl w:val="2"/>
+          <w:numId w:val="1"/>
+        </w:numPr>
+        <w:spacing w:after="0" w:line="240" w:lineRule="auto"/>
+        <w:jc w:val="both"/>
+      </w:pPr>
+      <w:r>
+        <w:t>Controle de tráfego aéreo/ferroviário</w:t>
+      </w:r>
+    </w:p>
+    <w:p>
+      <w:pPr>
+        <w:pStyle w:val="PargrafodaLista"/>
+        <w:numPr>
+          <w:ilvl w:val="0"/>
+          <w:numId w:val="1"/>
+        </w:numPr>
+        <w:spacing w:after="0" w:line="240" w:lineRule="auto"/>
+        <w:jc w:val="both"/>
+      </w:pPr>
+      <w:r>
+        <w:t>Algumas aplicações apresentam restrições de tempo mais rigorosas</w:t>
+      </w:r>
+    </w:p>
+    <w:p>
+      <w:pPr>
+        <w:pStyle w:val="PargrafodaLista"/>
+        <w:numPr>
+          <w:ilvl w:val="1"/>
+          <w:numId w:val="1"/>
+        </w:numPr>
+        <w:spacing w:after="0" w:line="240" w:lineRule="auto"/>
+        <w:jc w:val="both"/>
+      </w:pPr>
+      <w:r>
+        <w:t>Aplicações rigorosas</w:t>
+      </w:r>
+    </w:p>
+    <w:p>
+      <w:pPr>
+        <w:pStyle w:val="PargrafodaLista"/>
+        <w:numPr>
+          <w:ilvl w:val="2"/>
+          <w:numId w:val="1"/>
+        </w:numPr>
+        <w:spacing w:after="0" w:line="240" w:lineRule="auto"/>
+        <w:jc w:val="both"/>
+      </w:pPr>
+      <w:r>
+        <w:t>Monitoramento de pacientes em hospitais</w:t>
+      </w:r>
+    </w:p>
+    <w:p>
+      <w:pPr>
+        <w:pStyle w:val="PargrafodaLista"/>
+        <w:numPr>
+          <w:ilvl w:val="2"/>
+          <w:numId w:val="1"/>
+        </w:numPr>
+        <w:spacing w:after="0" w:line="240" w:lineRule="auto"/>
+        <w:jc w:val="both"/>
+      </w:pPr>
+      <w:r>
+        <w:t>Sistemas de supervisão e controle</w:t>
+      </w:r>
+    </w:p>
+    <w:p>
+      <w:pPr>
+        <w:pStyle w:val="PargrafodaLista"/>
+        <w:numPr>
+          <w:ilvl w:val="2"/>
+          <w:numId w:val="1"/>
+        </w:numPr>
+        <w:spacing w:after="0" w:line="240" w:lineRule="auto"/>
+        <w:jc w:val="both"/>
+      </w:pPr>
+      <w:r>
+        <w:t xml:space="preserve">Sistemas embarcados (robôs, </w:t>
+      </w:r>
+      <w:r>
+        <w:t>aviões...</w:t>
+      </w:r>
+      <w:proofErr w:type="gramStart"/>
+      <w:r>
+        <w:t>)</w:t>
+      </w:r>
+      <w:proofErr w:type="gramEnd"/>
+    </w:p>
+    <w:p>
+      <w:pPr>
+        <w:pStyle w:val="PargrafodaLista"/>
+        <w:numPr>
+          <w:ilvl w:val="1"/>
+          <w:numId w:val="1"/>
+        </w:numPr>
+        <w:spacing w:after="0" w:line="240" w:lineRule="auto"/>
+        <w:jc w:val="both"/>
+      </w:pPr>
+      <w:r>
+        <w:t>Aplicações menos rigorosas</w:t>
+      </w:r>
+    </w:p>
+    <w:p>
+      <w:pPr>
+        <w:pStyle w:val="PargrafodaLista"/>
+        <w:numPr>
+          <w:ilvl w:val="2"/>
+          <w:numId w:val="1"/>
+        </w:numPr>
+        <w:spacing w:after="0" w:line="240" w:lineRule="auto"/>
+        <w:jc w:val="both"/>
+      </w:pPr>
+      <w:r>
+        <w:t>Videogame</w:t>
+      </w:r>
+    </w:p>
+    <w:p>
+      <w:pPr>
+        <w:pStyle w:val="PargrafodaLista"/>
+        <w:numPr>
+          <w:ilvl w:val="2"/>
+          <w:numId w:val="1"/>
+        </w:numPr>
+        <w:spacing w:after="0" w:line="240" w:lineRule="auto"/>
+        <w:jc w:val="both"/>
+      </w:pPr>
+      <w:r>
+        <w:t>Videoconferência</w:t>
+      </w:r>
+    </w:p>
+    <w:p>
+      <w:pPr>
+        <w:pStyle w:val="PargrafodaLista"/>
+        <w:numPr>
+          <w:ilvl w:val="2"/>
+          <w:numId w:val="1"/>
+        </w:numPr>
+        <w:spacing w:after="0" w:line="240" w:lineRule="auto"/>
+        <w:jc w:val="both"/>
+      </w:pPr>
+      <w:r>
+        <w:t>Aplicações multimídia</w:t>
+      </w:r>
+    </w:p>
+    <w:p>
+      <w:pPr>
+        <w:pStyle w:val="PargrafodaLista"/>
+        <w:numPr>
+          <w:ilvl w:val="0"/>
+          <w:numId w:val="1"/>
+        </w:numPr>
+        <w:spacing w:after="0" w:line="240" w:lineRule="auto"/>
+        <w:jc w:val="both"/>
+      </w:pPr>
+      <w:r>
+        <w:t>Metodologias e ferramentas convencionais</w:t>
+      </w:r>
+      <w:r>
+        <w:t xml:space="preserve"> nem sempre garantem que os requisitos temporais sejam </w:t>
+      </w:r>
+      <w:r>
+        <w:t>facilmente implementados</w:t>
+      </w:r>
+    </w:p>
+    <w:p>
+      <w:pPr>
+        <w:pStyle w:val="PargrafodaLista"/>
+        <w:numPr>
+          <w:ilvl w:val="1"/>
+          <w:numId w:val="1"/>
+        </w:numPr>
+        <w:spacing w:after="0" w:line="240" w:lineRule="auto"/>
+        <w:jc w:val="both"/>
+      </w:pPr>
+      <w:r>
+        <w:t>Os sistemas operacionais</w:t>
+      </w:r>
+      <w:r>
+        <w:t xml:space="preserve"> </w:t>
+      </w:r>
+      <w:r>
+        <w:t xml:space="preserve">ou núcleos </w:t>
+      </w:r>
+      <w:r>
+        <w:t>de tempo real que gerenciam interrupções e tarefas</w:t>
+      </w:r>
+      <w:r>
+        <w:t xml:space="preserve"> permitem então a programação de temporizadores</w:t>
+      </w:r>
+      <w:r>
+        <w:t xml:space="preserve"> que, na maioria dos casos, são ferramentas suficientes para a construção de </w:t>
+      </w:r>
+      <w:proofErr w:type="gramStart"/>
+      <w:r>
+        <w:t>STR</w:t>
+      </w:r>
+      <w:proofErr w:type="gramEnd"/>
+    </w:p>
+    <w:p>
+      <w:pPr>
+        <w:pStyle w:val="PargrafodaLista"/>
+        <w:numPr>
+          <w:ilvl w:val="0"/>
+          <w:numId w:val="1"/>
+        </w:numPr>
+        <w:spacing w:after="0" w:line="240" w:lineRule="auto"/>
+        <w:jc w:val="both"/>
+      </w:pPr>
+      <w:r>
+        <w:t>As práticas de implementação atuais tem permitido atender de forma aceitável os requisitos da maioria dos STR</w:t>
+      </w:r>
+    </w:p>
+    <w:p>
+      <w:pPr>
+        <w:pStyle w:val="PargrafodaLista"/>
+        <w:numPr>
+          <w:ilvl w:val="1"/>
+          <w:numId w:val="1"/>
+        </w:numPr>
+        <w:spacing w:after="0" w:line="240" w:lineRule="auto"/>
+        <w:jc w:val="both"/>
+      </w:pPr>
+      <w:r>
+        <w:t>Técnicas e ferramentas convencionais apresentam limitações</w:t>
+      </w:r>
+    </w:p>
+    <w:p>
+      <w:pPr>
+        <w:pStyle w:val="PargrafodaLista"/>
+        <w:numPr>
+          <w:ilvl w:val="0"/>
+          <w:numId w:val="1"/>
+        </w:numPr>
+        <w:spacing w:after="0" w:line="240" w:lineRule="auto"/>
+        <w:jc w:val="both"/>
+      </w:pPr>
+      <w:r>
+        <w:t xml:space="preserve">As exigências cada vez maiores sobre aspectos de segurança colocam em xeque as metodologias e ferramentas convencionais, sob pena de perdas sobre o aspecto financeiro, ambiental ou </w:t>
+      </w:r>
+      <w:proofErr w:type="gramStart"/>
+      <w:r>
+        <w:t>humano</w:t>
+      </w:r>
+      <w:proofErr w:type="gramEnd"/>
+    </w:p>
+    <w:p>
+      <w:pPr>
+        <w:pStyle w:val="PargrafodaLista"/>
+        <w:numPr>
+          <w:ilvl w:val="0"/>
+          <w:numId w:val="1"/>
+        </w:numPr>
+        <w:spacing w:after="0" w:line="240" w:lineRule="auto"/>
+        <w:jc w:val="both"/>
+      </w:pPr>
+      <w:r>
+        <w:t xml:space="preserve">Nas aplicações mais críticas, são assumidas situações de operações extremas e </w:t>
+      </w:r>
+      <w:proofErr w:type="gramStart"/>
+      <w:r>
+        <w:t>pessimistas</w:t>
+      </w:r>
+      <w:proofErr w:type="gramEnd"/>
+    </w:p>
+    <w:p>
+      <w:pPr>
+        <w:pStyle w:val="PargrafodaLista"/>
+        <w:numPr>
+          <w:ilvl w:val="1"/>
+          <w:numId w:val="1"/>
+        </w:numPr>
+        <w:spacing w:after="0" w:line="240" w:lineRule="auto"/>
+        <w:jc w:val="both"/>
+      </w:pPr>
+      <w:r>
+        <w:t>Várias hipóteses são supostas</w:t>
+      </w:r>
+    </w:p>
+    <w:p>
+      <w:pPr>
+        <w:pStyle w:val="PargrafodaLista"/>
+        <w:numPr>
+          <w:ilvl w:val="1"/>
+          <w:numId w:val="1"/>
+        </w:numPr>
+        <w:spacing w:after="0" w:line="240" w:lineRule="auto"/>
+        <w:jc w:val="both"/>
+      </w:pPr>
+      <w:r>
+        <w:t>Consideram-se os piores cenários possíveis</w:t>
+      </w:r>
+    </w:p>
+    <w:p>
+      <w:pPr>
+        <w:pStyle w:val="PargrafodaLista"/>
+        <w:numPr>
+          <w:ilvl w:val="1"/>
+          <w:numId w:val="1"/>
+        </w:numPr>
+        <w:spacing w:after="0" w:line="240" w:lineRule="auto"/>
+        <w:jc w:val="both"/>
+      </w:pPr>
+      <w:r>
+        <w:t xml:space="preserve">Independente desses aspectos supostos, os STR devem atender todas as restrições </w:t>
+      </w:r>
+      <w:proofErr w:type="gramStart"/>
+      <w:r>
+        <w:t>temporais</w:t>
+      </w:r>
+      <w:proofErr w:type="gramEnd"/>
+    </w:p>
+    <w:p>
+      <w:pPr>
+        <w:spacing w:after="0" w:line="240" w:lineRule="auto"/>
+        <w:jc w:val="both"/>
+      </w:pPr>
+      <w:bookmarkStart w:id="0" w:name="_GoBack"/>
+      <w:bookmarkEnd w:id="0"/>
+    </w:p>
+    <w:p>
+      <w:pPr>
+        <w:spacing w:after="0" w:line="240" w:lineRule="auto"/>
+        <w:jc w:val="both"/>
+      </w:pPr>
+      <w:r>
+        <w:t>1.2 Diferentes interpretações do tempo</w:t>
+      </w:r>
+    </w:p>
+    <w:p>
+      <w:pPr>
+        <w:spacing w:after="0" w:line="240" w:lineRule="auto"/>
+        <w:jc w:val="both"/>
+      </w:pPr>
+    </w:p>
+    <w:p>
+      <w:r>
+        <w:lastRenderedPageBreak/>
         <w:br w:type="page"/>
       </w:r>
     </w:p>
@@ -708,10 +1291,7 @@
       </w:pPr>
       <w:proofErr w:type="gramStart"/>
       <w:r>
-        <w:t>5.2 E</w:t>
-      </w:r>
-      <w:r>
-        <w:t>scalonamento</w:t>
+        <w:t>5.2 Escalonamento</w:t>
       </w:r>
       <w:proofErr w:type="gramEnd"/>
       <w:r>
@@ -737,10 +1317,7 @@
       </w:pPr>
       <w:proofErr w:type="gramStart"/>
       <w:r>
-        <w:t>5.2 E</w:t>
-      </w:r>
-      <w:r>
-        <w:t>scalonamento</w:t>
+        <w:t>5.2 Escalonamento</w:t>
       </w:r>
       <w:proofErr w:type="gramEnd"/>
       <w:r>
@@ -893,6 +1470,7 @@
       </w:pPr>
     </w:p>
     <w:sectPr>
+      <w:footerReference w:type="default" r:id="rId9"/>
       <w:pgSz w:w="11906" w:h="16838"/>
       <w:pgMar w:top="1417" w:right="1701" w:bottom="1417" w:left="1701" w:header="708" w:footer="708" w:gutter="0"/>
       <w:cols w:space="708"/>
@@ -900,6 +1478,208 @@
     </w:sectPr>
   </w:body>
 </w:document>
+</file>
+
+<file path=word/endnotes.xml><?xml version="1.0" encoding="utf-8"?>
+<w:endnotes xmlns:wpc="http://schemas.microsoft.com/office/word/2010/wordprocessingCanvas" xmlns:mc="http://schemas.openxmlformats.org/markup-compatibility/2006" xmlns:o="urn:schemas-microsoft-com:office:office" xmlns:r="http://schemas.openxmlformats.org/officeDocument/2006/relationships" xmlns:m="http://schemas.openxmlformats.org/officeDocument/2006/math" xmlns:v="urn:schemas-microsoft-com:vml" xmlns:wp14="http://schemas.microsoft.com/office/word/2010/wordprocessingDrawing" xmlns:wp="http://schemas.openxmlformats.org/drawingml/2006/wordprocessingDrawing" xmlns:w10="urn:schemas-microsoft-com:office:word" xmlns:w="http://schemas.openxmlformats.org/wordprocessingml/2006/main" xmlns:w14="http://schemas.microsoft.com/office/word/2010/wordml" xmlns:wpg="http://schemas.microsoft.com/office/word/2010/wordprocessingGroup" xmlns:wpi="http://schemas.microsoft.com/office/word/2010/wordprocessingInk" xmlns:wne="http://schemas.microsoft.com/office/word/2006/wordml" xmlns:wps="http://schemas.microsoft.com/office/word/2010/wordprocessingShape" mc:Ignorable="w14 wp14">
+  <w:endnote w:type="separator" w:id="-1">
+    <w:p>
+      <w:pPr>
+        <w:spacing w:after="0" w:line="240" w:lineRule="auto"/>
+      </w:pPr>
+      <w:r>
+        <w:separator/>
+      </w:r>
+    </w:p>
+  </w:endnote>
+  <w:endnote w:type="continuationSeparator" w:id="0">
+    <w:p>
+      <w:pPr>
+        <w:spacing w:after="0" w:line="240" w:lineRule="auto"/>
+      </w:pPr>
+      <w:r>
+        <w:continuationSeparator/>
+      </w:r>
+    </w:p>
+  </w:endnote>
+</w:endnotes>
+</file>
+
+<file path=word/footer1.xml><?xml version="1.0" encoding="utf-8"?>
+<w:ftr xmlns:wpc="http://schemas.microsoft.com/office/word/2010/wordprocessingCanvas" xmlns:mc="http://schemas.openxmlformats.org/markup-compatibility/2006" xmlns:o="urn:schemas-microsoft-com:office:office" xmlns:r="http://schemas.openxmlformats.org/officeDocument/2006/relationships" xmlns:m="http://schemas.openxmlformats.org/officeDocument/2006/math" xmlns:v="urn:schemas-microsoft-com:vml" xmlns:wp14="http://schemas.microsoft.com/office/word/2010/wordprocessingDrawing" xmlns:wp="http://schemas.openxmlformats.org/drawingml/2006/wordprocessingDrawing" xmlns:w10="urn:schemas-microsoft-com:office:word" xmlns:w="http://schemas.openxmlformats.org/wordprocessingml/2006/main" xmlns:w14="http://schemas.microsoft.com/office/word/2010/wordml" xmlns:wpg="http://schemas.microsoft.com/office/word/2010/wordprocessingGroup" xmlns:wpi="http://schemas.microsoft.com/office/word/2010/wordprocessingInk" xmlns:wne="http://schemas.microsoft.com/office/word/2006/wordml" xmlns:wps="http://schemas.microsoft.com/office/word/2010/wordprocessingShape" mc:Ignorable="w14 wp14">
+  <w:p>
+    <w:pPr>
+      <w:pStyle w:val="Rodap"/>
+    </w:pPr>
+    <w:r>
+      <w:ptab w:relativeTo="margin" w:alignment="right" w:leader="none"/>
+    </w:r>
+    <w:r>
+      <w:fldChar w:fldCharType="begin"/>
+    </w:r>
+    <w:r>
+      <w:instrText xml:space="preserve"> PAGE    \* MERGEFORMAT </w:instrText>
+    </w:r>
+    <w:r>
+      <w:fldChar w:fldCharType="separate"/>
+    </w:r>
+    <w:r>
+      <w:rPr>
+        <w:noProof/>
+      </w:rPr>
+      <w:t>1</w:t>
+    </w:r>
+    <w:r>
+      <w:fldChar w:fldCharType="end"/>
+    </w:r>
+  </w:p>
+</w:ftr>
+</file>
+
+<file path=word/footnotes.xml><?xml version="1.0" encoding="utf-8"?>
+<w:footnotes xmlns:wpc="http://schemas.microsoft.com/office/word/2010/wordprocessingCanvas" xmlns:mc="http://schemas.openxmlformats.org/markup-compatibility/2006" xmlns:o="urn:schemas-microsoft-com:office:office" xmlns:r="http://schemas.openxmlformats.org/officeDocument/2006/relationships" xmlns:m="http://schemas.openxmlformats.org/officeDocument/2006/math" xmlns:v="urn:schemas-microsoft-com:vml" xmlns:wp14="http://schemas.microsoft.com/office/word/2010/wordprocessingDrawing" xmlns:wp="http://schemas.openxmlformats.org/drawingml/2006/wordprocessingDrawing" xmlns:w10="urn:schemas-microsoft-com:office:word" xmlns:w="http://schemas.openxmlformats.org/wordprocessingml/2006/main" xmlns:w14="http://schemas.microsoft.com/office/word/2010/wordml" xmlns:wpg="http://schemas.microsoft.com/office/word/2010/wordprocessingGroup" xmlns:wpi="http://schemas.microsoft.com/office/word/2010/wordprocessingInk" xmlns:wne="http://schemas.microsoft.com/office/word/2006/wordml" xmlns:wps="http://schemas.microsoft.com/office/word/2010/wordprocessingShape" mc:Ignorable="w14 wp14">
+  <w:footnote w:type="separator" w:id="-1">
+    <w:p>
+      <w:pPr>
+        <w:spacing w:after="0" w:line="240" w:lineRule="auto"/>
+      </w:pPr>
+      <w:r>
+        <w:separator/>
+      </w:r>
+    </w:p>
+  </w:footnote>
+  <w:footnote w:type="continuationSeparator" w:id="0">
+    <w:p>
+      <w:pPr>
+        <w:spacing w:after="0" w:line="240" w:lineRule="auto"/>
+      </w:pPr>
+      <w:r>
+        <w:continuationSeparator/>
+      </w:r>
+    </w:p>
+  </w:footnote>
+</w:footnotes>
+</file>
+
+<file path=word/numbering.xml><?xml version="1.0" encoding="utf-8"?>
+<w:numbering xmlns:wpc="http://schemas.microsoft.com/office/word/2010/wordprocessingCanvas" xmlns:mc="http://schemas.openxmlformats.org/markup-compatibility/2006" xmlns:o="urn:schemas-microsoft-com:office:office" xmlns:r="http://schemas.openxmlformats.org/officeDocument/2006/relationships" xmlns:m="http://schemas.openxmlformats.org/officeDocument/2006/math" xmlns:v="urn:schemas-microsoft-com:vml" xmlns:wp14="http://schemas.microsoft.com/office/word/2010/wordprocessingDrawing" xmlns:wp="http://schemas.openxmlformats.org/drawingml/2006/wordprocessingDrawing" xmlns:w10="urn:schemas-microsoft-com:office:word" xmlns:w="http://schemas.openxmlformats.org/wordprocessingml/2006/main" xmlns:w14="http://schemas.microsoft.com/office/word/2010/wordml" xmlns:wpg="http://schemas.microsoft.com/office/word/2010/wordprocessingGroup" xmlns:wpi="http://schemas.microsoft.com/office/word/2010/wordprocessingInk" xmlns:wne="http://schemas.microsoft.com/office/word/2006/wordml" xmlns:wps="http://schemas.microsoft.com/office/word/2010/wordprocessingShape" mc:Ignorable="w14 wp14">
+  <w:abstractNum w:abstractNumId="0">
+    <w:nsid w:val="4D533F41"/>
+    <w:multiLevelType w:val="hybridMultilevel"/>
+    <w:tmpl w:val="A20ACC7A"/>
+    <w:lvl w:ilvl="0" w:tplc="04160005">
+      <w:start w:val="1"/>
+      <w:numFmt w:val="bullet"/>
+      <w:lvlText w:val=""/>
+      <w:lvlJc w:val="left"/>
+      <w:pPr>
+        <w:ind w:left="720" w:hanging="360"/>
+      </w:pPr>
+      <w:rPr>
+        <w:rFonts w:ascii="Wingdings" w:hAnsi="Wingdings" w:hint="default"/>
+      </w:rPr>
+    </w:lvl>
+    <w:lvl w:ilvl="1" w:tplc="10E0A5DE">
+      <w:start w:val="1"/>
+      <w:numFmt w:val="bullet"/>
+      <w:lvlText w:val=""/>
+      <w:lvlJc w:val="left"/>
+      <w:pPr>
+        <w:ind w:left="1440" w:hanging="360"/>
+      </w:pPr>
+      <w:rPr>
+        <w:rFonts w:ascii="Wingdings" w:hAnsi="Wingdings" w:hint="default"/>
+      </w:rPr>
+    </w:lvl>
+    <w:lvl w:ilvl="2" w:tplc="04160001">
+      <w:start w:val="1"/>
+      <w:numFmt w:val="bullet"/>
+      <w:lvlText w:val=""/>
+      <w:lvlJc w:val="left"/>
+      <w:pPr>
+        <w:ind w:left="2160" w:hanging="360"/>
+      </w:pPr>
+      <w:rPr>
+        <w:rFonts w:ascii="Symbol" w:hAnsi="Symbol" w:hint="default"/>
+      </w:rPr>
+    </w:lvl>
+    <w:lvl w:ilvl="3" w:tplc="04160001">
+      <w:start w:val="1"/>
+      <w:numFmt w:val="bullet"/>
+      <w:lvlText w:val=""/>
+      <w:lvlJc w:val="left"/>
+      <w:pPr>
+        <w:ind w:left="2880" w:hanging="360"/>
+      </w:pPr>
+      <w:rPr>
+        <w:rFonts w:ascii="Symbol" w:hAnsi="Symbol" w:hint="default"/>
+      </w:rPr>
+    </w:lvl>
+    <w:lvl w:ilvl="4" w:tplc="04160003" w:tentative="1">
+      <w:start w:val="1"/>
+      <w:numFmt w:val="bullet"/>
+      <w:lvlText w:val="o"/>
+      <w:lvlJc w:val="left"/>
+      <w:pPr>
+        <w:ind w:left="3600" w:hanging="360"/>
+      </w:pPr>
+      <w:rPr>
+        <w:rFonts w:ascii="Courier New" w:hAnsi="Courier New" w:cs="Courier New" w:hint="default"/>
+      </w:rPr>
+    </w:lvl>
+    <w:lvl w:ilvl="5" w:tplc="04160005" w:tentative="1">
+      <w:start w:val="1"/>
+      <w:numFmt w:val="bullet"/>
+      <w:lvlText w:val=""/>
+      <w:lvlJc w:val="left"/>
+      <w:pPr>
+        <w:ind w:left="4320" w:hanging="360"/>
+      </w:pPr>
+      <w:rPr>
+        <w:rFonts w:ascii="Wingdings" w:hAnsi="Wingdings" w:hint="default"/>
+      </w:rPr>
+    </w:lvl>
+    <w:lvl w:ilvl="6" w:tplc="04160001" w:tentative="1">
+      <w:start w:val="1"/>
+      <w:numFmt w:val="bullet"/>
+      <w:lvlText w:val=""/>
+      <w:lvlJc w:val="left"/>
+      <w:pPr>
+        <w:ind w:left="5040" w:hanging="360"/>
+      </w:pPr>
+      <w:rPr>
+        <w:rFonts w:ascii="Symbol" w:hAnsi="Symbol" w:hint="default"/>
+      </w:rPr>
+    </w:lvl>
+    <w:lvl w:ilvl="7" w:tplc="04160003" w:tentative="1">
+      <w:start w:val="1"/>
+      <w:numFmt w:val="bullet"/>
+      <w:lvlText w:val="o"/>
+      <w:lvlJc w:val="left"/>
+      <w:pPr>
+        <w:ind w:left="5760" w:hanging="360"/>
+      </w:pPr>
+      <w:rPr>
+        <w:rFonts w:ascii="Courier New" w:hAnsi="Courier New" w:cs="Courier New" w:hint="default"/>
+      </w:rPr>
+    </w:lvl>
+    <w:lvl w:ilvl="8" w:tplc="04160005" w:tentative="1">
+      <w:start w:val="1"/>
+      <w:numFmt w:val="bullet"/>
+      <w:lvlText w:val=""/>
+      <w:lvlJc w:val="left"/>
+      <w:pPr>
+        <w:ind w:left="6480" w:hanging="360"/>
+      </w:pPr>
+      <w:rPr>
+        <w:rFonts w:ascii="Wingdings" w:hAnsi="Wingdings" w:hint="default"/>
+      </w:rPr>
+    </w:lvl>
+  </w:abstractNum>
+  <w:num w:numId="1">
+    <w:abstractNumId w:val="0"/>
+  </w:num>
+</w:numbering>
 </file>
 
 <file path=word/styles.xml><?xml version="1.0" encoding="utf-8"?>
@@ -1100,6 +1880,116 @@
       <w:contextualSpacing/>
     </w:pPr>
   </w:style>
+  <w:style w:type="table" w:styleId="Tabelacomgrade">
+    <w:name w:val="Table Grid"/>
+    <w:basedOn w:val="Tabelanormal"/>
+    <w:uiPriority w:val="59"/>
+    <w:rsid w:val="003833B2"/>
+    <w:pPr>
+      <w:spacing w:after="0" w:line="240" w:lineRule="auto"/>
+    </w:pPr>
+    <w:tblPr>
+      <w:tblInd w:w="0" w:type="dxa"/>
+      <w:tblBorders>
+        <w:top w:val="single" w:sz="4" w:space="0" w:color="auto"/>
+        <w:left w:val="single" w:sz="4" w:space="0" w:color="auto"/>
+        <w:bottom w:val="single" w:sz="4" w:space="0" w:color="auto"/>
+        <w:right w:val="single" w:sz="4" w:space="0" w:color="auto"/>
+        <w:insideH w:val="single" w:sz="4" w:space="0" w:color="auto"/>
+        <w:insideV w:val="single" w:sz="4" w:space="0" w:color="auto"/>
+      </w:tblBorders>
+      <w:tblCellMar>
+        <w:top w:w="0" w:type="dxa"/>
+        <w:left w:w="108" w:type="dxa"/>
+        <w:bottom w:w="0" w:type="dxa"/>
+        <w:right w:w="108" w:type="dxa"/>
+      </w:tblCellMar>
+    </w:tblPr>
+  </w:style>
+  <w:style w:type="paragraph" w:styleId="Textodebalo">
+    <w:name w:val="Balloon Text"/>
+    <w:basedOn w:val="Normal"/>
+    <w:link w:val="TextodebaloChar"/>
+    <w:uiPriority w:val="99"/>
+    <w:semiHidden/>
+    <w:unhideWhenUsed/>
+    <w:rsid w:val="003833B2"/>
+    <w:pPr>
+      <w:spacing w:after="0" w:line="240" w:lineRule="auto"/>
+    </w:pPr>
+    <w:rPr>
+      <w:rFonts w:ascii="Tahoma" w:hAnsi="Tahoma" w:cs="Tahoma"/>
+      <w:sz w:val="16"/>
+      <w:szCs w:val="16"/>
+    </w:rPr>
+  </w:style>
+  <w:style w:type="character" w:customStyle="1" w:styleId="TextodebaloChar">
+    <w:name w:val="Texto de balão Char"/>
+    <w:basedOn w:val="Fontepargpadro"/>
+    <w:link w:val="Textodebalo"/>
+    <w:uiPriority w:val="99"/>
+    <w:semiHidden/>
+    <w:rsid w:val="003833B2"/>
+    <w:rPr>
+      <w:rFonts w:ascii="Tahoma" w:hAnsi="Tahoma" w:cs="Tahoma"/>
+      <w:sz w:val="16"/>
+      <w:szCs w:val="16"/>
+    </w:rPr>
+  </w:style>
+  <w:style w:type="paragraph" w:styleId="Cabealho">
+    <w:name w:val="header"/>
+    <w:basedOn w:val="Normal"/>
+    <w:link w:val="CabealhoChar"/>
+    <w:uiPriority w:val="99"/>
+    <w:unhideWhenUsed/>
+    <w:rsid w:val="00206246"/>
+    <w:pPr>
+      <w:tabs>
+        <w:tab w:val="center" w:pos="4252"/>
+        <w:tab w:val="right" w:pos="8504"/>
+      </w:tabs>
+      <w:spacing w:after="0" w:line="240" w:lineRule="auto"/>
+    </w:pPr>
+  </w:style>
+  <w:style w:type="character" w:customStyle="1" w:styleId="CabealhoChar">
+    <w:name w:val="Cabeçalho Char"/>
+    <w:basedOn w:val="Fontepargpadro"/>
+    <w:link w:val="Cabealho"/>
+    <w:uiPriority w:val="99"/>
+    <w:rsid w:val="00206246"/>
+  </w:style>
+  <w:style w:type="paragraph" w:styleId="Rodap">
+    <w:name w:val="footer"/>
+    <w:basedOn w:val="Normal"/>
+    <w:link w:val="RodapChar"/>
+    <w:uiPriority w:val="99"/>
+    <w:unhideWhenUsed/>
+    <w:rsid w:val="00206246"/>
+    <w:pPr>
+      <w:tabs>
+        <w:tab w:val="center" w:pos="4252"/>
+        <w:tab w:val="right" w:pos="8504"/>
+      </w:tabs>
+      <w:spacing w:after="0" w:line="240" w:lineRule="auto"/>
+    </w:pPr>
+  </w:style>
+  <w:style w:type="character" w:customStyle="1" w:styleId="RodapChar">
+    <w:name w:val="Rodapé Char"/>
+    <w:basedOn w:val="Fontepargpadro"/>
+    <w:link w:val="Rodap"/>
+    <w:uiPriority w:val="99"/>
+    <w:rsid w:val="00206246"/>
+  </w:style>
+  <w:style w:type="character" w:styleId="TextodoEspaoReservado">
+    <w:name w:val="Placeholder Text"/>
+    <w:basedOn w:val="Fontepargpadro"/>
+    <w:uiPriority w:val="99"/>
+    <w:semiHidden/>
+    <w:rsid w:val="00206246"/>
+    <w:rPr>
+      <w:color w:val="808080"/>
+    </w:rPr>
+  </w:style>
 </w:styles>
 </file>
 
@@ -1300,6 +2190,116 @@
       <w:ind w:left="720"/>
       <w:contextualSpacing/>
     </w:pPr>
+  </w:style>
+  <w:style w:type="table" w:styleId="Tabelacomgrade">
+    <w:name w:val="Table Grid"/>
+    <w:basedOn w:val="Tabelanormal"/>
+    <w:uiPriority w:val="59"/>
+    <w:rsid w:val="003833B2"/>
+    <w:pPr>
+      <w:spacing w:after="0" w:line="240" w:lineRule="auto"/>
+    </w:pPr>
+    <w:tblPr>
+      <w:tblInd w:w="0" w:type="dxa"/>
+      <w:tblBorders>
+        <w:top w:val="single" w:sz="4" w:space="0" w:color="auto"/>
+        <w:left w:val="single" w:sz="4" w:space="0" w:color="auto"/>
+        <w:bottom w:val="single" w:sz="4" w:space="0" w:color="auto"/>
+        <w:right w:val="single" w:sz="4" w:space="0" w:color="auto"/>
+        <w:insideH w:val="single" w:sz="4" w:space="0" w:color="auto"/>
+        <w:insideV w:val="single" w:sz="4" w:space="0" w:color="auto"/>
+      </w:tblBorders>
+      <w:tblCellMar>
+        <w:top w:w="0" w:type="dxa"/>
+        <w:left w:w="108" w:type="dxa"/>
+        <w:bottom w:w="0" w:type="dxa"/>
+        <w:right w:w="108" w:type="dxa"/>
+      </w:tblCellMar>
+    </w:tblPr>
+  </w:style>
+  <w:style w:type="paragraph" w:styleId="Textodebalo">
+    <w:name w:val="Balloon Text"/>
+    <w:basedOn w:val="Normal"/>
+    <w:link w:val="TextodebaloChar"/>
+    <w:uiPriority w:val="99"/>
+    <w:semiHidden/>
+    <w:unhideWhenUsed/>
+    <w:rsid w:val="003833B2"/>
+    <w:pPr>
+      <w:spacing w:after="0" w:line="240" w:lineRule="auto"/>
+    </w:pPr>
+    <w:rPr>
+      <w:rFonts w:ascii="Tahoma" w:hAnsi="Tahoma" w:cs="Tahoma"/>
+      <w:sz w:val="16"/>
+      <w:szCs w:val="16"/>
+    </w:rPr>
+  </w:style>
+  <w:style w:type="character" w:customStyle="1" w:styleId="TextodebaloChar">
+    <w:name w:val="Texto de balão Char"/>
+    <w:basedOn w:val="Fontepargpadro"/>
+    <w:link w:val="Textodebalo"/>
+    <w:uiPriority w:val="99"/>
+    <w:semiHidden/>
+    <w:rsid w:val="003833B2"/>
+    <w:rPr>
+      <w:rFonts w:ascii="Tahoma" w:hAnsi="Tahoma" w:cs="Tahoma"/>
+      <w:sz w:val="16"/>
+      <w:szCs w:val="16"/>
+    </w:rPr>
+  </w:style>
+  <w:style w:type="paragraph" w:styleId="Cabealho">
+    <w:name w:val="header"/>
+    <w:basedOn w:val="Normal"/>
+    <w:link w:val="CabealhoChar"/>
+    <w:uiPriority w:val="99"/>
+    <w:unhideWhenUsed/>
+    <w:rsid w:val="00206246"/>
+    <w:pPr>
+      <w:tabs>
+        <w:tab w:val="center" w:pos="4252"/>
+        <w:tab w:val="right" w:pos="8504"/>
+      </w:tabs>
+      <w:spacing w:after="0" w:line="240" w:lineRule="auto"/>
+    </w:pPr>
+  </w:style>
+  <w:style w:type="character" w:customStyle="1" w:styleId="CabealhoChar">
+    <w:name w:val="Cabeçalho Char"/>
+    <w:basedOn w:val="Fontepargpadro"/>
+    <w:link w:val="Cabealho"/>
+    <w:uiPriority w:val="99"/>
+    <w:rsid w:val="00206246"/>
+  </w:style>
+  <w:style w:type="paragraph" w:styleId="Rodap">
+    <w:name w:val="footer"/>
+    <w:basedOn w:val="Normal"/>
+    <w:link w:val="RodapChar"/>
+    <w:uiPriority w:val="99"/>
+    <w:unhideWhenUsed/>
+    <w:rsid w:val="00206246"/>
+    <w:pPr>
+      <w:tabs>
+        <w:tab w:val="center" w:pos="4252"/>
+        <w:tab w:val="right" w:pos="8504"/>
+      </w:tabs>
+      <w:spacing w:after="0" w:line="240" w:lineRule="auto"/>
+    </w:pPr>
+  </w:style>
+  <w:style w:type="character" w:customStyle="1" w:styleId="RodapChar">
+    <w:name w:val="Rodapé Char"/>
+    <w:basedOn w:val="Fontepargpadro"/>
+    <w:link w:val="Rodap"/>
+    <w:uiPriority w:val="99"/>
+    <w:rsid w:val="00206246"/>
+  </w:style>
+  <w:style w:type="character" w:styleId="TextodoEspaoReservado">
+    <w:name w:val="Placeholder Text"/>
+    <w:basedOn w:val="Fontepargpadro"/>
+    <w:uiPriority w:val="99"/>
+    <w:semiHidden/>
+    <w:rsid w:val="00206246"/>
+    <w:rPr>
+      <w:color w:val="808080"/>
+    </w:rPr>
   </w:style>
 </w:styles>
 </file>

</xml_diff>

<commit_message>
[Sistemas de Tempo Real] Atualização do arquivo de tópicos.
</commit_message>
<xml_diff>
--- a/disciplinas/sistemas_de_tempo_real/material/topicos.docx
+++ b/disciplinas/sistemas_de_tempo_real/material/topicos.docx
@@ -104,13 +104,8 @@
               <w:jc w:val="center"/>
             </w:pPr>
             <w:r>
-              <w:t xml:space="preserve">Secretaria de Estado da Educação, da Cultural e dos Desportos – </w:t>
+              <w:t>Secretaria de Estado da Educação, da Cultural e dos Desportos – SECD</w:t>
             </w:r>
-            <w:proofErr w:type="gramStart"/>
-            <w:r>
-              <w:t>SECD</w:t>
-            </w:r>
-            <w:proofErr w:type="gramEnd"/>
           </w:p>
           <w:p>
             <w:pPr>
@@ -124,13 +119,8 @@
             <w:pPr>
               <w:jc w:val="center"/>
             </w:pPr>
-            <w:proofErr w:type="spellStart"/>
             <w:r>
-              <w:t>Pró-Reitoria</w:t>
-            </w:r>
-            <w:proofErr w:type="spellEnd"/>
-            <w:r>
-              <w:t xml:space="preserve"> de Ensino e Graduação – PROEG</w:t>
+              <w:t>Pró-Reitoria de Ensino e Graduação – PROEG</w:t>
             </w:r>
           </w:p>
           <w:p>
@@ -144,8 +134,15 @@
           <w:p>
             <w:pPr>
               <w:jc w:val="center"/>
+              <w:rPr>
+                <w:b/>
+              </w:rPr>
             </w:pPr>
             <w:r>
+              <w:rPr>
+                <w:b/>
+                <w:sz w:val="28"/>
+              </w:rPr>
               <w:t>Sistemas de Tempo Real – Tópicos de aula</w:t>
             </w:r>
           </w:p>
@@ -166,6 +163,12 @@
     </w:p>
     <w:p>
       <w:pPr>
+        <w:spacing w:after="0" w:line="240" w:lineRule="auto"/>
+        <w:jc w:val="both"/>
+      </w:pPr>
+    </w:p>
+    <w:p>
+      <w:pPr>
         <w:spacing w:after="120" w:line="240" w:lineRule="auto"/>
         <w:jc w:val="both"/>
         <w:rPr>
@@ -234,15 +237,7 @@
         <w:jc w:val="both"/>
       </w:pPr>
       <w:r>
-        <w:t xml:space="preserve">Aplicações variam quanto </w:t>
-      </w:r>
-      <w:proofErr w:type="gramStart"/>
-      <w:r>
-        <w:t>a</w:t>
-      </w:r>
-      <w:proofErr w:type="gramEnd"/>
-      <w:r>
-        <w:t xml:space="preserve"> complexidade</w:t>
+        <w:t>Aplicações variam quanto a complexidade</w:t>
       </w:r>
     </w:p>
     <w:p>
@@ -276,13 +271,8 @@
         <w:t>elhos de DVD</w:t>
       </w:r>
       <w:r>
-        <w:t>...</w:t>
-      </w:r>
-      <w:proofErr w:type="gramStart"/>
-      <w:r>
-        <w:t>)</w:t>
-      </w:r>
-      <w:proofErr w:type="gramEnd"/>
+        <w:t>...)</w:t>
+      </w:r>
     </w:p>
     <w:p>
       <w:pPr>
@@ -412,11 +402,9 @@
       <w:r>
         <w:t>aviões...</w:t>
       </w:r>
-      <w:proofErr w:type="gramStart"/>
       <w:r>
         <w:t>)</w:t>
       </w:r>
-      <w:proofErr w:type="gramEnd"/>
     </w:p>
     <w:p>
       <w:pPr>
@@ -520,13 +508,8 @@
         <w:t xml:space="preserve"> permitem então a programação de temporizadores</w:t>
       </w:r>
       <w:r>
-        <w:t xml:space="preserve"> que, na maioria dos casos, são ferramentas suficientes para a construção de </w:t>
-      </w:r>
-      <w:proofErr w:type="gramStart"/>
-      <w:r>
-        <w:t>STR</w:t>
-      </w:r>
-      <w:proofErr w:type="gramEnd"/>
+        <w:t xml:space="preserve"> que, na maioria dos casos, são ferramentas suficientes para a construção de STR</w:t>
+      </w:r>
     </w:p>
     <w:p>
       <w:pPr>
@@ -567,13 +550,8 @@
         <w:jc w:val="both"/>
       </w:pPr>
       <w:r>
-        <w:t xml:space="preserve">As exigências cada vez maiores sobre aspectos de segurança colocam em xeque as metodologias e ferramentas convencionais, sob pena de perdas sobre o aspecto financeiro, ambiental ou </w:t>
-      </w:r>
-      <w:proofErr w:type="gramStart"/>
-      <w:r>
-        <w:t>humano</w:t>
-      </w:r>
-      <w:proofErr w:type="gramEnd"/>
+        <w:t>As exigências cada vez maiores sobre aspectos de segurança colocam em xeque as metodologias e ferramentas convencionais, sob pena de perdas sobre o aspecto financeiro, ambiental ou humano</w:t>
+      </w:r>
     </w:p>
     <w:p>
       <w:pPr>
@@ -586,13 +564,8 @@
         <w:jc w:val="both"/>
       </w:pPr>
       <w:r>
-        <w:t xml:space="preserve">Nas aplicações mais críticas, são assumidas situações de operações extremas e </w:t>
-      </w:r>
-      <w:proofErr w:type="gramStart"/>
-      <w:r>
-        <w:t>pessimistas</w:t>
-      </w:r>
-      <w:proofErr w:type="gramEnd"/>
+        <w:t>Nas aplicações mais críticas, são assumidas situações de operações extremas e pessimistas</w:t>
+      </w:r>
     </w:p>
     <w:p>
       <w:pPr>
@@ -633,40 +606,1928 @@
         <w:jc w:val="both"/>
       </w:pPr>
       <w:r>
-        <w:t xml:space="preserve">Independente desses aspectos supostos, os STR devem atender todas as restrições </w:t>
-      </w:r>
-      <w:proofErr w:type="gramStart"/>
-      <w:r>
-        <w:t>temporais</w:t>
-      </w:r>
-      <w:proofErr w:type="gramEnd"/>
-    </w:p>
-    <w:p>
-      <w:pPr>
-        <w:spacing w:after="0" w:line="240" w:lineRule="auto"/>
-        <w:jc w:val="both"/>
-      </w:pPr>
+        <w:t>Independente desses aspectos supostos, os STR devem atender todas as restrições temporais</w:t>
+      </w:r>
+    </w:p>
+    <w:p>
+      <w:pPr>
+        <w:spacing w:after="0" w:line="240" w:lineRule="auto"/>
+        <w:jc w:val="both"/>
+      </w:pPr>
+    </w:p>
+    <w:p>
+      <w:pPr>
+        <w:spacing w:after="0" w:line="240" w:lineRule="auto"/>
+        <w:jc w:val="both"/>
+      </w:pPr>
+    </w:p>
+    <w:p>
+      <w:pPr>
+        <w:spacing w:after="0" w:line="240" w:lineRule="auto"/>
+        <w:jc w:val="both"/>
+      </w:pPr>
+      <w:r>
+        <w:lastRenderedPageBreak/>
+        <w:t xml:space="preserve">1.2 </w:t>
+      </w:r>
+      <w:r>
+        <w:t>Caracterização de um sistema de tempo real</w:t>
+      </w:r>
+    </w:p>
+    <w:p>
+      <w:pPr>
+        <w:pStyle w:val="PargrafodaLista"/>
+        <w:numPr>
+          <w:ilvl w:val="0"/>
+          <w:numId w:val="2"/>
+        </w:numPr>
+        <w:spacing w:after="0" w:line="240" w:lineRule="auto"/>
+        <w:jc w:val="both"/>
+      </w:pPr>
+      <w:r>
+        <w:t xml:space="preserve">Dentre as diversas categorias de sistema, os sitemas de tempo real, de </w:t>
+      </w:r>
+      <w:r>
+        <w:t>maneira</w:t>
+      </w:r>
+      <w:r>
+        <w:t xml:space="preserve"> geral</w:t>
+      </w:r>
+      <w:r>
+        <w:t xml:space="preserve">, se encaixam na categoria de </w:t>
+      </w:r>
+      <w:r>
+        <w:rPr>
+          <w:i/>
+        </w:rPr>
+        <w:t>Sistemas Reativos</w:t>
+      </w:r>
+    </w:p>
+    <w:p>
+      <w:pPr>
+        <w:pStyle w:val="PargrafodaLista"/>
+        <w:numPr>
+          <w:ilvl w:val="1"/>
+          <w:numId w:val="2"/>
+        </w:numPr>
+        <w:spacing w:after="0" w:line="240" w:lineRule="auto"/>
+        <w:jc w:val="both"/>
+      </w:pPr>
+      <w:r>
+        <w:t>Sistemas reativos são aqueles em que reagem aos estímulos de entrada do ambiente, enviando respostas de maneira contínua</w:t>
+      </w:r>
+    </w:p>
+    <w:p>
+      <w:pPr>
+        <w:pStyle w:val="PargrafodaLista"/>
+        <w:numPr>
+          <w:ilvl w:val="0"/>
+          <w:numId w:val="2"/>
+        </w:numPr>
+        <w:spacing w:after="0" w:line="240" w:lineRule="auto"/>
+        <w:jc w:val="both"/>
+      </w:pPr>
+      <w:r>
+        <w:rPr>
+          <w:b/>
+          <w:u w:val="single"/>
+        </w:rPr>
+        <w:t>Definição:</w:t>
+      </w:r>
+      <w:r>
+        <w:t xml:space="preserve"> </w:t>
+      </w:r>
+      <w:r>
+        <w:t xml:space="preserve">Um </w:t>
+      </w:r>
+      <w:r>
+        <w:rPr>
+          <w:i/>
+        </w:rPr>
+        <w:t>Sistema de Tempo Real</w:t>
+      </w:r>
+      <w:r>
+        <w:t xml:space="preserve"> (STR) é um sistema computacional</w:t>
+      </w:r>
+      <w:r>
+        <w:t xml:space="preserve"> que deve reagir a estímulos oriundos do seu ambiente em prazos específicos</w:t>
+      </w:r>
+    </w:p>
+    <w:p>
+      <w:pPr>
+        <w:pStyle w:val="PargrafodaLista"/>
+        <w:numPr>
+          <w:ilvl w:val="0"/>
+          <w:numId w:val="2"/>
+        </w:numPr>
+        <w:spacing w:after="0" w:line="240" w:lineRule="auto"/>
+        <w:jc w:val="both"/>
+      </w:pPr>
+      <w:r>
+        <w:t>O atendimento a esses prazos resulta em requisitos de natureza temporal sobre o comportamento desses sistemas</w:t>
+      </w:r>
+    </w:p>
+    <w:p>
+      <w:pPr>
+        <w:pStyle w:val="PargrafodaLista"/>
+        <w:numPr>
+          <w:ilvl w:val="0"/>
+          <w:numId w:val="2"/>
+        </w:numPr>
+        <w:spacing w:after="0" w:line="240" w:lineRule="auto"/>
+        <w:jc w:val="both"/>
+      </w:pPr>
+      <w:r>
+        <w:t>Em cada reação o STR deve entregar um resultado correto dentro de um prazo específico, sob pena de ocorrer uma falha temporal</w:t>
+      </w:r>
+    </w:p>
+    <w:p>
+      <w:pPr>
+        <w:pStyle w:val="PargrafodaLista"/>
+        <w:numPr>
+          <w:ilvl w:val="0"/>
+          <w:numId w:val="2"/>
+        </w:numPr>
+        <w:spacing w:after="0" w:line="240" w:lineRule="auto"/>
+        <w:jc w:val="both"/>
+      </w:pPr>
+      <w:r>
+        <w:t xml:space="preserve">O comportamento correto de um STR, portanto, não depende só da integridade dos dados obtidos (correção lógica ou </w:t>
+      </w:r>
+      <w:r>
+        <w:rPr>
+          <w:i/>
+        </w:rPr>
+        <w:t>correctness</w:t>
+      </w:r>
+      <w:r>
+        <w:t>)</w:t>
+      </w:r>
+      <w:r>
+        <w:t xml:space="preserve">, mas também dos valores de tempo em que são produzidos (correção temporal ou </w:t>
+      </w:r>
+      <w:r>
+        <w:rPr>
+          <w:i/>
+        </w:rPr>
+        <w:t>timeliness</w:t>
+      </w:r>
+      <w:r>
+        <w:t>)</w:t>
+      </w:r>
+    </w:p>
+    <w:p>
+      <w:pPr>
+        <w:pStyle w:val="PargrafodaLista"/>
+        <w:numPr>
+          <w:ilvl w:val="0"/>
+          <w:numId w:val="2"/>
+        </w:numPr>
+        <w:spacing w:after="0" w:line="240" w:lineRule="auto"/>
+        <w:jc w:val="both"/>
+      </w:pPr>
+      <w:r>
+        <w:t>Uma reação que ocorra fora do prazo especificado pode se tornar sem utilidade ou até mesmo representar uma ameaça</w:t>
+      </w:r>
+    </w:p>
+    <w:p>
+      <w:pPr>
+        <w:pStyle w:val="PargrafodaLista"/>
+        <w:numPr>
+          <w:ilvl w:val="0"/>
+          <w:numId w:val="2"/>
+        </w:numPr>
+        <w:spacing w:after="0" w:line="240" w:lineRule="auto"/>
+        <w:jc w:val="both"/>
+      </w:pPr>
+      <w:r>
+        <w:t xml:space="preserve">Um STR deve ser capaz de oferecer garantias de </w:t>
+      </w:r>
+      <w:r>
+        <w:rPr>
+          <w:i/>
+        </w:rPr>
+        <w:t>correção temporal</w:t>
+      </w:r>
+      <w:r>
+        <w:t xml:space="preserve"> para o fornecimento de todos os serviços que apresentem restrições temporais</w:t>
+      </w:r>
+    </w:p>
+    <w:p>
+      <w:pPr>
+        <w:pStyle w:val="PargrafodaLista"/>
+        <w:numPr>
+          <w:ilvl w:val="1"/>
+          <w:numId w:val="2"/>
+        </w:numPr>
+        <w:spacing w:after="0" w:line="240" w:lineRule="auto"/>
+        <w:jc w:val="both"/>
+      </w:pPr>
+      <w:r>
+        <w:t>Exemplo: Manuseio/Apresentação de vídeos em sistemas multimídia</w:t>
+      </w:r>
+      <w:r>
+        <w:t xml:space="preserve"> com áudio atrasado/adiantado com relação à imagem</w:t>
+      </w:r>
+    </w:p>
+    <w:p>
+      <w:pPr>
+        <w:spacing w:after="0" w:line="240" w:lineRule="auto"/>
+        <w:jc w:val="both"/>
+      </w:pPr>
+    </w:p>
+    <w:p>
+      <w:pPr>
+        <w:spacing w:after="0" w:line="240" w:lineRule="auto"/>
+        <w:jc w:val="both"/>
+      </w:pPr>
+      <w:r>
+        <w:t>1.3 Classificação dos sistemas de tempo real</w:t>
+      </w:r>
+    </w:p>
+    <w:p>
+      <w:pPr>
+        <w:pStyle w:val="PargrafodaLista"/>
+        <w:numPr>
+          <w:ilvl w:val="0"/>
+          <w:numId w:val="3"/>
+        </w:numPr>
+        <w:spacing w:after="0" w:line="240" w:lineRule="auto"/>
+        <w:jc w:val="both"/>
+      </w:pPr>
+      <w:r>
+        <w:t>Os STR podem ser classificados quanto ao aspecto de proteção (</w:t>
+      </w:r>
+      <w:r>
+        <w:rPr>
+          <w:i/>
+        </w:rPr>
+        <w:t>safety</w:t>
+      </w:r>
+      <w:r>
+        <w:t>):</w:t>
+      </w:r>
+    </w:p>
+    <w:p>
+      <w:pPr>
+        <w:pStyle w:val="PargrafodaLista"/>
+        <w:numPr>
+          <w:ilvl w:val="1"/>
+          <w:numId w:val="3"/>
+        </w:numPr>
+        <w:spacing w:after="0" w:line="240" w:lineRule="auto"/>
+        <w:jc w:val="both"/>
+      </w:pPr>
+      <w:r>
+        <w:rPr>
+          <w:u w:val="single"/>
+        </w:rPr>
+        <w:t>STR brandos</w:t>
+      </w:r>
+      <w:r>
+        <w:rPr>
+          <w:u w:val="single"/>
+        </w:rPr>
+        <w:t xml:space="preserve"> (</w:t>
+      </w:r>
+      <w:r>
+        <w:rPr>
+          <w:i/>
+          <w:u w:val="single"/>
+        </w:rPr>
+        <w:t>Soft Real-Time Systems</w:t>
+      </w:r>
+      <w:r>
+        <w:rPr>
+          <w:u w:val="single"/>
+        </w:rPr>
+        <w:t>)</w:t>
+      </w:r>
+      <w:r>
+        <w:rPr>
+          <w:u w:val="single"/>
+        </w:rPr>
+        <w:t>:</w:t>
+      </w:r>
+      <w:r>
+        <w:t xml:space="preserve"> quando as consequências de uma falha devida ao tempo é da mesma ordem de grandeza dos benefícios do sistema</w:t>
+      </w:r>
+    </w:p>
+    <w:p>
+      <w:pPr>
+        <w:pStyle w:val="PargrafodaLista"/>
+        <w:numPr>
+          <w:ilvl w:val="2"/>
+          <w:numId w:val="3"/>
+        </w:numPr>
+        <w:spacing w:after="0" w:line="240" w:lineRule="auto"/>
+        <w:jc w:val="both"/>
+      </w:pPr>
+      <w:r>
+        <w:t>Exemplos: sistema de comutação telefônico, sistema de processamento bancário</w:t>
+      </w:r>
+    </w:p>
+    <w:p>
+      <w:pPr>
+        <w:pStyle w:val="PargrafodaLista"/>
+        <w:numPr>
+          <w:ilvl w:val="2"/>
+          <w:numId w:val="3"/>
+        </w:numPr>
+        <w:spacing w:after="0" w:line="240" w:lineRule="auto"/>
+        <w:jc w:val="both"/>
+        <w:rPr>
+          <w:b/>
+        </w:rPr>
+      </w:pPr>
+      <w:r>
+        <w:rPr>
+          <w:b/>
+        </w:rPr>
+        <w:t>Também conhecidos como Sistemas Não-Críticos de Tempo Real</w:t>
+      </w:r>
+      <w:r>
+        <w:rPr>
+          <w:b/>
+        </w:rPr>
+        <w:t xml:space="preserve"> (SNCTR)</w:t>
+      </w:r>
+    </w:p>
+    <w:p>
+      <w:pPr>
+        <w:pStyle w:val="PargrafodaLista"/>
+        <w:numPr>
+          <w:ilvl w:val="1"/>
+          <w:numId w:val="3"/>
+        </w:numPr>
+        <w:spacing w:after="0" w:line="240" w:lineRule="auto"/>
+        <w:jc w:val="both"/>
+        <w:rPr>
+          <w:u w:val="single"/>
+        </w:rPr>
+      </w:pPr>
+      <w:r>
+        <w:rPr>
+          <w:u w:val="single"/>
+        </w:rPr>
+        <w:t>STR rígidos</w:t>
+      </w:r>
+      <w:r>
+        <w:rPr>
+          <w:u w:val="single"/>
+        </w:rPr>
+        <w:t xml:space="preserve"> (</w:t>
+      </w:r>
+      <w:r>
+        <w:rPr>
+          <w:i/>
+          <w:u w:val="single"/>
+        </w:rPr>
+        <w:t>Hard Real-Time Systems</w:t>
+      </w:r>
+      <w:r>
+        <w:rPr>
+          <w:u w:val="single"/>
+        </w:rPr>
+        <w:t>)</w:t>
+      </w:r>
+      <w:r>
+        <w:rPr>
+          <w:u w:val="single"/>
+        </w:rPr>
+        <w:t>:</w:t>
+      </w:r>
+      <w:r>
+        <w:t xml:space="preserve"> </w:t>
+      </w:r>
+      <w:r>
+        <w:t>quando as consequências de pelo</w:t>
+      </w:r>
+      <w:r>
+        <w:t xml:space="preserve"> menos uma falha temporal excedam em muito os benefícios normais do sistema</w:t>
+      </w:r>
+    </w:p>
+    <w:p>
+      <w:pPr>
+        <w:pStyle w:val="PargrafodaLista"/>
+        <w:numPr>
+          <w:ilvl w:val="2"/>
+          <w:numId w:val="3"/>
+        </w:numPr>
+        <w:spacing w:after="0" w:line="240" w:lineRule="auto"/>
+        <w:jc w:val="both"/>
+        <w:rPr>
+          <w:u w:val="single"/>
+        </w:rPr>
+      </w:pPr>
+      <w:r>
+        <w:t>Exemplos: sistema de controle de tráfego aéreo/ferroviário, sistema de controle de planta nuclear</w:t>
+      </w:r>
+    </w:p>
+    <w:p>
+      <w:pPr>
+        <w:pStyle w:val="PargrafodaLista"/>
+        <w:numPr>
+          <w:ilvl w:val="2"/>
+          <w:numId w:val="3"/>
+        </w:numPr>
+        <w:spacing w:after="0" w:line="240" w:lineRule="auto"/>
+        <w:jc w:val="both"/>
+      </w:pPr>
+      <w:r>
+        <w:t>Nos casos em que há falhas em sistemas rígidos, observa-se que na maioria dos casos as falhas são catastróficas</w:t>
+      </w:r>
+    </w:p>
+    <w:p>
+      <w:pPr>
+        <w:pStyle w:val="PargrafodaLista"/>
+        <w:numPr>
+          <w:ilvl w:val="2"/>
+          <w:numId w:val="3"/>
+        </w:numPr>
+        <w:spacing w:after="0" w:line="240" w:lineRule="auto"/>
+        <w:jc w:val="both"/>
+      </w:pPr>
+      <w:r>
+        <w:rPr>
+          <w:b/>
+        </w:rPr>
+        <w:t>Também conhecidos como Sistemas Críticos de Tempo Real</w:t>
+      </w:r>
+      <w:r>
+        <w:rPr>
+          <w:b/>
+        </w:rPr>
+        <w:t xml:space="preserve"> (SCTR)</w:t>
+      </w:r>
+    </w:p>
+    <w:p>
+      <w:pPr>
+        <w:pStyle w:val="PargrafodaLista"/>
+        <w:numPr>
+          <w:ilvl w:val="0"/>
+          <w:numId w:val="3"/>
+        </w:numPr>
+        <w:spacing w:after="0" w:line="240" w:lineRule="auto"/>
+        <w:jc w:val="both"/>
+      </w:pPr>
+      <w:r>
+        <w:t>Os SCTR podem ainda ser subdivididos em</w:t>
+      </w:r>
+    </w:p>
+    <w:p>
+      <w:pPr>
+        <w:pStyle w:val="PargrafodaLista"/>
+        <w:numPr>
+          <w:ilvl w:val="1"/>
+          <w:numId w:val="3"/>
+        </w:numPr>
+        <w:spacing w:after="0" w:line="240" w:lineRule="auto"/>
+        <w:jc w:val="both"/>
+        <w:rPr>
+          <w:u w:val="single"/>
+        </w:rPr>
+      </w:pPr>
+      <w:r>
+        <w:rPr>
+          <w:u w:val="single"/>
+        </w:rPr>
+        <w:t>SCTR seguros</w:t>
+      </w:r>
+    </w:p>
+    <w:p>
+      <w:pPr>
+        <w:pStyle w:val="PargrafodaLista"/>
+        <w:numPr>
+          <w:ilvl w:val="2"/>
+          <w:numId w:val="3"/>
+        </w:numPr>
+        <w:spacing w:after="0" w:line="240" w:lineRule="auto"/>
+        <w:jc w:val="both"/>
+        <w:rPr>
+          <w:u w:val="single"/>
+        </w:rPr>
+      </w:pPr>
+      <w:r>
+        <w:t>Nesse tipo de sistema, um ou vários estados seguros podem ser alcançados na ocorrência de uma falha</w:t>
+      </w:r>
+    </w:p>
+    <w:p>
+      <w:pPr>
+        <w:pStyle w:val="PargrafodaLista"/>
+        <w:numPr>
+          <w:ilvl w:val="2"/>
+          <w:numId w:val="3"/>
+        </w:numPr>
+        <w:spacing w:after="0" w:line="240" w:lineRule="auto"/>
+        <w:jc w:val="both"/>
+        <w:rPr>
+          <w:u w:val="single"/>
+        </w:rPr>
+      </w:pPr>
+      <w:r>
+        <w:t>Exemplo: parada obrigatória de trens no caso de falhas</w:t>
+      </w:r>
+      <w:r>
+        <w:t xml:space="preserve"> no sistema de sinalização ferroviária</w:t>
+      </w:r>
+    </w:p>
+    <w:p>
+      <w:pPr>
+        <w:pStyle w:val="PargrafodaLista"/>
+        <w:numPr>
+          <w:ilvl w:val="1"/>
+          <w:numId w:val="3"/>
+        </w:numPr>
+        <w:spacing w:after="0" w:line="240" w:lineRule="auto"/>
+        <w:jc w:val="both"/>
+        <w:rPr>
+          <w:u w:val="single"/>
+        </w:rPr>
+      </w:pPr>
+      <w:r>
+        <w:rPr>
+          <w:u w:val="single"/>
+        </w:rPr>
+        <w:t>SCTR operacionais</w:t>
+      </w:r>
+    </w:p>
+    <w:p>
+      <w:pPr>
+        <w:pStyle w:val="PargrafodaLista"/>
+        <w:numPr>
+          <w:ilvl w:val="2"/>
+          <w:numId w:val="3"/>
+        </w:numPr>
+        <w:spacing w:after="0" w:line="240" w:lineRule="auto"/>
+        <w:jc w:val="both"/>
+        <w:rPr>
+          <w:u w:val="single"/>
+        </w:rPr>
+      </w:pPr>
+      <w:r>
+        <w:t>Na presença de falhas, somente parte do sistema continuará funcionando</w:t>
+      </w:r>
+    </w:p>
+    <w:p>
+      <w:pPr>
+        <w:pStyle w:val="PargrafodaLista"/>
+        <w:numPr>
+          <w:ilvl w:val="2"/>
+          <w:numId w:val="3"/>
+        </w:numPr>
+        <w:spacing w:after="0" w:line="240" w:lineRule="auto"/>
+        <w:jc w:val="both"/>
+        <w:rPr>
+          <w:u w:val="single"/>
+        </w:rPr>
+      </w:pPr>
+      <w:r>
+        <w:t>Exemplo: queima do sensor do nível de combustível de um avião em pleno voo</w:t>
+      </w:r>
+    </w:p>
+    <w:p>
+      <w:pPr>
+        <w:spacing w:after="0" w:line="240" w:lineRule="auto"/>
+        <w:jc w:val="both"/>
+      </w:pPr>
+      <w:r>
+        <w:br w:type="page"/>
+      </w:r>
+    </w:p>
+    <w:p>
+      <w:pPr>
+        <w:spacing w:after="0" w:line="240" w:lineRule="auto"/>
+        <w:jc w:val="both"/>
+        <w:rPr>
+          <w:b/>
+          <w:u w:val="single"/>
+        </w:rPr>
+      </w:pPr>
+      <w:r>
+        <w:rPr>
+          <w:b/>
+          <w:u w:val="single"/>
+        </w:rPr>
+        <w:lastRenderedPageBreak/>
+        <w:t xml:space="preserve">2. </w:t>
+      </w:r>
+      <w:r>
+        <w:rPr>
+          <w:b/>
+          <w:u w:val="single"/>
+        </w:rPr>
+        <w:t>Processos</w:t>
+      </w:r>
+    </w:p>
+    <w:p>
+      <w:pPr>
+        <w:spacing w:after="0" w:line="240" w:lineRule="auto"/>
+        <w:jc w:val="both"/>
+      </w:pPr>
+      <w:r>
+        <w:t>2.1 Modelos de processos</w:t>
+      </w:r>
+    </w:p>
+    <w:p>
+      <w:pPr>
+        <w:pStyle w:val="PargrafodaLista"/>
+        <w:numPr>
+          <w:ilvl w:val="0"/>
+          <w:numId w:val="4"/>
+        </w:numPr>
+        <w:spacing w:after="0" w:line="240" w:lineRule="auto"/>
+        <w:jc w:val="both"/>
+      </w:pPr>
+      <w:r>
+        <w:t xml:space="preserve">O modelo de processos conceitual vem sendo desenvolvido ao longo dos anos por projetistas de </w:t>
+      </w:r>
+      <w:r>
+        <w:t>S</w:t>
+      </w:r>
+      <w:r>
+        <w:t xml:space="preserve">istemas </w:t>
+      </w:r>
+      <w:r>
+        <w:t>O</w:t>
+      </w:r>
+      <w:r>
+        <w:t>peracionais</w:t>
+      </w:r>
+      <w:r>
+        <w:t xml:space="preserve"> (SOs)</w:t>
+      </w:r>
+    </w:p>
+    <w:p>
+      <w:pPr>
+        <w:pStyle w:val="PargrafodaLista"/>
+        <w:numPr>
+          <w:ilvl w:val="0"/>
+          <w:numId w:val="4"/>
+        </w:numPr>
+        <w:spacing w:after="0" w:line="240" w:lineRule="auto"/>
+        <w:jc w:val="both"/>
+      </w:pPr>
+      <w:r>
+        <w:t xml:space="preserve">Nesse modelo, todos os softwares que podem executar em um computador (inclusive, algumas vezes, o próprio sistema operacional) são organizados em </w:t>
+      </w:r>
+      <w:r>
+        <w:rPr>
+          <w:b/>
+        </w:rPr>
+        <w:t>processos</w:t>
+      </w:r>
+    </w:p>
+    <w:p>
+      <w:pPr>
+        <w:pStyle w:val="PargrafodaLista"/>
+        <w:numPr>
+          <w:ilvl w:val="0"/>
+          <w:numId w:val="4"/>
+        </w:numPr>
+        <w:spacing w:after="0" w:line="240" w:lineRule="auto"/>
+        <w:jc w:val="both"/>
+      </w:pPr>
+      <w:r>
+        <w:t>Um processo é apenas um programa em execução acompanhado dos valores atuais do contador de programa, dos registradores e das variáveis</w:t>
+      </w:r>
+    </w:p>
+    <w:p>
+      <w:pPr>
+        <w:pStyle w:val="PargrafodaLista"/>
+        <w:numPr>
+          <w:ilvl w:val="0"/>
+          <w:numId w:val="4"/>
+        </w:numPr>
+        <w:spacing w:after="0" w:line="240" w:lineRule="auto"/>
+        <w:jc w:val="both"/>
+      </w:pPr>
+      <w:r>
+        <w:t>A alternância entre esses processos faz com que o usuário tenha a ilusão de que os processos estão sendo executados de maneira paralela</w:t>
+      </w:r>
+    </w:p>
+    <w:p>
+      <w:pPr>
+        <w:pStyle w:val="PargrafodaLista"/>
+        <w:numPr>
+          <w:ilvl w:val="0"/>
+          <w:numId w:val="4"/>
+        </w:numPr>
+        <w:spacing w:after="0" w:line="240" w:lineRule="auto"/>
+        <w:jc w:val="both"/>
+      </w:pPr>
+      <w:r>
+        <w:t>Dá-se a essa ilusão o nome de pseudo-paralelismo</w:t>
+      </w:r>
+    </w:p>
+    <w:p>
+      <w:pPr>
+        <w:pStyle w:val="PargrafodaLista"/>
+        <w:numPr>
+          <w:ilvl w:val="0"/>
+          <w:numId w:val="4"/>
+        </w:numPr>
+        <w:spacing w:after="0" w:line="240" w:lineRule="auto"/>
+        <w:jc w:val="both"/>
+      </w:pPr>
+      <w:r>
+        <w:t xml:space="preserve">Dá-se o nome de </w:t>
+      </w:r>
+      <w:r>
+        <w:rPr>
+          <w:b/>
+        </w:rPr>
+        <w:t>multiprogramação</w:t>
+      </w:r>
+      <w:r>
+        <w:rPr>
+          <w:b/>
+        </w:rPr>
+        <w:t xml:space="preserve"> </w:t>
+      </w:r>
+      <w:r>
+        <w:t>ao mecanismo de trocas rápidas que realiza a alternância entre os processos</w:t>
+      </w:r>
+    </w:p>
+    <w:p>
+      <w:pPr>
+        <w:pStyle w:val="PargrafodaLista"/>
+        <w:numPr>
+          <w:ilvl w:val="0"/>
+          <w:numId w:val="4"/>
+        </w:numPr>
+        <w:spacing w:after="0" w:line="240" w:lineRule="auto"/>
+        <w:jc w:val="both"/>
+      </w:pPr>
+      <w:r>
+        <w:t>F</w:t>
+      </w:r>
+      <w:r>
+        <w:t>uncionamento do pseudo-paralelismo</w:t>
+      </w:r>
+    </w:p>
+    <w:p>
+      <w:pPr>
+        <w:spacing w:after="0" w:line="240" w:lineRule="auto"/>
+        <w:ind w:left="360"/>
+        <w:jc w:val="both"/>
+      </w:pPr>
+    </w:p>
+    <w:p>
+      <w:pPr>
+        <w:spacing w:after="0" w:line="240" w:lineRule="auto"/>
+        <w:ind w:left="360"/>
+        <w:jc w:val="center"/>
+      </w:pPr>
+      <w:r>
+        <w:rPr>
+          <w:noProof/>
+          <w:lang w:eastAsia="pt-BR"/>
+        </w:rPr>
+        <w:drawing>
+          <wp:inline distT="0" distB="0" distL="0" distR="0" wp14:anchorId="15D8A149" wp14:editId="32B02558">
+            <wp:extent cx="2971800" cy="1752600"/>
+            <wp:effectExtent l="0" t="0" r="0" b="0"/>
+            <wp:docPr id="1" name="Imagem 1" descr="http://orbita.starmedia.com/~computacaounifenas/paralela/Image4.gif"/>
+            <wp:cNvGraphicFramePr>
+              <a:graphicFrameLocks xmlns:a="http://schemas.openxmlformats.org/drawingml/2006/main" noChangeAspect="1"/>
+            </wp:cNvGraphicFramePr>
+            <a:graphic xmlns:a="http://schemas.openxmlformats.org/drawingml/2006/main">
+              <a:graphicData uri="http://schemas.openxmlformats.org/drawingml/2006/picture">
+                <pic:pic xmlns:pic="http://schemas.openxmlformats.org/drawingml/2006/picture">
+                  <pic:nvPicPr>
+                    <pic:cNvPr id="0" name="Picture 1" descr="http://orbita.starmedia.com/~computacaounifenas/paralela/Image4.gif"/>
+                    <pic:cNvPicPr>
+                      <a:picLocks noChangeAspect="1" noChangeArrowheads="1"/>
+                    </pic:cNvPicPr>
+                  </pic:nvPicPr>
+                  <pic:blipFill rotWithShape="1">
+                    <a:blip r:embed="rId9">
+                      <a:extLst>
+                        <a:ext uri="{28A0092B-C50C-407E-A947-70E740481C1C}">
+                          <a14:useLocalDpi xmlns:a14="http://schemas.microsoft.com/office/drawing/2010/main" val="0"/>
+                        </a:ext>
+                      </a:extLst>
+                    </a:blip>
+                    <a:srcRect l="2305" t="8059" r="7781" b="10525"/>
+                    <a:stretch/>
+                  </pic:blipFill>
+                  <pic:spPr bwMode="auto">
+                    <a:xfrm>
+                      <a:off x="0" y="0"/>
+                      <a:ext cx="2971800" cy="1752600"/>
+                    </a:xfrm>
+                    <a:prstGeom prst="rect">
+                      <a:avLst/>
+                    </a:prstGeom>
+                    <a:noFill/>
+                    <a:ln>
+                      <a:noFill/>
+                    </a:ln>
+                    <a:extLst>
+                      <a:ext uri="{53640926-AAD7-44D8-BBD7-CCE9431645EC}">
+                        <a14:shadowObscured xmlns:a14="http://schemas.microsoft.com/office/drawing/2010/main"/>
+                      </a:ext>
+                    </a:extLst>
+                  </pic:spPr>
+                </pic:pic>
+              </a:graphicData>
+            </a:graphic>
+          </wp:inline>
+        </w:drawing>
+      </w:r>
+    </w:p>
+    <w:p>
+      <w:pPr>
+        <w:pStyle w:val="PargrafodaLista"/>
+        <w:numPr>
+          <w:ilvl w:val="0"/>
+          <w:numId w:val="5"/>
+        </w:numPr>
+        <w:spacing w:after="0" w:line="240" w:lineRule="auto"/>
+        <w:jc w:val="both"/>
+      </w:pPr>
+      <w:r>
+        <w:t>A alternância da CPU entre os processos faz com que a taxa na qual um processo realiza a sua computação não seja uniforme</w:t>
+      </w:r>
+    </w:p>
+    <w:p>
+      <w:pPr>
+        <w:pStyle w:val="PargrafodaLista"/>
+        <w:numPr>
+          <w:ilvl w:val="1"/>
+          <w:numId w:val="5"/>
+        </w:numPr>
+        <w:spacing w:after="0" w:line="240" w:lineRule="auto"/>
+        <w:jc w:val="both"/>
+      </w:pPr>
+      <w:r>
+        <w:t>Por esse motivo os processos não devem ser programados com hipóteses predefinidas sobre a temporização</w:t>
+      </w:r>
+    </w:p>
+    <w:p>
+      <w:pPr>
+        <w:pStyle w:val="PargrafodaLista"/>
+        <w:numPr>
+          <w:ilvl w:val="0"/>
+          <w:numId w:val="5"/>
+        </w:numPr>
+        <w:spacing w:after="0" w:line="240" w:lineRule="auto"/>
+        <w:jc w:val="both"/>
+      </w:pPr>
+      <w:r>
+        <w:t>Quando um processo tem restrições críticas de tempo real, ou seja, quando eventos específicos devem ocorrer dentro de um intervalo de tempo prefixado (normalmente muito pequeno), deve-se tomar certos cuidados para que esses eventos ocorram</w:t>
+      </w:r>
+    </w:p>
+    <w:p>
+      <w:pPr>
+        <w:pStyle w:val="PargrafodaLista"/>
+        <w:numPr>
+          <w:ilvl w:val="0"/>
+          <w:numId w:val="5"/>
+        </w:numPr>
+        <w:spacing w:after="0" w:line="240" w:lineRule="auto"/>
+        <w:jc w:val="both"/>
+      </w:pPr>
+      <w:r>
+        <w:t>Uma última observação a ser feita é que não se deve confundir processo com programa</w:t>
+      </w:r>
+    </w:p>
+    <w:p>
+      <w:pPr>
+        <w:pStyle w:val="PargrafodaLista"/>
+        <w:numPr>
+          <w:ilvl w:val="1"/>
+          <w:numId w:val="5"/>
+        </w:numPr>
+        <w:spacing w:after="0" w:line="240" w:lineRule="auto"/>
+        <w:jc w:val="both"/>
+      </w:pPr>
+      <w:r>
+        <w:t>A diferença entre os dois termos é sutil, mas crucial</w:t>
+      </w:r>
+    </w:p>
+    <w:p>
+      <w:pPr>
+        <w:pStyle w:val="PargrafodaLista"/>
+        <w:numPr>
+          <w:ilvl w:val="1"/>
+          <w:numId w:val="5"/>
+        </w:numPr>
+        <w:spacing w:after="0" w:line="240" w:lineRule="auto"/>
+        <w:jc w:val="both"/>
+      </w:pPr>
+      <w:r>
+        <w:t>Exemplo: Padeiro assando um bolo</w:t>
+      </w:r>
+    </w:p>
+    <w:p>
+      <w:pPr>
+        <w:pStyle w:val="PargrafodaLista"/>
+        <w:numPr>
+          <w:ilvl w:val="2"/>
+          <w:numId w:val="5"/>
+        </w:numPr>
+        <w:spacing w:after="0" w:line="240" w:lineRule="auto"/>
+        <w:jc w:val="both"/>
+      </w:pPr>
+      <w:r>
+        <w:t>A receita do bolo contém todos os passos necessários para que o bolo seja feito (ingredientes e modo de preparo). Obviamente, nessa analogia, a receita seria o programa</w:t>
+      </w:r>
+    </w:p>
+    <w:p>
+      <w:pPr>
+        <w:pStyle w:val="PargrafodaLista"/>
+        <w:numPr>
+          <w:ilvl w:val="2"/>
+          <w:numId w:val="5"/>
+        </w:numPr>
+        <w:spacing w:after="0" w:line="240" w:lineRule="auto"/>
+        <w:jc w:val="both"/>
+      </w:pPr>
+      <w:r>
+        <w:t>O processador em questão é o padeiro, que irá pegar os ingredientes (dados de entrada) e processá-los de acordo com a receita</w:t>
+      </w:r>
+    </w:p>
+    <w:p>
+      <w:pPr>
+        <w:pStyle w:val="PargrafodaLista"/>
+        <w:numPr>
+          <w:ilvl w:val="2"/>
+          <w:numId w:val="5"/>
+        </w:numPr>
+        <w:spacing w:after="0" w:line="240" w:lineRule="auto"/>
+        <w:jc w:val="both"/>
+      </w:pPr>
+      <w:r>
+        <w:t>O processo em si é a atividade realizada pelo padeiro de ler a receita, buscar os ingredientes</w:t>
+      </w:r>
+      <w:r>
+        <w:t xml:space="preserve"> e assar o bolo</w:t>
+      </w:r>
+    </w:p>
+    <w:p>
+      <w:pPr>
+        <w:pStyle w:val="PargrafodaLista"/>
+        <w:numPr>
+          <w:ilvl w:val="2"/>
+          <w:numId w:val="5"/>
+        </w:numPr>
+        <w:spacing w:after="0" w:line="240" w:lineRule="auto"/>
+        <w:jc w:val="both"/>
+      </w:pPr>
+      <w:r>
+        <w:t xml:space="preserve">Imagine então que a filha do padeiro entra na sala dizendo que foi picada por uma abelha. </w:t>
+      </w:r>
+      <w:r>
+        <w:t>O padeiro vai anotar em que ponto da receita ele parou</w:t>
+      </w:r>
+      <w:r>
+        <w:t xml:space="preserve"> (salvar o estado atual do processo), buscar um livro de primeiros socorros (outro programa) e começar a seguir as instruções nele contidas</w:t>
+      </w:r>
+    </w:p>
+    <w:p>
+      <w:pPr>
+        <w:pStyle w:val="PargrafodaLista"/>
+        <w:numPr>
+          <w:ilvl w:val="2"/>
+          <w:numId w:val="5"/>
+        </w:numPr>
+        <w:spacing w:after="0" w:line="240" w:lineRule="auto"/>
+        <w:jc w:val="both"/>
+      </w:pPr>
+      <w:r>
+        <w:t xml:space="preserve">Observa-se nesse último caso que o processador alternou de um processo com menor prioridade </w:t>
+      </w:r>
+      <w:r>
+        <w:t>(assar o bolo)</w:t>
+      </w:r>
+      <w:r>
+        <w:t xml:space="preserve"> para um processo com maior prioridade (fornecer cuidados médicos)</w:t>
+      </w:r>
+    </w:p>
+    <w:p>
+      <w:pPr>
+        <w:pStyle w:val="PargrafodaLista"/>
+        <w:numPr>
+          <w:ilvl w:val="2"/>
+          <w:numId w:val="5"/>
+        </w:numPr>
+        <w:spacing w:after="0" w:line="240" w:lineRule="auto"/>
+        <w:jc w:val="both"/>
+      </w:pPr>
+      <w:r>
+        <w:lastRenderedPageBreak/>
+        <w:t>Quando o processo de maior prioridade encerrar, a CPU alterna novamente para o processo de assar o bolo</w:t>
+      </w:r>
+      <w:r>
+        <w:t>, continuando do ponto em que parou</w:t>
+      </w:r>
+    </w:p>
+    <w:p>
+      <w:pPr>
+        <w:pStyle w:val="PargrafodaLista"/>
+        <w:numPr>
+          <w:ilvl w:val="1"/>
+          <w:numId w:val="5"/>
+        </w:numPr>
+        <w:spacing w:after="0" w:line="240" w:lineRule="auto"/>
+        <w:jc w:val="both"/>
+      </w:pPr>
+      <w:r>
+        <w:t xml:space="preserve">A </w:t>
+      </w:r>
+      <w:r>
+        <w:t>ideia</w:t>
+      </w:r>
+      <w:r>
+        <w:t xml:space="preserve"> principal</w:t>
+      </w:r>
+      <w:r>
+        <w:t xml:space="preserve"> é que um processo constitui uma atividade. Ele possui um programa, entrada, saída e um estado. Um único processador pode ser compartilhado entre vários processos através de algum algoritmo de escalonamento</w:t>
+      </w:r>
+    </w:p>
+    <w:p>
+      <w:pPr>
+        <w:spacing w:after="0" w:line="240" w:lineRule="auto"/>
+      </w:pPr>
+    </w:p>
+    <w:p>
+      <w:pPr>
+        <w:spacing w:after="0" w:line="240" w:lineRule="auto"/>
+        <w:jc w:val="both"/>
+      </w:pPr>
+      <w:r>
+        <w:t>2.2 Criação de processos</w:t>
+      </w:r>
+    </w:p>
+    <w:p>
+      <w:pPr>
+        <w:pStyle w:val="PargrafodaLista"/>
+        <w:numPr>
+          <w:ilvl w:val="0"/>
+          <w:numId w:val="6"/>
+        </w:numPr>
+        <w:spacing w:after="0" w:line="240" w:lineRule="auto"/>
+        <w:jc w:val="both"/>
+      </w:pPr>
+      <w:r>
+        <w:t>Os SOs precisam assegurar de algum modo que todos os processos necessários à um propósito existam</w:t>
+      </w:r>
+    </w:p>
+    <w:p>
+      <w:pPr>
+        <w:pStyle w:val="PargrafodaLista"/>
+        <w:numPr>
+          <w:ilvl w:val="0"/>
+          <w:numId w:val="6"/>
+        </w:numPr>
+        <w:spacing w:after="0" w:line="240" w:lineRule="auto"/>
+        <w:jc w:val="both"/>
+      </w:pPr>
+      <w:r>
+        <w:t xml:space="preserve">Em sistemas simples, tais como os fornos de micro-ondas, </w:t>
+      </w:r>
+      <w:r>
+        <w:t>é possível criar todos os processos no momento da inicialização do sistema</w:t>
+      </w:r>
+    </w:p>
+    <w:p>
+      <w:pPr>
+        <w:pStyle w:val="PargrafodaLista"/>
+        <w:numPr>
+          <w:ilvl w:val="0"/>
+          <w:numId w:val="6"/>
+        </w:numPr>
+        <w:spacing w:after="0" w:line="240" w:lineRule="auto"/>
+        <w:jc w:val="both"/>
+      </w:pPr>
+      <w:r>
+        <w:t>Já em sistemas complexos ou de propósito geral os SOs precisam ter mecanismos de criação e término de processos</w:t>
+      </w:r>
+    </w:p>
+    <w:p>
+      <w:pPr>
+        <w:pStyle w:val="PargrafodaLista"/>
+        <w:numPr>
+          <w:ilvl w:val="0"/>
+          <w:numId w:val="6"/>
+        </w:numPr>
+        <w:spacing w:after="0" w:line="240" w:lineRule="auto"/>
+        <w:jc w:val="both"/>
+      </w:pPr>
+      <w:r>
+        <w:t>Há, basicamente, quatro possibilidades para criação de novos processos</w:t>
+      </w:r>
+    </w:p>
+    <w:p>
+      <w:pPr>
+        <w:pStyle w:val="PargrafodaLista"/>
+        <w:numPr>
+          <w:ilvl w:val="1"/>
+          <w:numId w:val="6"/>
+        </w:numPr>
+        <w:spacing w:after="0" w:line="240" w:lineRule="auto"/>
+        <w:jc w:val="both"/>
+      </w:pPr>
+      <w:r>
+        <w:t>Início do sistema</w:t>
+      </w:r>
+    </w:p>
+    <w:p>
+      <w:pPr>
+        <w:pStyle w:val="PargrafodaLista"/>
+        <w:numPr>
+          <w:ilvl w:val="1"/>
+          <w:numId w:val="6"/>
+        </w:numPr>
+        <w:spacing w:after="0" w:line="240" w:lineRule="auto"/>
+        <w:jc w:val="both"/>
+      </w:pPr>
+      <w:r>
+        <w:t>Execução de uma chamada de sistema de criação de processo a partir de um processo em execução</w:t>
+      </w:r>
+    </w:p>
+    <w:p>
+      <w:pPr>
+        <w:pStyle w:val="PargrafodaLista"/>
+        <w:numPr>
+          <w:ilvl w:val="1"/>
+          <w:numId w:val="6"/>
+        </w:numPr>
+        <w:spacing w:after="0" w:line="240" w:lineRule="auto"/>
+        <w:jc w:val="both"/>
+      </w:pPr>
+      <w:r>
+        <w:t>Requisição do usuário para criação de um novo processo</w:t>
+      </w:r>
+    </w:p>
+    <w:p>
+      <w:pPr>
+        <w:pStyle w:val="PargrafodaLista"/>
+        <w:numPr>
+          <w:ilvl w:val="1"/>
+          <w:numId w:val="6"/>
+        </w:numPr>
+        <w:spacing w:after="0" w:line="240" w:lineRule="auto"/>
+        <w:jc w:val="both"/>
+      </w:pPr>
+      <w:r>
+        <w:t>Início de um trabalho (</w:t>
+      </w:r>
+      <w:r>
+        <w:rPr>
+          <w:i/>
+        </w:rPr>
+        <w:t>job</w:t>
+      </w:r>
+      <w:r>
+        <w:t xml:space="preserve">) </w:t>
+      </w:r>
+      <w:r>
+        <w:t>em</w:t>
+      </w:r>
+      <w:r>
+        <w:t xml:space="preserve"> lote</w:t>
+      </w:r>
+    </w:p>
+    <w:p>
+      <w:pPr>
+        <w:pStyle w:val="PargrafodaLista"/>
+        <w:numPr>
+          <w:ilvl w:val="0"/>
+          <w:numId w:val="6"/>
+        </w:numPr>
+        <w:spacing w:after="0" w:line="240" w:lineRule="auto"/>
+        <w:jc w:val="both"/>
+      </w:pPr>
+      <w:r>
+        <w:t>Tecnicamente, em todos esses casos, um novo processo é criado por um processo existente a partir da execução de uma chamada de sistema de criação de processos</w:t>
+      </w:r>
+    </w:p>
+    <w:p>
+      <w:pPr>
+        <w:pStyle w:val="PargrafodaLista"/>
+        <w:numPr>
+          <w:ilvl w:val="0"/>
+          <w:numId w:val="6"/>
+        </w:numPr>
+        <w:spacing w:after="0" w:line="240" w:lineRule="auto"/>
+        <w:jc w:val="both"/>
+      </w:pPr>
+      <w:r>
+        <w:t xml:space="preserve">Nos sistemas Unix, há somente uma chamada para criar um novo processo, denominada </w:t>
+      </w:r>
+      <w:r>
+        <w:rPr>
+          <w:rFonts w:ascii="Courier New" w:hAnsi="Courier New" w:cs="Courier New"/>
+          <w:sz w:val="20"/>
+        </w:rPr>
+        <w:t>fork</w:t>
+      </w:r>
+    </w:p>
+    <w:p>
+      <w:pPr>
+        <w:pStyle w:val="PargrafodaLista"/>
+        <w:numPr>
+          <w:ilvl w:val="1"/>
+          <w:numId w:val="6"/>
+        </w:numPr>
+        <w:spacing w:after="0" w:line="240" w:lineRule="auto"/>
+        <w:jc w:val="both"/>
+      </w:pPr>
+      <w:r>
+        <w:t>Depois da chamada os dois processos (pai e filho) possuem a mesma imagem de memória, as mesmas cadeias de caracteres no ambiente e os mesmos arquivos abertos</w:t>
+      </w:r>
+    </w:p>
+    <w:p>
+      <w:pPr>
+        <w:pStyle w:val="PargrafodaLista"/>
+        <w:numPr>
+          <w:ilvl w:val="1"/>
+          <w:numId w:val="6"/>
+        </w:numPr>
+        <w:spacing w:after="0" w:line="240" w:lineRule="auto"/>
+        <w:jc w:val="both"/>
+      </w:pPr>
+      <w:r>
+        <w:t xml:space="preserve">Normalmente o processo filho executa logo em seguida uma chamada da função </w:t>
+      </w:r>
+      <w:r>
+        <w:rPr>
+          <w:rFonts w:ascii="Courier New" w:hAnsi="Courier New" w:cs="Courier New"/>
+          <w:sz w:val="20"/>
+        </w:rPr>
+        <w:t>execve</w:t>
+      </w:r>
+      <w:r>
+        <w:t xml:space="preserve"> (ou similar) para mudar a imagem de memória e executar um novo programa</w:t>
+      </w:r>
+    </w:p>
+    <w:p>
+      <w:pPr>
+        <w:pStyle w:val="PargrafodaLista"/>
+        <w:numPr>
+          <w:ilvl w:val="0"/>
+          <w:numId w:val="6"/>
+        </w:numPr>
+        <w:spacing w:after="0" w:line="240" w:lineRule="auto"/>
+        <w:jc w:val="both"/>
+      </w:pPr>
+      <w:r>
+        <w:t>No Windows, uma única chamada de função (CreateProcess) trata tanto do processo de criação quanto da carga do programa correto no novo processo</w:t>
+      </w:r>
+    </w:p>
+    <w:p>
+      <w:pPr>
+        <w:pStyle w:val="PargrafodaLista"/>
+        <w:numPr>
+          <w:ilvl w:val="1"/>
+          <w:numId w:val="6"/>
+        </w:numPr>
+        <w:spacing w:after="0" w:line="240" w:lineRule="auto"/>
+        <w:jc w:val="both"/>
+      </w:pPr>
+      <w:r>
+        <w:t>Essa chamada possui 10 parâmetros, incluindo o programa a ser executado, os parâmetros da linha de comando, vários atributos de (in)segurança</w:t>
+      </w:r>
+      <w:r>
+        <w:t>, bits de controle de arquivos abertos, informações de prioridade, especificações de janela, dentre outros</w:t>
+      </w:r>
+    </w:p>
+    <w:p>
+      <w:pPr>
+        <w:pStyle w:val="PargrafodaLista"/>
+        <w:numPr>
+          <w:ilvl w:val="0"/>
+          <w:numId w:val="6"/>
+        </w:numPr>
+        <w:spacing w:after="0" w:line="240" w:lineRule="auto"/>
+        <w:jc w:val="both"/>
+      </w:pPr>
+      <w:r>
+        <w:t>Tanto no Unix quanto no Windows, após a criação de um processo, o pai e o filho possuem seus próprio</w:t>
+      </w:r>
+      <w:r>
+        <w:t>s espaços de endereçamento</w:t>
+      </w:r>
+    </w:p>
+    <w:p>
+      <w:pPr>
+        <w:pStyle w:val="PargrafodaLista"/>
+        <w:numPr>
+          <w:ilvl w:val="1"/>
+          <w:numId w:val="6"/>
+        </w:numPr>
+        <w:spacing w:after="0" w:line="240" w:lineRule="auto"/>
+        <w:jc w:val="both"/>
+      </w:pPr>
+      <w:r>
+        <w:t>Se um dos dois alterar uma palavra em seu espaço de endereçamento, essa mudança não será visível ao outro processo</w:t>
+      </w:r>
+    </w:p>
+    <w:p>
+      <w:pPr>
+        <w:pStyle w:val="PargrafodaLista"/>
+        <w:numPr>
+          <w:ilvl w:val="1"/>
+          <w:numId w:val="6"/>
+        </w:numPr>
+        <w:spacing w:after="0" w:line="240" w:lineRule="auto"/>
+        <w:jc w:val="both"/>
+      </w:pPr>
+      <w:r>
+        <w:t>No Unix, o espaço de endereçamento inicial do filho é uma cópia do espaço de endereçamento do pai, mas há dois espaços de endereçamento distintos</w:t>
+      </w:r>
+    </w:p>
+    <w:p>
+      <w:pPr>
+        <w:pStyle w:val="PargrafodaLista"/>
+        <w:numPr>
+          <w:ilvl w:val="2"/>
+          <w:numId w:val="6"/>
+        </w:numPr>
+        <w:spacing w:after="0" w:line="240" w:lineRule="auto"/>
+        <w:jc w:val="both"/>
+      </w:pPr>
+      <w:r>
+        <w:t>Nenhuma memória para escrita é compartilhada</w:t>
+      </w:r>
+    </w:p>
+    <w:p>
+      <w:pPr>
+        <w:pStyle w:val="PargrafodaLista"/>
+        <w:numPr>
+          <w:ilvl w:val="2"/>
+          <w:numId w:val="6"/>
+        </w:numPr>
+        <w:spacing w:after="0" w:line="240" w:lineRule="auto"/>
+        <w:jc w:val="both"/>
+      </w:pPr>
+      <w:r>
+        <w:t>Algumas implementações compartilham o código do programa entre os dois (já que não podem ser alterados)</w:t>
+      </w:r>
+    </w:p>
+    <w:p>
+      <w:pPr>
+        <w:pStyle w:val="PargrafodaLista"/>
+        <w:numPr>
+          <w:ilvl w:val="1"/>
+          <w:numId w:val="6"/>
+        </w:numPr>
+        <w:spacing w:after="0" w:line="240" w:lineRule="auto"/>
+        <w:jc w:val="both"/>
+      </w:pPr>
+      <w:r>
+        <w:t>É possível que os processos criados filhos compartilhem com seus pais alguns recursos, tais como os arquivos abertos</w:t>
+      </w:r>
+    </w:p>
+    <w:p>
+      <w:pPr>
+        <w:pStyle w:val="PargrafodaLista"/>
+        <w:numPr>
+          <w:ilvl w:val="1"/>
+          <w:numId w:val="6"/>
+        </w:numPr>
+        <w:spacing w:after="0" w:line="240" w:lineRule="auto"/>
+        <w:jc w:val="both"/>
+      </w:pPr>
+      <w:r>
+        <w:t>No Windows os espaços de endereçamento são diferentes desde o início</w:t>
+      </w:r>
+    </w:p>
+    <w:p>
+      <w:pPr>
+        <w:spacing w:after="0" w:line="240" w:lineRule="auto"/>
+        <w:jc w:val="both"/>
+      </w:pPr>
+    </w:p>
+    <w:p>
+      <w:pPr>
+        <w:spacing w:after="0" w:line="240" w:lineRule="auto"/>
+        <w:jc w:val="both"/>
+      </w:pPr>
+    </w:p>
+    <w:p>
+      <w:pPr>
+        <w:spacing w:after="0" w:line="240" w:lineRule="auto"/>
+        <w:jc w:val="both"/>
+      </w:pPr>
+    </w:p>
+    <w:p>
+      <w:pPr>
+        <w:spacing w:after="0" w:line="240" w:lineRule="auto"/>
+        <w:jc w:val="both"/>
+      </w:pPr>
+      <w:r>
+        <w:lastRenderedPageBreak/>
+        <w:t>2.3 Término de processos</w:t>
+      </w:r>
+    </w:p>
+    <w:p>
+      <w:pPr>
+        <w:pStyle w:val="PargrafodaLista"/>
+        <w:numPr>
+          <w:ilvl w:val="0"/>
+          <w:numId w:val="7"/>
+        </w:numPr>
+        <w:spacing w:after="0" w:line="240" w:lineRule="auto"/>
+        <w:jc w:val="both"/>
+      </w:pPr>
+      <w:r>
+        <w:t>Após terminar seu trabalho, um processo será encerrado em virtude de alguma das seguintes condições</w:t>
+      </w:r>
+    </w:p>
+    <w:p>
+      <w:pPr>
+        <w:pStyle w:val="PargrafodaLista"/>
+        <w:numPr>
+          <w:ilvl w:val="1"/>
+          <w:numId w:val="7"/>
+        </w:numPr>
+        <w:spacing w:after="0" w:line="240" w:lineRule="auto"/>
+        <w:jc w:val="both"/>
+      </w:pPr>
+      <w:r>
+        <w:t>Saída normal (voluntária)</w:t>
+      </w:r>
+    </w:p>
+    <w:p>
+      <w:pPr>
+        <w:pStyle w:val="PargrafodaLista"/>
+        <w:numPr>
+          <w:ilvl w:val="1"/>
+          <w:numId w:val="7"/>
+        </w:numPr>
+        <w:spacing w:after="0" w:line="240" w:lineRule="auto"/>
+        <w:jc w:val="both"/>
+      </w:pPr>
+      <w:r>
+        <w:t>Saída por erro (voluntária)</w:t>
+      </w:r>
+      <w:r>
+        <w:t xml:space="preserve"> – Normalmente há exibição de avisos</w:t>
+      </w:r>
+    </w:p>
+    <w:p>
+      <w:pPr>
+        <w:pStyle w:val="PargrafodaLista"/>
+        <w:numPr>
+          <w:ilvl w:val="1"/>
+          <w:numId w:val="7"/>
+        </w:numPr>
+        <w:spacing w:after="0" w:line="240" w:lineRule="auto"/>
+        <w:jc w:val="both"/>
+      </w:pPr>
+      <w:r>
+        <w:t>Erro fatal (involuntário)</w:t>
+      </w:r>
+    </w:p>
+    <w:p>
+      <w:pPr>
+        <w:pStyle w:val="PargrafodaLista"/>
+        <w:numPr>
+          <w:ilvl w:val="1"/>
+          <w:numId w:val="7"/>
+        </w:numPr>
+        <w:spacing w:after="0" w:line="240" w:lineRule="auto"/>
+        <w:jc w:val="both"/>
+      </w:pPr>
+      <w:r>
+        <w:t>Cancelamento por um outro processo (involuntário)</w:t>
+      </w:r>
+    </w:p>
+    <w:p>
+      <w:pPr>
+        <w:pStyle w:val="PargrafodaLista"/>
+        <w:numPr>
+          <w:ilvl w:val="0"/>
+          <w:numId w:val="7"/>
+        </w:numPr>
+        <w:spacing w:after="0" w:line="240" w:lineRule="auto"/>
+        <w:jc w:val="both"/>
+      </w:pPr>
+      <w:r>
+        <w:t>Na maioria das vezes os processos terminam porque fizeram seu trabalho</w:t>
+      </w:r>
+    </w:p>
+    <w:p>
+      <w:pPr>
+        <w:pStyle w:val="PargrafodaLista"/>
+        <w:numPr>
+          <w:ilvl w:val="0"/>
+          <w:numId w:val="7"/>
+        </w:numPr>
+        <w:spacing w:after="0" w:line="240" w:lineRule="auto"/>
+        <w:jc w:val="both"/>
+      </w:pPr>
+      <w:r>
+        <w:t>A terceira</w:t>
+      </w:r>
+      <w:r>
+        <w:t xml:space="preserve"> razão para o término de um processo é um erro causado pelo processo, muitas vezes por um erro de programação</w:t>
+      </w:r>
+    </w:p>
+    <w:p>
+      <w:pPr>
+        <w:pStyle w:val="PargrafodaLista"/>
+        <w:numPr>
+          <w:ilvl w:val="1"/>
+          <w:numId w:val="7"/>
+        </w:numPr>
+        <w:spacing w:after="0" w:line="240" w:lineRule="auto"/>
+        <w:jc w:val="both"/>
+      </w:pPr>
+      <w:r>
+        <w:t>Entre os vários exemplos estão a execução de uma instrução ilegal, referência a regiões de memória inexistentes ou a divisão por zero</w:t>
+      </w:r>
+    </w:p>
+    <w:p>
+      <w:pPr>
+        <w:pStyle w:val="PargrafodaLista"/>
+        <w:numPr>
+          <w:ilvl w:val="1"/>
+          <w:numId w:val="7"/>
+        </w:numPr>
+        <w:spacing w:after="0" w:line="240" w:lineRule="auto"/>
+        <w:jc w:val="both"/>
+      </w:pPr>
+      <w:r>
+        <w:t>Em alguns sistemas o programador pode fazer com que tais erros sejam tratados no próprio processo</w:t>
+      </w:r>
+    </w:p>
+    <w:p>
+      <w:pPr>
+        <w:pStyle w:val="PargrafodaLista"/>
+        <w:numPr>
+          <w:ilvl w:val="0"/>
+          <w:numId w:val="7"/>
+        </w:numPr>
+        <w:spacing w:after="0" w:line="240" w:lineRule="auto"/>
+        <w:jc w:val="both"/>
+      </w:pPr>
+      <w:r>
+        <w:t xml:space="preserve">A quarta razão ocorre, por exemplo, quando a função </w:t>
+      </w:r>
+      <w:r>
+        <w:rPr>
+          <w:rFonts w:ascii="Courier New" w:hAnsi="Courier New" w:cs="Courier New"/>
+          <w:sz w:val="20"/>
+        </w:rPr>
+        <w:t>kill</w:t>
+      </w:r>
+      <w:r>
+        <w:t xml:space="preserve"> é chamada </w:t>
+      </w:r>
+      <w:r>
+        <w:t xml:space="preserve">por um processo </w:t>
+      </w:r>
+      <w:r>
+        <w:t>nos sistemas Uni</w:t>
+      </w:r>
+      <w:r>
+        <w:t>x. N</w:t>
+      </w:r>
+      <w:r>
+        <w:t>o caso do Windows, a função chamada seria</w:t>
+      </w:r>
+      <w:r>
+        <w:t xml:space="preserve"> a</w:t>
+      </w:r>
+      <w:r>
+        <w:t xml:space="preserve"> </w:t>
+      </w:r>
+      <w:r>
+        <w:rPr>
+          <w:rFonts w:ascii="Courier New" w:hAnsi="Courier New" w:cs="Courier New"/>
+          <w:sz w:val="20"/>
+        </w:rPr>
+        <w:t>TerminateProcess</w:t>
+      </w:r>
+    </w:p>
+    <w:p>
+      <w:pPr>
+        <w:pStyle w:val="PargrafodaLista"/>
+        <w:numPr>
+          <w:ilvl w:val="1"/>
+          <w:numId w:val="7"/>
+        </w:numPr>
+        <w:spacing w:after="0" w:line="240" w:lineRule="auto"/>
+        <w:jc w:val="both"/>
+      </w:pPr>
+      <w:r>
+        <w:t>Em ambos os casos, o processo que fizer a chamada deve ter a autorização necessária para fazê-la</w:t>
+      </w:r>
+    </w:p>
+    <w:p>
+      <w:pPr>
+        <w:spacing w:after="0" w:line="240" w:lineRule="auto"/>
+        <w:jc w:val="both"/>
+      </w:pPr>
+    </w:p>
+    <w:p>
+      <w:pPr>
+        <w:spacing w:after="0" w:line="240" w:lineRule="auto"/>
+        <w:jc w:val="both"/>
+      </w:pPr>
+      <w:r>
+        <w:t>2.5 Estados de processos</w:t>
+      </w:r>
+    </w:p>
+    <w:p>
+      <w:pPr>
+        <w:pStyle w:val="PargrafodaLista"/>
+        <w:numPr>
+          <w:ilvl w:val="0"/>
+          <w:numId w:val="8"/>
+        </w:numPr>
+        <w:spacing w:after="0" w:line="240" w:lineRule="auto"/>
+        <w:jc w:val="both"/>
+      </w:pPr>
+      <w:r>
+        <w:t>Embora cada processo seja uma entidade independente, com seu próprio contador de programa e estado interno, muitas vezes os processos precisam interagir com outros</w:t>
+      </w:r>
+    </w:p>
+    <w:p>
+      <w:pPr>
+        <w:pStyle w:val="PargrafodaLista"/>
+        <w:numPr>
+          <w:ilvl w:val="0"/>
+          <w:numId w:val="8"/>
+        </w:numPr>
+        <w:spacing w:after="0" w:line="240" w:lineRule="auto"/>
+        <w:jc w:val="both"/>
+      </w:pPr>
+      <w:r>
+        <w:t xml:space="preserve">Quando essa interação é impossibilitada por algum motivo, o processo em questão bloqueia e espera até que as informações possam ser </w:t>
+      </w:r>
+      <w:r>
+        <w:t>lidas</w:t>
+      </w:r>
+    </w:p>
+    <w:p>
+      <w:pPr>
+        <w:pStyle w:val="PargrafodaLista"/>
+        <w:numPr>
+          <w:ilvl w:val="1"/>
+          <w:numId w:val="8"/>
+        </w:numPr>
+        <w:spacing w:after="0" w:line="240" w:lineRule="auto"/>
+        <w:jc w:val="both"/>
+      </w:pPr>
+      <w:r>
+        <w:t xml:space="preserve">Exemplo: </w:t>
+      </w:r>
+      <w:r>
+        <w:rPr>
+          <w:rFonts w:ascii="Courier New" w:hAnsi="Courier New" w:cs="Courier New"/>
+          <w:sz w:val="20"/>
+        </w:rPr>
+        <w:t>$cat capitulo1 capitulo2 capitulo3 | grep tree</w:t>
+      </w:r>
+    </w:p>
+    <w:p>
+      <w:pPr>
+        <w:pStyle w:val="PargrafodaLista"/>
+        <w:numPr>
+          <w:ilvl w:val="0"/>
+          <w:numId w:val="8"/>
+        </w:numPr>
+        <w:spacing w:after="0" w:line="240" w:lineRule="auto"/>
+        <w:jc w:val="both"/>
+      </w:pPr>
+      <w:r>
+        <w:t>Um processo bloqueia, obviamente, porque não pode prosseguir</w:t>
+      </w:r>
+      <w:r>
+        <w:t xml:space="preserve"> </w:t>
+      </w:r>
+    </w:p>
+    <w:p>
+      <w:pPr>
+        <w:pStyle w:val="PargrafodaLista"/>
+        <w:numPr>
+          <w:ilvl w:val="1"/>
+          <w:numId w:val="8"/>
+        </w:numPr>
+        <w:spacing w:after="0" w:line="240" w:lineRule="auto"/>
+        <w:jc w:val="both"/>
+      </w:pPr>
+      <w:r>
+        <w:t>Porque está esperando alguma entrada que ainda não está disponível</w:t>
+      </w:r>
+    </w:p>
+    <w:p>
+      <w:pPr>
+        <w:pStyle w:val="PargrafodaLista"/>
+        <w:numPr>
+          <w:ilvl w:val="1"/>
+          <w:numId w:val="8"/>
+        </w:numPr>
+        <w:spacing w:after="0" w:line="240" w:lineRule="auto"/>
+        <w:jc w:val="both"/>
+      </w:pPr>
+      <w:r>
+        <w:t>Porque o SO decidiu alocar a CPU para um outro processo</w:t>
+      </w:r>
+      <w:r>
+        <w:t>, mesmo estando o processo bloqueado conceitualmente pronto e capaz de executar</w:t>
+      </w:r>
+    </w:p>
+    <w:p>
+      <w:pPr>
+        <w:pStyle w:val="PargrafodaLista"/>
+        <w:numPr>
+          <w:ilvl w:val="1"/>
+          <w:numId w:val="8"/>
+        </w:numPr>
+        <w:spacing w:after="0" w:line="240" w:lineRule="auto"/>
+        <w:jc w:val="both"/>
+      </w:pPr>
+      <w:r>
+        <w:t>Observe que essas duas situações são completamente diferentes</w:t>
+      </w:r>
+    </w:p>
+    <w:p>
+      <w:pPr>
+        <w:pStyle w:val="PargrafodaLista"/>
+        <w:numPr>
+          <w:ilvl w:val="0"/>
+          <w:numId w:val="8"/>
+        </w:numPr>
+        <w:spacing w:after="0" w:line="240" w:lineRule="auto"/>
+        <w:jc w:val="both"/>
+      </w:pPr>
+      <w:r>
+        <w:t>E</w:t>
+      </w:r>
+      <w:r>
+        <w:t>stados possíveis</w:t>
+      </w:r>
+      <w:r>
+        <w:t xml:space="preserve"> de um processo</w:t>
+      </w:r>
+    </w:p>
+    <w:p>
+      <w:pPr>
+        <w:spacing w:after="0" w:line="240" w:lineRule="auto"/>
+        <w:jc w:val="center"/>
+      </w:pPr>
+      <w:r>
+        <w:rPr>
+          <w:noProof/>
+          <w:lang w:eastAsia="pt-BR"/>
+        </w:rPr>
+        <w:drawing>
+          <wp:inline distT="0" distB="0" distL="0" distR="0">
+            <wp:extent cx="2867025" cy="1514475"/>
+            <wp:effectExtent l="0" t="0" r="9525" b="9525"/>
+            <wp:docPr id="2" name="Imagem 2" descr="http://www.metropoledigital.ufrn.br/aulas/disciplinas/sist_operacional/imagens/Aula010_07.jpg"/>
+            <wp:cNvGraphicFramePr>
+              <a:graphicFrameLocks xmlns:a="http://schemas.openxmlformats.org/drawingml/2006/main" noChangeAspect="1"/>
+            </wp:cNvGraphicFramePr>
+            <a:graphic xmlns:a="http://schemas.openxmlformats.org/drawingml/2006/main">
+              <a:graphicData uri="http://schemas.openxmlformats.org/drawingml/2006/picture">
+                <pic:pic xmlns:pic="http://schemas.openxmlformats.org/drawingml/2006/picture">
+                  <pic:nvPicPr>
+                    <pic:cNvPr id="0" name="Picture 3" descr="http://www.metropoledigital.ufrn.br/aulas/disciplinas/sist_operacional/imagens/Aula010_07.jpg"/>
+                    <pic:cNvPicPr>
+                      <a:picLocks noChangeAspect="1" noChangeArrowheads="1"/>
+                    </pic:cNvPicPr>
+                  </pic:nvPicPr>
+                  <pic:blipFill>
+                    <a:blip r:embed="rId10">
+                      <a:extLst>
+                        <a:ext uri="{28A0092B-C50C-407E-A947-70E740481C1C}">
+                          <a14:useLocalDpi xmlns:a14="http://schemas.microsoft.com/office/drawing/2010/main" val="0"/>
+                        </a:ext>
+                      </a:extLst>
+                    </a:blip>
+                    <a:srcRect/>
+                    <a:stretch>
+                      <a:fillRect/>
+                    </a:stretch>
+                  </pic:blipFill>
+                  <pic:spPr bwMode="auto">
+                    <a:xfrm>
+                      <a:off x="0" y="0"/>
+                      <a:ext cx="2867025" cy="1514475"/>
+                    </a:xfrm>
+                    <a:prstGeom prst="rect">
+                      <a:avLst/>
+                    </a:prstGeom>
+                    <a:noFill/>
+                    <a:ln>
+                      <a:noFill/>
+                    </a:ln>
+                  </pic:spPr>
+                </pic:pic>
+              </a:graphicData>
+            </a:graphic>
+          </wp:inline>
+        </w:drawing>
+      </w:r>
+    </w:p>
+    <w:p>
+      <w:pPr>
+        <w:pStyle w:val="PargrafodaLista"/>
+        <w:numPr>
+          <w:ilvl w:val="0"/>
+          <w:numId w:val="9"/>
+        </w:numPr>
+        <w:spacing w:after="0" w:line="240" w:lineRule="auto"/>
+        <w:jc w:val="both"/>
+      </w:pPr>
+      <w:r>
+        <w:t>As transições possuem o seguinte significado</w:t>
+      </w:r>
+    </w:p>
+    <w:p>
+      <w:pPr>
+        <w:pStyle w:val="PargrafodaLista"/>
+        <w:numPr>
+          <w:ilvl w:val="1"/>
+          <w:numId w:val="9"/>
+        </w:numPr>
+        <w:spacing w:after="0" w:line="240" w:lineRule="auto"/>
+        <w:jc w:val="both"/>
+      </w:pPr>
+      <w:r>
+        <w:t>Processo em execução bloqueia aguardando uma entrada</w:t>
+      </w:r>
+    </w:p>
+    <w:p>
+      <w:pPr>
+        <w:pStyle w:val="PargrafodaLista"/>
+        <w:numPr>
+          <w:ilvl w:val="1"/>
+          <w:numId w:val="9"/>
+        </w:numPr>
+        <w:spacing w:after="0" w:line="240" w:lineRule="auto"/>
+        <w:jc w:val="both"/>
+      </w:pPr>
+      <w:r>
+        <w:t>O escalonador seleciona um outro processo para execução</w:t>
+      </w:r>
+    </w:p>
+    <w:p>
+      <w:pPr>
+        <w:pStyle w:val="PargrafodaLista"/>
+        <w:numPr>
+          <w:ilvl w:val="1"/>
+          <w:numId w:val="9"/>
+        </w:numPr>
+        <w:spacing w:after="0" w:line="240" w:lineRule="auto"/>
+        <w:jc w:val="both"/>
+      </w:pPr>
+      <w:r>
+        <w:t>O escalonador seleciona esse processo para execução</w:t>
+      </w:r>
+    </w:p>
+    <w:p>
+      <w:pPr>
+        <w:pStyle w:val="PargrafodaLista"/>
+        <w:numPr>
+          <w:ilvl w:val="1"/>
+          <w:numId w:val="9"/>
+        </w:numPr>
+        <w:spacing w:after="0" w:line="240" w:lineRule="auto"/>
+        <w:jc w:val="both"/>
+      </w:pPr>
+      <w:r>
+        <w:t>A entrada torna-se disponível</w:t>
+      </w:r>
+    </w:p>
+    <w:p>
+      <w:pPr>
+        <w:spacing w:after="0" w:line="240" w:lineRule="auto"/>
+        <w:jc w:val="both"/>
+      </w:pPr>
+    </w:p>
+    <w:p>
+      <w:pPr>
+        <w:pStyle w:val="PargrafodaLista"/>
+        <w:numPr>
+          <w:ilvl w:val="0"/>
+          <w:numId w:val="10"/>
+        </w:numPr>
+        <w:spacing w:after="0" w:line="240" w:lineRule="auto"/>
+        <w:jc w:val="both"/>
+      </w:pPr>
+      <w:r>
+        <w:t xml:space="preserve">Exemplo: </w:t>
+      </w:r>
+      <w:r>
+        <w:t xml:space="preserve">Player de vídeo + </w:t>
+      </w:r>
+      <w:r>
+        <w:t>Leitura de DVD</w:t>
+      </w:r>
       <w:bookmarkStart w:id="0" w:name="_GoBack"/>
       <w:bookmarkEnd w:id="0"/>
     </w:p>
     <w:p>
-      <w:pPr>
-        <w:spacing w:after="0" w:line="240" w:lineRule="auto"/>
-        <w:jc w:val="both"/>
-      </w:pPr>
-      <w:r>
-        <w:t>1.2 Diferentes interpretações do tempo</w:t>
-      </w:r>
-    </w:p>
-    <w:p>
-      <w:pPr>
-        <w:spacing w:after="0" w:line="240" w:lineRule="auto"/>
-        <w:jc w:val="both"/>
-      </w:pPr>
-    </w:p>
-    <w:p>
-      <w:r>
-        <w:lastRenderedPageBreak/>
+      <w:r>
         <w:br w:type="page"/>
       </w:r>
     </w:p>
@@ -685,302 +2546,136 @@
           <w:u w:val="single"/>
         </w:rPr>
         <w:lastRenderedPageBreak/>
-        <w:t xml:space="preserve">2. </w:t>
+        <w:t>3</w:t>
       </w:r>
       <w:r>
         <w:rPr>
           <w:b/>
           <w:u w:val="single"/>
         </w:rPr>
-        <w:t>Processos</w:t>
-      </w:r>
-    </w:p>
-    <w:p>
-      <w:pPr>
-        <w:spacing w:after="0" w:line="240" w:lineRule="auto"/>
-        <w:jc w:val="both"/>
-      </w:pPr>
-      <w:r>
-        <w:t>2.1 Modelos de processos</w:t>
-      </w:r>
-    </w:p>
-    <w:p>
-      <w:pPr>
-        <w:spacing w:after="0" w:line="240" w:lineRule="auto"/>
-        <w:jc w:val="both"/>
-      </w:pPr>
-    </w:p>
-    <w:p>
-      <w:pPr>
-        <w:spacing w:after="0" w:line="240" w:lineRule="auto"/>
-        <w:jc w:val="both"/>
-      </w:pPr>
-    </w:p>
-    <w:p>
-      <w:pPr>
-        <w:spacing w:after="0" w:line="240" w:lineRule="auto"/>
-        <w:jc w:val="both"/>
-      </w:pPr>
-      <w:proofErr w:type="gramStart"/>
-      <w:r>
-        <w:t>2.2 Criação</w:t>
-      </w:r>
-      <w:proofErr w:type="gramEnd"/>
-      <w:r>
-        <w:t xml:space="preserve"> de processos</w:t>
-      </w:r>
-    </w:p>
-    <w:p>
-      <w:pPr>
-        <w:spacing w:after="0" w:line="240" w:lineRule="auto"/>
-        <w:jc w:val="both"/>
-      </w:pPr>
-    </w:p>
-    <w:p>
-      <w:pPr>
-        <w:spacing w:after="0" w:line="240" w:lineRule="auto"/>
-        <w:jc w:val="both"/>
-      </w:pPr>
-    </w:p>
-    <w:p>
-      <w:pPr>
-        <w:spacing w:after="0" w:line="240" w:lineRule="auto"/>
-        <w:jc w:val="both"/>
-      </w:pPr>
-      <w:proofErr w:type="gramStart"/>
-      <w:r>
-        <w:t>2.3 Término</w:t>
-      </w:r>
-      <w:proofErr w:type="gramEnd"/>
-      <w:r>
-        <w:t xml:space="preserve"> de processos</w:t>
-      </w:r>
-    </w:p>
-    <w:p>
-      <w:pPr>
-        <w:spacing w:after="0" w:line="240" w:lineRule="auto"/>
-        <w:jc w:val="both"/>
-      </w:pPr>
-    </w:p>
-    <w:p>
-      <w:pPr>
-        <w:spacing w:after="0" w:line="240" w:lineRule="auto"/>
-        <w:jc w:val="both"/>
-      </w:pPr>
-    </w:p>
-    <w:p>
-      <w:pPr>
-        <w:spacing w:after="0" w:line="240" w:lineRule="auto"/>
-        <w:jc w:val="both"/>
-      </w:pPr>
-      <w:r>
-        <w:t>2.4 Hierarquias de processos</w:t>
-      </w:r>
-    </w:p>
-    <w:p>
-      <w:pPr>
-        <w:spacing w:after="0" w:line="240" w:lineRule="auto"/>
-        <w:jc w:val="both"/>
-      </w:pPr>
-    </w:p>
-    <w:p>
-      <w:pPr>
-        <w:spacing w:after="0" w:line="240" w:lineRule="auto"/>
-        <w:jc w:val="both"/>
-      </w:pPr>
-    </w:p>
-    <w:p>
-      <w:pPr>
-        <w:spacing w:after="0" w:line="240" w:lineRule="auto"/>
-        <w:jc w:val="both"/>
-      </w:pPr>
-      <w:r>
-        <w:t>2.5 Estados de processos</w:t>
-      </w:r>
-    </w:p>
-    <w:p>
-      <w:pPr>
-        <w:spacing w:after="0" w:line="240" w:lineRule="auto"/>
-        <w:jc w:val="both"/>
-      </w:pPr>
-    </w:p>
-    <w:p>
-      <w:pPr>
-        <w:spacing w:after="0" w:line="240" w:lineRule="auto"/>
-        <w:jc w:val="both"/>
-      </w:pPr>
-    </w:p>
-    <w:p>
-      <w:r>
-        <w:br w:type="page"/>
-      </w:r>
-    </w:p>
-    <w:p>
-      <w:pPr>
-        <w:spacing w:after="0" w:line="240" w:lineRule="auto"/>
-        <w:jc w:val="both"/>
+        <w:t>.</w:t>
+      </w:r>
+      <w:r>
         <w:rPr>
           <w:b/>
           <w:u w:val="single"/>
         </w:rPr>
-      </w:pPr>
+        <w:t xml:space="preserve"> </w:t>
+      </w:r>
       <w:r>
         <w:rPr>
           <w:b/>
           <w:u w:val="single"/>
         </w:rPr>
-        <w:lastRenderedPageBreak/>
-        <w:t>3</w:t>
-      </w:r>
-      <w:r>
+        <w:t>Threads</w:t>
+      </w:r>
+    </w:p>
+    <w:p>
+      <w:pPr>
+        <w:spacing w:after="0" w:line="240" w:lineRule="auto"/>
+        <w:jc w:val="both"/>
+      </w:pPr>
+      <w:r>
+        <w:t>3.1</w:t>
+      </w:r>
+      <w:r>
+        <w:t xml:space="preserve"> Modelo clássico</w:t>
+      </w:r>
+    </w:p>
+    <w:p>
+      <w:pPr>
+        <w:spacing w:after="0" w:line="240" w:lineRule="auto"/>
+        <w:jc w:val="both"/>
+      </w:pPr>
+    </w:p>
+    <w:p>
+      <w:pPr>
+        <w:spacing w:after="0" w:line="240" w:lineRule="auto"/>
+        <w:jc w:val="both"/>
+      </w:pPr>
+    </w:p>
+    <w:p>
+      <w:pPr>
+        <w:spacing w:after="0" w:line="240" w:lineRule="auto"/>
+        <w:jc w:val="both"/>
+      </w:pPr>
+      <w:r>
+        <w:t>3.2 Implementação de threads no espaço do usuário</w:t>
+      </w:r>
+    </w:p>
+    <w:p>
+      <w:pPr>
+        <w:spacing w:after="0" w:line="240" w:lineRule="auto"/>
+        <w:jc w:val="both"/>
+      </w:pPr>
+    </w:p>
+    <w:p>
+      <w:pPr>
+        <w:spacing w:after="0" w:line="240" w:lineRule="auto"/>
+        <w:jc w:val="both"/>
+      </w:pPr>
+    </w:p>
+    <w:p>
+      <w:pPr>
+        <w:spacing w:after="0" w:line="240" w:lineRule="auto"/>
+        <w:jc w:val="both"/>
+      </w:pPr>
+      <w:r>
+        <w:t>3.3 Implementação de threads no núcleo</w:t>
+      </w:r>
+    </w:p>
+    <w:p>
+      <w:pPr>
+        <w:spacing w:after="0" w:line="240" w:lineRule="auto"/>
+        <w:jc w:val="both"/>
+      </w:pPr>
+    </w:p>
+    <w:p>
+      <w:pPr>
+        <w:spacing w:after="0" w:line="240" w:lineRule="auto"/>
+        <w:jc w:val="both"/>
+      </w:pPr>
+    </w:p>
+    <w:p>
+      <w:pPr>
+        <w:spacing w:after="0" w:line="240" w:lineRule="auto"/>
+        <w:jc w:val="both"/>
+      </w:pPr>
+      <w:r>
+        <w:t>3.4 Ativações do escalonador</w:t>
+      </w:r>
+    </w:p>
+    <w:p>
+      <w:pPr>
+        <w:spacing w:after="0" w:line="240" w:lineRule="auto"/>
+        <w:jc w:val="both"/>
+      </w:pPr>
+    </w:p>
+    <w:p>
+      <w:pPr>
+        <w:spacing w:after="0" w:line="240" w:lineRule="auto"/>
+        <w:jc w:val="both"/>
+      </w:pPr>
+    </w:p>
+    <w:p>
+      <w:r>
+        <w:br w:type="page"/>
+      </w:r>
+    </w:p>
+    <w:p>
+      <w:pPr>
+        <w:spacing w:after="0" w:line="240" w:lineRule="auto"/>
+        <w:jc w:val="both"/>
         <w:rPr>
           <w:b/>
           <w:u w:val="single"/>
         </w:rPr>
-        <w:t>.</w:t>
-      </w:r>
+      </w:pPr>
       <w:r>
         <w:rPr>
           <w:b/>
           <w:u w:val="single"/>
         </w:rPr>
-        <w:t xml:space="preserve"> </w:t>
-      </w:r>
-      <w:r>
-        <w:rPr>
-          <w:b/>
-          <w:u w:val="single"/>
-        </w:rPr>
-        <w:t>Threads</w:t>
-      </w:r>
-    </w:p>
-    <w:p>
-      <w:pPr>
-        <w:spacing w:after="0" w:line="240" w:lineRule="auto"/>
-        <w:jc w:val="both"/>
-      </w:pPr>
-      <w:proofErr w:type="gramStart"/>
-      <w:r>
-        <w:t>3.1</w:t>
-      </w:r>
-      <w:r>
-        <w:t xml:space="preserve"> Modelo</w:t>
-      </w:r>
-      <w:proofErr w:type="gramEnd"/>
-      <w:r>
-        <w:t xml:space="preserve"> clássico</w:t>
-      </w:r>
-    </w:p>
-    <w:p>
-      <w:pPr>
-        <w:spacing w:after="0" w:line="240" w:lineRule="auto"/>
-        <w:jc w:val="both"/>
-      </w:pPr>
-    </w:p>
-    <w:p>
-      <w:pPr>
-        <w:spacing w:after="0" w:line="240" w:lineRule="auto"/>
-        <w:jc w:val="both"/>
-      </w:pPr>
-    </w:p>
-    <w:p>
-      <w:pPr>
-        <w:spacing w:after="0" w:line="240" w:lineRule="auto"/>
-        <w:jc w:val="both"/>
-      </w:pPr>
-      <w:r>
-        <w:t xml:space="preserve">3.2 </w:t>
-      </w:r>
-      <w:proofErr w:type="gramStart"/>
-      <w:r>
-        <w:t>Implementação</w:t>
-      </w:r>
-      <w:proofErr w:type="gramEnd"/>
-      <w:r>
-        <w:t xml:space="preserve"> de threads no espaço do usuário</w:t>
-      </w:r>
-    </w:p>
-    <w:p>
-      <w:pPr>
-        <w:spacing w:after="0" w:line="240" w:lineRule="auto"/>
-        <w:jc w:val="both"/>
-      </w:pPr>
-    </w:p>
-    <w:p>
-      <w:pPr>
-        <w:spacing w:after="0" w:line="240" w:lineRule="auto"/>
-        <w:jc w:val="both"/>
-      </w:pPr>
-    </w:p>
-    <w:p>
-      <w:pPr>
-        <w:spacing w:after="0" w:line="240" w:lineRule="auto"/>
-        <w:jc w:val="both"/>
-      </w:pPr>
-      <w:r>
-        <w:t xml:space="preserve">3.3 </w:t>
-      </w:r>
-      <w:proofErr w:type="gramStart"/>
-      <w:r>
-        <w:t>Implementação</w:t>
-      </w:r>
-      <w:proofErr w:type="gramEnd"/>
-      <w:r>
-        <w:t xml:space="preserve"> de threads no núcleo</w:t>
-      </w:r>
-    </w:p>
-    <w:p>
-      <w:pPr>
-        <w:spacing w:after="0" w:line="240" w:lineRule="auto"/>
-        <w:jc w:val="both"/>
-      </w:pPr>
-    </w:p>
-    <w:p>
-      <w:pPr>
-        <w:spacing w:after="0" w:line="240" w:lineRule="auto"/>
-        <w:jc w:val="both"/>
-      </w:pPr>
-    </w:p>
-    <w:p>
-      <w:pPr>
-        <w:spacing w:after="0" w:line="240" w:lineRule="auto"/>
-        <w:jc w:val="both"/>
-      </w:pPr>
-      <w:r>
-        <w:t>3.4 Ativações do escalonador</w:t>
-      </w:r>
-    </w:p>
-    <w:p>
-      <w:pPr>
-        <w:spacing w:after="0" w:line="240" w:lineRule="auto"/>
-        <w:jc w:val="both"/>
-      </w:pPr>
-    </w:p>
-    <w:p>
-      <w:pPr>
-        <w:spacing w:after="0" w:line="240" w:lineRule="auto"/>
-        <w:jc w:val="both"/>
-      </w:pPr>
-    </w:p>
-    <w:p>
-      <w:r>
-        <w:br w:type="page"/>
-      </w:r>
-    </w:p>
-    <w:p>
-      <w:pPr>
-        <w:spacing w:after="0" w:line="240" w:lineRule="auto"/>
-        <w:jc w:val="both"/>
-        <w:rPr>
-          <w:b/>
-          <w:u w:val="single"/>
-        </w:rPr>
-      </w:pPr>
-      <w:r>
-        <w:rPr>
-          <w:b/>
-          <w:u w:val="single"/>
-        </w:rPr>
         <w:lastRenderedPageBreak/>
         <w:t>4. Comunicação entre processos</w:t>
       </w:r>
@@ -1032,13 +2727,8 @@
         <w:spacing w:after="0" w:line="240" w:lineRule="auto"/>
         <w:jc w:val="both"/>
       </w:pPr>
-      <w:proofErr w:type="gramStart"/>
-      <w:r>
-        <w:t>4.3 Exclusão</w:t>
-      </w:r>
-      <w:proofErr w:type="gramEnd"/>
-      <w:r>
-        <w:t xml:space="preserve"> mútua e espera ociosa</w:t>
+      <w:r>
+        <w:t>4.3 Exclusão mútua e espera ociosa</w:t>
       </w:r>
     </w:p>
     <w:p>
@@ -1101,13 +2791,8 @@
         <w:jc w:val="both"/>
       </w:pPr>
       <w:r>
-        <w:t xml:space="preserve">4.6 </w:t>
-      </w:r>
-      <w:proofErr w:type="spellStart"/>
-      <w:r>
-        <w:t>Mutex</w:t>
-      </w:r>
-      <w:proofErr w:type="spellEnd"/>
+        <w:t>4.6 Mutex</w:t>
+      </w:r>
     </w:p>
     <w:p>
       <w:pPr>
@@ -1159,13 +2844,8 @@
         <w:spacing w:after="0" w:line="240" w:lineRule="auto"/>
         <w:jc w:val="both"/>
       </w:pPr>
-      <w:proofErr w:type="gramStart"/>
-      <w:r>
-        <w:t>4.8 Troca</w:t>
-      </w:r>
-      <w:proofErr w:type="gramEnd"/>
-      <w:r>
-        <w:t xml:space="preserve"> de mensagens</w:t>
+      <w:r>
+        <w:t>4.8 Troca de mensagens</w:t>
       </w:r>
     </w:p>
     <w:p>
@@ -1237,117 +2917,92 @@
         <w:spacing w:after="0" w:line="240" w:lineRule="auto"/>
         <w:jc w:val="both"/>
       </w:pPr>
-      <w:proofErr w:type="gramStart"/>
-      <w:r>
-        <w:t>5.1 Introdução</w:t>
-      </w:r>
-      <w:proofErr w:type="gramEnd"/>
-      <w:r>
-        <w:t xml:space="preserve"> ao escalonamento</w:t>
-      </w:r>
-    </w:p>
-    <w:p>
-      <w:pPr>
-        <w:spacing w:after="0" w:line="240" w:lineRule="auto"/>
-        <w:jc w:val="both"/>
-      </w:pPr>
-    </w:p>
-    <w:p>
-      <w:pPr>
-        <w:spacing w:after="0" w:line="240" w:lineRule="auto"/>
-        <w:jc w:val="both"/>
-      </w:pPr>
-    </w:p>
-    <w:p>
-      <w:pPr>
-        <w:spacing w:after="0" w:line="240" w:lineRule="auto"/>
-        <w:jc w:val="both"/>
-      </w:pPr>
-      <w:proofErr w:type="gramStart"/>
-      <w:r>
-        <w:t>5.2 Escalonamento</w:t>
-      </w:r>
-      <w:proofErr w:type="gramEnd"/>
-      <w:r>
-        <w:t xml:space="preserve"> em sistemas em lote</w:t>
-      </w:r>
-    </w:p>
-    <w:p>
-      <w:pPr>
-        <w:spacing w:after="0" w:line="240" w:lineRule="auto"/>
-        <w:jc w:val="both"/>
-      </w:pPr>
-    </w:p>
-    <w:p>
-      <w:pPr>
-        <w:spacing w:after="0" w:line="240" w:lineRule="auto"/>
-        <w:jc w:val="both"/>
-      </w:pPr>
-    </w:p>
-    <w:p>
-      <w:pPr>
-        <w:spacing w:after="0" w:line="240" w:lineRule="auto"/>
-        <w:jc w:val="both"/>
-      </w:pPr>
-      <w:proofErr w:type="gramStart"/>
-      <w:r>
-        <w:t>5.2 Escalonamento</w:t>
-      </w:r>
-      <w:proofErr w:type="gramEnd"/>
-      <w:r>
-        <w:t xml:space="preserve"> em sistemas interativos</w:t>
-      </w:r>
-    </w:p>
-    <w:p>
-      <w:pPr>
-        <w:spacing w:after="0" w:line="240" w:lineRule="auto"/>
-        <w:jc w:val="both"/>
-      </w:pPr>
-    </w:p>
-    <w:p>
-      <w:pPr>
-        <w:spacing w:after="0" w:line="240" w:lineRule="auto"/>
-        <w:jc w:val="both"/>
-      </w:pPr>
-    </w:p>
-    <w:p>
-      <w:pPr>
-        <w:spacing w:after="0" w:line="240" w:lineRule="auto"/>
-        <w:jc w:val="both"/>
-      </w:pPr>
-      <w:proofErr w:type="gramStart"/>
-      <w:r>
-        <w:t>5.2 Escalonamento</w:t>
-      </w:r>
-      <w:proofErr w:type="gramEnd"/>
-      <w:r>
-        <w:t xml:space="preserve"> em sistemas de tempo real</w:t>
-      </w:r>
-    </w:p>
-    <w:p>
-      <w:pPr>
-        <w:spacing w:after="0" w:line="240" w:lineRule="auto"/>
-        <w:jc w:val="both"/>
-      </w:pPr>
-    </w:p>
-    <w:p>
-      <w:pPr>
-        <w:spacing w:after="0" w:line="240" w:lineRule="auto"/>
-        <w:jc w:val="both"/>
-      </w:pPr>
-    </w:p>
-    <w:p>
-      <w:pPr>
-        <w:spacing w:after="0" w:line="240" w:lineRule="auto"/>
-        <w:jc w:val="both"/>
-      </w:pPr>
-      <w:proofErr w:type="gramStart"/>
-      <w:r>
-        <w:t>5.3 Escalonamento</w:t>
-      </w:r>
-      <w:proofErr w:type="gramEnd"/>
-      <w:r>
-        <w:t xml:space="preserve"> de threads</w:t>
+      <w:r>
+        <w:t>5.1 Introdução ao escalonamento</w:t>
+      </w:r>
+    </w:p>
+    <w:p>
+      <w:pPr>
+        <w:spacing w:after="0" w:line="240" w:lineRule="auto"/>
+        <w:jc w:val="both"/>
+      </w:pPr>
+    </w:p>
+    <w:p>
+      <w:pPr>
+        <w:spacing w:after="0" w:line="240" w:lineRule="auto"/>
+        <w:jc w:val="both"/>
+      </w:pPr>
+    </w:p>
+    <w:p>
+      <w:pPr>
+        <w:spacing w:after="0" w:line="240" w:lineRule="auto"/>
+        <w:jc w:val="both"/>
+      </w:pPr>
+      <w:r>
+        <w:t>5.2 Escalonamento em sistemas em lote</w:t>
+      </w:r>
+    </w:p>
+    <w:p>
+      <w:pPr>
+        <w:spacing w:after="0" w:line="240" w:lineRule="auto"/>
+        <w:jc w:val="both"/>
+      </w:pPr>
+    </w:p>
+    <w:p>
+      <w:pPr>
+        <w:spacing w:after="0" w:line="240" w:lineRule="auto"/>
+        <w:jc w:val="both"/>
+      </w:pPr>
+    </w:p>
+    <w:p>
+      <w:pPr>
+        <w:spacing w:after="0" w:line="240" w:lineRule="auto"/>
+        <w:jc w:val="both"/>
+      </w:pPr>
+      <w:r>
+        <w:t>5.2 Escalonamento em sistemas interativos</w:t>
+      </w:r>
+    </w:p>
+    <w:p>
+      <w:pPr>
+        <w:spacing w:after="0" w:line="240" w:lineRule="auto"/>
+        <w:jc w:val="both"/>
+      </w:pPr>
+    </w:p>
+    <w:p>
+      <w:pPr>
+        <w:spacing w:after="0" w:line="240" w:lineRule="auto"/>
+        <w:jc w:val="both"/>
+      </w:pPr>
+    </w:p>
+    <w:p>
+      <w:pPr>
+        <w:spacing w:after="0" w:line="240" w:lineRule="auto"/>
+        <w:jc w:val="both"/>
+      </w:pPr>
+      <w:r>
+        <w:t>5.2 Escalonamento em sistemas de tempo real</w:t>
+      </w:r>
+    </w:p>
+    <w:p>
+      <w:pPr>
+        <w:spacing w:after="0" w:line="240" w:lineRule="auto"/>
+        <w:jc w:val="both"/>
+      </w:pPr>
+    </w:p>
+    <w:p>
+      <w:pPr>
+        <w:spacing w:after="0" w:line="240" w:lineRule="auto"/>
+        <w:jc w:val="both"/>
+      </w:pPr>
+    </w:p>
+    <w:p>
+      <w:pPr>
+        <w:spacing w:after="0" w:line="240" w:lineRule="auto"/>
+        <w:jc w:val="both"/>
+      </w:pPr>
+      <w:r>
+        <w:t>5.3 Escalonamento de threads</w:t>
       </w:r>
     </w:p>
     <w:p>
@@ -1449,13 +3104,8 @@
         <w:t>9</w:t>
       </w:r>
       <w:r>
-        <w:t xml:space="preserve">. Desenvolvimento de sistemas de tempo real em </w:t>
-      </w:r>
-      <w:proofErr w:type="spellStart"/>
-      <w:r>
-        <w:t>Qt</w:t>
-      </w:r>
-      <w:proofErr w:type="spellEnd"/>
+        <w:t>. Desenvolvimento de sistemas de tempo real em Qt</w:t>
+      </w:r>
     </w:p>
     <w:p>
       <w:pPr>
@@ -1470,7 +3120,7 @@
       </w:pPr>
     </w:p>
     <w:sectPr>
-      <w:footerReference w:type="default" r:id="rId9"/>
+      <w:footerReference w:type="default" r:id="rId11"/>
       <w:pgSz w:w="11906" w:h="16838"/>
       <w:pgMar w:top="1417" w:right="1701" w:bottom="1417" w:left="1701" w:header="708" w:footer="708" w:gutter="0"/>
       <w:cols w:space="708"/>
@@ -1511,6 +3161,9 @@
     <w:pPr>
       <w:pStyle w:val="Rodap"/>
     </w:pPr>
+    <w:r>
+      <w:t>Sistemas de Tempo Real – Tópicos de Aula</w:t>
+    </w:r>
     <w:r>
       <w:ptab w:relativeTo="margin" w:alignment="right" w:leader="none"/>
     </w:r>
@@ -1527,7 +3180,7 @@
       <w:rPr>
         <w:noProof/>
       </w:rPr>
-      <w:t>1</w:t>
+      <w:t>5</w:t>
     </w:r>
     <w:r>
       <w:fldChar w:fldCharType="end"/>
@@ -1564,6 +3217,660 @@
 <file path=word/numbering.xml><?xml version="1.0" encoding="utf-8"?>
 <w:numbering xmlns:wpc="http://schemas.microsoft.com/office/word/2010/wordprocessingCanvas" xmlns:mc="http://schemas.openxmlformats.org/markup-compatibility/2006" xmlns:o="urn:schemas-microsoft-com:office:office" xmlns:r="http://schemas.openxmlformats.org/officeDocument/2006/relationships" xmlns:m="http://schemas.openxmlformats.org/officeDocument/2006/math" xmlns:v="urn:schemas-microsoft-com:vml" xmlns:wp14="http://schemas.microsoft.com/office/word/2010/wordprocessingDrawing" xmlns:wp="http://schemas.openxmlformats.org/drawingml/2006/wordprocessingDrawing" xmlns:w10="urn:schemas-microsoft-com:office:word" xmlns:w="http://schemas.openxmlformats.org/wordprocessingml/2006/main" xmlns:w14="http://schemas.microsoft.com/office/word/2010/wordml" xmlns:wpg="http://schemas.microsoft.com/office/word/2010/wordprocessingGroup" xmlns:wpi="http://schemas.microsoft.com/office/word/2010/wordprocessingInk" xmlns:wne="http://schemas.microsoft.com/office/word/2006/wordml" xmlns:wps="http://schemas.microsoft.com/office/word/2010/wordprocessingShape" mc:Ignorable="w14 wp14">
   <w:abstractNum w:abstractNumId="0">
+    <w:nsid w:val="0333787E"/>
+    <w:multiLevelType w:val="hybridMultilevel"/>
+    <w:tmpl w:val="A768DDA8"/>
+    <w:lvl w:ilvl="0" w:tplc="04160005">
+      <w:start w:val="1"/>
+      <w:numFmt w:val="bullet"/>
+      <w:lvlText w:val=""/>
+      <w:lvlJc w:val="left"/>
+      <w:pPr>
+        <w:ind w:left="720" w:hanging="360"/>
+      </w:pPr>
+      <w:rPr>
+        <w:rFonts w:ascii="Wingdings" w:hAnsi="Wingdings" w:hint="default"/>
+      </w:rPr>
+    </w:lvl>
+    <w:lvl w:ilvl="1" w:tplc="10E0A5DE">
+      <w:start w:val="1"/>
+      <w:numFmt w:val="bullet"/>
+      <w:lvlText w:val=""/>
+      <w:lvlJc w:val="left"/>
+      <w:pPr>
+        <w:ind w:left="1440" w:hanging="360"/>
+      </w:pPr>
+      <w:rPr>
+        <w:rFonts w:ascii="Wingdings" w:hAnsi="Wingdings" w:hint="default"/>
+      </w:rPr>
+    </w:lvl>
+    <w:lvl w:ilvl="2" w:tplc="04160005" w:tentative="1">
+      <w:start w:val="1"/>
+      <w:numFmt w:val="bullet"/>
+      <w:lvlText w:val=""/>
+      <w:lvlJc w:val="left"/>
+      <w:pPr>
+        <w:ind w:left="2160" w:hanging="360"/>
+      </w:pPr>
+      <w:rPr>
+        <w:rFonts w:ascii="Wingdings" w:hAnsi="Wingdings" w:hint="default"/>
+      </w:rPr>
+    </w:lvl>
+    <w:lvl w:ilvl="3" w:tplc="04160001" w:tentative="1">
+      <w:start w:val="1"/>
+      <w:numFmt w:val="bullet"/>
+      <w:lvlText w:val=""/>
+      <w:lvlJc w:val="left"/>
+      <w:pPr>
+        <w:ind w:left="2880" w:hanging="360"/>
+      </w:pPr>
+      <w:rPr>
+        <w:rFonts w:ascii="Symbol" w:hAnsi="Symbol" w:hint="default"/>
+      </w:rPr>
+    </w:lvl>
+    <w:lvl w:ilvl="4" w:tplc="04160003" w:tentative="1">
+      <w:start w:val="1"/>
+      <w:numFmt w:val="bullet"/>
+      <w:lvlText w:val="o"/>
+      <w:lvlJc w:val="left"/>
+      <w:pPr>
+        <w:ind w:left="3600" w:hanging="360"/>
+      </w:pPr>
+      <w:rPr>
+        <w:rFonts w:ascii="Courier New" w:hAnsi="Courier New" w:cs="Courier New" w:hint="default"/>
+      </w:rPr>
+    </w:lvl>
+    <w:lvl w:ilvl="5" w:tplc="04160005" w:tentative="1">
+      <w:start w:val="1"/>
+      <w:numFmt w:val="bullet"/>
+      <w:lvlText w:val=""/>
+      <w:lvlJc w:val="left"/>
+      <w:pPr>
+        <w:ind w:left="4320" w:hanging="360"/>
+      </w:pPr>
+      <w:rPr>
+        <w:rFonts w:ascii="Wingdings" w:hAnsi="Wingdings" w:hint="default"/>
+      </w:rPr>
+    </w:lvl>
+    <w:lvl w:ilvl="6" w:tplc="04160001" w:tentative="1">
+      <w:start w:val="1"/>
+      <w:numFmt w:val="bullet"/>
+      <w:lvlText w:val=""/>
+      <w:lvlJc w:val="left"/>
+      <w:pPr>
+        <w:ind w:left="5040" w:hanging="360"/>
+      </w:pPr>
+      <w:rPr>
+        <w:rFonts w:ascii="Symbol" w:hAnsi="Symbol" w:hint="default"/>
+      </w:rPr>
+    </w:lvl>
+    <w:lvl w:ilvl="7" w:tplc="04160003" w:tentative="1">
+      <w:start w:val="1"/>
+      <w:numFmt w:val="bullet"/>
+      <w:lvlText w:val="o"/>
+      <w:lvlJc w:val="left"/>
+      <w:pPr>
+        <w:ind w:left="5760" w:hanging="360"/>
+      </w:pPr>
+      <w:rPr>
+        <w:rFonts w:ascii="Courier New" w:hAnsi="Courier New" w:cs="Courier New" w:hint="default"/>
+      </w:rPr>
+    </w:lvl>
+    <w:lvl w:ilvl="8" w:tplc="04160005" w:tentative="1">
+      <w:start w:val="1"/>
+      <w:numFmt w:val="bullet"/>
+      <w:lvlText w:val=""/>
+      <w:lvlJc w:val="left"/>
+      <w:pPr>
+        <w:ind w:left="6480" w:hanging="360"/>
+      </w:pPr>
+      <w:rPr>
+        <w:rFonts w:ascii="Wingdings" w:hAnsi="Wingdings" w:hint="default"/>
+      </w:rPr>
+    </w:lvl>
+  </w:abstractNum>
+  <w:abstractNum w:abstractNumId="1">
+    <w:nsid w:val="07F336A1"/>
+    <w:multiLevelType w:val="hybridMultilevel"/>
+    <w:tmpl w:val="E6F29304"/>
+    <w:lvl w:ilvl="0" w:tplc="04160005">
+      <w:start w:val="1"/>
+      <w:numFmt w:val="bullet"/>
+      <w:lvlText w:val=""/>
+      <w:lvlJc w:val="left"/>
+      <w:pPr>
+        <w:ind w:left="720" w:hanging="360"/>
+      </w:pPr>
+      <w:rPr>
+        <w:rFonts w:ascii="Wingdings" w:hAnsi="Wingdings" w:hint="default"/>
+      </w:rPr>
+    </w:lvl>
+    <w:lvl w:ilvl="1" w:tplc="04160003" w:tentative="1">
+      <w:start w:val="1"/>
+      <w:numFmt w:val="bullet"/>
+      <w:lvlText w:val="o"/>
+      <w:lvlJc w:val="left"/>
+      <w:pPr>
+        <w:ind w:left="1440" w:hanging="360"/>
+      </w:pPr>
+      <w:rPr>
+        <w:rFonts w:ascii="Courier New" w:hAnsi="Courier New" w:cs="Courier New" w:hint="default"/>
+      </w:rPr>
+    </w:lvl>
+    <w:lvl w:ilvl="2" w:tplc="04160005" w:tentative="1">
+      <w:start w:val="1"/>
+      <w:numFmt w:val="bullet"/>
+      <w:lvlText w:val=""/>
+      <w:lvlJc w:val="left"/>
+      <w:pPr>
+        <w:ind w:left="2160" w:hanging="360"/>
+      </w:pPr>
+      <w:rPr>
+        <w:rFonts w:ascii="Wingdings" w:hAnsi="Wingdings" w:hint="default"/>
+      </w:rPr>
+    </w:lvl>
+    <w:lvl w:ilvl="3" w:tplc="04160001" w:tentative="1">
+      <w:start w:val="1"/>
+      <w:numFmt w:val="bullet"/>
+      <w:lvlText w:val=""/>
+      <w:lvlJc w:val="left"/>
+      <w:pPr>
+        <w:ind w:left="2880" w:hanging="360"/>
+      </w:pPr>
+      <w:rPr>
+        <w:rFonts w:ascii="Symbol" w:hAnsi="Symbol" w:hint="default"/>
+      </w:rPr>
+    </w:lvl>
+    <w:lvl w:ilvl="4" w:tplc="04160003" w:tentative="1">
+      <w:start w:val="1"/>
+      <w:numFmt w:val="bullet"/>
+      <w:lvlText w:val="o"/>
+      <w:lvlJc w:val="left"/>
+      <w:pPr>
+        <w:ind w:left="3600" w:hanging="360"/>
+      </w:pPr>
+      <w:rPr>
+        <w:rFonts w:ascii="Courier New" w:hAnsi="Courier New" w:cs="Courier New" w:hint="default"/>
+      </w:rPr>
+    </w:lvl>
+    <w:lvl w:ilvl="5" w:tplc="04160005" w:tentative="1">
+      <w:start w:val="1"/>
+      <w:numFmt w:val="bullet"/>
+      <w:lvlText w:val=""/>
+      <w:lvlJc w:val="left"/>
+      <w:pPr>
+        <w:ind w:left="4320" w:hanging="360"/>
+      </w:pPr>
+      <w:rPr>
+        <w:rFonts w:ascii="Wingdings" w:hAnsi="Wingdings" w:hint="default"/>
+      </w:rPr>
+    </w:lvl>
+    <w:lvl w:ilvl="6" w:tplc="04160001" w:tentative="1">
+      <w:start w:val="1"/>
+      <w:numFmt w:val="bullet"/>
+      <w:lvlText w:val=""/>
+      <w:lvlJc w:val="left"/>
+      <w:pPr>
+        <w:ind w:left="5040" w:hanging="360"/>
+      </w:pPr>
+      <w:rPr>
+        <w:rFonts w:ascii="Symbol" w:hAnsi="Symbol" w:hint="default"/>
+      </w:rPr>
+    </w:lvl>
+    <w:lvl w:ilvl="7" w:tplc="04160003" w:tentative="1">
+      <w:start w:val="1"/>
+      <w:numFmt w:val="bullet"/>
+      <w:lvlText w:val="o"/>
+      <w:lvlJc w:val="left"/>
+      <w:pPr>
+        <w:ind w:left="5760" w:hanging="360"/>
+      </w:pPr>
+      <w:rPr>
+        <w:rFonts w:ascii="Courier New" w:hAnsi="Courier New" w:cs="Courier New" w:hint="default"/>
+      </w:rPr>
+    </w:lvl>
+    <w:lvl w:ilvl="8" w:tplc="04160005" w:tentative="1">
+      <w:start w:val="1"/>
+      <w:numFmt w:val="bullet"/>
+      <w:lvlText w:val=""/>
+      <w:lvlJc w:val="left"/>
+      <w:pPr>
+        <w:ind w:left="6480" w:hanging="360"/>
+      </w:pPr>
+      <w:rPr>
+        <w:rFonts w:ascii="Wingdings" w:hAnsi="Wingdings" w:hint="default"/>
+      </w:rPr>
+    </w:lvl>
+  </w:abstractNum>
+  <w:abstractNum w:abstractNumId="2">
+    <w:nsid w:val="1FBF2077"/>
+    <w:multiLevelType w:val="hybridMultilevel"/>
+    <w:tmpl w:val="AEFEE60E"/>
+    <w:lvl w:ilvl="0" w:tplc="10E0A5DE">
+      <w:start w:val="1"/>
+      <w:numFmt w:val="bullet"/>
+      <w:lvlText w:val=""/>
+      <w:lvlJc w:val="left"/>
+      <w:pPr>
+        <w:ind w:left="1440" w:hanging="360"/>
+      </w:pPr>
+      <w:rPr>
+        <w:rFonts w:ascii="Wingdings" w:hAnsi="Wingdings" w:hint="default"/>
+      </w:rPr>
+    </w:lvl>
+    <w:lvl w:ilvl="1" w:tplc="04160019" w:tentative="1">
+      <w:start w:val="1"/>
+      <w:numFmt w:val="lowerLetter"/>
+      <w:lvlText w:val="%2."/>
+      <w:lvlJc w:val="left"/>
+      <w:pPr>
+        <w:ind w:left="2160" w:hanging="360"/>
+      </w:pPr>
+    </w:lvl>
+    <w:lvl w:ilvl="2" w:tplc="0416001B" w:tentative="1">
+      <w:start w:val="1"/>
+      <w:numFmt w:val="lowerRoman"/>
+      <w:lvlText w:val="%3."/>
+      <w:lvlJc w:val="right"/>
+      <w:pPr>
+        <w:ind w:left="2880" w:hanging="180"/>
+      </w:pPr>
+    </w:lvl>
+    <w:lvl w:ilvl="3" w:tplc="0416000F" w:tentative="1">
+      <w:start w:val="1"/>
+      <w:numFmt w:val="decimal"/>
+      <w:lvlText w:val="%4."/>
+      <w:lvlJc w:val="left"/>
+      <w:pPr>
+        <w:ind w:left="3600" w:hanging="360"/>
+      </w:pPr>
+    </w:lvl>
+    <w:lvl w:ilvl="4" w:tplc="04160019" w:tentative="1">
+      <w:start w:val="1"/>
+      <w:numFmt w:val="lowerLetter"/>
+      <w:lvlText w:val="%5."/>
+      <w:lvlJc w:val="left"/>
+      <w:pPr>
+        <w:ind w:left="4320" w:hanging="360"/>
+      </w:pPr>
+    </w:lvl>
+    <w:lvl w:ilvl="5" w:tplc="0416001B" w:tentative="1">
+      <w:start w:val="1"/>
+      <w:numFmt w:val="lowerRoman"/>
+      <w:lvlText w:val="%6."/>
+      <w:lvlJc w:val="right"/>
+      <w:pPr>
+        <w:ind w:left="5040" w:hanging="180"/>
+      </w:pPr>
+    </w:lvl>
+    <w:lvl w:ilvl="6" w:tplc="0416000F" w:tentative="1">
+      <w:start w:val="1"/>
+      <w:numFmt w:val="decimal"/>
+      <w:lvlText w:val="%7."/>
+      <w:lvlJc w:val="left"/>
+      <w:pPr>
+        <w:ind w:left="5760" w:hanging="360"/>
+      </w:pPr>
+    </w:lvl>
+    <w:lvl w:ilvl="7" w:tplc="04160019" w:tentative="1">
+      <w:start w:val="1"/>
+      <w:numFmt w:val="lowerLetter"/>
+      <w:lvlText w:val="%8."/>
+      <w:lvlJc w:val="left"/>
+      <w:pPr>
+        <w:ind w:left="6480" w:hanging="360"/>
+      </w:pPr>
+    </w:lvl>
+    <w:lvl w:ilvl="8" w:tplc="0416001B" w:tentative="1">
+      <w:start w:val="1"/>
+      <w:numFmt w:val="lowerRoman"/>
+      <w:lvlText w:val="%9."/>
+      <w:lvlJc w:val="right"/>
+      <w:pPr>
+        <w:ind w:left="7200" w:hanging="180"/>
+      </w:pPr>
+    </w:lvl>
+  </w:abstractNum>
+  <w:abstractNum w:abstractNumId="3">
+    <w:nsid w:val="21A614B0"/>
+    <w:multiLevelType w:val="hybridMultilevel"/>
+    <w:tmpl w:val="81008464"/>
+    <w:lvl w:ilvl="0" w:tplc="04160005">
+      <w:start w:val="1"/>
+      <w:numFmt w:val="bullet"/>
+      <w:lvlText w:val=""/>
+      <w:lvlJc w:val="left"/>
+      <w:pPr>
+        <w:ind w:left="720" w:hanging="360"/>
+      </w:pPr>
+      <w:rPr>
+        <w:rFonts w:ascii="Wingdings" w:hAnsi="Wingdings" w:hint="default"/>
+      </w:rPr>
+    </w:lvl>
+    <w:lvl w:ilvl="1" w:tplc="10E0A5DE">
+      <w:start w:val="1"/>
+      <w:numFmt w:val="bullet"/>
+      <w:lvlText w:val=""/>
+      <w:lvlJc w:val="left"/>
+      <w:pPr>
+        <w:ind w:left="1440" w:hanging="360"/>
+      </w:pPr>
+      <w:rPr>
+        <w:rFonts w:ascii="Wingdings" w:hAnsi="Wingdings" w:hint="default"/>
+      </w:rPr>
+    </w:lvl>
+    <w:lvl w:ilvl="2" w:tplc="04160001">
+      <w:start w:val="1"/>
+      <w:numFmt w:val="bullet"/>
+      <w:lvlText w:val=""/>
+      <w:lvlJc w:val="left"/>
+      <w:pPr>
+        <w:ind w:left="2160" w:hanging="360"/>
+      </w:pPr>
+      <w:rPr>
+        <w:rFonts w:ascii="Symbol" w:hAnsi="Symbol" w:hint="default"/>
+      </w:rPr>
+    </w:lvl>
+    <w:lvl w:ilvl="3" w:tplc="04160001" w:tentative="1">
+      <w:start w:val="1"/>
+      <w:numFmt w:val="bullet"/>
+      <w:lvlText w:val=""/>
+      <w:lvlJc w:val="left"/>
+      <w:pPr>
+        <w:ind w:left="2880" w:hanging="360"/>
+      </w:pPr>
+      <w:rPr>
+        <w:rFonts w:ascii="Symbol" w:hAnsi="Symbol" w:hint="default"/>
+      </w:rPr>
+    </w:lvl>
+    <w:lvl w:ilvl="4" w:tplc="04160003" w:tentative="1">
+      <w:start w:val="1"/>
+      <w:numFmt w:val="bullet"/>
+      <w:lvlText w:val="o"/>
+      <w:lvlJc w:val="left"/>
+      <w:pPr>
+        <w:ind w:left="3600" w:hanging="360"/>
+      </w:pPr>
+      <w:rPr>
+        <w:rFonts w:ascii="Courier New" w:hAnsi="Courier New" w:cs="Courier New" w:hint="default"/>
+      </w:rPr>
+    </w:lvl>
+    <w:lvl w:ilvl="5" w:tplc="04160005" w:tentative="1">
+      <w:start w:val="1"/>
+      <w:numFmt w:val="bullet"/>
+      <w:lvlText w:val=""/>
+      <w:lvlJc w:val="left"/>
+      <w:pPr>
+        <w:ind w:left="4320" w:hanging="360"/>
+      </w:pPr>
+      <w:rPr>
+        <w:rFonts w:ascii="Wingdings" w:hAnsi="Wingdings" w:hint="default"/>
+      </w:rPr>
+    </w:lvl>
+    <w:lvl w:ilvl="6" w:tplc="04160001" w:tentative="1">
+      <w:start w:val="1"/>
+      <w:numFmt w:val="bullet"/>
+      <w:lvlText w:val=""/>
+      <w:lvlJc w:val="left"/>
+      <w:pPr>
+        <w:ind w:left="5040" w:hanging="360"/>
+      </w:pPr>
+      <w:rPr>
+        <w:rFonts w:ascii="Symbol" w:hAnsi="Symbol" w:hint="default"/>
+      </w:rPr>
+    </w:lvl>
+    <w:lvl w:ilvl="7" w:tplc="04160003" w:tentative="1">
+      <w:start w:val="1"/>
+      <w:numFmt w:val="bullet"/>
+      <w:lvlText w:val="o"/>
+      <w:lvlJc w:val="left"/>
+      <w:pPr>
+        <w:ind w:left="5760" w:hanging="360"/>
+      </w:pPr>
+      <w:rPr>
+        <w:rFonts w:ascii="Courier New" w:hAnsi="Courier New" w:cs="Courier New" w:hint="default"/>
+      </w:rPr>
+    </w:lvl>
+    <w:lvl w:ilvl="8" w:tplc="04160005" w:tentative="1">
+      <w:start w:val="1"/>
+      <w:numFmt w:val="bullet"/>
+      <w:lvlText w:val=""/>
+      <w:lvlJc w:val="left"/>
+      <w:pPr>
+        <w:ind w:left="6480" w:hanging="360"/>
+      </w:pPr>
+      <w:rPr>
+        <w:rFonts w:ascii="Wingdings" w:hAnsi="Wingdings" w:hint="default"/>
+      </w:rPr>
+    </w:lvl>
+  </w:abstractNum>
+  <w:abstractNum w:abstractNumId="4">
+    <w:nsid w:val="23971C1A"/>
+    <w:multiLevelType w:val="hybridMultilevel"/>
+    <w:tmpl w:val="38A0AC38"/>
+    <w:lvl w:ilvl="0" w:tplc="04160005">
+      <w:start w:val="1"/>
+      <w:numFmt w:val="bullet"/>
+      <w:lvlText w:val=""/>
+      <w:lvlJc w:val="left"/>
+      <w:pPr>
+        <w:ind w:left="720" w:hanging="360"/>
+      </w:pPr>
+      <w:rPr>
+        <w:rFonts w:ascii="Wingdings" w:hAnsi="Wingdings" w:hint="default"/>
+      </w:rPr>
+    </w:lvl>
+    <w:lvl w:ilvl="1" w:tplc="10E0A5DE">
+      <w:start w:val="1"/>
+      <w:numFmt w:val="bullet"/>
+      <w:lvlText w:val=""/>
+      <w:lvlJc w:val="left"/>
+      <w:pPr>
+        <w:ind w:left="1440" w:hanging="360"/>
+      </w:pPr>
+      <w:rPr>
+        <w:rFonts w:ascii="Wingdings" w:hAnsi="Wingdings" w:hint="default"/>
+      </w:rPr>
+    </w:lvl>
+    <w:lvl w:ilvl="2" w:tplc="04160001">
+      <w:start w:val="1"/>
+      <w:numFmt w:val="bullet"/>
+      <w:lvlText w:val=""/>
+      <w:lvlJc w:val="left"/>
+      <w:pPr>
+        <w:ind w:left="2160" w:hanging="360"/>
+      </w:pPr>
+      <w:rPr>
+        <w:rFonts w:ascii="Symbol" w:hAnsi="Symbol" w:hint="default"/>
+      </w:rPr>
+    </w:lvl>
+    <w:lvl w:ilvl="3" w:tplc="04160001" w:tentative="1">
+      <w:start w:val="1"/>
+      <w:numFmt w:val="bullet"/>
+      <w:lvlText w:val=""/>
+      <w:lvlJc w:val="left"/>
+      <w:pPr>
+        <w:ind w:left="2880" w:hanging="360"/>
+      </w:pPr>
+      <w:rPr>
+        <w:rFonts w:ascii="Symbol" w:hAnsi="Symbol" w:hint="default"/>
+      </w:rPr>
+    </w:lvl>
+    <w:lvl w:ilvl="4" w:tplc="04160003" w:tentative="1">
+      <w:start w:val="1"/>
+      <w:numFmt w:val="bullet"/>
+      <w:lvlText w:val="o"/>
+      <w:lvlJc w:val="left"/>
+      <w:pPr>
+        <w:ind w:left="3600" w:hanging="360"/>
+      </w:pPr>
+      <w:rPr>
+        <w:rFonts w:ascii="Courier New" w:hAnsi="Courier New" w:cs="Courier New" w:hint="default"/>
+      </w:rPr>
+    </w:lvl>
+    <w:lvl w:ilvl="5" w:tplc="04160005" w:tentative="1">
+      <w:start w:val="1"/>
+      <w:numFmt w:val="bullet"/>
+      <w:lvlText w:val=""/>
+      <w:lvlJc w:val="left"/>
+      <w:pPr>
+        <w:ind w:left="4320" w:hanging="360"/>
+      </w:pPr>
+      <w:rPr>
+        <w:rFonts w:ascii="Wingdings" w:hAnsi="Wingdings" w:hint="default"/>
+      </w:rPr>
+    </w:lvl>
+    <w:lvl w:ilvl="6" w:tplc="04160001" w:tentative="1">
+      <w:start w:val="1"/>
+      <w:numFmt w:val="bullet"/>
+      <w:lvlText w:val=""/>
+      <w:lvlJc w:val="left"/>
+      <w:pPr>
+        <w:ind w:left="5040" w:hanging="360"/>
+      </w:pPr>
+      <w:rPr>
+        <w:rFonts w:ascii="Symbol" w:hAnsi="Symbol" w:hint="default"/>
+      </w:rPr>
+    </w:lvl>
+    <w:lvl w:ilvl="7" w:tplc="04160003" w:tentative="1">
+      <w:start w:val="1"/>
+      <w:numFmt w:val="bullet"/>
+      <w:lvlText w:val="o"/>
+      <w:lvlJc w:val="left"/>
+      <w:pPr>
+        <w:ind w:left="5760" w:hanging="360"/>
+      </w:pPr>
+      <w:rPr>
+        <w:rFonts w:ascii="Courier New" w:hAnsi="Courier New" w:cs="Courier New" w:hint="default"/>
+      </w:rPr>
+    </w:lvl>
+    <w:lvl w:ilvl="8" w:tplc="04160005" w:tentative="1">
+      <w:start w:val="1"/>
+      <w:numFmt w:val="bullet"/>
+      <w:lvlText w:val=""/>
+      <w:lvlJc w:val="left"/>
+      <w:pPr>
+        <w:ind w:left="6480" w:hanging="360"/>
+      </w:pPr>
+      <w:rPr>
+        <w:rFonts w:ascii="Wingdings" w:hAnsi="Wingdings" w:hint="default"/>
+      </w:rPr>
+    </w:lvl>
+  </w:abstractNum>
+  <w:abstractNum w:abstractNumId="5">
+    <w:nsid w:val="2E3B4376"/>
+    <w:multiLevelType w:val="hybridMultilevel"/>
+    <w:tmpl w:val="C1FA489A"/>
+    <w:lvl w:ilvl="0" w:tplc="04160005">
+      <w:start w:val="1"/>
+      <w:numFmt w:val="bullet"/>
+      <w:lvlText w:val=""/>
+      <w:lvlJc w:val="left"/>
+      <w:pPr>
+        <w:ind w:left="720" w:hanging="360"/>
+      </w:pPr>
+      <w:rPr>
+        <w:rFonts w:ascii="Wingdings" w:hAnsi="Wingdings" w:hint="default"/>
+      </w:rPr>
+    </w:lvl>
+    <w:lvl w:ilvl="1" w:tplc="10E0A5DE">
+      <w:start w:val="1"/>
+      <w:numFmt w:val="bullet"/>
+      <w:lvlText w:val=""/>
+      <w:lvlJc w:val="left"/>
+      <w:pPr>
+        <w:ind w:left="1440" w:hanging="360"/>
+      </w:pPr>
+      <w:rPr>
+        <w:rFonts w:ascii="Wingdings" w:hAnsi="Wingdings" w:hint="default"/>
+      </w:rPr>
+    </w:lvl>
+    <w:lvl w:ilvl="2" w:tplc="04160005" w:tentative="1">
+      <w:start w:val="1"/>
+      <w:numFmt w:val="bullet"/>
+      <w:lvlText w:val=""/>
+      <w:lvlJc w:val="left"/>
+      <w:pPr>
+        <w:ind w:left="2160" w:hanging="360"/>
+      </w:pPr>
+      <w:rPr>
+        <w:rFonts w:ascii="Wingdings" w:hAnsi="Wingdings" w:hint="default"/>
+      </w:rPr>
+    </w:lvl>
+    <w:lvl w:ilvl="3" w:tplc="04160001" w:tentative="1">
+      <w:start w:val="1"/>
+      <w:numFmt w:val="bullet"/>
+      <w:lvlText w:val=""/>
+      <w:lvlJc w:val="left"/>
+      <w:pPr>
+        <w:ind w:left="2880" w:hanging="360"/>
+      </w:pPr>
+      <w:rPr>
+        <w:rFonts w:ascii="Symbol" w:hAnsi="Symbol" w:hint="default"/>
+      </w:rPr>
+    </w:lvl>
+    <w:lvl w:ilvl="4" w:tplc="04160003" w:tentative="1">
+      <w:start w:val="1"/>
+      <w:numFmt w:val="bullet"/>
+      <w:lvlText w:val="o"/>
+      <w:lvlJc w:val="left"/>
+      <w:pPr>
+        <w:ind w:left="3600" w:hanging="360"/>
+      </w:pPr>
+      <w:rPr>
+        <w:rFonts w:ascii="Courier New" w:hAnsi="Courier New" w:cs="Courier New" w:hint="default"/>
+      </w:rPr>
+    </w:lvl>
+    <w:lvl w:ilvl="5" w:tplc="04160005" w:tentative="1">
+      <w:start w:val="1"/>
+      <w:numFmt w:val="bullet"/>
+      <w:lvlText w:val=""/>
+      <w:lvlJc w:val="left"/>
+      <w:pPr>
+        <w:ind w:left="4320" w:hanging="360"/>
+      </w:pPr>
+      <w:rPr>
+        <w:rFonts w:ascii="Wingdings" w:hAnsi="Wingdings" w:hint="default"/>
+      </w:rPr>
+    </w:lvl>
+    <w:lvl w:ilvl="6" w:tplc="04160001" w:tentative="1">
+      <w:start w:val="1"/>
+      <w:numFmt w:val="bullet"/>
+      <w:lvlText w:val=""/>
+      <w:lvlJc w:val="left"/>
+      <w:pPr>
+        <w:ind w:left="5040" w:hanging="360"/>
+      </w:pPr>
+      <w:rPr>
+        <w:rFonts w:ascii="Symbol" w:hAnsi="Symbol" w:hint="default"/>
+      </w:rPr>
+    </w:lvl>
+    <w:lvl w:ilvl="7" w:tplc="04160003" w:tentative="1">
+      <w:start w:val="1"/>
+      <w:numFmt w:val="bullet"/>
+      <w:lvlText w:val="o"/>
+      <w:lvlJc w:val="left"/>
+      <w:pPr>
+        <w:ind w:left="5760" w:hanging="360"/>
+      </w:pPr>
+      <w:rPr>
+        <w:rFonts w:ascii="Courier New" w:hAnsi="Courier New" w:cs="Courier New" w:hint="default"/>
+      </w:rPr>
+    </w:lvl>
+    <w:lvl w:ilvl="8" w:tplc="04160005" w:tentative="1">
+      <w:start w:val="1"/>
+      <w:numFmt w:val="bullet"/>
+      <w:lvlText w:val=""/>
+      <w:lvlJc w:val="left"/>
+      <w:pPr>
+        <w:ind w:left="6480" w:hanging="360"/>
+      </w:pPr>
+      <w:rPr>
+        <w:rFonts w:ascii="Wingdings" w:hAnsi="Wingdings" w:hint="default"/>
+      </w:rPr>
+    </w:lvl>
+  </w:abstractNum>
+  <w:abstractNum w:abstractNumId="6">
     <w:nsid w:val="4D533F41"/>
     <w:multiLevelType w:val="hybridMultilevel"/>
     <w:tmpl w:val="A20ACC7A"/>
@@ -1676,8 +3983,374 @@
       </w:rPr>
     </w:lvl>
   </w:abstractNum>
+  <w:abstractNum w:abstractNumId="7">
+    <w:nsid w:val="5A647B7C"/>
+    <w:multiLevelType w:val="hybridMultilevel"/>
+    <w:tmpl w:val="AFDE6D46"/>
+    <w:lvl w:ilvl="0" w:tplc="04160005">
+      <w:start w:val="1"/>
+      <w:numFmt w:val="bullet"/>
+      <w:lvlText w:val=""/>
+      <w:lvlJc w:val="left"/>
+      <w:pPr>
+        <w:ind w:left="720" w:hanging="360"/>
+      </w:pPr>
+      <w:rPr>
+        <w:rFonts w:ascii="Wingdings" w:hAnsi="Wingdings" w:hint="default"/>
+      </w:rPr>
+    </w:lvl>
+    <w:lvl w:ilvl="1" w:tplc="10E0A5DE">
+      <w:start w:val="1"/>
+      <w:numFmt w:val="bullet"/>
+      <w:lvlText w:val=""/>
+      <w:lvlJc w:val="left"/>
+      <w:pPr>
+        <w:ind w:left="1440" w:hanging="360"/>
+      </w:pPr>
+      <w:rPr>
+        <w:rFonts w:ascii="Wingdings" w:hAnsi="Wingdings" w:hint="default"/>
+      </w:rPr>
+    </w:lvl>
+    <w:lvl w:ilvl="2" w:tplc="04160001">
+      <w:start w:val="1"/>
+      <w:numFmt w:val="bullet"/>
+      <w:lvlText w:val=""/>
+      <w:lvlJc w:val="left"/>
+      <w:pPr>
+        <w:ind w:left="2160" w:hanging="360"/>
+      </w:pPr>
+      <w:rPr>
+        <w:rFonts w:ascii="Symbol" w:hAnsi="Symbol" w:hint="default"/>
+      </w:rPr>
+    </w:lvl>
+    <w:lvl w:ilvl="3" w:tplc="04160001" w:tentative="1">
+      <w:start w:val="1"/>
+      <w:numFmt w:val="bullet"/>
+      <w:lvlText w:val=""/>
+      <w:lvlJc w:val="left"/>
+      <w:pPr>
+        <w:ind w:left="2880" w:hanging="360"/>
+      </w:pPr>
+      <w:rPr>
+        <w:rFonts w:ascii="Symbol" w:hAnsi="Symbol" w:hint="default"/>
+      </w:rPr>
+    </w:lvl>
+    <w:lvl w:ilvl="4" w:tplc="04160003" w:tentative="1">
+      <w:start w:val="1"/>
+      <w:numFmt w:val="bullet"/>
+      <w:lvlText w:val="o"/>
+      <w:lvlJc w:val="left"/>
+      <w:pPr>
+        <w:ind w:left="3600" w:hanging="360"/>
+      </w:pPr>
+      <w:rPr>
+        <w:rFonts w:ascii="Courier New" w:hAnsi="Courier New" w:cs="Courier New" w:hint="default"/>
+      </w:rPr>
+    </w:lvl>
+    <w:lvl w:ilvl="5" w:tplc="04160005" w:tentative="1">
+      <w:start w:val="1"/>
+      <w:numFmt w:val="bullet"/>
+      <w:lvlText w:val=""/>
+      <w:lvlJc w:val="left"/>
+      <w:pPr>
+        <w:ind w:left="4320" w:hanging="360"/>
+      </w:pPr>
+      <w:rPr>
+        <w:rFonts w:ascii="Wingdings" w:hAnsi="Wingdings" w:hint="default"/>
+      </w:rPr>
+    </w:lvl>
+    <w:lvl w:ilvl="6" w:tplc="04160001" w:tentative="1">
+      <w:start w:val="1"/>
+      <w:numFmt w:val="bullet"/>
+      <w:lvlText w:val=""/>
+      <w:lvlJc w:val="left"/>
+      <w:pPr>
+        <w:ind w:left="5040" w:hanging="360"/>
+      </w:pPr>
+      <w:rPr>
+        <w:rFonts w:ascii="Symbol" w:hAnsi="Symbol" w:hint="default"/>
+      </w:rPr>
+    </w:lvl>
+    <w:lvl w:ilvl="7" w:tplc="04160003" w:tentative="1">
+      <w:start w:val="1"/>
+      <w:numFmt w:val="bullet"/>
+      <w:lvlText w:val="o"/>
+      <w:lvlJc w:val="left"/>
+      <w:pPr>
+        <w:ind w:left="5760" w:hanging="360"/>
+      </w:pPr>
+      <w:rPr>
+        <w:rFonts w:ascii="Courier New" w:hAnsi="Courier New" w:cs="Courier New" w:hint="default"/>
+      </w:rPr>
+    </w:lvl>
+    <w:lvl w:ilvl="8" w:tplc="04160005" w:tentative="1">
+      <w:start w:val="1"/>
+      <w:numFmt w:val="bullet"/>
+      <w:lvlText w:val=""/>
+      <w:lvlJc w:val="left"/>
+      <w:pPr>
+        <w:ind w:left="6480" w:hanging="360"/>
+      </w:pPr>
+      <w:rPr>
+        <w:rFonts w:ascii="Wingdings" w:hAnsi="Wingdings" w:hint="default"/>
+      </w:rPr>
+    </w:lvl>
+  </w:abstractNum>
+  <w:abstractNum w:abstractNumId="8">
+    <w:nsid w:val="6E644B78"/>
+    <w:multiLevelType w:val="hybridMultilevel"/>
+    <w:tmpl w:val="289AE228"/>
+    <w:lvl w:ilvl="0" w:tplc="04160005">
+      <w:start w:val="1"/>
+      <w:numFmt w:val="bullet"/>
+      <w:lvlText w:val=""/>
+      <w:lvlJc w:val="left"/>
+      <w:pPr>
+        <w:ind w:left="720" w:hanging="360"/>
+      </w:pPr>
+      <w:rPr>
+        <w:rFonts w:ascii="Wingdings" w:hAnsi="Wingdings" w:hint="default"/>
+      </w:rPr>
+    </w:lvl>
+    <w:lvl w:ilvl="1" w:tplc="10E0A5DE">
+      <w:start w:val="1"/>
+      <w:numFmt w:val="bullet"/>
+      <w:lvlText w:val=""/>
+      <w:lvlJc w:val="left"/>
+      <w:pPr>
+        <w:ind w:left="1440" w:hanging="360"/>
+      </w:pPr>
+      <w:rPr>
+        <w:rFonts w:ascii="Wingdings" w:hAnsi="Wingdings" w:hint="default"/>
+      </w:rPr>
+    </w:lvl>
+    <w:lvl w:ilvl="2" w:tplc="04160005" w:tentative="1">
+      <w:start w:val="1"/>
+      <w:numFmt w:val="bullet"/>
+      <w:lvlText w:val=""/>
+      <w:lvlJc w:val="left"/>
+      <w:pPr>
+        <w:ind w:left="2160" w:hanging="360"/>
+      </w:pPr>
+      <w:rPr>
+        <w:rFonts w:ascii="Wingdings" w:hAnsi="Wingdings" w:hint="default"/>
+      </w:rPr>
+    </w:lvl>
+    <w:lvl w:ilvl="3" w:tplc="04160001" w:tentative="1">
+      <w:start w:val="1"/>
+      <w:numFmt w:val="bullet"/>
+      <w:lvlText w:val=""/>
+      <w:lvlJc w:val="left"/>
+      <w:pPr>
+        <w:ind w:left="2880" w:hanging="360"/>
+      </w:pPr>
+      <w:rPr>
+        <w:rFonts w:ascii="Symbol" w:hAnsi="Symbol" w:hint="default"/>
+      </w:rPr>
+    </w:lvl>
+    <w:lvl w:ilvl="4" w:tplc="04160003" w:tentative="1">
+      <w:start w:val="1"/>
+      <w:numFmt w:val="bullet"/>
+      <w:lvlText w:val="o"/>
+      <w:lvlJc w:val="left"/>
+      <w:pPr>
+        <w:ind w:left="3600" w:hanging="360"/>
+      </w:pPr>
+      <w:rPr>
+        <w:rFonts w:ascii="Courier New" w:hAnsi="Courier New" w:cs="Courier New" w:hint="default"/>
+      </w:rPr>
+    </w:lvl>
+    <w:lvl w:ilvl="5" w:tplc="04160005" w:tentative="1">
+      <w:start w:val="1"/>
+      <w:numFmt w:val="bullet"/>
+      <w:lvlText w:val=""/>
+      <w:lvlJc w:val="left"/>
+      <w:pPr>
+        <w:ind w:left="4320" w:hanging="360"/>
+      </w:pPr>
+      <w:rPr>
+        <w:rFonts w:ascii="Wingdings" w:hAnsi="Wingdings" w:hint="default"/>
+      </w:rPr>
+    </w:lvl>
+    <w:lvl w:ilvl="6" w:tplc="04160001" w:tentative="1">
+      <w:start w:val="1"/>
+      <w:numFmt w:val="bullet"/>
+      <w:lvlText w:val=""/>
+      <w:lvlJc w:val="left"/>
+      <w:pPr>
+        <w:ind w:left="5040" w:hanging="360"/>
+      </w:pPr>
+      <w:rPr>
+        <w:rFonts w:ascii="Symbol" w:hAnsi="Symbol" w:hint="default"/>
+      </w:rPr>
+    </w:lvl>
+    <w:lvl w:ilvl="7" w:tplc="04160003" w:tentative="1">
+      <w:start w:val="1"/>
+      <w:numFmt w:val="bullet"/>
+      <w:lvlText w:val="o"/>
+      <w:lvlJc w:val="left"/>
+      <w:pPr>
+        <w:ind w:left="5760" w:hanging="360"/>
+      </w:pPr>
+      <w:rPr>
+        <w:rFonts w:ascii="Courier New" w:hAnsi="Courier New" w:cs="Courier New" w:hint="default"/>
+      </w:rPr>
+    </w:lvl>
+    <w:lvl w:ilvl="8" w:tplc="04160005" w:tentative="1">
+      <w:start w:val="1"/>
+      <w:numFmt w:val="bullet"/>
+      <w:lvlText w:val=""/>
+      <w:lvlJc w:val="left"/>
+      <w:pPr>
+        <w:ind w:left="6480" w:hanging="360"/>
+      </w:pPr>
+      <w:rPr>
+        <w:rFonts w:ascii="Wingdings" w:hAnsi="Wingdings" w:hint="default"/>
+      </w:rPr>
+    </w:lvl>
+  </w:abstractNum>
+  <w:abstractNum w:abstractNumId="9">
+    <w:nsid w:val="737D4F50"/>
+    <w:multiLevelType w:val="hybridMultilevel"/>
+    <w:tmpl w:val="0B262D5A"/>
+    <w:lvl w:ilvl="0" w:tplc="04160005">
+      <w:start w:val="1"/>
+      <w:numFmt w:val="bullet"/>
+      <w:lvlText w:val=""/>
+      <w:lvlJc w:val="left"/>
+      <w:pPr>
+        <w:ind w:left="720" w:hanging="360"/>
+      </w:pPr>
+      <w:rPr>
+        <w:rFonts w:ascii="Wingdings" w:hAnsi="Wingdings" w:hint="default"/>
+      </w:rPr>
+    </w:lvl>
+    <w:lvl w:ilvl="1" w:tplc="0416000F">
+      <w:start w:val="1"/>
+      <w:numFmt w:val="decimal"/>
+      <w:lvlText w:val="%2."/>
+      <w:lvlJc w:val="left"/>
+      <w:pPr>
+        <w:ind w:left="1440" w:hanging="360"/>
+      </w:pPr>
+      <w:rPr>
+        <w:rFonts w:hint="default"/>
+      </w:rPr>
+    </w:lvl>
+    <w:lvl w:ilvl="2" w:tplc="04160005" w:tentative="1">
+      <w:start w:val="1"/>
+      <w:numFmt w:val="bullet"/>
+      <w:lvlText w:val=""/>
+      <w:lvlJc w:val="left"/>
+      <w:pPr>
+        <w:ind w:left="2160" w:hanging="360"/>
+      </w:pPr>
+      <w:rPr>
+        <w:rFonts w:ascii="Wingdings" w:hAnsi="Wingdings" w:hint="default"/>
+      </w:rPr>
+    </w:lvl>
+    <w:lvl w:ilvl="3" w:tplc="04160001" w:tentative="1">
+      <w:start w:val="1"/>
+      <w:numFmt w:val="bullet"/>
+      <w:lvlText w:val=""/>
+      <w:lvlJc w:val="left"/>
+      <w:pPr>
+        <w:ind w:left="2880" w:hanging="360"/>
+      </w:pPr>
+      <w:rPr>
+        <w:rFonts w:ascii="Symbol" w:hAnsi="Symbol" w:hint="default"/>
+      </w:rPr>
+    </w:lvl>
+    <w:lvl w:ilvl="4" w:tplc="04160003" w:tentative="1">
+      <w:start w:val="1"/>
+      <w:numFmt w:val="bullet"/>
+      <w:lvlText w:val="o"/>
+      <w:lvlJc w:val="left"/>
+      <w:pPr>
+        <w:ind w:left="3600" w:hanging="360"/>
+      </w:pPr>
+      <w:rPr>
+        <w:rFonts w:ascii="Courier New" w:hAnsi="Courier New" w:cs="Courier New" w:hint="default"/>
+      </w:rPr>
+    </w:lvl>
+    <w:lvl w:ilvl="5" w:tplc="04160005" w:tentative="1">
+      <w:start w:val="1"/>
+      <w:numFmt w:val="bullet"/>
+      <w:lvlText w:val=""/>
+      <w:lvlJc w:val="left"/>
+      <w:pPr>
+        <w:ind w:left="4320" w:hanging="360"/>
+      </w:pPr>
+      <w:rPr>
+        <w:rFonts w:ascii="Wingdings" w:hAnsi="Wingdings" w:hint="default"/>
+      </w:rPr>
+    </w:lvl>
+    <w:lvl w:ilvl="6" w:tplc="04160001" w:tentative="1">
+      <w:start w:val="1"/>
+      <w:numFmt w:val="bullet"/>
+      <w:lvlText w:val=""/>
+      <w:lvlJc w:val="left"/>
+      <w:pPr>
+        <w:ind w:left="5040" w:hanging="360"/>
+      </w:pPr>
+      <w:rPr>
+        <w:rFonts w:ascii="Symbol" w:hAnsi="Symbol" w:hint="default"/>
+      </w:rPr>
+    </w:lvl>
+    <w:lvl w:ilvl="7" w:tplc="04160003" w:tentative="1">
+      <w:start w:val="1"/>
+      <w:numFmt w:val="bullet"/>
+      <w:lvlText w:val="o"/>
+      <w:lvlJc w:val="left"/>
+      <w:pPr>
+        <w:ind w:left="5760" w:hanging="360"/>
+      </w:pPr>
+      <w:rPr>
+        <w:rFonts w:ascii="Courier New" w:hAnsi="Courier New" w:cs="Courier New" w:hint="default"/>
+      </w:rPr>
+    </w:lvl>
+    <w:lvl w:ilvl="8" w:tplc="04160005" w:tentative="1">
+      <w:start w:val="1"/>
+      <w:numFmt w:val="bullet"/>
+      <w:lvlText w:val=""/>
+      <w:lvlJc w:val="left"/>
+      <w:pPr>
+        <w:ind w:left="6480" w:hanging="360"/>
+      </w:pPr>
+      <w:rPr>
+        <w:rFonts w:ascii="Wingdings" w:hAnsi="Wingdings" w:hint="default"/>
+      </w:rPr>
+    </w:lvl>
+  </w:abstractNum>
   <w:num w:numId="1">
+    <w:abstractNumId w:val="6"/>
+  </w:num>
+  <w:num w:numId="2">
+    <w:abstractNumId w:val="8"/>
+  </w:num>
+  <w:num w:numId="3">
+    <w:abstractNumId w:val="7"/>
+  </w:num>
+  <w:num w:numId="4">
+    <w:abstractNumId w:val="1"/>
+  </w:num>
+  <w:num w:numId="5">
+    <w:abstractNumId w:val="3"/>
+  </w:num>
+  <w:num w:numId="6">
+    <w:abstractNumId w:val="4"/>
+  </w:num>
+  <w:num w:numId="7">
+    <w:abstractNumId w:val="5"/>
+  </w:num>
+  <w:num w:numId="8">
     <w:abstractNumId w:val="0"/>
+  </w:num>
+  <w:num w:numId="9">
+    <w:abstractNumId w:val="9"/>
+  </w:num>
+  <w:num w:numId="10">
+    <w:abstractNumId w:val="2"/>
   </w:num>
 </w:numbering>
 </file>

</xml_diff>

<commit_message>
[Sistemas de Tempo Real] Atualização do arquivo de tópicos e do diário de Nova Cruz.
</commit_message>
<xml_diff>
--- a/disciplinas/sistemas_de_tempo_real/material/topicos.docx
+++ b/disciplinas/sistemas_de_tempo_real/material/topicos.docx
@@ -1,6 +1,6 @@
 
 <file path=word/document.xml><?xml version="1.0" encoding="utf-8"?>
-<w:document xmlns:ve="http://schemas.openxmlformats.org/markup-compatibility/2006" xmlns:o="urn:schemas-microsoft-com:office:office" xmlns:r="http://schemas.openxmlformats.org/officeDocument/2006/relationships" xmlns:m="http://schemas.openxmlformats.org/officeDocument/2006/math" xmlns:v="urn:schemas-microsoft-com:vml" xmlns:wp="http://schemas.openxmlformats.org/drawingml/2006/wordprocessingDrawing" xmlns:w10="urn:schemas-microsoft-com:office:word" xmlns:w="http://schemas.openxmlformats.org/wordprocessingml/2006/main" xmlns:wne="http://schemas.microsoft.com/office/word/2006/wordml">
+<w:document xmlns:wpc="http://schemas.microsoft.com/office/word/2010/wordprocessingCanvas" xmlns:mc="http://schemas.openxmlformats.org/markup-compatibility/2006" xmlns:o="urn:schemas-microsoft-com:office:office" xmlns:r="http://schemas.openxmlformats.org/officeDocument/2006/relationships" xmlns:m="http://schemas.openxmlformats.org/officeDocument/2006/math" xmlns:v="urn:schemas-microsoft-com:vml" xmlns:wp14="http://schemas.microsoft.com/office/word/2010/wordprocessingDrawing" xmlns:wp="http://schemas.openxmlformats.org/drawingml/2006/wordprocessingDrawing" xmlns:w10="urn:schemas-microsoft-com:office:word" xmlns:w="http://schemas.openxmlformats.org/wordprocessingml/2006/main" xmlns:w14="http://schemas.microsoft.com/office/word/2010/wordml" xmlns:wpg="http://schemas.microsoft.com/office/word/2010/wordprocessingGroup" xmlns:wpi="http://schemas.microsoft.com/office/word/2010/wordprocessingInk" xmlns:wne="http://schemas.microsoft.com/office/word/2006/wordml" xmlns:wps="http://schemas.microsoft.com/office/word/2010/wordprocessingShape" mc:Ignorable="w14 wp14">
   <w:body>
     <w:tbl>
       <w:tblPr>
@@ -15,7 +15,7 @@
           <w:insideH w:val="none" w:sz="0" w:space="0" w:color="auto"/>
           <w:insideV w:val="none" w:sz="0" w:space="0" w:color="auto"/>
         </w:tblBorders>
-        <w:tblLook w:val="04A0"/>
+        <w:tblLook w:val="04A0" w:firstRow="1" w:lastRow="0" w:firstColumn="1" w:lastColumn="0" w:noHBand="0" w:noVBand="1"/>
       </w:tblPr>
       <w:tblGrid>
         <w:gridCol w:w="1496"/>
@@ -53,10 +53,10 @@
                           </pic:cNvPicPr>
                         </pic:nvPicPr>
                         <pic:blipFill>
-                          <a:blip r:embed="rId7" cstate="print">
+                          <a:blip r:embed="rId8" cstate="print">
                             <a:extLst>
                               <a:ext uri="{28A0092B-C50C-407E-A947-70E740481C1C}">
-                                <a14:useLocalDpi xmlns:a14="http://schemas.microsoft.com/office/drawing/2010/main" xmlns:wps="http://schemas.microsoft.com/office/word/2010/wordprocessingShape" xmlns:wpi="http://schemas.microsoft.com/office/word/2010/wordprocessingInk" xmlns:wpg="http://schemas.microsoft.com/office/word/2010/wordprocessingGroup" xmlns:w14="http://schemas.microsoft.com/office/word/2010/wordml" xmlns:w="http://schemas.openxmlformats.org/wordprocessingml/2006/main" xmlns:w10="urn:schemas-microsoft-com:office:word" xmlns:wp14="http://schemas.microsoft.com/office/word/2010/wordprocessingDrawing" xmlns:v="urn:schemas-microsoft-com:vml" xmlns:o="urn:schemas-microsoft-com:office:office" xmlns:mc="http://schemas.openxmlformats.org/markup-compatibility/2006" xmlns:wpc="http://schemas.microsoft.com/office/word/2010/wordprocessingCanvas" xmlns="" val="0"/>
+                                <a14:useLocalDpi xmlns:a14="http://schemas.microsoft.com/office/drawing/2010/main" val="0"/>
                               </a:ext>
                             </a:extLst>
                           </a:blip>
@@ -104,8 +104,13 @@
               <w:jc w:val="center"/>
             </w:pPr>
             <w:r>
-              <w:t>Secretaria de Estado da Educação, da Cultural e dos Desportos – SECD</w:t>
+              <w:t xml:space="preserve">Secretaria de Estado da Educação, da Cultural e dos Desportos – </w:t>
             </w:r>
+            <w:proofErr w:type="gramStart"/>
+            <w:r>
+              <w:t>SECD</w:t>
+            </w:r>
+            <w:proofErr w:type="gramEnd"/>
           </w:p>
           <w:p>
             <w:pPr>
@@ -119,8 +124,13 @@
             <w:pPr>
               <w:jc w:val="center"/>
             </w:pPr>
+            <w:proofErr w:type="spellStart"/>
             <w:r>
-              <w:t>Pró-Reitoria de Ensino e Graduação – PROEG</w:t>
+              <w:t>Pró-Reitoria</w:t>
+            </w:r>
+            <w:proofErr w:type="spellEnd"/>
+            <w:r>
+              <w:t xml:space="preserve"> de Ensino e Graduação – PROEG</w:t>
             </w:r>
           </w:p>
           <w:p>
@@ -234,7 +244,15 @@
         <w:jc w:val="both"/>
       </w:pPr>
       <w:r>
-        <w:t>Aplicações variam quanto a complexidade</w:t>
+        <w:t xml:space="preserve">Aplicações variam quanto </w:t>
+      </w:r>
+      <w:proofErr w:type="gramStart"/>
+      <w:r>
+        <w:t>a</w:t>
+      </w:r>
+      <w:proofErr w:type="gramEnd"/>
+      <w:r>
+        <w:t xml:space="preserve"> complexidade</w:t>
       </w:r>
     </w:p>
     <w:p>
@@ -268,8 +286,13 @@
         <w:t>elhos de DVD</w:t>
       </w:r>
       <w:r>
-        <w:t>...)</w:t>
-      </w:r>
+        <w:t>...</w:t>
+      </w:r>
+      <w:proofErr w:type="gramStart"/>
+      <w:r>
+        <w:t>)</w:t>
+      </w:r>
+      <w:proofErr w:type="gramEnd"/>
     </w:p>
     <w:p>
       <w:pPr>
@@ -399,9 +422,11 @@
       <w:r>
         <w:t>aviões...</w:t>
       </w:r>
+      <w:proofErr w:type="gramStart"/>
       <w:r>
         <w:t>)</w:t>
       </w:r>
+      <w:proofErr w:type="gramEnd"/>
     </w:p>
     <w:p>
       <w:pPr>
@@ -476,8 +501,13 @@
         <w:t xml:space="preserve"> nem sempre garantem que os requisitos temporais sejam </w:t>
       </w:r>
       <w:r>
-        <w:t>facilmente implementados</w:t>
-      </w:r>
+        <w:t xml:space="preserve">facilmente </w:t>
+      </w:r>
+      <w:proofErr w:type="gramStart"/>
+      <w:r>
+        <w:t>implementados</w:t>
+      </w:r>
+      <w:proofErr w:type="gramEnd"/>
     </w:p>
     <w:p>
       <w:pPr>
@@ -490,7 +520,15 @@
         <w:jc w:val="both"/>
       </w:pPr>
       <w:r>
-        <w:t xml:space="preserve">Os sistemas operacionaisou núcleos </w:t>
+        <w:t xml:space="preserve">Os sistemas </w:t>
+      </w:r>
+      <w:proofErr w:type="spellStart"/>
+      <w:r>
+        <w:t>operacionaisou</w:t>
+      </w:r>
+      <w:proofErr w:type="spellEnd"/>
+      <w:r>
+        <w:t xml:space="preserve"> núcleos </w:t>
       </w:r>
       <w:r>
         <w:t>de tempo real que gerenciam interrupções e tarefas</w:t>
@@ -499,8 +537,13 @@
         <w:t xml:space="preserve"> permitem então a programação de temporizadores</w:t>
       </w:r>
       <w:r>
-        <w:t xml:space="preserve"> que, na maioria dos casos, são ferramentas suficientes para a construção de STR</w:t>
-      </w:r>
+        <w:t xml:space="preserve"> que, na maioria dos casos, são ferramentas suficientes para a construção de </w:t>
+      </w:r>
+      <w:proofErr w:type="gramStart"/>
+      <w:r>
+        <w:t>STR</w:t>
+      </w:r>
+      <w:proofErr w:type="gramEnd"/>
     </w:p>
     <w:p>
       <w:pPr>
@@ -513,7 +556,15 @@
         <w:jc w:val="both"/>
       </w:pPr>
       <w:r>
-        <w:t>As práticas de implementação atuais tem permitido atender de forma aceitável os requisitos da maioria dos STR</w:t>
+        <w:t xml:space="preserve">As práticas de </w:t>
+      </w:r>
+      <w:proofErr w:type="gramStart"/>
+      <w:r>
+        <w:t>implementação</w:t>
+      </w:r>
+      <w:proofErr w:type="gramEnd"/>
+      <w:r>
+        <w:t xml:space="preserve"> atuais tem permitido atender de forma aceitável os requisitos da maioria dos STR</w:t>
       </w:r>
     </w:p>
     <w:p>
@@ -541,8 +592,13 @@
         <w:jc w:val="both"/>
       </w:pPr>
       <w:r>
-        <w:t>As exigências cada vez maiores sobre aspectos de segurança colocam em xeque as metodologias e ferramentas convencionais, sob pena de perdas sobre o aspecto financeiro, ambiental ou humano</w:t>
-      </w:r>
+        <w:t xml:space="preserve">As exigências cada vez maiores sobre aspectos de segurança colocam em xeque as metodologias e ferramentas convencionais, sob pena de perdas sobre o aspecto financeiro, ambiental ou </w:t>
+      </w:r>
+      <w:proofErr w:type="gramStart"/>
+      <w:r>
+        <w:t>humano</w:t>
+      </w:r>
+      <w:proofErr w:type="gramEnd"/>
     </w:p>
     <w:p>
       <w:pPr>
@@ -555,8 +611,13 @@
         <w:jc w:val="both"/>
       </w:pPr>
       <w:r>
-        <w:t>Nas aplicações mais críticas, são assumidas situações de operações extremas e pessimistas</w:t>
-      </w:r>
+        <w:t xml:space="preserve">Nas aplicações mais críticas, são assumidas situações de operações extremas e </w:t>
+      </w:r>
+      <w:proofErr w:type="gramStart"/>
+      <w:r>
+        <w:t>pessimistas</w:t>
+      </w:r>
+      <w:proofErr w:type="gramEnd"/>
     </w:p>
     <w:p>
       <w:pPr>
@@ -597,32 +658,42 @@
         <w:jc w:val="both"/>
       </w:pPr>
       <w:r>
-        <w:t>Independente desses aspectos supostos, os STR devem atender todas as restrições temporais</w:t>
-      </w:r>
-    </w:p>
-    <w:p>
-      <w:pPr>
-        <w:spacing w:after="0" w:line="240" w:lineRule="auto"/>
-        <w:jc w:val="both"/>
-      </w:pPr>
-    </w:p>
-    <w:p>
-      <w:pPr>
-        <w:spacing w:after="0" w:line="240" w:lineRule="auto"/>
-        <w:jc w:val="both"/>
-      </w:pPr>
-    </w:p>
-    <w:p>
-      <w:pPr>
-        <w:spacing w:after="0" w:line="240" w:lineRule="auto"/>
-        <w:jc w:val="both"/>
-      </w:pPr>
+        <w:t xml:space="preserve">Independente desses aspectos supostos, os STR devem atender todas as restrições </w:t>
+      </w:r>
+      <w:proofErr w:type="gramStart"/>
+      <w:r>
+        <w:t>temporais</w:t>
+      </w:r>
+      <w:proofErr w:type="gramEnd"/>
+    </w:p>
+    <w:p>
+      <w:pPr>
+        <w:spacing w:after="0" w:line="240" w:lineRule="auto"/>
+        <w:jc w:val="both"/>
+      </w:pPr>
+    </w:p>
+    <w:p>
+      <w:pPr>
+        <w:spacing w:after="0" w:line="240" w:lineRule="auto"/>
+        <w:jc w:val="both"/>
+      </w:pPr>
+    </w:p>
+    <w:p>
+      <w:pPr>
+        <w:spacing w:after="0" w:line="240" w:lineRule="auto"/>
+        <w:jc w:val="both"/>
+      </w:pPr>
+      <w:proofErr w:type="gramStart"/>
       <w:r>
         <w:lastRenderedPageBreak/>
         <w:t xml:space="preserve">1.2 </w:t>
       </w:r>
       <w:r>
-        <w:t>Caracterização de um sistema de tempo real</w:t>
+        <w:t>Caracterização</w:t>
+      </w:r>
+      <w:proofErr w:type="gramEnd"/>
+      <w:r>
+        <w:t xml:space="preserve"> de um sistema de tempo real</w:t>
       </w:r>
     </w:p>
     <w:p>
@@ -636,7 +707,15 @@
         <w:jc w:val="both"/>
       </w:pPr>
       <w:r>
-        <w:t xml:space="preserve">Dentre as diversas categorias de sistema, os sitemas de tempo real, de </w:t>
+        <w:t xml:space="preserve">Dentre as diversas categorias de sistema, os </w:t>
+      </w:r>
+      <w:proofErr w:type="spellStart"/>
+      <w:r>
+        <w:t>sitemas</w:t>
+      </w:r>
+      <w:proofErr w:type="spellEnd"/>
+      <w:r>
+        <w:t xml:space="preserve"> de tempo real, de </w:t>
       </w:r>
       <w:r>
         <w:t>maneira</w:t>
@@ -651,8 +730,16 @@
         <w:rPr>
           <w:i/>
         </w:rPr>
-        <w:t>Sistemas Reativos</w:t>
-      </w:r>
+        <w:t xml:space="preserve">Sistemas </w:t>
+      </w:r>
+      <w:proofErr w:type="gramStart"/>
+      <w:r>
+        <w:rPr>
+          <w:i/>
+        </w:rPr>
+        <w:t>Reativos</w:t>
+      </w:r>
+      <w:proofErr w:type="gramEnd"/>
     </w:p>
     <w:p>
       <w:pPr>
@@ -665,8 +752,13 @@
         <w:jc w:val="both"/>
       </w:pPr>
       <w:r>
-        <w:t>Sistemas reativos são aqueles em que reagem aos estímulos de entrada do ambiente, enviando respostas de maneira contínua</w:t>
-      </w:r>
+        <w:t xml:space="preserve">Sistemas reativos são aqueles em que reagem aos estímulos de entrada do ambiente, enviando respostas de maneira </w:t>
+      </w:r>
+      <w:proofErr w:type="gramStart"/>
+      <w:r>
+        <w:t>contínua</w:t>
+      </w:r>
+      <w:proofErr w:type="gramEnd"/>
     </w:p>
     <w:p>
       <w:pPr>
@@ -678,6 +770,8 @@
         <w:spacing w:after="0" w:line="240" w:lineRule="auto"/>
         <w:jc w:val="both"/>
       </w:pPr>
+      <w:proofErr w:type="spellStart"/>
+      <w:proofErr w:type="gramStart"/>
       <w:r>
         <w:rPr>
           <w:b/>
@@ -685,8 +779,13 @@
         </w:rPr>
         <w:t>Definição:</w:t>
       </w:r>
-      <w:r>
-        <w:t xml:space="preserve">Um </w:t>
+      <w:proofErr w:type="gramEnd"/>
+      <w:r>
+        <w:t>Um</w:t>
+      </w:r>
+      <w:proofErr w:type="spellEnd"/>
+      <w:r>
+        <w:t xml:space="preserve"> </w:t>
       </w:r>
       <w:r>
         <w:rPr>
@@ -726,8 +825,13 @@
         <w:jc w:val="both"/>
       </w:pPr>
       <w:r>
-        <w:t>Em cada reação o STR deve entregar um resultado correto dentro de um prazo específico, sob pena de ocorrer uma falha temporal</w:t>
-      </w:r>
+        <w:t xml:space="preserve">Em cada reação o STR deve entregar um resultado correto dentro de um prazo específico, sob pena de ocorrer uma falha </w:t>
+      </w:r>
+      <w:proofErr w:type="gramStart"/>
+      <w:r>
+        <w:t>temporal</w:t>
+      </w:r>
+      <w:proofErr w:type="gramEnd"/>
     </w:p>
     <w:p>
       <w:pPr>
@@ -742,27 +846,33 @@
       <w:r>
         <w:t xml:space="preserve">O comportamento correto de um STR, portanto, não depende só da integridade dos dados obtidos (correção lógica ou </w:t>
       </w:r>
+      <w:proofErr w:type="spellStart"/>
       <w:r>
         <w:rPr>
           <w:i/>
         </w:rPr>
         <w:t>correctness</w:t>
       </w:r>
+      <w:proofErr w:type="spellEnd"/>
       <w:r>
         <w:t>)</w:t>
       </w:r>
       <w:r>
         <w:t xml:space="preserve">, mas também dos valores de tempo em que são produzidos (correção temporal ou </w:t>
       </w:r>
+      <w:proofErr w:type="spellStart"/>
       <w:r>
         <w:rPr>
           <w:i/>
         </w:rPr>
         <w:t>timeliness</w:t>
       </w:r>
+      <w:proofErr w:type="spellEnd"/>
+      <w:proofErr w:type="gramStart"/>
       <w:r>
         <w:t>)</w:t>
       </w:r>
+      <w:proofErr w:type="gramEnd"/>
     </w:p>
     <w:p>
       <w:pPr>
@@ -829,8 +939,13 @@
         <w:spacing w:after="0" w:line="240" w:lineRule="auto"/>
         <w:jc w:val="both"/>
       </w:pPr>
-      <w:r>
-        <w:t>1.3 Classificação dos sistemas de tempo real</w:t>
+      <w:proofErr w:type="gramStart"/>
+      <w:r>
+        <w:t>1.3 Classificação</w:t>
+      </w:r>
+      <w:proofErr w:type="gramEnd"/>
+      <w:r>
+        <w:t xml:space="preserve"> dos sistemas de tempo real</w:t>
       </w:r>
     </w:p>
     <w:p>
@@ -846,12 +961,14 @@
       <w:r>
         <w:t>Os STR podem ser classificados quanto ao aspecto de proteção (</w:t>
       </w:r>
+      <w:proofErr w:type="spellStart"/>
       <w:r>
         <w:rPr>
           <w:i/>
         </w:rPr>
         <w:t>safety</w:t>
       </w:r>
+      <w:proofErr w:type="spellEnd"/>
       <w:r>
         <w:t>):</w:t>
       </w:r>
@@ -898,7 +1015,15 @@
         <w:t>:</w:t>
       </w:r>
       <w:r>
-        <w:t xml:space="preserve"> quando as consequências de uma falha devida ao tempo é da mesma ordem de grandeza dos benefícios do sistema</w:t>
+        <w:t xml:space="preserve"> quando </w:t>
+      </w:r>
+      <w:proofErr w:type="gramStart"/>
+      <w:r>
+        <w:t>as consequências de uma falha devida ao tempo é</w:t>
+      </w:r>
+      <w:proofErr w:type="gramEnd"/>
+      <w:r>
+        <w:t xml:space="preserve"> da mesma ordem de grandeza dos benefícios do sistema</w:t>
       </w:r>
     </w:p>
     <w:p>
@@ -912,8 +1037,13 @@
         <w:jc w:val="both"/>
       </w:pPr>
       <w:r>
-        <w:t>Exemplos: sistema de comutação telefônico, sistema de processamento bancário</w:t>
-      </w:r>
+        <w:t xml:space="preserve">Exemplos: sistema de comutação telefônico, sistema de processamento </w:t>
+      </w:r>
+      <w:proofErr w:type="gramStart"/>
+      <w:r>
+        <w:t>bancário</w:t>
+      </w:r>
+      <w:proofErr w:type="gramEnd"/>
     </w:p>
     <w:p>
       <w:pPr>
@@ -973,6 +1103,7 @@
         </w:rPr>
         <w:t>Hard Real-Time Systems</w:t>
       </w:r>
+      <w:proofErr w:type="gramStart"/>
       <w:r>
         <w:rPr>
           <w:u w:val="single"/>
@@ -985,6 +1116,7 @@
         </w:rPr>
         <w:t>:</w:t>
       </w:r>
+      <w:proofErr w:type="gramEnd"/>
       <w:r>
         <w:t>quando as consequências de pelo</w:t>
       </w:r>
@@ -1006,8 +1138,13 @@
         </w:rPr>
       </w:pPr>
       <w:r>
-        <w:t>Exemplos: sistema de controle de tráfego aéreo/ferroviário, sistema de controle de planta nuclear</w:t>
-      </w:r>
+        <w:t xml:space="preserve">Exemplos: sistema de controle de tráfego aéreo/ferroviário, sistema de controle de planta </w:t>
+      </w:r>
+      <w:proofErr w:type="gramStart"/>
+      <w:r>
+        <w:t>nuclear</w:t>
+      </w:r>
+      <w:proofErr w:type="gramEnd"/>
     </w:p>
     <w:p>
       <w:pPr>
@@ -1020,8 +1157,13 @@
         <w:jc w:val="both"/>
       </w:pPr>
       <w:r>
-        <w:t>Nos casos em que há falhas em sistemas rígidos, observa-se que na maioria dos casos as falhas são catastróficas</w:t>
-      </w:r>
+        <w:t xml:space="preserve">Nos casos em que há falhas em sistemas rígidos, observa-se que na maioria dos casos as falhas são </w:t>
+      </w:r>
+      <w:proofErr w:type="gramStart"/>
+      <w:r>
+        <w:t>catastróficas</w:t>
+      </w:r>
+      <w:proofErr w:type="gramEnd"/>
     </w:p>
     <w:p>
       <w:pPr>
@@ -1094,8 +1236,13 @@
         </w:rPr>
       </w:pPr>
       <w:r>
-        <w:t>Nesse tipo de sistema, um ou vários estados seguros podem ser alcançados na ocorrência de uma falha</w:t>
-      </w:r>
+        <w:t xml:space="preserve">Nesse tipo de sistema, um ou vários estados seguros podem ser alcançados na ocorrência de uma </w:t>
+      </w:r>
+      <w:proofErr w:type="gramStart"/>
+      <w:r>
+        <w:t>falha</w:t>
+      </w:r>
+      <w:proofErr w:type="gramEnd"/>
     </w:p>
     <w:p>
       <w:pPr>
@@ -1151,8 +1298,13 @@
         </w:rPr>
       </w:pPr>
       <w:r>
-        <w:t>Na presença de falhas, somente parte do sistema continuará funcionando</w:t>
-      </w:r>
+        <w:t xml:space="preserve">Na presença de falhas, somente parte do sistema continuará </w:t>
+      </w:r>
+      <w:proofErr w:type="gramStart"/>
+      <w:r>
+        <w:t>funcionando</w:t>
+      </w:r>
+      <w:proofErr w:type="gramEnd"/>
     </w:p>
     <w:p>
       <w:pPr>
@@ -1240,7 +1392,17 @@
         <w:t>peracionais</w:t>
       </w:r>
       <w:r>
-        <w:t xml:space="preserve"> (SOs)</w:t>
+        <w:t xml:space="preserve"> (</w:t>
+      </w:r>
+      <w:proofErr w:type="spellStart"/>
+      <w:proofErr w:type="gramStart"/>
+      <w:r>
+        <w:t>SOs</w:t>
+      </w:r>
+      <w:proofErr w:type="spellEnd"/>
+      <w:proofErr w:type="gramEnd"/>
+      <w:r>
+        <w:t>)</w:t>
       </w:r>
     </w:p>
     <w:p>
@@ -1256,12 +1418,14 @@
       <w:r>
         <w:t xml:space="preserve">Nesse modelo, todos os softwares que podem executar em um computador (inclusive, algumas vezes, o próprio sistema operacional) são organizados em </w:t>
       </w:r>
+      <w:proofErr w:type="gramStart"/>
       <w:r>
         <w:rPr>
           <w:b/>
         </w:rPr>
         <w:t>processos</w:t>
       </w:r>
+      <w:proofErr w:type="gramEnd"/>
     </w:p>
     <w:p>
       <w:pPr>
@@ -1274,8 +1438,13 @@
         <w:jc w:val="both"/>
       </w:pPr>
       <w:r>
-        <w:t>Um processo é apenas um programa em execução acompanhado dos valores atuais do contador de programa, dos registradores e das variáveis</w:t>
-      </w:r>
+        <w:t xml:space="preserve">Um processo é apenas um programa em execução acompanhado dos valores atuais do contador de programa, dos registradores e das </w:t>
+      </w:r>
+      <w:proofErr w:type="gramStart"/>
+      <w:r>
+        <w:t>variáveis</w:t>
+      </w:r>
+      <w:proofErr w:type="gramEnd"/>
     </w:p>
     <w:p>
       <w:pPr>
@@ -1302,8 +1471,13 @@
         <w:jc w:val="both"/>
       </w:pPr>
       <w:r>
-        <w:t>Dá-se a essa ilusão o nome de pseudo-paralelismo</w:t>
-      </w:r>
+        <w:t xml:space="preserve">Dá-se a essa ilusão o nome de </w:t>
+      </w:r>
+      <w:proofErr w:type="gramStart"/>
+      <w:r>
+        <w:t>pseudo-paralelismo</w:t>
+      </w:r>
+      <w:proofErr w:type="gramEnd"/>
     </w:p>
     <w:p>
       <w:pPr>
@@ -1318,6 +1492,7 @@
       <w:r>
         <w:t xml:space="preserve">Dá-se o nome de </w:t>
       </w:r>
+      <w:proofErr w:type="spellStart"/>
       <w:r>
         <w:rPr>
           <w:b/>
@@ -1325,7 +1500,11 @@
         <w:t>multiprogramação</w:t>
       </w:r>
       <w:r>
-        <w:t>ao mecanismo de trocas rápidas que realiza a alternância entre os processos</w:t>
+        <w:t>ao</w:t>
+      </w:r>
+      <w:proofErr w:type="spellEnd"/>
+      <w:r>
+        <w:t xml:space="preserve"> mecanismo de trocas rápidas que realiza a alternância entre os processos</w:t>
       </w:r>
     </w:p>
     <w:p>
@@ -1342,8 +1521,13 @@
         <w:t>F</w:t>
       </w:r>
       <w:r>
-        <w:t>uncionamento do pseudo-paralelismo</w:t>
-      </w:r>
+        <w:t xml:space="preserve">uncionamento do </w:t>
+      </w:r>
+      <w:proofErr w:type="gramStart"/>
+      <w:r>
+        <w:t>pseudo-paralelismo</w:t>
+      </w:r>
+      <w:proofErr w:type="gramEnd"/>
     </w:p>
     <w:p>
       <w:pPr>
@@ -1381,10 +1565,10 @@
                     </pic:cNvPicPr>
                   </pic:nvPicPr>
                   <pic:blipFill rotWithShape="1">
-                    <a:blip r:embed="rId8">
+                    <a:blip r:embed="rId9">
                       <a:extLst>
                         <a:ext uri="{28A0092B-C50C-407E-A947-70E740481C1C}">
-                          <a14:useLocalDpi xmlns:a14="http://schemas.microsoft.com/office/drawing/2010/main" xmlns:wps="http://schemas.microsoft.com/office/word/2010/wordprocessingShape" xmlns:wpi="http://schemas.microsoft.com/office/word/2010/wordprocessingInk" xmlns:wpg="http://schemas.microsoft.com/office/word/2010/wordprocessingGroup" xmlns:w14="http://schemas.microsoft.com/office/word/2010/wordml" xmlns:w="http://schemas.openxmlformats.org/wordprocessingml/2006/main" xmlns:w10="urn:schemas-microsoft-com:office:word" xmlns:wp14="http://schemas.microsoft.com/office/word/2010/wordprocessingDrawing" xmlns:v="urn:schemas-microsoft-com:vml" xmlns:o="urn:schemas-microsoft-com:office:office" xmlns:mc="http://schemas.openxmlformats.org/markup-compatibility/2006" xmlns:wpc="http://schemas.microsoft.com/office/word/2010/wordprocessingCanvas" xmlns="" val="0"/>
+                          <a14:useLocalDpi xmlns:a14="http://schemas.microsoft.com/office/drawing/2010/main" val="0"/>
                         </a:ext>
                       </a:extLst>
                     </a:blip>
@@ -1405,7 +1589,7 @@
                     </a:ln>
                     <a:extLst>
                       <a:ext uri="{53640926-AAD7-44D8-BBD7-CCE9431645EC}">
-                        <a14:shadowObscured xmlns:a14="http://schemas.microsoft.com/office/drawing/2010/main" xmlns:wps="http://schemas.microsoft.com/office/word/2010/wordprocessingShape" xmlns:wpi="http://schemas.microsoft.com/office/word/2010/wordprocessingInk" xmlns:wpg="http://schemas.microsoft.com/office/word/2010/wordprocessingGroup" xmlns:w14="http://schemas.microsoft.com/office/word/2010/wordml" xmlns:w="http://schemas.openxmlformats.org/wordprocessingml/2006/main" xmlns:w10="urn:schemas-microsoft-com:office:word" xmlns:wp14="http://schemas.microsoft.com/office/word/2010/wordprocessingDrawing" xmlns:v="urn:schemas-microsoft-com:vml" xmlns:o="urn:schemas-microsoft-com:office:office" xmlns:mc="http://schemas.openxmlformats.org/markup-compatibility/2006" xmlns:wpc="http://schemas.microsoft.com/office/word/2010/wordprocessingCanvas" xmlns=""/>
+                        <a14:shadowObscured xmlns:a14="http://schemas.microsoft.com/office/drawing/2010/main"/>
                       </a:ext>
                     </a:extLst>
                   </pic:spPr>
@@ -1455,7 +1639,15 @@
         <w:jc w:val="both"/>
       </w:pPr>
       <w:r>
-        <w:t>Quando um processo tem restrições críticas de tempo real, ou seja, quando eventos específicos devem ocorrer dentro de um intervalo de tempo prefixado (normalmente muito pequeno), deve-se tomar certos cuidados para que esses eventos ocorram</w:t>
+        <w:t xml:space="preserve">Quando um processo tem restrições críticas de tempo real, ou seja, quando eventos específicos devem ocorrer dentro de um intervalo de tempo prefixado (normalmente muito pequeno), </w:t>
+      </w:r>
+      <w:proofErr w:type="gramStart"/>
+      <w:r>
+        <w:t>deve-se</w:t>
+      </w:r>
+      <w:proofErr w:type="gramEnd"/>
+      <w:r>
+        <w:t xml:space="preserve"> tomar certos cuidados para que esses eventos ocorram</w:t>
       </w:r>
     </w:p>
     <w:p>
@@ -1483,8 +1675,13 @@
         <w:jc w:val="both"/>
       </w:pPr>
       <w:r>
-        <w:t>A diferença entre os dois termos é sutil, mas crucial</w:t>
-      </w:r>
+        <w:t xml:space="preserve">A diferença entre os dois termos é sutil, mas </w:t>
+      </w:r>
+      <w:proofErr w:type="gramStart"/>
+      <w:r>
+        <w:t>crucial</w:t>
+      </w:r>
+      <w:proofErr w:type="gramEnd"/>
     </w:p>
     <w:p>
       <w:pPr>
@@ -1511,8 +1708,13 @@
         <w:jc w:val="both"/>
       </w:pPr>
       <w:r>
-        <w:t>A receita do bolo contém todos os passos necessários para que o bolo seja feito (ingredientes e modo de preparo). Obviamente, nessa analogia, a receita seria o programa</w:t>
-      </w:r>
+        <w:t xml:space="preserve">A receita do bolo contém todos os passos necessários para que o bolo seja feito (ingredientes e modo de preparo). Obviamente, nessa analogia, a receita seria o </w:t>
+      </w:r>
+      <w:proofErr w:type="gramStart"/>
+      <w:r>
+        <w:t>programa</w:t>
+      </w:r>
+      <w:proofErr w:type="gramEnd"/>
     </w:p>
     <w:p>
       <w:pPr>
@@ -1525,8 +1727,13 @@
         <w:jc w:val="both"/>
       </w:pPr>
       <w:r>
-        <w:t>O processador em questão é o padeiro, que irá pegar os ingredientes (dados de entrada) e processá-los de acordo com a receita</w:t>
-      </w:r>
+        <w:t xml:space="preserve">O processador em questão é o padeiro, que irá pegar os ingredientes (dados de entrada) e processá-los de acordo com a </w:t>
+      </w:r>
+      <w:proofErr w:type="gramStart"/>
+      <w:r>
+        <w:t>receita</w:t>
+      </w:r>
+      <w:proofErr w:type="gramEnd"/>
     </w:p>
     <w:p>
       <w:pPr>
@@ -1542,8 +1749,13 @@
         <w:t>O processo em si é a atividade realizada pelo padeiro de ler a receita, buscar os ingredientes</w:t>
       </w:r>
       <w:r>
-        <w:t xml:space="preserve"> e assar o bolo</w:t>
-      </w:r>
+        <w:t xml:space="preserve"> e assar o </w:t>
+      </w:r>
+      <w:proofErr w:type="gramStart"/>
+      <w:r>
+        <w:t>bolo</w:t>
+      </w:r>
+      <w:proofErr w:type="gramEnd"/>
     </w:p>
     <w:p>
       <w:pPr>
@@ -1562,8 +1774,13 @@
         <w:t>O padeiro vai anotar em que ponto da receita ele parou</w:t>
       </w:r>
       <w:r>
-        <w:t xml:space="preserve"> (salvar o estado atual do processo), buscar um livro de primeiros socorros (outro programa) e começar a seguir as instruções nele contidas</w:t>
-      </w:r>
+        <w:t xml:space="preserve"> (salvar o estado atual do processo), buscar um livro de primeiros socorros (outro programa) e começar a seguir as instruções nele </w:t>
+      </w:r>
+      <w:proofErr w:type="gramStart"/>
+      <w:r>
+        <w:t>contidas</w:t>
+      </w:r>
+      <w:proofErr w:type="gramEnd"/>
     </w:p>
     <w:p>
       <w:pPr>
@@ -1600,8 +1817,13 @@
         <w:t>Quando o processo de maior prioridade encerrar, a CPU alterna novamente para o processo de assar o bolo</w:t>
       </w:r>
       <w:r>
-        <w:t>, continuando do ponto em que parou</w:t>
-      </w:r>
+        <w:t xml:space="preserve">, continuando do ponto em que </w:t>
+      </w:r>
+      <w:proofErr w:type="gramStart"/>
+      <w:r>
+        <w:t>parou</w:t>
+      </w:r>
+      <w:proofErr w:type="gramEnd"/>
     </w:p>
     <w:p>
       <w:pPr>
@@ -1636,8 +1858,13 @@
         <w:spacing w:after="0" w:line="240" w:lineRule="auto"/>
         <w:jc w:val="both"/>
       </w:pPr>
-      <w:r>
-        <w:t>2.2 Criação de processos</w:t>
+      <w:proofErr w:type="gramStart"/>
+      <w:r>
+        <w:t>2.2 Criação</w:t>
+      </w:r>
+      <w:proofErr w:type="gramEnd"/>
+      <w:r>
+        <w:t xml:space="preserve"> de processos</w:t>
       </w:r>
     </w:p>
     <w:p>
@@ -1651,7 +1878,17 @@
         <w:jc w:val="both"/>
       </w:pPr>
       <w:r>
-        <w:t>Os SOs precisam assegurar de algum modo que todos os processos necessários à um propósito existam</w:t>
+        <w:t xml:space="preserve">Os </w:t>
+      </w:r>
+      <w:proofErr w:type="spellStart"/>
+      <w:proofErr w:type="gramStart"/>
+      <w:r>
+        <w:t>SOs</w:t>
+      </w:r>
+      <w:proofErr w:type="spellEnd"/>
+      <w:proofErr w:type="gramEnd"/>
+      <w:r>
+        <w:t xml:space="preserve"> precisam assegurar de algum modo que todos os processos necessários à um propósito existam</w:t>
       </w:r>
     </w:p>
     <w:p>
@@ -1668,8 +1905,13 @@
         <w:t xml:space="preserve">Em sistemas simples, tais como os fornos de micro-ondas, </w:t>
       </w:r>
       <w:r>
-        <w:t>é possível criar todos os processos no momento da inicialização do sistema</w:t>
-      </w:r>
+        <w:t xml:space="preserve">é possível criar todos os processos no momento da inicialização do </w:t>
+      </w:r>
+      <w:proofErr w:type="gramStart"/>
+      <w:r>
+        <w:t>sistema</w:t>
+      </w:r>
+      <w:proofErr w:type="gramEnd"/>
     </w:p>
     <w:p>
       <w:pPr>
@@ -1682,7 +1924,17 @@
         <w:jc w:val="both"/>
       </w:pPr>
       <w:r>
-        <w:t>Já em sistemas complexos ou de propósito geral os SOs precisam ter mecanismos de criação e término de processos</w:t>
+        <w:t xml:space="preserve">Já em sistemas complexos ou de propósito geral os </w:t>
+      </w:r>
+      <w:proofErr w:type="spellStart"/>
+      <w:proofErr w:type="gramStart"/>
+      <w:r>
+        <w:t>SOs</w:t>
+      </w:r>
+      <w:proofErr w:type="spellEnd"/>
+      <w:proofErr w:type="gramEnd"/>
+      <w:r>
+        <w:t xml:space="preserve"> precisam ter mecanismos de criação e término de processos</w:t>
       </w:r>
     </w:p>
     <w:p>
@@ -1696,8 +1948,13 @@
         <w:jc w:val="both"/>
       </w:pPr>
       <w:r>
-        <w:t>Há, basicamente, quatro possibilidades para criação de novos processos</w:t>
-      </w:r>
+        <w:t xml:space="preserve">Há, basicamente, quatro possibilidades para criação de novos </w:t>
+      </w:r>
+      <w:proofErr w:type="gramStart"/>
+      <w:r>
+        <w:t>processos</w:t>
+      </w:r>
+      <w:proofErr w:type="gramEnd"/>
     </w:p>
     <w:p>
       <w:pPr>
@@ -1754,12 +2011,14 @@
       <w:r>
         <w:t>Início de um trabalho (</w:t>
       </w:r>
+      <w:proofErr w:type="spellStart"/>
       <w:r>
         <w:rPr>
           <w:i/>
         </w:rPr>
         <w:t>job</w:t>
       </w:r>
+      <w:proofErr w:type="spellEnd"/>
       <w:r>
         <w:t xml:space="preserve">) </w:t>
       </w:r>
@@ -1781,8 +2040,13 @@
         <w:jc w:val="both"/>
       </w:pPr>
       <w:r>
-        <w:t>Tecnicamente, em todos esses casos, um novo processo é criado por um processo existente a partir da execução de uma chamada de sistema de criação de processos</w:t>
-      </w:r>
+        <w:t xml:space="preserve">Tecnicamente, em todos esses casos, um novo processo é criado por um processo existente a partir da execução de uma chamada de sistema de criação de </w:t>
+      </w:r>
+      <w:proofErr w:type="gramStart"/>
+      <w:r>
+        <w:t>processos</w:t>
+      </w:r>
+      <w:proofErr w:type="gramEnd"/>
     </w:p>
     <w:p>
       <w:pPr>
@@ -1797,6 +2061,8 @@
       <w:r>
         <w:t xml:space="preserve">Nos sistemas Unix, há somente uma chamada para criar um novo processo, denominada </w:t>
       </w:r>
+      <w:proofErr w:type="spellStart"/>
+      <w:proofErr w:type="gramStart"/>
       <w:r>
         <w:rPr>
           <w:rFonts w:ascii="Courier New" w:hAnsi="Courier New" w:cs="Courier New"/>
@@ -1804,6 +2070,8 @@
         </w:rPr>
         <w:t>fork</w:t>
       </w:r>
+      <w:proofErr w:type="spellEnd"/>
+      <w:proofErr w:type="gramEnd"/>
     </w:p>
     <w:p>
       <w:pPr>
@@ -1816,8 +2084,13 @@
         <w:jc w:val="both"/>
       </w:pPr>
       <w:r>
-        <w:t>Depois da chamada os dois processos (pai e filho) possuem a mesma imagem de memória, as mesmas cadeias de caracteres no ambiente e os mesmos arquivos abertos</w:t>
-      </w:r>
+        <w:t xml:space="preserve">Depois da chamada os dois processos (pai e filho) possuem a mesma imagem de memória, as mesmas cadeias de caracteres no ambiente e os mesmos arquivos </w:t>
+      </w:r>
+      <w:proofErr w:type="gramStart"/>
+      <w:r>
+        <w:t>abertos</w:t>
+      </w:r>
+      <w:proofErr w:type="gramEnd"/>
     </w:p>
     <w:p>
       <w:pPr>
@@ -1832,6 +2105,7 @@
       <w:r>
         <w:t xml:space="preserve">Normalmente o processo filho executa logo em seguida uma chamada da função </w:t>
       </w:r>
+      <w:proofErr w:type="spellStart"/>
       <w:r>
         <w:rPr>
           <w:rFonts w:ascii="Courier New" w:hAnsi="Courier New" w:cs="Courier New"/>
@@ -1839,6 +2113,7 @@
         </w:rPr>
         <w:t>execve</w:t>
       </w:r>
+      <w:proofErr w:type="spellEnd"/>
       <w:r>
         <w:t xml:space="preserve"> (ou similar) para mudar a imagem de memória e executar um novo programa</w:t>
       </w:r>
@@ -1856,6 +2131,8 @@
       <w:r>
         <w:t>No Windows, uma única chamada de função (</w:t>
       </w:r>
+      <w:proofErr w:type="spellStart"/>
+      <w:proofErr w:type="gramStart"/>
       <w:r>
         <w:rPr>
           <w:rFonts w:ascii="Courier New" w:hAnsi="Courier New" w:cs="Courier New"/>
@@ -1863,6 +2140,8 @@
         </w:rPr>
         <w:t>CreateProcess</w:t>
       </w:r>
+      <w:proofErr w:type="spellEnd"/>
+      <w:proofErr w:type="gramEnd"/>
       <w:r>
         <w:t>) trata tanto do processo de criação quanto da carga do programa correto no novo processo</w:t>
       </w:r>
@@ -1878,8 +2157,13 @@
         <w:jc w:val="both"/>
       </w:pPr>
       <w:r>
-        <w:t>Essa chamada possui 10 parâmetros, incluindo o programa a ser executado, os parâmetros da linha de comando, vários atributos de (in)segurança</w:t>
-      </w:r>
+        <w:t>Essa chamada possui 10 parâmetros, incluindo o programa a ser executado, os parâmetros da linha de comando, vários atributos de (in</w:t>
+      </w:r>
+      <w:proofErr w:type="gramStart"/>
+      <w:r>
+        <w:t>)segurança</w:t>
+      </w:r>
+      <w:proofErr w:type="gramEnd"/>
       <w:r>
         <w:t>, bits de controle de arquivos abertos, informações de prioridade, especificações de janela, dentre outros</w:t>
       </w:r>
@@ -1898,8 +2182,13 @@
         <w:t>Tanto no Unix quanto no Windows, após a criação de um processo, o pai e o filho possuem seus próprio</w:t>
       </w:r>
       <w:r>
-        <w:t>s espaços de endereçamento</w:t>
-      </w:r>
+        <w:t xml:space="preserve">s espaços de </w:t>
+      </w:r>
+      <w:proofErr w:type="gramStart"/>
+      <w:r>
+        <w:t>endereçamento</w:t>
+      </w:r>
+      <w:proofErr w:type="gramEnd"/>
     </w:p>
     <w:p>
       <w:pPr>
@@ -1912,8 +2201,13 @@
         <w:jc w:val="both"/>
       </w:pPr>
       <w:r>
-        <w:t>Se um dos dois alterar uma palavra em seu espaço de endereçamento, essa mudança não será visível ao outro processo</w:t>
-      </w:r>
+        <w:t xml:space="preserve">Se um dos dois alterar uma palavra em seu espaço de endereçamento, essa mudança não será visível ao outro </w:t>
+      </w:r>
+      <w:proofErr w:type="gramStart"/>
+      <w:r>
+        <w:t>processo</w:t>
+      </w:r>
+      <w:proofErr w:type="gramEnd"/>
     </w:p>
     <w:p>
       <w:pPr>
@@ -1926,8 +2220,13 @@
         <w:jc w:val="both"/>
       </w:pPr>
       <w:r>
-        <w:t>No Unix, o espaço de endereçamento inicial do filho é uma cópia do espaço de endereçamento do pai, mas há dois espaços de endereçamento distintos</w:t>
-      </w:r>
+        <w:t xml:space="preserve">No Unix, o espaço de endereçamento inicial do filho é uma cópia do espaço de endereçamento do pai, mas há dois espaços de endereçamento </w:t>
+      </w:r>
+      <w:proofErr w:type="gramStart"/>
+      <w:r>
+        <w:t>distintos</w:t>
+      </w:r>
+      <w:proofErr w:type="gramEnd"/>
     </w:p>
     <w:p>
       <w:pPr>
@@ -1954,7 +2253,15 @@
         <w:jc w:val="both"/>
       </w:pPr>
       <w:r>
-        <w:t>Algumas implementações compartilham o código do programa entre os dois (já que não podem ser alterados)</w:t>
+        <w:t xml:space="preserve">Algumas </w:t>
+      </w:r>
+      <w:proofErr w:type="gramStart"/>
+      <w:r>
+        <w:t>implementações</w:t>
+      </w:r>
+      <w:proofErr w:type="gramEnd"/>
+      <w:r>
+        <w:t xml:space="preserve"> compartilham o código do programa entre os dois (já que não podem ser alterados)</w:t>
       </w:r>
     </w:p>
     <w:p>
@@ -1968,8 +2275,13 @@
         <w:jc w:val="both"/>
       </w:pPr>
       <w:r>
-        <w:t>É possível que os processos criados filhos compartilhem com seus pais alguns recursos, tais como os arquivos abertos</w:t>
-      </w:r>
+        <w:t xml:space="preserve">É possível que os processos criados filhos compartilhem com seus pais alguns recursos, tais como os arquivos </w:t>
+      </w:r>
+      <w:proofErr w:type="gramStart"/>
+      <w:r>
+        <w:t>abertos</w:t>
+      </w:r>
+      <w:proofErr w:type="gramEnd"/>
     </w:p>
     <w:p>
       <w:pPr>
@@ -2008,9 +2320,14 @@
         <w:spacing w:after="0" w:line="240" w:lineRule="auto"/>
         <w:jc w:val="both"/>
       </w:pPr>
+      <w:proofErr w:type="gramStart"/>
       <w:r>
         <w:lastRenderedPageBreak/>
-        <w:t>2.3 Término de processos</w:t>
+        <w:t>2.3 Término</w:t>
+      </w:r>
+      <w:proofErr w:type="gramEnd"/>
+      <w:r>
+        <w:t xml:space="preserve"> de processos</w:t>
       </w:r>
     </w:p>
     <w:p>
@@ -2024,8 +2341,13 @@
         <w:jc w:val="both"/>
       </w:pPr>
       <w:r>
-        <w:t>Após terminar seu trabalho, um processo será encerrado em virtude de alguma das seguintes condições</w:t>
-      </w:r>
+        <w:t xml:space="preserve">Após terminar seu trabalho, um processo será encerrado em virtude de alguma das seguintes </w:t>
+      </w:r>
+      <w:proofErr w:type="gramStart"/>
+      <w:r>
+        <w:t>condições</w:t>
+      </w:r>
+      <w:proofErr w:type="gramEnd"/>
     </w:p>
     <w:p>
       <w:pPr>
@@ -2083,7 +2405,15 @@
         <w:jc w:val="both"/>
       </w:pPr>
       <w:r>
-        <w:t>Cancelamento por um outro processo (involuntário)</w:t>
+        <w:t xml:space="preserve">Cancelamento por </w:t>
+      </w:r>
+      <w:proofErr w:type="gramStart"/>
+      <w:r>
+        <w:t>um outro</w:t>
+      </w:r>
+      <w:proofErr w:type="gramEnd"/>
+      <w:r>
+        <w:t xml:space="preserve"> processo (involuntário)</w:t>
       </w:r>
     </w:p>
     <w:p>
@@ -2114,8 +2444,13 @@
         <w:t>A terceira</w:t>
       </w:r>
       <w:r>
-        <w:t xml:space="preserve"> razão para o término de um processo é um erro causado pelo processo, muitas vezes por um erro de programação</w:t>
-      </w:r>
+        <w:t xml:space="preserve"> razão para o término de um processo é um erro causado pelo processo, muitas vezes por um erro de </w:t>
+      </w:r>
+      <w:proofErr w:type="gramStart"/>
+      <w:r>
+        <w:t>programação</w:t>
+      </w:r>
+      <w:proofErr w:type="gramEnd"/>
     </w:p>
     <w:p>
       <w:pPr>
@@ -2128,7 +2463,15 @@
         <w:jc w:val="both"/>
       </w:pPr>
       <w:r>
-        <w:t>Entre os vários exemplos estão a execução de uma instrução ilegal, referência a regiões de memória inexistentes ou a divisão por zero</w:t>
+        <w:t xml:space="preserve">Entre os vários exemplos estão </w:t>
+      </w:r>
+      <w:proofErr w:type="gramStart"/>
+      <w:r>
+        <w:t>a</w:t>
+      </w:r>
+      <w:proofErr w:type="gramEnd"/>
+      <w:r>
+        <w:t xml:space="preserve"> execução de uma instrução ilegal, referência a regiões de memória inexistentes ou a divisão por zero</w:t>
       </w:r>
     </w:p>
     <w:p>
@@ -2158,6 +2501,7 @@
       <w:r>
         <w:t xml:space="preserve">A quarta razão ocorre, por exemplo, quando a função </w:t>
       </w:r>
+      <w:proofErr w:type="spellStart"/>
       <w:r>
         <w:rPr>
           <w:rFonts w:ascii="Courier New" w:hAnsi="Courier New" w:cs="Courier New"/>
@@ -2165,6 +2509,7 @@
         </w:rPr>
         <w:t>kill</w:t>
       </w:r>
+      <w:proofErr w:type="spellEnd"/>
       <w:r>
         <w:t xml:space="preserve"> é chamada </w:t>
       </w:r>
@@ -2186,6 +2531,8 @@
       <w:r>
         <w:t xml:space="preserve"> </w:t>
       </w:r>
+      <w:proofErr w:type="spellStart"/>
+      <w:proofErr w:type="gramStart"/>
       <w:r>
         <w:rPr>
           <w:rFonts w:ascii="Courier New" w:hAnsi="Courier New" w:cs="Courier New"/>
@@ -2193,6 +2540,8 @@
         </w:rPr>
         <w:t>TerminateProcess</w:t>
       </w:r>
+      <w:proofErr w:type="spellEnd"/>
+      <w:proofErr w:type="gramEnd"/>
     </w:p>
     <w:p>
       <w:pPr>
@@ -2205,8 +2554,13 @@
         <w:jc w:val="both"/>
       </w:pPr>
       <w:r>
-        <w:t>Em ambos os casos, o processo que fizer a chamada deve ter a autorização necessária para fazê-la</w:t>
-      </w:r>
+        <w:t>Em ambos os casos, o processo que fizer a chamada deve ter a autorização necessária para fazê-</w:t>
+      </w:r>
+      <w:proofErr w:type="gramStart"/>
+      <w:r>
+        <w:t>la</w:t>
+      </w:r>
+      <w:proofErr w:type="gramEnd"/>
     </w:p>
     <w:p>
       <w:pPr>
@@ -2234,8 +2588,13 @@
         <w:jc w:val="both"/>
       </w:pPr>
       <w:r>
-        <w:t>Embora cada processo seja uma entidade independente, com seu próprio contador de programa e estado interno, muitas vezes os processos precisam interagir com outros</w:t>
-      </w:r>
+        <w:t xml:space="preserve">Embora cada processo seja uma entidade independente, com seu próprio contador de programa e estado interno, muitas vezes os processos precisam interagir com </w:t>
+      </w:r>
+      <w:proofErr w:type="gramStart"/>
+      <w:r>
+        <w:t>outros</w:t>
+      </w:r>
+      <w:proofErr w:type="gramEnd"/>
     </w:p>
     <w:p>
       <w:pPr>
@@ -2250,9 +2609,11 @@
       <w:r>
         <w:t xml:space="preserve">Quando essa interação é impossibilitada por algum motivo, o processo em questão bloqueia e espera até que as informações possam ser </w:t>
       </w:r>
+      <w:proofErr w:type="gramStart"/>
       <w:r>
         <w:t>lidas</w:t>
       </w:r>
+      <w:proofErr w:type="gramEnd"/>
     </w:p>
     <w:p>
       <w:pPr>
@@ -2272,8 +2633,49 @@
           <w:rFonts w:ascii="Courier New" w:hAnsi="Courier New" w:cs="Courier New"/>
           <w:sz w:val="20"/>
         </w:rPr>
-        <w:t>$cat capitulo1 capitulo2 capitulo3 | grep tree</w:t>
-      </w:r>
+        <w:t>$</w:t>
+      </w:r>
+      <w:proofErr w:type="spellStart"/>
+      <w:r>
+        <w:rPr>
+          <w:rFonts w:ascii="Courier New" w:hAnsi="Courier New" w:cs="Courier New"/>
+          <w:sz w:val="20"/>
+        </w:rPr>
+        <w:t>cat</w:t>
+      </w:r>
+      <w:proofErr w:type="spellEnd"/>
+      <w:r>
+        <w:rPr>
+          <w:rFonts w:ascii="Courier New" w:hAnsi="Courier New" w:cs="Courier New"/>
+          <w:sz w:val="20"/>
+        </w:rPr>
+        <w:t xml:space="preserve"> capitulo1 capitulo2 capitulo3 | </w:t>
+      </w:r>
+      <w:proofErr w:type="spellStart"/>
+      <w:r>
+        <w:rPr>
+          <w:rFonts w:ascii="Courier New" w:hAnsi="Courier New" w:cs="Courier New"/>
+          <w:sz w:val="20"/>
+        </w:rPr>
+        <w:t>grep</w:t>
+      </w:r>
+      <w:proofErr w:type="spellEnd"/>
+      <w:r>
+        <w:rPr>
+          <w:rFonts w:ascii="Courier New" w:hAnsi="Courier New" w:cs="Courier New"/>
+          <w:sz w:val="20"/>
+        </w:rPr>
+        <w:t xml:space="preserve"> </w:t>
+      </w:r>
+      <w:proofErr w:type="spellStart"/>
+      <w:r>
+        <w:rPr>
+          <w:rFonts w:ascii="Courier New" w:hAnsi="Courier New" w:cs="Courier New"/>
+          <w:sz w:val="20"/>
+        </w:rPr>
+        <w:t>tree</w:t>
+      </w:r>
+      <w:proofErr w:type="spellEnd"/>
     </w:p>
     <w:p>
       <w:pPr>
@@ -2286,8 +2688,13 @@
         <w:jc w:val="both"/>
       </w:pPr>
       <w:r>
-        <w:t>Um processo bloqueia, obviamente, porque não pode prosseguir</w:t>
-      </w:r>
+        <w:t xml:space="preserve">Um processo bloqueia, obviamente, porque não pode </w:t>
+      </w:r>
+      <w:proofErr w:type="gramStart"/>
+      <w:r>
+        <w:t>prosseguir</w:t>
+      </w:r>
+      <w:proofErr w:type="gramEnd"/>
     </w:p>
     <w:p>
       <w:pPr>
@@ -2314,7 +2721,15 @@
         <w:jc w:val="both"/>
       </w:pPr>
       <w:r>
-        <w:t>Porque o SO decidiu alocar a CPU para um outro processo</w:t>
+        <w:t xml:space="preserve">Porque o SO decidiu alocar a CPU para </w:t>
+      </w:r>
+      <w:proofErr w:type="gramStart"/>
+      <w:r>
+        <w:t>um outro</w:t>
+      </w:r>
+      <w:proofErr w:type="gramEnd"/>
+      <w:r>
+        <w:t xml:space="preserve"> processo</w:t>
       </w:r>
       <w:r>
         <w:t>, mesmo estando o processo bloqueado conceitualmente pronto e capaz de executar</w:t>
@@ -2382,10 +2797,10 @@
                     </pic:cNvPicPr>
                   </pic:nvPicPr>
                   <pic:blipFill>
-                    <a:blip r:embed="rId9">
+                    <a:blip r:embed="rId10">
                       <a:extLst>
                         <a:ext uri="{28A0092B-C50C-407E-A947-70E740481C1C}">
-                          <a14:useLocalDpi xmlns:a14="http://schemas.microsoft.com/office/drawing/2010/main" xmlns:wps="http://schemas.microsoft.com/office/word/2010/wordprocessingShape" xmlns:wpi="http://schemas.microsoft.com/office/word/2010/wordprocessingInk" xmlns:wpg="http://schemas.microsoft.com/office/word/2010/wordprocessingGroup" xmlns:w14="http://schemas.microsoft.com/office/word/2010/wordml" xmlns:w="http://schemas.openxmlformats.org/wordprocessingml/2006/main" xmlns:w10="urn:schemas-microsoft-com:office:word" xmlns:wp14="http://schemas.microsoft.com/office/word/2010/wordprocessingDrawing" xmlns:v="urn:schemas-microsoft-com:vml" xmlns:o="urn:schemas-microsoft-com:office:office" xmlns:mc="http://schemas.openxmlformats.org/markup-compatibility/2006" xmlns:wpc="http://schemas.microsoft.com/office/word/2010/wordprocessingCanvas" xmlns="" val="0"/>
+                          <a14:useLocalDpi xmlns:a14="http://schemas.microsoft.com/office/drawing/2010/main" val="0"/>
                         </a:ext>
                       </a:extLst>
                     </a:blip>
@@ -2453,7 +2868,15 @@
         <w:jc w:val="both"/>
       </w:pPr>
       <w:r>
-        <w:t>O escalonador seleciona um outro processo para execução</w:t>
+        <w:t xml:space="preserve">O escalonador seleciona </w:t>
+      </w:r>
+      <w:proofErr w:type="gramStart"/>
+      <w:r>
+        <w:t>um outro</w:t>
+      </w:r>
+      <w:proofErr w:type="gramEnd"/>
+      <w:r>
+        <w:t xml:space="preserve"> processo para execução</w:t>
       </w:r>
     </w:p>
     <w:p>
@@ -2509,8 +2932,6 @@
       <w:r>
         <w:t>Leitura de DVD</w:t>
       </w:r>
-      <w:bookmarkStart w:id="0" w:name="_GoBack"/>
-      <w:bookmarkEnd w:id="0"/>
     </w:p>
     <w:p>
       <w:r>
@@ -2532,129 +2953,1672 @@
           <w:u w:val="single"/>
         </w:rPr>
         <w:lastRenderedPageBreak/>
+        <w:t>3. Threads</w:t>
+      </w:r>
+    </w:p>
+    <w:p>
+      <w:pPr>
+        <w:spacing w:after="0" w:line="240" w:lineRule="auto"/>
+        <w:jc w:val="both"/>
+      </w:pPr>
+      <w:proofErr w:type="gramStart"/>
+      <w:r>
+        <w:t>3.1 Modelo</w:t>
+      </w:r>
+      <w:proofErr w:type="gramEnd"/>
+      <w:r>
+        <w:t xml:space="preserve"> clássico</w:t>
+      </w:r>
+    </w:p>
+    <w:p>
+      <w:pPr>
+        <w:pStyle w:val="PargrafodaLista"/>
+        <w:numPr>
+          <w:ilvl w:val="0"/>
+          <w:numId w:val="9"/>
+        </w:numPr>
+        <w:spacing w:after="0" w:line="240" w:lineRule="auto"/>
+        <w:jc w:val="both"/>
+      </w:pPr>
+      <w:r>
+        <w:t xml:space="preserve">Em </w:t>
+      </w:r>
+      <w:proofErr w:type="spellStart"/>
+      <w:proofErr w:type="gramStart"/>
+      <w:r>
+        <w:t>SOs</w:t>
+      </w:r>
+      <w:proofErr w:type="spellEnd"/>
+      <w:proofErr w:type="gramEnd"/>
+      <w:r>
+        <w:t xml:space="preserve"> tradicionais cada processo tem seu espaço de endereçamento e um único fluxo de controle (</w:t>
+      </w:r>
+      <w:r>
+        <w:rPr>
+          <w:i/>
+        </w:rPr>
+        <w:t>thread</w:t>
+      </w:r>
+      <w:r>
+        <w:t>)</w:t>
+      </w:r>
+    </w:p>
+    <w:p>
+      <w:pPr>
+        <w:pStyle w:val="PargrafodaLista"/>
+        <w:numPr>
+          <w:ilvl w:val="0"/>
+          <w:numId w:val="9"/>
+        </w:numPr>
+        <w:spacing w:after="0" w:line="240" w:lineRule="auto"/>
+        <w:jc w:val="both"/>
+      </w:pPr>
+      <w:r>
+        <w:t xml:space="preserve">Frequentemente necessita-se de múltiplos </w:t>
+      </w:r>
+      <w:r>
+        <w:rPr>
+          <w:i/>
+        </w:rPr>
+        <w:t>threads</w:t>
+      </w:r>
+      <w:r>
+        <w:t xml:space="preserve"> de controle no mesmo espaço de endereçamento, executando em </w:t>
+      </w:r>
+      <w:proofErr w:type="gramStart"/>
+      <w:r>
+        <w:t>quase-paralelo</w:t>
+      </w:r>
+      <w:proofErr w:type="gramEnd"/>
+      <w:r>
+        <w:t>, como se fossem processos separados (exceto por possuírem espaços de endereçamento compartilhados)</w:t>
+      </w:r>
+    </w:p>
+    <w:p>
+      <w:pPr>
+        <w:pStyle w:val="PargrafodaLista"/>
+        <w:numPr>
+          <w:ilvl w:val="0"/>
+          <w:numId w:val="9"/>
+        </w:numPr>
+        <w:spacing w:after="0" w:line="240" w:lineRule="auto"/>
+        <w:jc w:val="both"/>
+      </w:pPr>
+      <w:r>
+        <w:t xml:space="preserve">O modelo de um processo, conforme visto anteriormente, é baseado em dois conceitos: agrupamento de recursos e </w:t>
+      </w:r>
+      <w:proofErr w:type="gramStart"/>
+      <w:r>
+        <w:t>execução</w:t>
+      </w:r>
+      <w:proofErr w:type="gramEnd"/>
+    </w:p>
+    <w:p>
+      <w:pPr>
+        <w:pStyle w:val="PargrafodaLista"/>
+        <w:numPr>
+          <w:ilvl w:val="0"/>
+          <w:numId w:val="9"/>
+        </w:numPr>
+        <w:spacing w:after="0" w:line="240" w:lineRule="auto"/>
+        <w:jc w:val="both"/>
+      </w:pPr>
+      <w:r>
+        <w:t xml:space="preserve">Um processo apresenta um espaço de endereçamento que contém o código e os dados do programa, bem como outros </w:t>
+      </w:r>
+      <w:proofErr w:type="gramStart"/>
+      <w:r>
+        <w:t>recursos</w:t>
+      </w:r>
+      <w:proofErr w:type="gramEnd"/>
+    </w:p>
+    <w:p>
+      <w:pPr>
+        <w:pStyle w:val="PargrafodaLista"/>
+        <w:numPr>
+          <w:ilvl w:val="1"/>
+          <w:numId w:val="9"/>
+        </w:numPr>
+        <w:spacing w:after="0" w:line="240" w:lineRule="auto"/>
+        <w:jc w:val="both"/>
+      </w:pPr>
+      <w:r>
+        <w:t xml:space="preserve">Os recursos podem ser arquivos abertos, processos filhos, alarmes pendentes, tratadores de sinais entre </w:t>
+      </w:r>
+      <w:proofErr w:type="gramStart"/>
+      <w:r>
+        <w:t>outros</w:t>
+      </w:r>
+      <w:proofErr w:type="gramEnd"/>
+    </w:p>
+    <w:p>
+      <w:pPr>
+        <w:pStyle w:val="PargrafodaLista"/>
+        <w:numPr>
+          <w:ilvl w:val="1"/>
+          <w:numId w:val="9"/>
+        </w:numPr>
+        <w:spacing w:after="0" w:line="240" w:lineRule="auto"/>
+        <w:jc w:val="both"/>
+      </w:pPr>
+      <w:r>
+        <w:t xml:space="preserve">Já com relação </w:t>
+      </w:r>
+      <w:proofErr w:type="gramStart"/>
+      <w:r>
+        <w:t>a</w:t>
+      </w:r>
+      <w:proofErr w:type="gramEnd"/>
+      <w:r>
+        <w:t xml:space="preserve"> execução, pode-se dizer que um processo possui uma </w:t>
+      </w:r>
+      <w:r>
+        <w:rPr>
+          <w:i/>
+        </w:rPr>
+        <w:t>thread</w:t>
+      </w:r>
+      <w:r>
+        <w:t xml:space="preserve"> de execução, normalmente abreviado para </w:t>
+      </w:r>
+      <w:r>
+        <w:rPr>
+          <w:i/>
+        </w:rPr>
+        <w:t>thread</w:t>
+      </w:r>
+    </w:p>
+    <w:p>
+      <w:pPr>
+        <w:pStyle w:val="PargrafodaLista"/>
+        <w:numPr>
+          <w:ilvl w:val="0"/>
+          <w:numId w:val="9"/>
+        </w:numPr>
+        <w:spacing w:after="0" w:line="240" w:lineRule="auto"/>
+        <w:jc w:val="both"/>
+      </w:pPr>
+      <w:r>
+        <w:t xml:space="preserve">O </w:t>
+      </w:r>
+      <w:r>
+        <w:rPr>
+          <w:i/>
+        </w:rPr>
+        <w:t>thread</w:t>
+      </w:r>
+      <w:r>
+        <w:t xml:space="preserve"> contém</w:t>
+      </w:r>
+    </w:p>
+    <w:p>
+      <w:pPr>
+        <w:pStyle w:val="PargrafodaLista"/>
+        <w:numPr>
+          <w:ilvl w:val="1"/>
+          <w:numId w:val="9"/>
+        </w:numPr>
+        <w:spacing w:after="0" w:line="240" w:lineRule="auto"/>
+        <w:jc w:val="both"/>
+      </w:pPr>
+      <w:r>
+        <w:t xml:space="preserve">Um contador de programa, que mantém o controle de qual instrução será </w:t>
+      </w:r>
+      <w:proofErr w:type="gramStart"/>
+      <w:r>
+        <w:t>executada</w:t>
+      </w:r>
+      <w:proofErr w:type="gramEnd"/>
+      <w:r>
+        <w:t>, registra</w:t>
+      </w:r>
+    </w:p>
+    <w:p>
+      <w:pPr>
+        <w:pStyle w:val="PargrafodaLista"/>
+        <w:numPr>
+          <w:ilvl w:val="1"/>
+          <w:numId w:val="9"/>
+        </w:numPr>
+        <w:spacing w:after="0" w:line="240" w:lineRule="auto"/>
+        <w:jc w:val="both"/>
+      </w:pPr>
+      <w:r>
+        <w:t xml:space="preserve">Registradores, com suas variáveis de </w:t>
+      </w:r>
+      <w:proofErr w:type="gramStart"/>
+      <w:r>
+        <w:t>trabalho</w:t>
+      </w:r>
+      <w:proofErr w:type="gramEnd"/>
+    </w:p>
+    <w:p>
+      <w:pPr>
+        <w:pStyle w:val="PargrafodaLista"/>
+        <w:numPr>
+          <w:ilvl w:val="1"/>
+          <w:numId w:val="9"/>
+        </w:numPr>
+        <w:spacing w:after="0" w:line="240" w:lineRule="auto"/>
+        <w:jc w:val="both"/>
+      </w:pPr>
+      <w:r>
+        <w:t>Uma pilha, com a “história” da execução (procedimentos chamados</w:t>
+      </w:r>
+      <w:proofErr w:type="gramStart"/>
+      <w:r>
+        <w:t>)</w:t>
+      </w:r>
+      <w:proofErr w:type="gramEnd"/>
+    </w:p>
+    <w:p>
+      <w:pPr>
+        <w:pStyle w:val="PargrafodaLista"/>
+        <w:numPr>
+          <w:ilvl w:val="0"/>
+          <w:numId w:val="9"/>
+        </w:numPr>
+        <w:spacing w:after="0" w:line="240" w:lineRule="auto"/>
+        <w:jc w:val="both"/>
+      </w:pPr>
+      <w:r>
+        <w:t xml:space="preserve">Apesar de um </w:t>
+      </w:r>
+      <w:r>
+        <w:rPr>
+          <w:i/>
+        </w:rPr>
+        <w:t>thread</w:t>
+      </w:r>
+      <w:r>
+        <w:t xml:space="preserve"> ter que executar em algum processo, os conceitos (</w:t>
+      </w:r>
+      <w:r>
+        <w:rPr>
+          <w:i/>
+        </w:rPr>
+        <w:t xml:space="preserve">thread </w:t>
+      </w:r>
+      <w:r>
+        <w:t xml:space="preserve">e seu processo) são e podem ser tratados </w:t>
+      </w:r>
+      <w:proofErr w:type="gramStart"/>
+      <w:r>
+        <w:t>separadamente</w:t>
+      </w:r>
+      <w:proofErr w:type="gramEnd"/>
+    </w:p>
+    <w:p>
+      <w:pPr>
+        <w:pStyle w:val="PargrafodaLista"/>
+        <w:numPr>
+          <w:ilvl w:val="1"/>
+          <w:numId w:val="9"/>
+        </w:numPr>
+        <w:spacing w:after="0" w:line="240" w:lineRule="auto"/>
+        <w:jc w:val="both"/>
+      </w:pPr>
+      <w:r>
+        <w:t>Processos são usados para agrupar recursos</w:t>
+      </w:r>
+    </w:p>
+    <w:p>
+      <w:pPr>
+        <w:pStyle w:val="PargrafodaLista"/>
+        <w:numPr>
+          <w:ilvl w:val="1"/>
+          <w:numId w:val="9"/>
+        </w:numPr>
+        <w:spacing w:after="0" w:line="240" w:lineRule="auto"/>
+        <w:jc w:val="both"/>
+      </w:pPr>
+      <w:r>
+        <w:rPr>
+          <w:i/>
+        </w:rPr>
+        <w:t>Threads</w:t>
+      </w:r>
+      <w:r>
+        <w:t xml:space="preserve"> são entidades escalonadas para a execução sobre a CPU</w:t>
+      </w:r>
+    </w:p>
+    <w:p>
+      <w:pPr>
+        <w:pStyle w:val="PargrafodaLista"/>
+        <w:numPr>
+          <w:ilvl w:val="0"/>
+          <w:numId w:val="9"/>
+        </w:numPr>
+        <w:spacing w:after="0" w:line="240" w:lineRule="auto"/>
+        <w:jc w:val="both"/>
+      </w:pPr>
+      <w:r>
+        <w:t xml:space="preserve">A grande vantagem em se utilizar </w:t>
+      </w:r>
+      <w:r>
+        <w:rPr>
+          <w:i/>
+        </w:rPr>
+        <w:t>threads</w:t>
+      </w:r>
+      <w:r>
+        <w:t xml:space="preserve"> é que </w:t>
+      </w:r>
+      <w:proofErr w:type="gramStart"/>
+      <w:r>
+        <w:t>pode-se</w:t>
+      </w:r>
+      <w:proofErr w:type="gramEnd"/>
+      <w:r>
+        <w:t xml:space="preserve"> assim permitir  que múltiplas execuções ocorram no mesmo ambiente do processo, com grande grau de independência de uma para com relação as outras</w:t>
+      </w:r>
+    </w:p>
+    <w:p>
+      <w:pPr>
+        <w:pStyle w:val="PargrafodaLista"/>
+        <w:numPr>
+          <w:ilvl w:val="0"/>
+          <w:numId w:val="9"/>
+        </w:numPr>
+        <w:spacing w:after="0" w:line="240" w:lineRule="auto"/>
+        <w:jc w:val="both"/>
+      </w:pPr>
+      <w:r>
+        <w:t xml:space="preserve">Ter múltiplos </w:t>
+      </w:r>
+      <w:r>
+        <w:rPr>
+          <w:i/>
+        </w:rPr>
+        <w:t>threads</w:t>
+      </w:r>
+      <w:r>
+        <w:t xml:space="preserve"> executando em paralelo em um processo é análogo a ter múltiplos processos executando em paralelo em um computador</w:t>
+      </w:r>
+    </w:p>
+    <w:p>
+      <w:pPr>
+        <w:pStyle w:val="PargrafodaLista"/>
+        <w:numPr>
+          <w:ilvl w:val="1"/>
+          <w:numId w:val="9"/>
+        </w:numPr>
+        <w:spacing w:after="0" w:line="240" w:lineRule="auto"/>
+        <w:jc w:val="both"/>
+      </w:pPr>
+      <w:r>
+        <w:t xml:space="preserve">No primeiro caso, os </w:t>
+      </w:r>
+      <w:r>
+        <w:rPr>
+          <w:i/>
+        </w:rPr>
+        <w:t>threads</w:t>
+      </w:r>
+      <w:r>
+        <w:t xml:space="preserve"> compartilham um mesmo espaço de endereçamento, os arquivos abertos e outros </w:t>
+      </w:r>
+      <w:proofErr w:type="gramStart"/>
+      <w:r>
+        <w:t>recursos</w:t>
+      </w:r>
+      <w:proofErr w:type="gramEnd"/>
+    </w:p>
+    <w:p>
+      <w:pPr>
+        <w:pStyle w:val="PargrafodaLista"/>
+        <w:numPr>
+          <w:ilvl w:val="1"/>
+          <w:numId w:val="9"/>
+        </w:numPr>
+        <w:spacing w:after="0" w:line="240" w:lineRule="auto"/>
+        <w:jc w:val="both"/>
+      </w:pPr>
+      <w:r>
+        <w:t xml:space="preserve">No último, os processos compartilham um espaço físico de memória, discos, impressoras e recursos </w:t>
+      </w:r>
+      <w:proofErr w:type="gramStart"/>
+      <w:r>
+        <w:t>semelhantes</w:t>
+      </w:r>
+      <w:proofErr w:type="gramEnd"/>
+    </w:p>
+    <w:p>
+      <w:pPr>
+        <w:pStyle w:val="PargrafodaLista"/>
+        <w:numPr>
+          <w:ilvl w:val="0"/>
+          <w:numId w:val="9"/>
+        </w:numPr>
+        <w:spacing w:after="0" w:line="240" w:lineRule="auto"/>
+        <w:jc w:val="both"/>
+      </w:pPr>
+      <w:r>
+        <w:t xml:space="preserve">Como os </w:t>
+      </w:r>
+      <w:r>
+        <w:rPr>
+          <w:i/>
+        </w:rPr>
+        <w:t>threads</w:t>
+      </w:r>
+      <w:r>
+        <w:t xml:space="preserve"> tem algumas propriedades dos processos, eles são algumas vezes chamados de processos leves (</w:t>
+      </w:r>
+      <w:proofErr w:type="spellStart"/>
+      <w:r>
+        <w:rPr>
+          <w:i/>
+        </w:rPr>
+        <w:t>lightweight</w:t>
+      </w:r>
+      <w:proofErr w:type="spellEnd"/>
+      <w:r>
+        <w:rPr>
+          <w:i/>
+        </w:rPr>
+        <w:t xml:space="preserve"> </w:t>
+      </w:r>
+      <w:proofErr w:type="spellStart"/>
+      <w:r>
+        <w:rPr>
+          <w:i/>
+        </w:rPr>
+        <w:t>process</w:t>
+      </w:r>
+      <w:proofErr w:type="spellEnd"/>
+      <w:proofErr w:type="gramStart"/>
+      <w:r>
+        <w:t>)</w:t>
+      </w:r>
+      <w:proofErr w:type="gramEnd"/>
+    </w:p>
+    <w:p>
+      <w:pPr>
+        <w:pStyle w:val="PargrafodaLista"/>
+        <w:numPr>
+          <w:ilvl w:val="0"/>
+          <w:numId w:val="9"/>
+        </w:numPr>
+        <w:spacing w:after="120" w:line="240" w:lineRule="auto"/>
+        <w:ind w:left="714" w:hanging="357"/>
+        <w:jc w:val="both"/>
+      </w:pPr>
+      <w:r>
+        <w:t xml:space="preserve">O termo </w:t>
+      </w:r>
+      <w:proofErr w:type="spellStart"/>
+      <w:r>
+        <w:rPr>
+          <w:b/>
+          <w:i/>
+        </w:rPr>
+        <w:t>multithread</w:t>
+      </w:r>
+      <w:proofErr w:type="spellEnd"/>
+      <w:r>
+        <w:rPr>
+          <w:b/>
+        </w:rPr>
+        <w:t xml:space="preserve"> </w:t>
+      </w:r>
+      <w:r>
+        <w:t xml:space="preserve">é também usado para descrever a situação em que se permite a existência de múltiplos </w:t>
+      </w:r>
+      <w:r>
+        <w:rPr>
+          <w:i/>
+        </w:rPr>
+        <w:t>threads</w:t>
+      </w:r>
+      <w:r>
+        <w:t xml:space="preserve"> no mesmo processo</w:t>
+      </w:r>
+    </w:p>
+    <w:p>
+      <w:pPr>
+        <w:keepNext/>
+        <w:spacing w:after="0" w:line="240" w:lineRule="auto"/>
+        <w:jc w:val="center"/>
+      </w:pPr>
+      <w:r>
+        <w:rPr>
+          <w:noProof/>
+          <w:lang w:eastAsia="pt-BR"/>
+        </w:rPr>
+        <w:drawing>
+          <wp:inline distT="0" distB="0" distL="0" distR="0" wp14:anchorId="2E79E373" wp14:editId="15176E46">
+            <wp:extent cx="4310788" cy="2000250"/>
+            <wp:effectExtent l="0" t="0" r="0" b="0"/>
+            <wp:docPr id="4" name="Imagem 4" descr="http://www.programei.org/wp-content/uploads/2009/10/threads1.JPG"/>
+            <wp:cNvGraphicFramePr>
+              <a:graphicFrameLocks xmlns:a="http://schemas.openxmlformats.org/drawingml/2006/main" noChangeAspect="1"/>
+            </wp:cNvGraphicFramePr>
+            <a:graphic xmlns:a="http://schemas.openxmlformats.org/drawingml/2006/main">
+              <a:graphicData uri="http://schemas.openxmlformats.org/drawingml/2006/picture">
+                <pic:pic xmlns:pic="http://schemas.openxmlformats.org/drawingml/2006/picture">
+                  <pic:nvPicPr>
+                    <pic:cNvPr id="0" name="Picture 3" descr="http://www.programei.org/wp-content/uploads/2009/10/threads1.JPG"/>
+                    <pic:cNvPicPr>
+                      <a:picLocks noChangeAspect="1" noChangeArrowheads="1"/>
+                    </pic:cNvPicPr>
+                  </pic:nvPicPr>
+                  <pic:blipFill>
+                    <a:blip r:embed="rId11">
+                      <a:extLst>
+                        <a:ext uri="{28A0092B-C50C-407E-A947-70E740481C1C}">
+                          <a14:useLocalDpi xmlns:a14="http://schemas.microsoft.com/office/drawing/2010/main" val="0"/>
+                        </a:ext>
+                      </a:extLst>
+                    </a:blip>
+                    <a:srcRect/>
+                    <a:stretch>
+                      <a:fillRect/>
+                    </a:stretch>
+                  </pic:blipFill>
+                  <pic:spPr bwMode="auto">
+                    <a:xfrm>
+                      <a:off x="0" y="0"/>
+                      <a:ext cx="4311818" cy="2000728"/>
+                    </a:xfrm>
+                    <a:prstGeom prst="rect">
+                      <a:avLst/>
+                    </a:prstGeom>
+                    <a:noFill/>
+                    <a:ln>
+                      <a:noFill/>
+                    </a:ln>
+                  </pic:spPr>
+                </pic:pic>
+              </a:graphicData>
+            </a:graphic>
+          </wp:inline>
+        </w:drawing>
+      </w:r>
+    </w:p>
+    <w:p>
+      <w:pPr>
+        <w:pStyle w:val="Legenda"/>
+        <w:jc w:val="center"/>
+        <w:rPr>
+          <w:color w:val="auto"/>
+        </w:rPr>
+      </w:pPr>
+      <w:bookmarkStart w:id="0" w:name="_Ref289070889"/>
+      <w:r>
+        <w:rPr>
+          <w:color w:val="auto"/>
+        </w:rPr>
+        <w:t xml:space="preserve">Figura </w:t>
+      </w:r>
+      <w:r>
+        <w:rPr>
+          <w:color w:val="auto"/>
+        </w:rPr>
+        <w:fldChar w:fldCharType="begin"/>
+      </w:r>
+      <w:r>
+        <w:rPr>
+          <w:color w:val="auto"/>
+        </w:rPr>
+        <w:instrText xml:space="preserve"> SEQ Figura \* ARABIC </w:instrText>
+      </w:r>
+      <w:r>
+        <w:rPr>
+          <w:color w:val="auto"/>
+        </w:rPr>
+        <w:fldChar w:fldCharType="separate"/>
+      </w:r>
+      <w:r>
+        <w:rPr>
+          <w:noProof/>
+          <w:color w:val="auto"/>
+        </w:rPr>
         <w:t>3</w:t>
       </w:r>
       <w:r>
+        <w:rPr>
+          <w:color w:val="auto"/>
+        </w:rPr>
+        <w:fldChar w:fldCharType="end"/>
+      </w:r>
+      <w:bookmarkEnd w:id="0"/>
+      <w:r>
+        <w:rPr>
+          <w:color w:val="auto"/>
+        </w:rPr>
+        <w:t xml:space="preserve"> (a) Três processos, cada um com um </w:t>
+      </w:r>
+      <w:r>
+        <w:rPr>
+          <w:i/>
+          <w:color w:val="auto"/>
+        </w:rPr>
+        <w:t>thread</w:t>
+      </w:r>
+      <w:r>
+        <w:rPr>
+          <w:color w:val="auto"/>
+        </w:rPr>
+        <w:t xml:space="preserve">. (b) Um processo com três </w:t>
+      </w:r>
+      <w:r>
+        <w:rPr>
+          <w:i/>
+          <w:color w:val="auto"/>
+        </w:rPr>
+        <w:t>threads</w:t>
+      </w:r>
+      <w:r>
+        <w:rPr>
+          <w:color w:val="auto"/>
+        </w:rPr>
+        <w:t>.</w:t>
+      </w:r>
+    </w:p>
+    <w:p>
+      <w:pPr>
+        <w:pStyle w:val="PargrafodaLista"/>
+        <w:numPr>
+          <w:ilvl w:val="0"/>
+          <w:numId w:val="11"/>
+        </w:numPr>
+        <w:spacing w:after="0" w:line="240" w:lineRule="auto"/>
+        <w:jc w:val="both"/>
+      </w:pPr>
+      <w:proofErr w:type="gramStart"/>
+      <w:r>
+        <w:lastRenderedPageBreak/>
+        <w:t>Observa-se</w:t>
+      </w:r>
+      <w:proofErr w:type="gramEnd"/>
+      <w:r>
+        <w:t xml:space="preserve"> na </w:t>
+      </w:r>
+      <w:r>
+        <w:fldChar w:fldCharType="begin"/>
+      </w:r>
+      <w:r>
+        <w:instrText xml:space="preserve"> REF _Ref289070889 \h </w:instrText>
+      </w:r>
+      <w:r>
+        <w:fldChar w:fldCharType="separate"/>
+      </w:r>
+      <w:r>
+        <w:t xml:space="preserve">Figura </w:t>
+      </w:r>
+      <w:r>
+        <w:rPr>
+          <w:noProof/>
+        </w:rPr>
+        <w:t>3</w:t>
+      </w:r>
+      <w:r>
+        <w:fldChar w:fldCharType="end"/>
+      </w:r>
+      <w:r>
+        <w:t xml:space="preserve">(a) que são apresentados três processos tradicionais, cada um com sua </w:t>
+      </w:r>
+      <w:r>
+        <w:rPr>
+          <w:i/>
+        </w:rPr>
+        <w:t>thread</w:t>
+      </w:r>
+      <w:r>
+        <w:t xml:space="preserve"> de execução</w:t>
+      </w:r>
+    </w:p>
+    <w:p>
+      <w:pPr>
+        <w:pStyle w:val="PargrafodaLista"/>
+        <w:numPr>
+          <w:ilvl w:val="0"/>
+          <w:numId w:val="11"/>
+        </w:numPr>
+        <w:spacing w:after="0" w:line="240" w:lineRule="auto"/>
+        <w:jc w:val="both"/>
+      </w:pPr>
+      <w:r>
+        <w:t xml:space="preserve">No caso da </w:t>
+      </w:r>
+      <w:r>
+        <w:fldChar w:fldCharType="begin"/>
+      </w:r>
+      <w:r>
+        <w:instrText xml:space="preserve"> REF _Ref289070889 \h </w:instrText>
+      </w:r>
+      <w:r>
+        <w:fldChar w:fldCharType="separate"/>
+      </w:r>
+      <w:r>
+        <w:t xml:space="preserve">Figura </w:t>
+      </w:r>
+      <w:r>
+        <w:rPr>
+          <w:noProof/>
+        </w:rPr>
+        <w:t>3</w:t>
+      </w:r>
+      <w:r>
+        <w:fldChar w:fldCharType="end"/>
+      </w:r>
+      <w:r>
+        <w:t xml:space="preserve">(b), vê-se um único processo com três </w:t>
+      </w:r>
+      <w:proofErr w:type="gramStart"/>
+      <w:r>
+        <w:rPr>
+          <w:i/>
+        </w:rPr>
+        <w:t>threads</w:t>
+      </w:r>
+      <w:proofErr w:type="gramEnd"/>
+    </w:p>
+    <w:p>
+      <w:pPr>
+        <w:pStyle w:val="PargrafodaLista"/>
+        <w:numPr>
+          <w:ilvl w:val="0"/>
+          <w:numId w:val="11"/>
+        </w:numPr>
+        <w:spacing w:after="0" w:line="240" w:lineRule="auto"/>
+        <w:jc w:val="both"/>
+      </w:pPr>
+      <w:r>
+        <w:t xml:space="preserve">Em ambos os casos existem três </w:t>
+      </w:r>
+      <w:r>
+        <w:rPr>
+          <w:i/>
+        </w:rPr>
+        <w:t>threads</w:t>
+      </w:r>
+    </w:p>
+    <w:p>
+      <w:pPr>
+        <w:pStyle w:val="PargrafodaLista"/>
+        <w:numPr>
+          <w:ilvl w:val="0"/>
+          <w:numId w:val="11"/>
+        </w:numPr>
+        <w:spacing w:after="0" w:line="240" w:lineRule="auto"/>
+        <w:jc w:val="both"/>
+      </w:pPr>
+      <w:r>
+        <w:t xml:space="preserve">Na </w:t>
+      </w:r>
+      <w:r>
+        <w:fldChar w:fldCharType="begin"/>
+      </w:r>
+      <w:r>
+        <w:instrText xml:space="preserve"> REF _Ref289070889 \h </w:instrText>
+      </w:r>
+      <w:r>
+        <w:fldChar w:fldCharType="separate"/>
+      </w:r>
+      <w:r>
+        <w:t xml:space="preserve">Figura </w:t>
+      </w:r>
+      <w:r>
+        <w:rPr>
+          <w:noProof/>
+        </w:rPr>
+        <w:t>3</w:t>
+      </w:r>
+      <w:r>
+        <w:fldChar w:fldCharType="end"/>
+      </w:r>
+      <w:r>
+        <w:t xml:space="preserve">(a), cada um dos </w:t>
+      </w:r>
+      <w:r>
+        <w:rPr>
+          <w:i/>
+        </w:rPr>
+        <w:t>threads</w:t>
+      </w:r>
+      <w:r>
+        <w:t xml:space="preserve"> operam em um espaço de endereçamento diferente, enquanto que na </w:t>
+      </w:r>
+      <w:r>
+        <w:fldChar w:fldCharType="begin"/>
+      </w:r>
+      <w:r>
+        <w:instrText xml:space="preserve"> REF _Ref289070889 \h </w:instrText>
+      </w:r>
+      <w:r>
+        <w:fldChar w:fldCharType="separate"/>
+      </w:r>
+      <w:r>
+        <w:t xml:space="preserve">Figura </w:t>
+      </w:r>
+      <w:r>
+        <w:rPr>
+          <w:noProof/>
+        </w:rPr>
+        <w:t>3</w:t>
+      </w:r>
+      <w:r>
+        <w:fldChar w:fldCharType="end"/>
+      </w:r>
+      <w:r>
+        <w:t xml:space="preserve">(b) os </w:t>
+      </w:r>
+      <w:r>
+        <w:rPr>
+          <w:i/>
+        </w:rPr>
+        <w:t>threads</w:t>
+      </w:r>
+      <w:r>
+        <w:t xml:space="preserve"> compartilham o mesmo espaço de </w:t>
+      </w:r>
+      <w:proofErr w:type="gramStart"/>
+      <w:r>
+        <w:t>endereçamento</w:t>
+      </w:r>
+      <w:proofErr w:type="gramEnd"/>
+    </w:p>
+    <w:p>
+      <w:pPr>
+        <w:pStyle w:val="PargrafodaLista"/>
+        <w:numPr>
+          <w:ilvl w:val="0"/>
+          <w:numId w:val="11"/>
+        </w:numPr>
+        <w:spacing w:after="0" w:line="240" w:lineRule="auto"/>
+        <w:jc w:val="both"/>
+      </w:pPr>
+      <w:r>
+        <w:t xml:space="preserve">Assim como em processos tradicionais (isto é, um processo com apenas um </w:t>
+      </w:r>
+      <w:r>
+        <w:rPr>
+          <w:i/>
+        </w:rPr>
+        <w:t>thread</w:t>
+      </w:r>
+      <w:r>
+        <w:t xml:space="preserve">), um </w:t>
+      </w:r>
+      <w:r>
+        <w:rPr>
+          <w:i/>
+        </w:rPr>
+        <w:t>thread</w:t>
+      </w:r>
+      <w:r>
+        <w:t xml:space="preserve"> pode estar em um dos vários estados: em execução, bloqueado, pronto ou finalizado. As transições entre esses estados são as mesmas exibidas anteriormente</w:t>
+      </w:r>
+    </w:p>
+    <w:p>
+      <w:pPr>
+        <w:pStyle w:val="PargrafodaLista"/>
+        <w:numPr>
+          <w:ilvl w:val="0"/>
+          <w:numId w:val="11"/>
+        </w:numPr>
+        <w:spacing w:after="120" w:line="240" w:lineRule="auto"/>
+        <w:ind w:left="714" w:hanging="357"/>
+        <w:jc w:val="both"/>
+      </w:pPr>
+      <w:r>
+        <w:t xml:space="preserve">É importante destacar ainda que cada </w:t>
+      </w:r>
+      <w:r>
+        <w:rPr>
+          <w:i/>
+        </w:rPr>
+        <w:t>thread</w:t>
+      </w:r>
+      <w:r>
+        <w:t xml:space="preserve"> possui sua própria pilha de execução</w:t>
+      </w:r>
+    </w:p>
+    <w:p>
+      <w:pPr>
+        <w:keepNext/>
+        <w:spacing w:after="0" w:line="240" w:lineRule="auto"/>
+        <w:jc w:val="center"/>
+      </w:pPr>
+      <w:r>
+        <w:rPr>
+          <w:noProof/>
+          <w:lang w:eastAsia="pt-BR"/>
+        </w:rPr>
+        <w:drawing>
+          <wp:inline distT="0" distB="0" distL="0" distR="0" wp14:anchorId="6AAB5148" wp14:editId="495A2227">
+            <wp:extent cx="3714750" cy="2079487"/>
+            <wp:effectExtent l="0" t="0" r="0" b="0"/>
+            <wp:docPr id="5" name="Imagem 5" descr="threads2"/>
+            <wp:cNvGraphicFramePr>
+              <a:graphicFrameLocks xmlns:a="http://schemas.openxmlformats.org/drawingml/2006/main" noChangeAspect="1"/>
+            </wp:cNvGraphicFramePr>
+            <a:graphic xmlns:a="http://schemas.openxmlformats.org/drawingml/2006/main">
+              <a:graphicData uri="http://schemas.openxmlformats.org/drawingml/2006/picture">
+                <pic:pic xmlns:pic="http://schemas.openxmlformats.org/drawingml/2006/picture">
+                  <pic:nvPicPr>
+                    <pic:cNvPr id="0" name="Picture 5" descr="threads2"/>
+                    <pic:cNvPicPr>
+                      <a:picLocks noChangeAspect="1" noChangeArrowheads="1"/>
+                    </pic:cNvPicPr>
+                  </pic:nvPicPr>
+                  <pic:blipFill>
+                    <a:blip r:embed="rId12">
+                      <a:extLst>
+                        <a:ext uri="{28A0092B-C50C-407E-A947-70E740481C1C}">
+                          <a14:useLocalDpi xmlns:a14="http://schemas.microsoft.com/office/drawing/2010/main" val="0"/>
+                        </a:ext>
+                      </a:extLst>
+                    </a:blip>
+                    <a:srcRect/>
+                    <a:stretch>
+                      <a:fillRect/>
+                    </a:stretch>
+                  </pic:blipFill>
+                  <pic:spPr bwMode="auto">
+                    <a:xfrm>
+                      <a:off x="0" y="0"/>
+                      <a:ext cx="3719024" cy="2081880"/>
+                    </a:xfrm>
+                    <a:prstGeom prst="rect">
+                      <a:avLst/>
+                    </a:prstGeom>
+                    <a:noFill/>
+                    <a:ln>
+                      <a:noFill/>
+                    </a:ln>
+                  </pic:spPr>
+                </pic:pic>
+              </a:graphicData>
+            </a:graphic>
+          </wp:inline>
+        </w:drawing>
+      </w:r>
+    </w:p>
+    <w:p>
+      <w:pPr>
+        <w:pStyle w:val="Legenda"/>
+        <w:jc w:val="center"/>
+        <w:rPr>
+          <w:color w:val="auto"/>
+        </w:rPr>
+      </w:pPr>
+      <w:r>
+        <w:rPr>
+          <w:color w:val="auto"/>
+        </w:rPr>
+        <w:t xml:space="preserve">Figura </w:t>
+      </w:r>
+      <w:r>
+        <w:rPr>
+          <w:color w:val="auto"/>
+        </w:rPr>
+        <w:fldChar w:fldCharType="begin"/>
+      </w:r>
+      <w:r>
+        <w:rPr>
+          <w:color w:val="auto"/>
+        </w:rPr>
+        <w:instrText xml:space="preserve"> SEQ Figura \* ARABIC </w:instrText>
+      </w:r>
+      <w:r>
+        <w:rPr>
+          <w:color w:val="auto"/>
+        </w:rPr>
+        <w:fldChar w:fldCharType="separate"/>
+      </w:r>
+      <w:r>
+        <w:rPr>
+          <w:noProof/>
+          <w:color w:val="auto"/>
+        </w:rPr>
+        <w:t>4</w:t>
+      </w:r>
+      <w:r>
+        <w:rPr>
+          <w:color w:val="auto"/>
+        </w:rPr>
+        <w:fldChar w:fldCharType="end"/>
+      </w:r>
+      <w:r>
+        <w:rPr>
+          <w:color w:val="auto"/>
+        </w:rPr>
+        <w:t xml:space="preserve"> Cada </w:t>
+      </w:r>
+      <w:r>
+        <w:rPr>
+          <w:i/>
+          <w:color w:val="auto"/>
+        </w:rPr>
+        <w:t>thread</w:t>
+      </w:r>
+      <w:r>
+        <w:rPr>
+          <w:color w:val="auto"/>
+        </w:rPr>
+        <w:t xml:space="preserve"> com sua própria pilha.</w:t>
+      </w:r>
+    </w:p>
+    <w:p>
+      <w:pPr>
+        <w:pStyle w:val="PargrafodaLista"/>
+        <w:numPr>
+          <w:ilvl w:val="0"/>
+          <w:numId w:val="12"/>
+        </w:numPr>
+        <w:spacing w:after="0" w:line="240" w:lineRule="auto"/>
+        <w:jc w:val="both"/>
+      </w:pPr>
+      <w:r>
+        <w:t xml:space="preserve">Quando ocorre a execução de múltiplos </w:t>
+      </w:r>
+      <w:r>
+        <w:rPr>
+          <w:i/>
+        </w:rPr>
+        <w:t>threads</w:t>
+      </w:r>
+      <w:r>
+        <w:t xml:space="preserve">, os processos normalmente iniciam com um único </w:t>
+      </w:r>
+      <w:proofErr w:type="gramStart"/>
+      <w:r>
+        <w:rPr>
+          <w:i/>
+        </w:rPr>
+        <w:t>thread</w:t>
+      </w:r>
+      <w:proofErr w:type="gramEnd"/>
+    </w:p>
+    <w:p>
+      <w:pPr>
+        <w:pStyle w:val="PargrafodaLista"/>
+        <w:numPr>
+          <w:ilvl w:val="1"/>
+          <w:numId w:val="12"/>
+        </w:numPr>
+        <w:spacing w:after="0" w:line="240" w:lineRule="auto"/>
+        <w:jc w:val="both"/>
+      </w:pPr>
+      <w:r>
+        <w:t xml:space="preserve">É possível se criar novos </w:t>
+      </w:r>
+      <w:r>
+        <w:rPr>
+          <w:i/>
+        </w:rPr>
+        <w:t>threads</w:t>
+      </w:r>
+      <w:r>
+        <w:t xml:space="preserve"> a partir do </w:t>
+      </w:r>
+      <w:r>
+        <w:rPr>
+          <w:i/>
+        </w:rPr>
+        <w:t>thread</w:t>
+      </w:r>
+      <w:r>
+        <w:t xml:space="preserve"> inicial chamando um procedimento tal como o </w:t>
+      </w:r>
+      <w:proofErr w:type="spellStart"/>
+      <w:r>
+        <w:rPr>
+          <w:rFonts w:ascii="Courier New" w:hAnsi="Courier New" w:cs="Courier New"/>
+          <w:sz w:val="20"/>
+        </w:rPr>
+        <w:t>thread_create</w:t>
+      </w:r>
+      <w:proofErr w:type="spellEnd"/>
+    </w:p>
+    <w:p>
+      <w:pPr>
+        <w:pStyle w:val="PargrafodaLista"/>
+        <w:numPr>
+          <w:ilvl w:val="2"/>
+          <w:numId w:val="12"/>
+        </w:numPr>
+        <w:spacing w:after="0" w:line="240" w:lineRule="auto"/>
+        <w:jc w:val="both"/>
+      </w:pPr>
+      <w:r>
+        <w:t xml:space="preserve">Em geral uma chamada a esse procedimento tem como parâmetro um ponteiro para a função que deverá ser executada pelo </w:t>
+      </w:r>
+      <w:r>
+        <w:rPr>
+          <w:i/>
+        </w:rPr>
+        <w:t>thread</w:t>
+      </w:r>
+    </w:p>
+    <w:p>
+      <w:pPr>
+        <w:pStyle w:val="PargrafodaLista"/>
+        <w:numPr>
+          <w:ilvl w:val="2"/>
+          <w:numId w:val="12"/>
+        </w:numPr>
+        <w:spacing w:after="0" w:line="240" w:lineRule="auto"/>
+        <w:jc w:val="both"/>
+      </w:pPr>
+      <w:r>
+        <w:t>Não é necessário (nem possível) especificar qualquer detalhe sobre o espaço de endereçamento</w:t>
+      </w:r>
+    </w:p>
+    <w:p>
+      <w:pPr>
+        <w:pStyle w:val="PargrafodaLista"/>
+        <w:numPr>
+          <w:ilvl w:val="0"/>
+          <w:numId w:val="12"/>
+        </w:numPr>
+        <w:spacing w:after="0" w:line="240" w:lineRule="auto"/>
+        <w:jc w:val="both"/>
+      </w:pPr>
+      <w:r>
+        <w:t xml:space="preserve">O método de encerramento é semelhante, chamando um procedimento tal como o </w:t>
+      </w:r>
+      <w:proofErr w:type="spellStart"/>
+      <w:proofErr w:type="gramStart"/>
+      <w:r>
+        <w:rPr>
+          <w:rFonts w:ascii="Courier New" w:hAnsi="Courier New" w:cs="Courier New"/>
+          <w:sz w:val="20"/>
+        </w:rPr>
+        <w:t>thread_exit</w:t>
+      </w:r>
+      <w:proofErr w:type="spellEnd"/>
+      <w:proofErr w:type="gramEnd"/>
+    </w:p>
+    <w:p>
+      <w:pPr>
+        <w:pStyle w:val="PargrafodaLista"/>
+        <w:numPr>
+          <w:ilvl w:val="0"/>
+          <w:numId w:val="12"/>
+        </w:numPr>
+        <w:spacing w:after="0" w:line="240" w:lineRule="auto"/>
+        <w:jc w:val="both"/>
+      </w:pPr>
+      <w:r>
+        <w:t xml:space="preserve">Outra chamada comum é a </w:t>
+      </w:r>
+      <w:proofErr w:type="spellStart"/>
+      <w:r>
+        <w:rPr>
+          <w:rFonts w:ascii="Courier New" w:hAnsi="Courier New" w:cs="Courier New"/>
+          <w:sz w:val="20"/>
+        </w:rPr>
+        <w:t>thread_yield</w:t>
+      </w:r>
+      <w:proofErr w:type="spellEnd"/>
+      <w:r>
+        <w:t xml:space="preserve">, que permite que um </w:t>
+      </w:r>
+      <w:r>
+        <w:rPr>
+          <w:i/>
+        </w:rPr>
+        <w:t>thread</w:t>
+      </w:r>
+      <w:r>
+        <w:t xml:space="preserve"> desista voluntariamente da CPU para deixar outro </w:t>
+      </w:r>
+      <w:r>
+        <w:rPr>
+          <w:i/>
+        </w:rPr>
+        <w:t>thread</w:t>
+      </w:r>
+      <w:r>
+        <w:t xml:space="preserve"> </w:t>
+      </w:r>
+      <w:proofErr w:type="gramStart"/>
+      <w:r>
+        <w:t>executar</w:t>
+      </w:r>
+      <w:proofErr w:type="gramEnd"/>
+    </w:p>
+    <w:p>
+      <w:pPr>
+        <w:pStyle w:val="PargrafodaLista"/>
+        <w:numPr>
+          <w:ilvl w:val="0"/>
+          <w:numId w:val="12"/>
+        </w:numPr>
+        <w:spacing w:after="0" w:line="240" w:lineRule="auto"/>
+        <w:jc w:val="both"/>
+      </w:pPr>
+      <w:r>
+        <w:t xml:space="preserve">Outras chamadas permitem que um </w:t>
+      </w:r>
+      <w:r>
+        <w:rPr>
+          <w:i/>
+        </w:rPr>
+        <w:t>thread</w:t>
+      </w:r>
+      <w:r>
+        <w:t xml:space="preserve"> aguarde o encerramento de outro ou que informe a finalização de alguma tarefa</w:t>
+      </w:r>
+    </w:p>
+    <w:p>
+      <w:pPr>
+        <w:pStyle w:val="PargrafodaLista"/>
+        <w:numPr>
+          <w:ilvl w:val="0"/>
+          <w:numId w:val="12"/>
+        </w:numPr>
+        <w:spacing w:after="0" w:line="240" w:lineRule="auto"/>
+        <w:jc w:val="both"/>
+      </w:pPr>
+      <w:r>
+        <w:t xml:space="preserve">Um último aspecto importante a ser destacado é que os </w:t>
+      </w:r>
+      <w:r>
+        <w:rPr>
+          <w:i/>
+        </w:rPr>
+        <w:t>threads</w:t>
+      </w:r>
+      <w:r>
+        <w:t xml:space="preserve"> são mais fáceis de criar e destruir do que processos. Além disso, em alguns sistemas, criar um </w:t>
+      </w:r>
+      <w:r>
+        <w:rPr>
+          <w:i/>
+        </w:rPr>
+        <w:t>thread</w:t>
+      </w:r>
+      <w:r>
+        <w:t xml:space="preserve"> é cerca de cem vezes mais rápidos do que criar um </w:t>
+      </w:r>
+      <w:proofErr w:type="gramStart"/>
+      <w:r>
+        <w:t>processo</w:t>
+      </w:r>
+      <w:proofErr w:type="gramEnd"/>
+    </w:p>
+    <w:p>
+      <w:pPr>
+        <w:spacing w:after="0" w:line="240" w:lineRule="auto"/>
+        <w:jc w:val="both"/>
+      </w:pPr>
+    </w:p>
+    <w:p>
+      <w:pPr>
+        <w:spacing w:after="0" w:line="240" w:lineRule="auto"/>
+        <w:jc w:val="both"/>
+        <w:rPr>
+          <w:i/>
+        </w:rPr>
+      </w:pPr>
+      <w:r>
+        <w:t xml:space="preserve">3.2 O uso do </w:t>
+      </w:r>
+      <w:r>
+        <w:rPr>
+          <w:i/>
+        </w:rPr>
+        <w:t>Thread</w:t>
+      </w:r>
+    </w:p>
+    <w:p>
+      <w:pPr>
+        <w:pStyle w:val="PargrafodaLista"/>
+        <w:numPr>
+          <w:ilvl w:val="0"/>
+          <w:numId w:val="13"/>
+        </w:numPr>
+        <w:spacing w:after="0" w:line="240" w:lineRule="auto"/>
+        <w:jc w:val="both"/>
+      </w:pPr>
+      <w:r>
+        <w:t xml:space="preserve">A maneira mais interessante de se observar a utilidade dos </w:t>
+      </w:r>
+      <w:r>
+        <w:rPr>
+          <w:i/>
+        </w:rPr>
+        <w:t>threads</w:t>
+      </w:r>
+      <w:r>
+        <w:t xml:space="preserve"> talvez seja vislumbrando exemplos concretos de suas utilizações</w:t>
+      </w:r>
+    </w:p>
+    <w:p>
+      <w:pPr>
+        <w:pStyle w:val="PargrafodaLista"/>
+        <w:numPr>
+          <w:ilvl w:val="0"/>
+          <w:numId w:val="13"/>
+        </w:numPr>
+        <w:spacing w:after="0" w:line="240" w:lineRule="auto"/>
+        <w:jc w:val="both"/>
+      </w:pPr>
+      <w:r>
+        <w:t xml:space="preserve">Como exemplo, considere um processador de </w:t>
+      </w:r>
+      <w:proofErr w:type="gramStart"/>
+      <w:r>
+        <w:t>textos</w:t>
+      </w:r>
+      <w:proofErr w:type="gramEnd"/>
+    </w:p>
+    <w:p>
+      <w:pPr>
+        <w:pStyle w:val="PargrafodaLista"/>
+        <w:numPr>
+          <w:ilvl w:val="1"/>
+          <w:numId w:val="13"/>
+        </w:numPr>
+        <w:spacing w:after="0" w:line="240" w:lineRule="auto"/>
+        <w:jc w:val="both"/>
+      </w:pPr>
+      <w:r>
+        <w:t>A maioria dos processadores de texto mostra em sua interface o texto formatado de maneira semelhante ao que será impresso</w:t>
+      </w:r>
+    </w:p>
+    <w:p>
+      <w:pPr>
+        <w:pStyle w:val="PargrafodaLista"/>
+        <w:numPr>
+          <w:ilvl w:val="2"/>
+          <w:numId w:val="13"/>
+        </w:numPr>
+        <w:spacing w:after="0" w:line="240" w:lineRule="auto"/>
+        <w:jc w:val="both"/>
+      </w:pPr>
+      <w:r>
+        <w:t xml:space="preserve">Todas as posições das quebras de linha e de páginas estão na posição “correta” para que o usuário possa </w:t>
+      </w:r>
+      <w:proofErr w:type="spellStart"/>
+      <w:r>
+        <w:t>conferí-las</w:t>
+      </w:r>
+      <w:proofErr w:type="spellEnd"/>
+    </w:p>
+    <w:p>
+      <w:pPr>
+        <w:pStyle w:val="PargrafodaLista"/>
+        <w:numPr>
+          <w:ilvl w:val="1"/>
+          <w:numId w:val="13"/>
+        </w:numPr>
+        <w:spacing w:after="0" w:line="240" w:lineRule="auto"/>
+        <w:jc w:val="both"/>
+      </w:pPr>
+      <w:r>
+        <w:lastRenderedPageBreak/>
+        <w:t>Imagine que um autor está escrevendo um livro com 600 páginas e todas elas estão em um único arquivo (para facilitar edições)</w:t>
+      </w:r>
+    </w:p>
+    <w:p>
+      <w:pPr>
+        <w:pStyle w:val="PargrafodaLista"/>
+        <w:numPr>
+          <w:ilvl w:val="1"/>
+          <w:numId w:val="13"/>
+        </w:numPr>
+        <w:spacing w:after="0" w:line="240" w:lineRule="auto"/>
+        <w:jc w:val="both"/>
+      </w:pPr>
+      <w:r>
+        <w:t xml:space="preserve">Se o usuário fizer uma alteração na primeira página, removendo, por exemplo, alguma sentença. Depois de verificar se o posicionamento das sentenças está correto, o usuário decide então alterar </w:t>
+      </w:r>
+      <w:proofErr w:type="gramStart"/>
+      <w:r>
+        <w:t>uma outra</w:t>
+      </w:r>
+      <w:proofErr w:type="gramEnd"/>
+      <w:r>
+        <w:t xml:space="preserve"> sentença na página 450, digitando um comando para que o processador de texto vá até aquela página</w:t>
+      </w:r>
+    </w:p>
+    <w:p>
+      <w:pPr>
+        <w:pStyle w:val="PargrafodaLista"/>
+        <w:numPr>
+          <w:ilvl w:val="1"/>
+          <w:numId w:val="13"/>
+        </w:numPr>
+        <w:spacing w:after="0" w:line="240" w:lineRule="auto"/>
+        <w:jc w:val="both"/>
+      </w:pPr>
+      <w:r>
+        <w:t xml:space="preserve">Dessa forma o processador é obrigado a processar todas as páginas, da primeira até a 450ª, para reposicionar todas as linhas necessárias, pois até o momento não há como saber qual será a primeira linha da página </w:t>
+      </w:r>
+      <w:proofErr w:type="gramStart"/>
+      <w:r>
+        <w:t>referida</w:t>
+      </w:r>
+      <w:proofErr w:type="gramEnd"/>
+    </w:p>
+    <w:p>
+      <w:pPr>
+        <w:pStyle w:val="PargrafodaLista"/>
+        <w:numPr>
+          <w:ilvl w:val="1"/>
+          <w:numId w:val="13"/>
+        </w:numPr>
+        <w:spacing w:after="0" w:line="240" w:lineRule="auto"/>
+        <w:jc w:val="both"/>
+      </w:pPr>
+      <w:r>
+        <w:t xml:space="preserve">Haverá então uma demora substancial até que essa página seja exibida para o usuário. Nesse caso, se o processador fosse programado com dois </w:t>
+      </w:r>
+      <w:r>
+        <w:rPr>
+          <w:i/>
+        </w:rPr>
+        <w:t>threads</w:t>
+      </w:r>
+      <w:r>
+        <w:t xml:space="preserve">, poder-se-ia fazer com que o primeiro interagisse com o usuário enquanto que o segundo fizesse a </w:t>
+      </w:r>
+      <w:proofErr w:type="gramStart"/>
+      <w:r>
+        <w:t>reformatação</w:t>
+      </w:r>
+      <w:proofErr w:type="gramEnd"/>
+    </w:p>
+    <w:p>
+      <w:pPr>
+        <w:pStyle w:val="PargrafodaLista"/>
+        <w:numPr>
+          <w:ilvl w:val="1"/>
+          <w:numId w:val="13"/>
+        </w:numPr>
+        <w:spacing w:after="0" w:line="240" w:lineRule="auto"/>
+        <w:jc w:val="both"/>
+      </w:pPr>
+      <w:r>
+        <w:t xml:space="preserve">Um terceiro </w:t>
+      </w:r>
+      <w:r>
+        <w:rPr>
+          <w:i/>
+        </w:rPr>
+        <w:t>thread</w:t>
+      </w:r>
+      <w:r>
+        <w:t xml:space="preserve"> poderia ainda ser adicionado para fazer o </w:t>
+      </w:r>
+      <w:r>
+        <w:rPr>
+          <w:i/>
+        </w:rPr>
+        <w:t>backup</w:t>
+      </w:r>
+      <w:r>
+        <w:t xml:space="preserve"> automático do arquivo de texto de tempos em tempos</w:t>
+      </w:r>
+    </w:p>
+    <w:p>
+      <w:pPr>
+        <w:pStyle w:val="PargrafodaLista"/>
+        <w:numPr>
+          <w:ilvl w:val="1"/>
+          <w:numId w:val="13"/>
+        </w:numPr>
+        <w:spacing w:after="0" w:line="240" w:lineRule="auto"/>
+        <w:jc w:val="both"/>
+      </w:pPr>
+      <w:r>
+        <w:t xml:space="preserve">Se o programa tivesse apenas um </w:t>
+      </w:r>
+      <w:r>
+        <w:rPr>
+          <w:i/>
+        </w:rPr>
+        <w:t>thread</w:t>
+      </w:r>
+      <w:r>
+        <w:t xml:space="preserve"> e se o </w:t>
+      </w:r>
+      <w:r>
+        <w:rPr>
+          <w:i/>
+        </w:rPr>
+        <w:t>backup</w:t>
+      </w:r>
+      <w:r>
+        <w:t xml:space="preserve"> fosse iniciado, os comandos de teclado e mouse seriam ignorados até que o </w:t>
+      </w:r>
+      <w:r>
+        <w:rPr>
+          <w:i/>
+        </w:rPr>
+        <w:t xml:space="preserve">backup </w:t>
+      </w:r>
+      <w:r>
+        <w:t xml:space="preserve">fosse encerrado. Dessa forma, o usuário perceberia uma nítida queda de desempenho do </w:t>
+      </w:r>
+      <w:proofErr w:type="gramStart"/>
+      <w:r>
+        <w:t>sistema</w:t>
+      </w:r>
+      <w:proofErr w:type="gramEnd"/>
+    </w:p>
+    <w:p>
+      <w:pPr>
+        <w:pStyle w:val="PargrafodaLista"/>
+        <w:numPr>
+          <w:ilvl w:val="1"/>
+          <w:numId w:val="13"/>
+        </w:numPr>
+        <w:spacing w:after="0" w:line="240" w:lineRule="auto"/>
+        <w:jc w:val="both"/>
+      </w:pPr>
+      <w:r>
+        <w:t xml:space="preserve">Deve estar claro que três processos separados não funcionariam no exemplo dado, pois todos os três </w:t>
+      </w:r>
+      <w:r>
+        <w:rPr>
+          <w:i/>
+        </w:rPr>
+        <w:t>threads</w:t>
+      </w:r>
+      <w:r>
+        <w:t xml:space="preserve"> precisam operar sobre o mesmo documento. Ao invés de três processos, são três </w:t>
+      </w:r>
+      <w:r>
+        <w:rPr>
+          <w:i/>
+        </w:rPr>
+        <w:t>threads</w:t>
+      </w:r>
+      <w:r>
+        <w:t xml:space="preserve"> que compartilham uma memória comum e, desse modo, têm todo o acesso ao documento que está sendo </w:t>
+      </w:r>
+      <w:proofErr w:type="gramStart"/>
+      <w:r>
+        <w:t>editado</w:t>
+      </w:r>
+      <w:proofErr w:type="gramEnd"/>
+    </w:p>
+    <w:p>
+      <w:pPr>
+        <w:pStyle w:val="PargrafodaLista"/>
+        <w:numPr>
+          <w:ilvl w:val="0"/>
+          <w:numId w:val="13"/>
+        </w:numPr>
+        <w:spacing w:after="0" w:line="240" w:lineRule="auto"/>
+        <w:jc w:val="both"/>
+      </w:pPr>
+      <w:proofErr w:type="gramStart"/>
+      <w:r>
+        <w:t>Um outro</w:t>
+      </w:r>
+      <w:proofErr w:type="gramEnd"/>
+      <w:r>
+        <w:t xml:space="preserve"> exemplo seria o de um servidor web</w:t>
+      </w:r>
+    </w:p>
+    <w:p>
+      <w:pPr>
+        <w:pStyle w:val="PargrafodaLista"/>
+        <w:numPr>
+          <w:ilvl w:val="1"/>
+          <w:numId w:val="13"/>
+        </w:numPr>
+        <w:spacing w:after="0" w:line="240" w:lineRule="auto"/>
+        <w:jc w:val="both"/>
+      </w:pPr>
+      <w:r>
+        <w:t xml:space="preserve">Um servidor web funciona de tal forma que as requisições por páginas chegam a ele, e a página solicitada é enviada de volta ao </w:t>
+      </w:r>
+      <w:proofErr w:type="gramStart"/>
+      <w:r>
+        <w:t>cliente</w:t>
+      </w:r>
+      <w:proofErr w:type="gramEnd"/>
+    </w:p>
+    <w:p>
+      <w:pPr>
+        <w:pStyle w:val="PargrafodaLista"/>
+        <w:numPr>
+          <w:ilvl w:val="1"/>
+          <w:numId w:val="13"/>
+        </w:numPr>
+        <w:spacing w:after="0" w:line="240" w:lineRule="auto"/>
+        <w:jc w:val="both"/>
+      </w:pPr>
+      <w:r>
+        <w:t>Um modo de organizar um servidor web pode ser visto na</w:t>
+      </w:r>
+    </w:p>
+    <w:p>
+      <w:pPr>
+        <w:spacing w:after="0" w:line="240" w:lineRule="auto"/>
+        <w:jc w:val="both"/>
+      </w:pPr>
+    </w:p>
+    <w:p>
+      <w:r>
+        <w:br w:type="page"/>
+      </w:r>
+    </w:p>
+    <w:p>
+      <w:pPr>
+        <w:spacing w:after="0" w:line="240" w:lineRule="auto"/>
+        <w:jc w:val="both"/>
         <w:rPr>
           <w:b/>
           <w:u w:val="single"/>
         </w:rPr>
-        <w:t>.</w:t>
-      </w:r>
+      </w:pPr>
+      <w:bookmarkStart w:id="1" w:name="_GoBack"/>
+      <w:bookmarkEnd w:id="1"/>
       <w:r>
         <w:rPr>
           <w:b/>
           <w:u w:val="single"/>
         </w:rPr>
-        <w:t>Threads</w:t>
-      </w:r>
-    </w:p>
-    <w:p>
-      <w:pPr>
-        <w:spacing w:after="0" w:line="240" w:lineRule="auto"/>
-        <w:jc w:val="both"/>
-      </w:pPr>
-      <w:r>
-        <w:t>3.1</w:t>
-      </w:r>
-      <w:r>
-        <w:t xml:space="preserve"> Modelo clássico</w:t>
-      </w:r>
-    </w:p>
-    <w:p>
-      <w:pPr>
-        <w:spacing w:after="0" w:line="240" w:lineRule="auto"/>
-        <w:jc w:val="both"/>
-      </w:pPr>
-    </w:p>
-    <w:p>
-      <w:pPr>
-        <w:spacing w:after="0" w:line="240" w:lineRule="auto"/>
-        <w:jc w:val="both"/>
-      </w:pPr>
-    </w:p>
-    <w:p>
-      <w:pPr>
-        <w:spacing w:after="0" w:line="240" w:lineRule="auto"/>
-        <w:jc w:val="both"/>
-      </w:pPr>
-      <w:r>
-        <w:t>3.2 Implementação de threads no espaço do usuário</w:t>
-      </w:r>
-    </w:p>
-    <w:p>
-      <w:pPr>
-        <w:spacing w:after="0" w:line="240" w:lineRule="auto"/>
-        <w:jc w:val="both"/>
-      </w:pPr>
-    </w:p>
-    <w:p>
-      <w:pPr>
-        <w:spacing w:after="0" w:line="240" w:lineRule="auto"/>
-        <w:jc w:val="both"/>
-      </w:pPr>
-    </w:p>
-    <w:p>
-      <w:pPr>
-        <w:spacing w:after="0" w:line="240" w:lineRule="auto"/>
-        <w:jc w:val="both"/>
-      </w:pPr>
-      <w:r>
-        <w:t>3.3 Implementação de threads no núcleo</w:t>
-      </w:r>
-    </w:p>
-    <w:p>
-      <w:pPr>
-        <w:spacing w:after="0" w:line="240" w:lineRule="auto"/>
-        <w:jc w:val="both"/>
-      </w:pPr>
-    </w:p>
-    <w:p>
-      <w:pPr>
-        <w:spacing w:after="0" w:line="240" w:lineRule="auto"/>
-        <w:jc w:val="both"/>
-      </w:pPr>
-    </w:p>
-    <w:p>
-      <w:pPr>
-        <w:spacing w:after="0" w:line="240" w:lineRule="auto"/>
-        <w:jc w:val="both"/>
-      </w:pPr>
-      <w:r>
-        <w:t>3.4 Ativações do escalonador</w:t>
-      </w:r>
-    </w:p>
-    <w:p>
-      <w:pPr>
-        <w:spacing w:after="0" w:line="240" w:lineRule="auto"/>
-        <w:jc w:val="both"/>
-      </w:pPr>
-    </w:p>
-    <w:p>
-      <w:pPr>
-        <w:spacing w:after="0" w:line="240" w:lineRule="auto"/>
-        <w:jc w:val="both"/>
-      </w:pPr>
-    </w:p>
-    <w:p>
-      <w:r>
-        <w:br w:type="page"/>
-      </w:r>
-    </w:p>
-    <w:p>
-      <w:pPr>
-        <w:spacing w:after="0" w:line="240" w:lineRule="auto"/>
-        <w:jc w:val="both"/>
-        <w:rPr>
-          <w:b/>
-          <w:u w:val="single"/>
-        </w:rPr>
-      </w:pPr>
-      <w:r>
-        <w:rPr>
-          <w:b/>
-          <w:u w:val="single"/>
-        </w:rPr>
         <w:lastRenderedPageBreak/>
         <w:t>4. Comunicação entre processos</w:t>
       </w:r>
@@ -2706,8 +4670,13 @@
         <w:spacing w:after="0" w:line="240" w:lineRule="auto"/>
         <w:jc w:val="both"/>
       </w:pPr>
-      <w:r>
-        <w:t>4.3 Exclusão mútua e espera ociosa</w:t>
+      <w:proofErr w:type="gramStart"/>
+      <w:r>
+        <w:t>4.3 Exclusão</w:t>
+      </w:r>
+      <w:proofErr w:type="gramEnd"/>
+      <w:r>
+        <w:t xml:space="preserve"> mútua e espera ociosa</w:t>
       </w:r>
     </w:p>
     <w:p>
@@ -2770,8 +4739,13 @@
         <w:jc w:val="both"/>
       </w:pPr>
       <w:r>
-        <w:t>4.6 Mutex</w:t>
-      </w:r>
+        <w:t xml:space="preserve">4.6 </w:t>
+      </w:r>
+      <w:proofErr w:type="spellStart"/>
+      <w:r>
+        <w:t>Mutex</w:t>
+      </w:r>
+      <w:proofErr w:type="spellEnd"/>
     </w:p>
     <w:p>
       <w:pPr>
@@ -2823,8 +4797,13 @@
         <w:spacing w:after="0" w:line="240" w:lineRule="auto"/>
         <w:jc w:val="both"/>
       </w:pPr>
-      <w:r>
-        <w:t>4.8 Troca de mensagens</w:t>
+      <w:proofErr w:type="gramStart"/>
+      <w:r>
+        <w:t>4.8 Troca</w:t>
+      </w:r>
+      <w:proofErr w:type="gramEnd"/>
+      <w:r>
+        <w:t xml:space="preserve"> de mensagens</w:t>
       </w:r>
     </w:p>
     <w:p>
@@ -2896,92 +4875,117 @@
         <w:spacing w:after="0" w:line="240" w:lineRule="auto"/>
         <w:jc w:val="both"/>
       </w:pPr>
-      <w:r>
-        <w:t>5.1 Introdução ao escalonamento</w:t>
-      </w:r>
-    </w:p>
-    <w:p>
-      <w:pPr>
-        <w:spacing w:after="0" w:line="240" w:lineRule="auto"/>
-        <w:jc w:val="both"/>
-      </w:pPr>
-    </w:p>
-    <w:p>
-      <w:pPr>
-        <w:spacing w:after="0" w:line="240" w:lineRule="auto"/>
-        <w:jc w:val="both"/>
-      </w:pPr>
-    </w:p>
-    <w:p>
-      <w:pPr>
-        <w:spacing w:after="0" w:line="240" w:lineRule="auto"/>
-        <w:jc w:val="both"/>
-      </w:pPr>
-      <w:r>
-        <w:t>5.2 Escalonamento em sistemas em lote</w:t>
-      </w:r>
-    </w:p>
-    <w:p>
-      <w:pPr>
-        <w:spacing w:after="0" w:line="240" w:lineRule="auto"/>
-        <w:jc w:val="both"/>
-      </w:pPr>
-    </w:p>
-    <w:p>
-      <w:pPr>
-        <w:spacing w:after="0" w:line="240" w:lineRule="auto"/>
-        <w:jc w:val="both"/>
-      </w:pPr>
-    </w:p>
-    <w:p>
-      <w:pPr>
-        <w:spacing w:after="0" w:line="240" w:lineRule="auto"/>
-        <w:jc w:val="both"/>
-      </w:pPr>
-      <w:r>
-        <w:t>5.2 Escalonamento em sistemas interativos</w:t>
-      </w:r>
-    </w:p>
-    <w:p>
-      <w:pPr>
-        <w:spacing w:after="0" w:line="240" w:lineRule="auto"/>
-        <w:jc w:val="both"/>
-      </w:pPr>
-    </w:p>
-    <w:p>
-      <w:pPr>
-        <w:spacing w:after="0" w:line="240" w:lineRule="auto"/>
-        <w:jc w:val="both"/>
-      </w:pPr>
-    </w:p>
-    <w:p>
-      <w:pPr>
-        <w:spacing w:after="0" w:line="240" w:lineRule="auto"/>
-        <w:jc w:val="both"/>
-      </w:pPr>
-      <w:r>
-        <w:t>5.2 Escalonamento em sistemas de tempo real</w:t>
-      </w:r>
-    </w:p>
-    <w:p>
-      <w:pPr>
-        <w:spacing w:after="0" w:line="240" w:lineRule="auto"/>
-        <w:jc w:val="both"/>
-      </w:pPr>
-    </w:p>
-    <w:p>
-      <w:pPr>
-        <w:spacing w:after="0" w:line="240" w:lineRule="auto"/>
-        <w:jc w:val="both"/>
-      </w:pPr>
-    </w:p>
-    <w:p>
-      <w:pPr>
-        <w:spacing w:after="0" w:line="240" w:lineRule="auto"/>
-        <w:jc w:val="both"/>
-      </w:pPr>
-      <w:r>
-        <w:t>5.3 Escalonamento de threads</w:t>
+      <w:proofErr w:type="gramStart"/>
+      <w:r>
+        <w:t>5.1 Introdução</w:t>
+      </w:r>
+      <w:proofErr w:type="gramEnd"/>
+      <w:r>
+        <w:t xml:space="preserve"> ao escalonamento</w:t>
+      </w:r>
+    </w:p>
+    <w:p>
+      <w:pPr>
+        <w:spacing w:after="0" w:line="240" w:lineRule="auto"/>
+        <w:jc w:val="both"/>
+      </w:pPr>
+    </w:p>
+    <w:p>
+      <w:pPr>
+        <w:spacing w:after="0" w:line="240" w:lineRule="auto"/>
+        <w:jc w:val="both"/>
+      </w:pPr>
+    </w:p>
+    <w:p>
+      <w:pPr>
+        <w:spacing w:after="0" w:line="240" w:lineRule="auto"/>
+        <w:jc w:val="both"/>
+      </w:pPr>
+      <w:proofErr w:type="gramStart"/>
+      <w:r>
+        <w:t>5.2 Escalonamento</w:t>
+      </w:r>
+      <w:proofErr w:type="gramEnd"/>
+      <w:r>
+        <w:t xml:space="preserve"> em sistemas em lote</w:t>
+      </w:r>
+    </w:p>
+    <w:p>
+      <w:pPr>
+        <w:spacing w:after="0" w:line="240" w:lineRule="auto"/>
+        <w:jc w:val="both"/>
+      </w:pPr>
+    </w:p>
+    <w:p>
+      <w:pPr>
+        <w:spacing w:after="0" w:line="240" w:lineRule="auto"/>
+        <w:jc w:val="both"/>
+      </w:pPr>
+    </w:p>
+    <w:p>
+      <w:pPr>
+        <w:spacing w:after="0" w:line="240" w:lineRule="auto"/>
+        <w:jc w:val="both"/>
+      </w:pPr>
+      <w:proofErr w:type="gramStart"/>
+      <w:r>
+        <w:t>5.2 Escalonamento</w:t>
+      </w:r>
+      <w:proofErr w:type="gramEnd"/>
+      <w:r>
+        <w:t xml:space="preserve"> em sistemas interativos</w:t>
+      </w:r>
+    </w:p>
+    <w:p>
+      <w:pPr>
+        <w:spacing w:after="0" w:line="240" w:lineRule="auto"/>
+        <w:jc w:val="both"/>
+      </w:pPr>
+    </w:p>
+    <w:p>
+      <w:pPr>
+        <w:spacing w:after="0" w:line="240" w:lineRule="auto"/>
+        <w:jc w:val="both"/>
+      </w:pPr>
+    </w:p>
+    <w:p>
+      <w:pPr>
+        <w:spacing w:after="0" w:line="240" w:lineRule="auto"/>
+        <w:jc w:val="both"/>
+      </w:pPr>
+      <w:proofErr w:type="gramStart"/>
+      <w:r>
+        <w:t>5.2 Escalonamento</w:t>
+      </w:r>
+      <w:proofErr w:type="gramEnd"/>
+      <w:r>
+        <w:t xml:space="preserve"> em sistemas de tempo real</w:t>
+      </w:r>
+    </w:p>
+    <w:p>
+      <w:pPr>
+        <w:spacing w:after="0" w:line="240" w:lineRule="auto"/>
+        <w:jc w:val="both"/>
+      </w:pPr>
+    </w:p>
+    <w:p>
+      <w:pPr>
+        <w:spacing w:after="0" w:line="240" w:lineRule="auto"/>
+        <w:jc w:val="both"/>
+      </w:pPr>
+    </w:p>
+    <w:p>
+      <w:pPr>
+        <w:spacing w:after="0" w:line="240" w:lineRule="auto"/>
+        <w:jc w:val="both"/>
+      </w:pPr>
+      <w:proofErr w:type="gramStart"/>
+      <w:r>
+        <w:t>5.3 Escalonamento</w:t>
+      </w:r>
+      <w:proofErr w:type="gramEnd"/>
+      <w:r>
+        <w:t xml:space="preserve"> de threads</w:t>
       </w:r>
     </w:p>
     <w:p>
@@ -3039,6 +5043,7 @@
         <w:spacing w:after="0" w:line="240" w:lineRule="auto"/>
         <w:jc w:val="both"/>
       </w:pPr>
+      <w:proofErr w:type="gramStart"/>
       <w:r>
         <w:lastRenderedPageBreak/>
         <w:t>8</w:t>
@@ -3046,6 +5051,7 @@
       <w:r>
         <w:t>.</w:t>
       </w:r>
+      <w:proofErr w:type="gramEnd"/>
       <w:r>
         <w:t xml:space="preserve">Modelagem de sistemas de tempo real por </w:t>
       </w:r>
@@ -3080,8 +5086,13 @@
         <w:t>9</w:t>
       </w:r>
       <w:r>
-        <w:t>. Desenvolvimento de sistemas de tempo real em Qt</w:t>
-      </w:r>
+        <w:t xml:space="preserve">. Desenvolvimento de sistemas de tempo real em </w:t>
+      </w:r>
+      <w:proofErr w:type="spellStart"/>
+      <w:r>
+        <w:t>Qt</w:t>
+      </w:r>
+      <w:proofErr w:type="spellEnd"/>
     </w:p>
     <w:p>
       <w:pPr>
@@ -3096,7 +5107,7 @@
       </w:pPr>
     </w:p>
     <w:sectPr>
-      <w:footerReference w:type="default" r:id="rId10"/>
+      <w:footerReference w:type="default" r:id="rId13"/>
       <w:pgSz w:w="11906" w:h="16838"/>
       <w:pgMar w:top="1417" w:right="1701" w:bottom="1417" w:left="1701" w:header="708" w:footer="708" w:gutter="0"/>
       <w:cols w:space="708"/>
@@ -3107,8 +5118,8 @@
 </file>
 
 <file path=word/endnotes.xml><?xml version="1.0" encoding="utf-8"?>
-<w:endnotes xmlns:ve="http://schemas.openxmlformats.org/markup-compatibility/2006" xmlns:o="urn:schemas-microsoft-com:office:office" xmlns:r="http://schemas.openxmlformats.org/officeDocument/2006/relationships" xmlns:m="http://schemas.openxmlformats.org/officeDocument/2006/math" xmlns:v="urn:schemas-microsoft-com:vml" xmlns:wp="http://schemas.openxmlformats.org/drawingml/2006/wordprocessingDrawing" xmlns:w10="urn:schemas-microsoft-com:office:word" xmlns:w="http://schemas.openxmlformats.org/wordprocessingml/2006/main" xmlns:wne="http://schemas.microsoft.com/office/word/2006/wordml">
-  <w:endnote w:type="separator" w:id="0">
+<w:endnotes xmlns:wpc="http://schemas.microsoft.com/office/word/2010/wordprocessingCanvas" xmlns:mc="http://schemas.openxmlformats.org/markup-compatibility/2006" xmlns:o="urn:schemas-microsoft-com:office:office" xmlns:r="http://schemas.openxmlformats.org/officeDocument/2006/relationships" xmlns:m="http://schemas.openxmlformats.org/officeDocument/2006/math" xmlns:v="urn:schemas-microsoft-com:vml" xmlns:wp14="http://schemas.microsoft.com/office/word/2010/wordprocessingDrawing" xmlns:wp="http://schemas.openxmlformats.org/drawingml/2006/wordprocessingDrawing" xmlns:w10="urn:schemas-microsoft-com:office:word" xmlns:w="http://schemas.openxmlformats.org/wordprocessingml/2006/main" xmlns:w14="http://schemas.microsoft.com/office/word/2010/wordml" xmlns:wpg="http://schemas.microsoft.com/office/word/2010/wordprocessingGroup" xmlns:wpi="http://schemas.microsoft.com/office/word/2010/wordprocessingInk" xmlns:wne="http://schemas.microsoft.com/office/word/2006/wordml" xmlns:wps="http://schemas.microsoft.com/office/word/2010/wordprocessingShape" mc:Ignorable="w14 wp14">
+  <w:endnote w:type="separator" w:id="-1">
     <w:p>
       <w:pPr>
         <w:spacing w:after="0" w:line="240" w:lineRule="auto"/>
@@ -3118,7 +5129,7 @@
       </w:r>
     </w:p>
   </w:endnote>
-  <w:endnote w:type="continuationSeparator" w:id="1">
+  <w:endnote w:type="continuationSeparator" w:id="0">
     <w:p>
       <w:pPr>
         <w:spacing w:after="0" w:line="240" w:lineRule="auto"/>
@@ -3132,7 +5143,7 @@
 </file>
 
 <file path=word/footer1.xml><?xml version="1.0" encoding="utf-8"?>
-<w:ftr xmlns:ve="http://schemas.openxmlformats.org/markup-compatibility/2006" xmlns:o="urn:schemas-microsoft-com:office:office" xmlns:r="http://schemas.openxmlformats.org/officeDocument/2006/relationships" xmlns:m="http://schemas.openxmlformats.org/officeDocument/2006/math" xmlns:v="urn:schemas-microsoft-com:vml" xmlns:wp="http://schemas.openxmlformats.org/drawingml/2006/wordprocessingDrawing" xmlns:w10="urn:schemas-microsoft-com:office:word" xmlns:w="http://schemas.openxmlformats.org/wordprocessingml/2006/main" xmlns:wne="http://schemas.microsoft.com/office/word/2006/wordml">
+<w:ftr xmlns:wpc="http://schemas.microsoft.com/office/word/2010/wordprocessingCanvas" xmlns:mc="http://schemas.openxmlformats.org/markup-compatibility/2006" xmlns:o="urn:schemas-microsoft-com:office:office" xmlns:r="http://schemas.openxmlformats.org/officeDocument/2006/relationships" xmlns:m="http://schemas.openxmlformats.org/officeDocument/2006/math" xmlns:v="urn:schemas-microsoft-com:vml" xmlns:wp14="http://schemas.microsoft.com/office/word/2010/wordprocessingDrawing" xmlns:wp="http://schemas.openxmlformats.org/drawingml/2006/wordprocessingDrawing" xmlns:w10="urn:schemas-microsoft-com:office:word" xmlns:w="http://schemas.openxmlformats.org/wordprocessingml/2006/main" xmlns:w14="http://schemas.microsoft.com/office/word/2010/wordml" xmlns:wpg="http://schemas.microsoft.com/office/word/2010/wordprocessingGroup" xmlns:wpi="http://schemas.microsoft.com/office/word/2010/wordprocessingInk" xmlns:wne="http://schemas.microsoft.com/office/word/2006/wordml" xmlns:wps="http://schemas.microsoft.com/office/word/2010/wordprocessingShape" mc:Ignorable="w14 wp14">
   <w:p>
     <w:pPr>
       <w:pStyle w:val="Rodap"/>
@@ -3156,7 +5167,7 @@
       <w:rPr>
         <w:noProof/>
       </w:rPr>
-      <w:t>5</w:t>
+      <w:t>8</w:t>
     </w:r>
     <w:r>
       <w:fldChar w:fldCharType="end"/>
@@ -3166,8 +5177,8 @@
 </file>
 
 <file path=word/footnotes.xml><?xml version="1.0" encoding="utf-8"?>
-<w:footnotes xmlns:ve="http://schemas.openxmlformats.org/markup-compatibility/2006" xmlns:o="urn:schemas-microsoft-com:office:office" xmlns:r="http://schemas.openxmlformats.org/officeDocument/2006/relationships" xmlns:m="http://schemas.openxmlformats.org/officeDocument/2006/math" xmlns:v="urn:schemas-microsoft-com:vml" xmlns:wp="http://schemas.openxmlformats.org/drawingml/2006/wordprocessingDrawing" xmlns:w10="urn:schemas-microsoft-com:office:word" xmlns:w="http://schemas.openxmlformats.org/wordprocessingml/2006/main" xmlns:wne="http://schemas.microsoft.com/office/word/2006/wordml">
-  <w:footnote w:type="separator" w:id="0">
+<w:footnotes xmlns:wpc="http://schemas.microsoft.com/office/word/2010/wordprocessingCanvas" xmlns:mc="http://schemas.openxmlformats.org/markup-compatibility/2006" xmlns:o="urn:schemas-microsoft-com:office:office" xmlns:r="http://schemas.openxmlformats.org/officeDocument/2006/relationships" xmlns:m="http://schemas.openxmlformats.org/officeDocument/2006/math" xmlns:v="urn:schemas-microsoft-com:vml" xmlns:wp14="http://schemas.microsoft.com/office/word/2010/wordprocessingDrawing" xmlns:wp="http://schemas.openxmlformats.org/drawingml/2006/wordprocessingDrawing" xmlns:w10="urn:schemas-microsoft-com:office:word" xmlns:w="http://schemas.openxmlformats.org/wordprocessingml/2006/main" xmlns:w14="http://schemas.microsoft.com/office/word/2010/wordml" xmlns:wpg="http://schemas.microsoft.com/office/word/2010/wordprocessingGroup" xmlns:wpi="http://schemas.microsoft.com/office/word/2010/wordprocessingInk" xmlns:wne="http://schemas.microsoft.com/office/word/2006/wordml" xmlns:wps="http://schemas.microsoft.com/office/word/2010/wordprocessingShape" mc:Ignorable="w14 wp14">
+  <w:footnote w:type="separator" w:id="-1">
     <w:p>
       <w:pPr>
         <w:spacing w:after="0" w:line="240" w:lineRule="auto"/>
@@ -3177,7 +5188,7 @@
       </w:r>
     </w:p>
   </w:footnote>
-  <w:footnote w:type="continuationSeparator" w:id="1">
+  <w:footnote w:type="continuationSeparator" w:id="0">
     <w:p>
       <w:pPr>
         <w:spacing w:after="0" w:line="240" w:lineRule="auto"/>
@@ -3191,7 +5202,7 @@
 </file>
 
 <file path=word/numbering.xml><?xml version="1.0" encoding="utf-8"?>
-<w:numbering xmlns:ve="http://schemas.openxmlformats.org/markup-compatibility/2006" xmlns:o="urn:schemas-microsoft-com:office:office" xmlns:r="http://schemas.openxmlformats.org/officeDocument/2006/relationships" xmlns:m="http://schemas.openxmlformats.org/officeDocument/2006/math" xmlns:v="urn:schemas-microsoft-com:vml" xmlns:wp="http://schemas.openxmlformats.org/drawingml/2006/wordprocessingDrawing" xmlns:w10="urn:schemas-microsoft-com:office:word" xmlns:w="http://schemas.openxmlformats.org/wordprocessingml/2006/main" xmlns:wne="http://schemas.microsoft.com/office/word/2006/wordml">
+<w:numbering xmlns:wpc="http://schemas.microsoft.com/office/word/2010/wordprocessingCanvas" xmlns:mc="http://schemas.openxmlformats.org/markup-compatibility/2006" xmlns:o="urn:schemas-microsoft-com:office:office" xmlns:r="http://schemas.openxmlformats.org/officeDocument/2006/relationships" xmlns:m="http://schemas.openxmlformats.org/officeDocument/2006/math" xmlns:v="urn:schemas-microsoft-com:vml" xmlns:wp14="http://schemas.microsoft.com/office/word/2010/wordprocessingDrawing" xmlns:wp="http://schemas.openxmlformats.org/drawingml/2006/wordprocessingDrawing" xmlns:w10="urn:schemas-microsoft-com:office:word" xmlns:w="http://schemas.openxmlformats.org/wordprocessingml/2006/main" xmlns:w14="http://schemas.microsoft.com/office/word/2010/wordml" xmlns:wpg="http://schemas.microsoft.com/office/word/2010/wordprocessingGroup" xmlns:wpi="http://schemas.microsoft.com/office/word/2010/wordprocessingInk" xmlns:wne="http://schemas.microsoft.com/office/word/2006/wordml" xmlns:wps="http://schemas.microsoft.com/office/word/2010/wordprocessingShape" mc:Ignorable="w14 wp14">
   <w:abstractNum w:abstractNumId="0">
     <w:nsid w:val="0333787E"/>
     <w:multiLevelType w:val="hybridMultilevel"/>
@@ -3847,6 +5858,119 @@
     </w:lvl>
   </w:abstractNum>
   <w:abstractNum w:abstractNumId="6">
+    <w:nsid w:val="38512E28"/>
+    <w:multiLevelType w:val="hybridMultilevel"/>
+    <w:tmpl w:val="EFB6DAA0"/>
+    <w:lvl w:ilvl="0" w:tplc="04160005">
+      <w:start w:val="1"/>
+      <w:numFmt w:val="bullet"/>
+      <w:lvlText w:val=""/>
+      <w:lvlJc w:val="left"/>
+      <w:pPr>
+        <w:ind w:left="720" w:hanging="360"/>
+      </w:pPr>
+      <w:rPr>
+        <w:rFonts w:ascii="Wingdings" w:hAnsi="Wingdings" w:hint="default"/>
+      </w:rPr>
+    </w:lvl>
+    <w:lvl w:ilvl="1" w:tplc="04160003" w:tentative="1">
+      <w:start w:val="1"/>
+      <w:numFmt w:val="bullet"/>
+      <w:lvlText w:val="o"/>
+      <w:lvlJc w:val="left"/>
+      <w:pPr>
+        <w:ind w:left="1440" w:hanging="360"/>
+      </w:pPr>
+      <w:rPr>
+        <w:rFonts w:ascii="Courier New" w:hAnsi="Courier New" w:cs="Courier New" w:hint="default"/>
+      </w:rPr>
+    </w:lvl>
+    <w:lvl w:ilvl="2" w:tplc="04160005" w:tentative="1">
+      <w:start w:val="1"/>
+      <w:numFmt w:val="bullet"/>
+      <w:lvlText w:val=""/>
+      <w:lvlJc w:val="left"/>
+      <w:pPr>
+        <w:ind w:left="2160" w:hanging="360"/>
+      </w:pPr>
+      <w:rPr>
+        <w:rFonts w:ascii="Wingdings" w:hAnsi="Wingdings" w:hint="default"/>
+      </w:rPr>
+    </w:lvl>
+    <w:lvl w:ilvl="3" w:tplc="04160001" w:tentative="1">
+      <w:start w:val="1"/>
+      <w:numFmt w:val="bullet"/>
+      <w:lvlText w:val=""/>
+      <w:lvlJc w:val="left"/>
+      <w:pPr>
+        <w:ind w:left="2880" w:hanging="360"/>
+      </w:pPr>
+      <w:rPr>
+        <w:rFonts w:ascii="Symbol" w:hAnsi="Symbol" w:hint="default"/>
+      </w:rPr>
+    </w:lvl>
+    <w:lvl w:ilvl="4" w:tplc="04160003" w:tentative="1">
+      <w:start w:val="1"/>
+      <w:numFmt w:val="bullet"/>
+      <w:lvlText w:val="o"/>
+      <w:lvlJc w:val="left"/>
+      <w:pPr>
+        <w:ind w:left="3600" w:hanging="360"/>
+      </w:pPr>
+      <w:rPr>
+        <w:rFonts w:ascii="Courier New" w:hAnsi="Courier New" w:cs="Courier New" w:hint="default"/>
+      </w:rPr>
+    </w:lvl>
+    <w:lvl w:ilvl="5" w:tplc="04160005" w:tentative="1">
+      <w:start w:val="1"/>
+      <w:numFmt w:val="bullet"/>
+      <w:lvlText w:val=""/>
+      <w:lvlJc w:val="left"/>
+      <w:pPr>
+        <w:ind w:left="4320" w:hanging="360"/>
+      </w:pPr>
+      <w:rPr>
+        <w:rFonts w:ascii="Wingdings" w:hAnsi="Wingdings" w:hint="default"/>
+      </w:rPr>
+    </w:lvl>
+    <w:lvl w:ilvl="6" w:tplc="04160001" w:tentative="1">
+      <w:start w:val="1"/>
+      <w:numFmt w:val="bullet"/>
+      <w:lvlText w:val=""/>
+      <w:lvlJc w:val="left"/>
+      <w:pPr>
+        <w:ind w:left="5040" w:hanging="360"/>
+      </w:pPr>
+      <w:rPr>
+        <w:rFonts w:ascii="Symbol" w:hAnsi="Symbol" w:hint="default"/>
+      </w:rPr>
+    </w:lvl>
+    <w:lvl w:ilvl="7" w:tplc="04160003" w:tentative="1">
+      <w:start w:val="1"/>
+      <w:numFmt w:val="bullet"/>
+      <w:lvlText w:val="o"/>
+      <w:lvlJc w:val="left"/>
+      <w:pPr>
+        <w:ind w:left="5760" w:hanging="360"/>
+      </w:pPr>
+      <w:rPr>
+        <w:rFonts w:ascii="Courier New" w:hAnsi="Courier New" w:cs="Courier New" w:hint="default"/>
+      </w:rPr>
+    </w:lvl>
+    <w:lvl w:ilvl="8" w:tplc="04160005" w:tentative="1">
+      <w:start w:val="1"/>
+      <w:numFmt w:val="bullet"/>
+      <w:lvlText w:val=""/>
+      <w:lvlJc w:val="left"/>
+      <w:pPr>
+        <w:ind w:left="6480" w:hanging="360"/>
+      </w:pPr>
+      <w:rPr>
+        <w:rFonts w:ascii="Wingdings" w:hAnsi="Wingdings" w:hint="default"/>
+      </w:rPr>
+    </w:lvl>
+  </w:abstractNum>
+  <w:abstractNum w:abstractNumId="7">
     <w:nsid w:val="4D533F41"/>
     <w:multiLevelType w:val="hybridMultilevel"/>
     <w:tmpl w:val="A20ACC7A"/>
@@ -3959,7 +6083,120 @@
       </w:rPr>
     </w:lvl>
   </w:abstractNum>
-  <w:abstractNum w:abstractNumId="7">
+  <w:abstractNum w:abstractNumId="8">
+    <w:nsid w:val="4EC76D15"/>
+    <w:multiLevelType w:val="hybridMultilevel"/>
+    <w:tmpl w:val="65525B6A"/>
+    <w:lvl w:ilvl="0" w:tplc="04160005">
+      <w:start w:val="1"/>
+      <w:numFmt w:val="bullet"/>
+      <w:lvlText w:val=""/>
+      <w:lvlJc w:val="left"/>
+      <w:pPr>
+        <w:ind w:left="720" w:hanging="360"/>
+      </w:pPr>
+      <w:rPr>
+        <w:rFonts w:ascii="Wingdings" w:hAnsi="Wingdings" w:hint="default"/>
+      </w:rPr>
+    </w:lvl>
+    <w:lvl w:ilvl="1" w:tplc="10E0A5DE">
+      <w:start w:val="1"/>
+      <w:numFmt w:val="bullet"/>
+      <w:lvlText w:val=""/>
+      <w:lvlJc w:val="left"/>
+      <w:pPr>
+        <w:ind w:left="1440" w:hanging="360"/>
+      </w:pPr>
+      <w:rPr>
+        <w:rFonts w:ascii="Wingdings" w:hAnsi="Wingdings" w:hint="default"/>
+      </w:rPr>
+    </w:lvl>
+    <w:lvl w:ilvl="2" w:tplc="04160001">
+      <w:start w:val="1"/>
+      <w:numFmt w:val="bullet"/>
+      <w:lvlText w:val=""/>
+      <w:lvlJc w:val="left"/>
+      <w:pPr>
+        <w:ind w:left="2160" w:hanging="360"/>
+      </w:pPr>
+      <w:rPr>
+        <w:rFonts w:ascii="Symbol" w:hAnsi="Symbol" w:hint="default"/>
+      </w:rPr>
+    </w:lvl>
+    <w:lvl w:ilvl="3" w:tplc="04160001" w:tentative="1">
+      <w:start w:val="1"/>
+      <w:numFmt w:val="bullet"/>
+      <w:lvlText w:val=""/>
+      <w:lvlJc w:val="left"/>
+      <w:pPr>
+        <w:ind w:left="2880" w:hanging="360"/>
+      </w:pPr>
+      <w:rPr>
+        <w:rFonts w:ascii="Symbol" w:hAnsi="Symbol" w:hint="default"/>
+      </w:rPr>
+    </w:lvl>
+    <w:lvl w:ilvl="4" w:tplc="04160003" w:tentative="1">
+      <w:start w:val="1"/>
+      <w:numFmt w:val="bullet"/>
+      <w:lvlText w:val="o"/>
+      <w:lvlJc w:val="left"/>
+      <w:pPr>
+        <w:ind w:left="3600" w:hanging="360"/>
+      </w:pPr>
+      <w:rPr>
+        <w:rFonts w:ascii="Courier New" w:hAnsi="Courier New" w:cs="Courier New" w:hint="default"/>
+      </w:rPr>
+    </w:lvl>
+    <w:lvl w:ilvl="5" w:tplc="04160005" w:tentative="1">
+      <w:start w:val="1"/>
+      <w:numFmt w:val="bullet"/>
+      <w:lvlText w:val=""/>
+      <w:lvlJc w:val="left"/>
+      <w:pPr>
+        <w:ind w:left="4320" w:hanging="360"/>
+      </w:pPr>
+      <w:rPr>
+        <w:rFonts w:ascii="Wingdings" w:hAnsi="Wingdings" w:hint="default"/>
+      </w:rPr>
+    </w:lvl>
+    <w:lvl w:ilvl="6" w:tplc="04160001" w:tentative="1">
+      <w:start w:val="1"/>
+      <w:numFmt w:val="bullet"/>
+      <w:lvlText w:val=""/>
+      <w:lvlJc w:val="left"/>
+      <w:pPr>
+        <w:ind w:left="5040" w:hanging="360"/>
+      </w:pPr>
+      <w:rPr>
+        <w:rFonts w:ascii="Symbol" w:hAnsi="Symbol" w:hint="default"/>
+      </w:rPr>
+    </w:lvl>
+    <w:lvl w:ilvl="7" w:tplc="04160003" w:tentative="1">
+      <w:start w:val="1"/>
+      <w:numFmt w:val="bullet"/>
+      <w:lvlText w:val="o"/>
+      <w:lvlJc w:val="left"/>
+      <w:pPr>
+        <w:ind w:left="5760" w:hanging="360"/>
+      </w:pPr>
+      <w:rPr>
+        <w:rFonts w:ascii="Courier New" w:hAnsi="Courier New" w:cs="Courier New" w:hint="default"/>
+      </w:rPr>
+    </w:lvl>
+    <w:lvl w:ilvl="8" w:tplc="04160005" w:tentative="1">
+      <w:start w:val="1"/>
+      <w:numFmt w:val="bullet"/>
+      <w:lvlText w:val=""/>
+      <w:lvlJc w:val="left"/>
+      <w:pPr>
+        <w:ind w:left="6480" w:hanging="360"/>
+      </w:pPr>
+      <w:rPr>
+        <w:rFonts w:ascii="Wingdings" w:hAnsi="Wingdings" w:hint="default"/>
+      </w:rPr>
+    </w:lvl>
+  </w:abstractNum>
+  <w:abstractNum w:abstractNumId="9">
     <w:nsid w:val="5A647B7C"/>
     <w:multiLevelType w:val="hybridMultilevel"/>
     <w:tmpl w:val="AFDE6D46"/>
@@ -4072,7 +6309,120 @@
       </w:rPr>
     </w:lvl>
   </w:abstractNum>
-  <w:abstractNum w:abstractNumId="8">
+  <w:abstractNum w:abstractNumId="10">
+    <w:nsid w:val="5F1E5B85"/>
+    <w:multiLevelType w:val="hybridMultilevel"/>
+    <w:tmpl w:val="955C7D6E"/>
+    <w:lvl w:ilvl="0" w:tplc="04160005">
+      <w:start w:val="1"/>
+      <w:numFmt w:val="bullet"/>
+      <w:lvlText w:val=""/>
+      <w:lvlJc w:val="left"/>
+      <w:pPr>
+        <w:ind w:left="720" w:hanging="360"/>
+      </w:pPr>
+      <w:rPr>
+        <w:rFonts w:ascii="Wingdings" w:hAnsi="Wingdings" w:hint="default"/>
+      </w:rPr>
+    </w:lvl>
+    <w:lvl w:ilvl="1" w:tplc="10E0A5DE">
+      <w:start w:val="1"/>
+      <w:numFmt w:val="bullet"/>
+      <w:lvlText w:val=""/>
+      <w:lvlJc w:val="left"/>
+      <w:pPr>
+        <w:ind w:left="1440" w:hanging="360"/>
+      </w:pPr>
+      <w:rPr>
+        <w:rFonts w:ascii="Wingdings" w:hAnsi="Wingdings" w:hint="default"/>
+      </w:rPr>
+    </w:lvl>
+    <w:lvl w:ilvl="2" w:tplc="04160001">
+      <w:start w:val="1"/>
+      <w:numFmt w:val="bullet"/>
+      <w:lvlText w:val=""/>
+      <w:lvlJc w:val="left"/>
+      <w:pPr>
+        <w:ind w:left="2160" w:hanging="360"/>
+      </w:pPr>
+      <w:rPr>
+        <w:rFonts w:ascii="Symbol" w:hAnsi="Symbol" w:hint="default"/>
+      </w:rPr>
+    </w:lvl>
+    <w:lvl w:ilvl="3" w:tplc="04160001" w:tentative="1">
+      <w:start w:val="1"/>
+      <w:numFmt w:val="bullet"/>
+      <w:lvlText w:val=""/>
+      <w:lvlJc w:val="left"/>
+      <w:pPr>
+        <w:ind w:left="2880" w:hanging="360"/>
+      </w:pPr>
+      <w:rPr>
+        <w:rFonts w:ascii="Symbol" w:hAnsi="Symbol" w:hint="default"/>
+      </w:rPr>
+    </w:lvl>
+    <w:lvl w:ilvl="4" w:tplc="04160003" w:tentative="1">
+      <w:start w:val="1"/>
+      <w:numFmt w:val="bullet"/>
+      <w:lvlText w:val="o"/>
+      <w:lvlJc w:val="left"/>
+      <w:pPr>
+        <w:ind w:left="3600" w:hanging="360"/>
+      </w:pPr>
+      <w:rPr>
+        <w:rFonts w:ascii="Courier New" w:hAnsi="Courier New" w:cs="Courier New" w:hint="default"/>
+      </w:rPr>
+    </w:lvl>
+    <w:lvl w:ilvl="5" w:tplc="04160005" w:tentative="1">
+      <w:start w:val="1"/>
+      <w:numFmt w:val="bullet"/>
+      <w:lvlText w:val=""/>
+      <w:lvlJc w:val="left"/>
+      <w:pPr>
+        <w:ind w:left="4320" w:hanging="360"/>
+      </w:pPr>
+      <w:rPr>
+        <w:rFonts w:ascii="Wingdings" w:hAnsi="Wingdings" w:hint="default"/>
+      </w:rPr>
+    </w:lvl>
+    <w:lvl w:ilvl="6" w:tplc="04160001" w:tentative="1">
+      <w:start w:val="1"/>
+      <w:numFmt w:val="bullet"/>
+      <w:lvlText w:val=""/>
+      <w:lvlJc w:val="left"/>
+      <w:pPr>
+        <w:ind w:left="5040" w:hanging="360"/>
+      </w:pPr>
+      <w:rPr>
+        <w:rFonts w:ascii="Symbol" w:hAnsi="Symbol" w:hint="default"/>
+      </w:rPr>
+    </w:lvl>
+    <w:lvl w:ilvl="7" w:tplc="04160003" w:tentative="1">
+      <w:start w:val="1"/>
+      <w:numFmt w:val="bullet"/>
+      <w:lvlText w:val="o"/>
+      <w:lvlJc w:val="left"/>
+      <w:pPr>
+        <w:ind w:left="5760" w:hanging="360"/>
+      </w:pPr>
+      <w:rPr>
+        <w:rFonts w:ascii="Courier New" w:hAnsi="Courier New" w:cs="Courier New" w:hint="default"/>
+      </w:rPr>
+    </w:lvl>
+    <w:lvl w:ilvl="8" w:tplc="04160005" w:tentative="1">
+      <w:start w:val="1"/>
+      <w:numFmt w:val="bullet"/>
+      <w:lvlText w:val=""/>
+      <w:lvlJc w:val="left"/>
+      <w:pPr>
+        <w:ind w:left="6480" w:hanging="360"/>
+      </w:pPr>
+      <w:rPr>
+        <w:rFonts w:ascii="Wingdings" w:hAnsi="Wingdings" w:hint="default"/>
+      </w:rPr>
+    </w:lvl>
+  </w:abstractNum>
+  <w:abstractNum w:abstractNumId="11">
     <w:nsid w:val="6E644B78"/>
     <w:multiLevelType w:val="hybridMultilevel"/>
     <w:tmpl w:val="289AE228"/>
@@ -4185,7 +6535,7 @@
       </w:rPr>
     </w:lvl>
   </w:abstractNum>
-  <w:abstractNum w:abstractNumId="9">
+  <w:abstractNum w:abstractNumId="12">
     <w:nsid w:val="737D4F50"/>
     <w:multiLevelType w:val="hybridMultilevel"/>
     <w:tmpl w:val="0B262D5A"/>
@@ -4299,13 +6649,13 @@
     </w:lvl>
   </w:abstractNum>
   <w:num w:numId="1">
-    <w:abstractNumId w:val="6"/>
+    <w:abstractNumId w:val="7"/>
   </w:num>
   <w:num w:numId="2">
-    <w:abstractNumId w:val="8"/>
+    <w:abstractNumId w:val="11"/>
   </w:num>
   <w:num w:numId="3">
-    <w:abstractNumId w:val="7"/>
+    <w:abstractNumId w:val="9"/>
   </w:num>
   <w:num w:numId="4">
     <w:abstractNumId w:val="1"/>
@@ -4323,16 +6673,25 @@
     <w:abstractNumId w:val="0"/>
   </w:num>
   <w:num w:numId="9">
-    <w:abstractNumId w:val="9"/>
+    <w:abstractNumId w:val="12"/>
   </w:num>
   <w:num w:numId="10">
     <w:abstractNumId w:val="2"/>
+  </w:num>
+  <w:num w:numId="11">
+    <w:abstractNumId w:val="6"/>
+  </w:num>
+  <w:num w:numId="12">
+    <w:abstractNumId w:val="8"/>
+  </w:num>
+  <w:num w:numId="13">
+    <w:abstractNumId w:val="10"/>
   </w:num>
 </w:numbering>
 </file>
 
 <file path=word/styles.xml><?xml version="1.0" encoding="utf-8"?>
-<w:styles xmlns:r="http://schemas.openxmlformats.org/officeDocument/2006/relationships" xmlns:w="http://schemas.openxmlformats.org/wordprocessingml/2006/main">
+<w:styles xmlns:mc="http://schemas.openxmlformats.org/markup-compatibility/2006" xmlns:r="http://schemas.openxmlformats.org/officeDocument/2006/relationships" xmlns:w="http://schemas.openxmlformats.org/wordprocessingml/2006/main" xmlns:w14="http://schemas.microsoft.com/office/word/2010/wordml" mc:Ignorable="w14">
   <w:docDefaults>
     <w:rPrDefault>
       <w:rPr>
@@ -4503,7 +6862,6 @@
     <w:uiPriority w:val="99"/>
     <w:semiHidden/>
     <w:unhideWhenUsed/>
-    <w:qFormat/>
     <w:tblPr>
       <w:tblInd w:w="0" w:type="dxa"/>
       <w:tblCellMar>
@@ -4639,6 +6997,25 @@
     <w:rsid w:val="00206246"/>
     <w:rPr>
       <w:color w:val="808080"/>
+    </w:rPr>
+  </w:style>
+  <w:style w:type="paragraph" w:styleId="Legenda">
+    <w:name w:val="caption"/>
+    <w:basedOn w:val="Normal"/>
+    <w:next w:val="Normal"/>
+    <w:uiPriority w:val="35"/>
+    <w:unhideWhenUsed/>
+    <w:qFormat/>
+    <w:rsid w:val="002273BC"/>
+    <w:pPr>
+      <w:spacing w:line="240" w:lineRule="auto"/>
+    </w:pPr>
+    <w:rPr>
+      <w:b/>
+      <w:bCs/>
+      <w:color w:val="4F81BD" w:themeColor="accent1"/>
+      <w:sz w:val="18"/>
+      <w:szCs w:val="18"/>
     </w:rPr>
   </w:style>
 </w:styles>

</xml_diff>

<commit_message>
[Sistemas de Tempo Real] Atualização do arquivo de tópicos e do diário de Santa Cruz.
</commit_message>
<xml_diff>
--- a/disciplinas/sistemas_de_tempo_real/material/topicos.docx
+++ b/disciplinas/sistemas_de_tempo_real/material/topicos.docx
@@ -217,6 +217,9 @@
         <w:t>Proliferação do uso dos sistemas computacionais na sociedade</w:t>
       </w:r>
       <w:r>
+        <w:t xml:space="preserve"> </w:t>
+      </w:r>
+      <w:r>
         <w:sym w:font="Wingdings 3" w:char="F022"/>
       </w:r>
       <w:r>
@@ -490,7 +493,13 @@
         <w:jc w:val="both"/>
       </w:pPr>
       <w:r>
-        <w:t xml:space="preserve">Os sistemas operacionaisou núcleos </w:t>
+        <w:t>Os sistemas operacionais</w:t>
+      </w:r>
+      <w:r>
+        <w:t xml:space="preserve"> </w:t>
+      </w:r>
+      <w:r>
+        <w:t xml:space="preserve">ou núcleos </w:t>
       </w:r>
       <w:r>
         <w:t>de tempo real que gerenciam interrupções e tarefas</w:t>
@@ -684,6 +693,12 @@
           <w:u w:val="single"/>
         </w:rPr>
         <w:t>Definição:</w:t>
+      </w:r>
+      <w:r>
+        <w:rPr>
+          <w:b/>
+        </w:rPr>
+        <w:t xml:space="preserve"> </w:t>
       </w:r>
       <w:r>
         <w:t xml:space="preserve">Um </w:t>
@@ -4299,8 +4314,6 @@
       <w:r>
         <w:t>. Tais assuntos não foram abordados por não serem necessários até esse momento</w:t>
       </w:r>
-      <w:bookmarkStart w:id="2" w:name="_GoBack"/>
-      <w:bookmarkEnd w:id="2"/>
     </w:p>
     <w:p>
       <w:r>
@@ -4336,9 +4349,315 @@
     </w:p>
     <w:p>
       <w:pPr>
-        <w:spacing w:after="0" w:line="240" w:lineRule="auto"/>
-        <w:jc w:val="both"/>
-      </w:pPr>
+        <w:pStyle w:val="PargrafodaLista"/>
+        <w:numPr>
+          <w:ilvl w:val="0"/>
+          <w:numId w:val="16"/>
+        </w:numPr>
+        <w:spacing w:after="0" w:line="240" w:lineRule="auto"/>
+        <w:jc w:val="both"/>
+      </w:pPr>
+      <w:r>
+        <w:t>Em alguns SOs, processos que trabalham juntos podem compartilhar algum armazenamento comum, a partir do qual cada um poderá ler e escrever</w:t>
+      </w:r>
+    </w:p>
+    <w:p>
+      <w:pPr>
+        <w:pStyle w:val="PargrafodaLista"/>
+        <w:numPr>
+          <w:ilvl w:val="0"/>
+          <w:numId w:val="16"/>
+        </w:numPr>
+        <w:spacing w:after="0" w:line="240" w:lineRule="auto"/>
+        <w:jc w:val="both"/>
+      </w:pPr>
+      <w:r>
+        <w:t>Independente da natureza desse armazenamento (memória principal ou arquivo no disco), podem surgir diversos problemas</w:t>
+      </w:r>
+    </w:p>
+    <w:p>
+      <w:pPr>
+        <w:pStyle w:val="PargrafodaLista"/>
+        <w:numPr>
+          <w:ilvl w:val="0"/>
+          <w:numId w:val="16"/>
+        </w:numPr>
+        <w:spacing w:after="0" w:line="240" w:lineRule="auto"/>
+        <w:jc w:val="both"/>
+      </w:pPr>
+      <w:r>
+        <w:t xml:space="preserve">Considere o caso de um </w:t>
+      </w:r>
+      <w:r>
+        <w:rPr>
+          <w:i/>
+        </w:rPr>
+        <w:t>spool</w:t>
+      </w:r>
+      <w:r>
+        <w:t xml:space="preserve"> de impressão</w:t>
+      </w:r>
+    </w:p>
+    <w:p>
+      <w:pPr>
+        <w:pStyle w:val="PargrafodaLista"/>
+        <w:numPr>
+          <w:ilvl w:val="1"/>
+          <w:numId w:val="16"/>
+        </w:numPr>
+        <w:spacing w:after="0" w:line="240" w:lineRule="auto"/>
+        <w:jc w:val="both"/>
+      </w:pPr>
+      <w:r>
+        <w:t xml:space="preserve">Se o </w:t>
+      </w:r>
+      <w:r>
+        <w:rPr>
+          <w:i/>
+        </w:rPr>
+        <w:t>spool</w:t>
+      </w:r>
+      <w:r>
+        <w:t xml:space="preserve"> possuir vagas enumeradas de </w:t>
+      </w:r>
+      <m:oMath>
+        <m:r>
+          <w:rPr>
+            <w:rFonts w:ascii="Cambria Math" w:hAnsi="Cambria Math"/>
+          </w:rPr>
+          <m:t>1</m:t>
+        </m:r>
+      </m:oMath>
+      <w:r>
+        <w:t xml:space="preserve"> a </w:t>
+      </w:r>
+      <m:oMath>
+        <m:r>
+          <w:rPr>
+            <w:rFonts w:ascii="Cambria Math" w:hAnsi="Cambria Math"/>
+          </w:rPr>
+          <m:t>n</m:t>
+        </m:r>
+      </m:oMath>
+      <w:r>
+        <w:rPr>
+          <w:rFonts w:eastAsiaTheme="minorEastAsia"/>
+        </w:rPr>
+        <w:t xml:space="preserve">, e duas variáveis de controle, denominadas </w:t>
+      </w:r>
+      <w:r>
+        <w:rPr>
+          <w:rFonts w:eastAsiaTheme="minorEastAsia"/>
+          <w:i/>
+        </w:rPr>
+        <w:t>in</w:t>
+      </w:r>
+      <w:r>
+        <w:rPr>
+          <w:rFonts w:eastAsiaTheme="minorEastAsia"/>
+        </w:rPr>
+        <w:t xml:space="preserve"> e </w:t>
+      </w:r>
+      <w:r>
+        <w:rPr>
+          <w:rFonts w:eastAsiaTheme="minorEastAsia"/>
+          <w:i/>
+        </w:rPr>
+        <w:t>out</w:t>
+      </w:r>
+      <w:r>
+        <w:rPr>
+          <w:rFonts w:eastAsiaTheme="minorEastAsia"/>
+        </w:rPr>
+        <w:t xml:space="preserve">, as quais apontam para o próxima vaga no </w:t>
+      </w:r>
+      <w:r>
+        <w:rPr>
+          <w:rFonts w:eastAsiaTheme="minorEastAsia"/>
+          <w:i/>
+        </w:rPr>
+        <w:t>spool</w:t>
+      </w:r>
+      <w:r>
+        <w:rPr>
+          <w:rFonts w:eastAsiaTheme="minorEastAsia"/>
+        </w:rPr>
+        <w:t xml:space="preserve"> e para o próximo arquivo a ser impresso, respectivamente</w:t>
+      </w:r>
+    </w:p>
+    <w:p>
+      <w:pPr>
+        <w:pStyle w:val="PargrafodaLista"/>
+        <w:numPr>
+          <w:ilvl w:val="1"/>
+          <w:numId w:val="16"/>
+        </w:numPr>
+        <w:spacing w:after="0" w:line="240" w:lineRule="auto"/>
+        <w:jc w:val="both"/>
+      </w:pPr>
+      <w:r>
+        <w:rPr>
+          <w:rFonts w:eastAsiaTheme="minorEastAsia"/>
+        </w:rPr>
+        <w:t>Imagine então que existem 2 processo A e B e que ambos desejam imprimir alguma coisa</w:t>
+      </w:r>
+    </w:p>
+    <w:p>
+      <w:pPr>
+        <w:pStyle w:val="PargrafodaLista"/>
+        <w:numPr>
+          <w:ilvl w:val="1"/>
+          <w:numId w:val="16"/>
+        </w:numPr>
+        <w:spacing w:after="0" w:line="240" w:lineRule="auto"/>
+        <w:jc w:val="both"/>
+      </w:pPr>
+      <w:r>
+        <w:t xml:space="preserve">A então lê a variável </w:t>
+      </w:r>
+      <w:r>
+        <w:rPr>
+          <w:i/>
+        </w:rPr>
+        <w:t>in</w:t>
+      </w:r>
+      <w:r>
+        <w:t xml:space="preserve"> e obtém, por exemplo, o valor 7</w:t>
+      </w:r>
+    </w:p>
+    <w:p>
+      <w:pPr>
+        <w:pStyle w:val="PargrafodaLista"/>
+        <w:numPr>
+          <w:ilvl w:val="1"/>
+          <w:numId w:val="16"/>
+        </w:numPr>
+        <w:spacing w:after="0" w:line="240" w:lineRule="auto"/>
+        <w:jc w:val="both"/>
+      </w:pPr>
+      <w:r>
+        <w:t>Nesse exato instante o processador decide que A já passou muito tempo na CPU e alterna para o processo B</w:t>
+      </w:r>
+    </w:p>
+    <w:p>
+      <w:pPr>
+        <w:pStyle w:val="PargrafodaLista"/>
+        <w:numPr>
+          <w:ilvl w:val="1"/>
+          <w:numId w:val="16"/>
+        </w:numPr>
+        <w:spacing w:after="0" w:line="240" w:lineRule="auto"/>
+        <w:jc w:val="both"/>
+      </w:pPr>
+      <w:r>
+        <w:t xml:space="preserve">B vai ler a variável </w:t>
+      </w:r>
+      <w:r>
+        <w:rPr>
+          <w:i/>
+        </w:rPr>
+        <w:t>in</w:t>
+      </w:r>
+      <w:r>
+        <w:t xml:space="preserve"> e obter o mesmo valor 7. Após isso, B escreve o nome do seu arquivo a ser impresso na posição 7 e sai da jogada...</w:t>
+      </w:r>
+    </w:p>
+    <w:p>
+      <w:pPr>
+        <w:pStyle w:val="PargrafodaLista"/>
+        <w:numPr>
+          <w:ilvl w:val="1"/>
+          <w:numId w:val="16"/>
+        </w:numPr>
+        <w:spacing w:after="0" w:line="240" w:lineRule="auto"/>
+        <w:jc w:val="both"/>
+      </w:pPr>
+      <w:r>
+        <w:t>A então é novamente escalonado para operar e, como já havia lido a posição 7, escreve lá o nome do seu arquivo a ser impresso, sobrescrevendo então o nome do arquivo do processo B</w:t>
+      </w:r>
+    </w:p>
+    <w:p>
+      <w:pPr>
+        <w:pStyle w:val="PargrafodaLista"/>
+        <w:numPr>
+          <w:ilvl w:val="1"/>
+          <w:numId w:val="16"/>
+        </w:numPr>
+        <w:spacing w:after="0" w:line="240" w:lineRule="auto"/>
+        <w:jc w:val="both"/>
+      </w:pPr>
+      <w:r>
+        <w:t xml:space="preserve">Dessa forma o diretório de </w:t>
+      </w:r>
+      <w:r>
+        <w:rPr>
+          <w:i/>
+        </w:rPr>
+        <w:t>spool</w:t>
+      </w:r>
+      <w:r>
+        <w:t xml:space="preserve"> estará internamente consistente</w:t>
+      </w:r>
+      <w:r>
+        <w:t>, não percebendo nenhum tipo de erro</w:t>
+      </w:r>
+    </w:p>
+    <w:p>
+      <w:pPr>
+        <w:pStyle w:val="PargrafodaLista"/>
+        <w:numPr>
+          <w:ilvl w:val="1"/>
+          <w:numId w:val="16"/>
+        </w:numPr>
+        <w:spacing w:after="0" w:line="240" w:lineRule="auto"/>
+        <w:jc w:val="both"/>
+      </w:pPr>
+      <w:r>
+        <w:t>O arquivo de A será impresso enquanto B aguardará eternamente por seu arquivo</w:t>
+      </w:r>
+    </w:p>
+    <w:p>
+      <w:pPr>
+        <w:pStyle w:val="PargrafodaLista"/>
+        <w:numPr>
+          <w:ilvl w:val="0"/>
+          <w:numId w:val="16"/>
+        </w:numPr>
+        <w:spacing w:after="0" w:line="240" w:lineRule="auto"/>
+        <w:jc w:val="both"/>
+      </w:pPr>
+      <w:r>
+        <w:t xml:space="preserve">Situações como essa, nas quais dois ou mais processo estão lendo ou escrevendo algum dado compartilhado e cujo resultado final depende das informações de quem e quando executa precisamente, são denominadas de </w:t>
+      </w:r>
+      <w:r>
+        <w:rPr>
+          <w:b/>
+        </w:rPr>
+        <w:t>condições de disputa</w:t>
+      </w:r>
+      <w:r>
+        <w:t xml:space="preserve"> ou </w:t>
+      </w:r>
+      <w:r>
+        <w:rPr>
+          <w:b/>
+        </w:rPr>
+        <w:t>condições de corrida</w:t>
+      </w:r>
+    </w:p>
+    <w:p>
+      <w:pPr>
+        <w:pStyle w:val="PargrafodaLista"/>
+        <w:numPr>
+          <w:ilvl w:val="0"/>
+          <w:numId w:val="16"/>
+        </w:numPr>
+        <w:spacing w:after="0" w:line="240" w:lineRule="auto"/>
+        <w:jc w:val="both"/>
+      </w:pPr>
+      <w:r>
+        <w:t>A depuração deste tipo de programas não é nada divertida, pois os resultados da maioria dos testes não apresentam problemas</w:t>
+      </w:r>
     </w:p>
     <w:p>
       <w:pPr>
@@ -4357,30 +4676,411 @@
     </w:p>
     <w:p>
       <w:pPr>
-        <w:spacing w:after="0" w:line="240" w:lineRule="auto"/>
-        <w:jc w:val="both"/>
-      </w:pPr>
-    </w:p>
-    <w:p>
-      <w:pPr>
-        <w:spacing w:after="0" w:line="240" w:lineRule="auto"/>
-        <w:jc w:val="both"/>
-      </w:pPr>
-    </w:p>
-    <w:p>
-      <w:pPr>
-        <w:spacing w:after="0" w:line="240" w:lineRule="auto"/>
-        <w:jc w:val="both"/>
-      </w:pPr>
-      <w:r>
-        <w:t>4.3 Exclusão mútua e espera ociosa</w:t>
-      </w:r>
-    </w:p>
-    <w:p>
-      <w:pPr>
-        <w:spacing w:after="0" w:line="240" w:lineRule="auto"/>
-        <w:jc w:val="both"/>
-      </w:pPr>
+        <w:pStyle w:val="PargrafodaLista"/>
+        <w:numPr>
+          <w:ilvl w:val="0"/>
+          <w:numId w:val="17"/>
+        </w:numPr>
+        <w:spacing w:after="0" w:line="240" w:lineRule="auto"/>
+        <w:jc w:val="both"/>
+      </w:pPr>
+      <w:r>
+        <w:t>Para evitar problemas como o apresentado na seção anterior deve-se ter cuidados para que mais de um processo não possa ler e escrever ao mesmo tempo na memória compartilhada</w:t>
+      </w:r>
+    </w:p>
+    <w:p>
+      <w:pPr>
+        <w:pStyle w:val="PargrafodaLista"/>
+        <w:numPr>
+          <w:ilvl w:val="0"/>
+          <w:numId w:val="17"/>
+        </w:numPr>
+        <w:spacing w:after="0" w:line="240" w:lineRule="auto"/>
+        <w:jc w:val="both"/>
+      </w:pPr>
+      <w:r>
+        <w:t xml:space="preserve">Em outras palavras, precisa-se estabelecer critérios de </w:t>
+      </w:r>
+      <w:r>
+        <w:rPr>
+          <w:b/>
+        </w:rPr>
+        <w:t>exclusão mútua</w:t>
+      </w:r>
+      <w:r>
+        <w:t xml:space="preserve"> (</w:t>
+      </w:r>
+      <w:r>
+        <w:rPr>
+          <w:i/>
+        </w:rPr>
+        <w:t>mutual exclusion</w:t>
+      </w:r>
+      <w:r>
+        <w:t xml:space="preserve">), assegurando, de algum modo, </w:t>
+      </w:r>
+      <w:r>
+        <w:t>que outros processos sejam impedidos de usar uma variável ou um arquivo compartilhado que estiver em uso por um processo</w:t>
+      </w:r>
+    </w:p>
+    <w:p>
+      <w:pPr>
+        <w:pStyle w:val="PargrafodaLista"/>
+        <w:numPr>
+          <w:ilvl w:val="0"/>
+          <w:numId w:val="17"/>
+        </w:numPr>
+        <w:spacing w:after="0" w:line="240" w:lineRule="auto"/>
+        <w:jc w:val="both"/>
+      </w:pPr>
+      <w:r>
+        <w:t>Esse tipo de problema pode ser formulado de uma outra maneira</w:t>
+      </w:r>
+    </w:p>
+    <w:p>
+      <w:pPr>
+        <w:pStyle w:val="PargrafodaLista"/>
+        <w:numPr>
+          <w:ilvl w:val="1"/>
+          <w:numId w:val="17"/>
+        </w:numPr>
+        <w:spacing w:after="0" w:line="240" w:lineRule="auto"/>
+        <w:jc w:val="both"/>
+      </w:pPr>
+      <w:r>
+        <w:t>Durante uma parte do tempo, um processo está realizando operações internas e outras coisas que não acarretarão em condições de disputa</w:t>
+      </w:r>
+    </w:p>
+    <w:p>
+      <w:pPr>
+        <w:pStyle w:val="PargrafodaLista"/>
+        <w:numPr>
+          <w:ilvl w:val="1"/>
+          <w:numId w:val="17"/>
+        </w:numPr>
+        <w:spacing w:after="0" w:line="240" w:lineRule="auto"/>
+        <w:jc w:val="both"/>
+      </w:pPr>
+      <w:r>
+        <w:t>Algumas vezes um processo precisa ter acesso à mem</w:t>
+      </w:r>
+      <w:r>
+        <w:t>ória compartilhada ou a arquivos</w:t>
+      </w:r>
+      <w:r>
+        <w:t xml:space="preserve"> compartilhados</w:t>
+      </w:r>
+      <w:r>
+        <w:t>, ou fazer alguma outra operação que gera condições de disputa</w:t>
+      </w:r>
+    </w:p>
+    <w:p>
+      <w:pPr>
+        <w:pStyle w:val="PargrafodaLista"/>
+        <w:numPr>
+          <w:ilvl w:val="1"/>
+          <w:numId w:val="17"/>
+        </w:numPr>
+        <w:spacing w:after="0" w:line="240" w:lineRule="auto"/>
+        <w:jc w:val="both"/>
+      </w:pPr>
+      <w:r>
+        <w:t xml:space="preserve">Aquela parte do programa em que há acesso a memória compartilhada é chamada de </w:t>
+      </w:r>
+      <w:r>
+        <w:rPr>
+          <w:b/>
+        </w:rPr>
+        <w:t>região crítica</w:t>
+      </w:r>
+      <w:r>
+        <w:t xml:space="preserve"> (</w:t>
+      </w:r>
+      <w:r>
+        <w:rPr>
+          <w:i/>
+        </w:rPr>
+        <w:t>critical region</w:t>
+      </w:r>
+      <w:r>
+        <w:t xml:space="preserve">) ou </w:t>
+      </w:r>
+      <w:r>
+        <w:rPr>
+          <w:b/>
+        </w:rPr>
+        <w:t>seção crítica</w:t>
+      </w:r>
+      <w:r>
+        <w:t xml:space="preserve"> (</w:t>
+      </w:r>
+      <w:r>
+        <w:rPr>
+          <w:i/>
+        </w:rPr>
+        <w:t>critical section</w:t>
+      </w:r>
+      <w:r>
+        <w:t>)</w:t>
+      </w:r>
+    </w:p>
+    <w:p>
+      <w:pPr>
+        <w:pStyle w:val="PargrafodaLista"/>
+        <w:numPr>
+          <w:ilvl w:val="1"/>
+          <w:numId w:val="17"/>
+        </w:numPr>
+        <w:spacing w:after="0" w:line="240" w:lineRule="auto"/>
+        <w:jc w:val="both"/>
+      </w:pPr>
+      <w:r>
+        <w:t>A ideia é fazer com que dois processos nunca estejam em sua região crítica simultaneamente</w:t>
+      </w:r>
+    </w:p>
+    <w:p>
+      <w:pPr>
+        <w:pStyle w:val="PargrafodaLista"/>
+        <w:numPr>
+          <w:ilvl w:val="1"/>
+          <w:numId w:val="17"/>
+        </w:numPr>
+        <w:spacing w:after="0" w:line="240" w:lineRule="auto"/>
+        <w:jc w:val="both"/>
+      </w:pPr>
+      <w:r>
+        <w:t>Embora essa solução impeça as condições de disputa, isso não é suficiente para que processos cooperem de maneira corr</w:t>
+      </w:r>
+      <w:r>
+        <w:t>eta</w:t>
+      </w:r>
+      <w:r>
+        <w:t>. Precisa-se então satisfazer as seguintes condições:</w:t>
+      </w:r>
+    </w:p>
+    <w:p>
+      <w:pPr>
+        <w:pStyle w:val="PargrafodaLista"/>
+        <w:numPr>
+          <w:ilvl w:val="2"/>
+          <w:numId w:val="17"/>
+        </w:numPr>
+        <w:spacing w:after="0" w:line="240" w:lineRule="auto"/>
+        <w:jc w:val="both"/>
+      </w:pPr>
+      <w:r>
+        <w:lastRenderedPageBreak/>
+        <w:t>Nunca dois processos podem estar simultaneamente em suas regiões críticas</w:t>
+      </w:r>
+    </w:p>
+    <w:p>
+      <w:pPr>
+        <w:pStyle w:val="PargrafodaLista"/>
+        <w:numPr>
+          <w:ilvl w:val="2"/>
+          <w:numId w:val="17"/>
+        </w:numPr>
+        <w:spacing w:after="0" w:line="240" w:lineRule="auto"/>
+        <w:jc w:val="both"/>
+      </w:pPr>
+      <w:r>
+        <w:t>Nada pode ser afirmado sobre a velocidade ou sobre o número de CPUs</w:t>
+      </w:r>
+    </w:p>
+    <w:p>
+      <w:pPr>
+        <w:pStyle w:val="PargrafodaLista"/>
+        <w:numPr>
+          <w:ilvl w:val="2"/>
+          <w:numId w:val="17"/>
+        </w:numPr>
+        <w:spacing w:after="0" w:line="240" w:lineRule="auto"/>
+        <w:jc w:val="both"/>
+      </w:pPr>
+      <w:r>
+        <w:t>Nenhum processo executando fora de sua região crítica pode bloquear outros processos</w:t>
+      </w:r>
+    </w:p>
+    <w:p>
+      <w:pPr>
+        <w:pStyle w:val="PargrafodaLista"/>
+        <w:numPr>
+          <w:ilvl w:val="2"/>
+          <w:numId w:val="17"/>
+        </w:numPr>
+        <w:spacing w:after="0" w:line="240" w:lineRule="auto"/>
+        <w:jc w:val="both"/>
+      </w:pPr>
+      <w:r>
+        <w:t>Nenhum processo deve esperar eternamente para entrar em sua região crítica</w:t>
+      </w:r>
+    </w:p>
+    <w:p>
+      <w:pPr>
+        <w:pStyle w:val="PargrafodaLista"/>
+        <w:numPr>
+          <w:ilvl w:val="1"/>
+          <w:numId w:val="17"/>
+        </w:numPr>
+        <w:spacing w:after="120" w:line="240" w:lineRule="auto"/>
+        <w:ind w:left="1434" w:hanging="357"/>
+        <w:jc w:val="both"/>
+      </w:pPr>
+      <w:r>
+        <w:t>De maneira geral, o comportamento desejado de um sis</w:t>
+      </w:r>
+      <w:r>
+        <w:t xml:space="preserve">tema pode ser representado pela </w:t>
+      </w:r>
+      <w:r>
+        <w:fldChar w:fldCharType="begin"/>
+      </w:r>
+      <w:r>
+        <w:instrText xml:space="preserve"> REF _Ref289154497 \h </w:instrText>
+      </w:r>
+      <w:r>
+        <w:fldChar w:fldCharType="separate"/>
+      </w:r>
+      <w:r>
+        <w:t xml:space="preserve">Figura </w:t>
+      </w:r>
+      <w:r>
+        <w:rPr>
+          <w:noProof/>
+        </w:rPr>
+        <w:t>4</w:t>
+      </w:r>
+      <w:r>
+        <w:fldChar w:fldCharType="end"/>
+      </w:r>
+    </w:p>
+    <w:p>
+      <w:pPr>
+        <w:keepNext/>
+        <w:spacing w:after="0" w:line="240" w:lineRule="auto"/>
+        <w:jc w:val="center"/>
+      </w:pPr>
+      <w:r>
+        <w:rPr>
+          <w:noProof/>
+          <w:lang w:eastAsia="pt-BR"/>
+        </w:rPr>
+        <w:drawing>
+          <wp:inline distT="0" distB="0" distL="0" distR="0" wp14:anchorId="062185B4" wp14:editId="4F12FD44">
+            <wp:extent cx="4410076" cy="1897086"/>
+            <wp:effectExtent l="0" t="0" r="0" b="0"/>
+            <wp:docPr id="3" name="Imagem 3"/>
+            <wp:cNvGraphicFramePr>
+              <a:graphicFrameLocks xmlns:a="http://schemas.openxmlformats.org/drawingml/2006/main" noChangeAspect="1"/>
+            </wp:cNvGraphicFramePr>
+            <a:graphic xmlns:a="http://schemas.openxmlformats.org/drawingml/2006/main">
+              <a:graphicData uri="http://schemas.openxmlformats.org/drawingml/2006/picture">
+                <pic:pic xmlns:pic="http://schemas.openxmlformats.org/drawingml/2006/picture">
+                  <pic:nvPicPr>
+                    <pic:cNvPr id="0" name="exclusao_mutua.png"/>
+                    <pic:cNvPicPr/>
+                  </pic:nvPicPr>
+                  <pic:blipFill>
+                    <a:blip r:embed="rId15" cstate="print">
+                      <a:extLst>
+                        <a:ext uri="{28A0092B-C50C-407E-A947-70E740481C1C}">
+                          <a14:useLocalDpi xmlns:a14="http://schemas.microsoft.com/office/drawing/2010/main" val="0"/>
+                        </a:ext>
+                      </a:extLst>
+                    </a:blip>
+                    <a:stretch>
+                      <a:fillRect/>
+                    </a:stretch>
+                  </pic:blipFill>
+                  <pic:spPr>
+                    <a:xfrm>
+                      <a:off x="0" y="0"/>
+                      <a:ext cx="4410410" cy="1897230"/>
+                    </a:xfrm>
+                    <a:prstGeom prst="rect">
+                      <a:avLst/>
+                    </a:prstGeom>
+                  </pic:spPr>
+                </pic:pic>
+              </a:graphicData>
+            </a:graphic>
+          </wp:inline>
+        </w:drawing>
+      </w:r>
+    </w:p>
+    <w:p>
+      <w:pPr>
+        <w:pStyle w:val="Legenda"/>
+        <w:jc w:val="center"/>
+        <w:rPr>
+          <w:color w:val="auto"/>
+        </w:rPr>
+      </w:pPr>
+      <w:bookmarkStart w:id="2" w:name="_Ref289154497"/>
+      <w:r>
+        <w:rPr>
+          <w:color w:val="auto"/>
+        </w:rPr>
+        <w:t xml:space="preserve">Figura </w:t>
+      </w:r>
+      <w:r>
+        <w:rPr>
+          <w:color w:val="auto"/>
+        </w:rPr>
+        <w:fldChar w:fldCharType="begin"/>
+      </w:r>
+      <w:r>
+        <w:rPr>
+          <w:color w:val="auto"/>
+        </w:rPr>
+        <w:instrText xml:space="preserve"> SEQ Figura \* ARABIC </w:instrText>
+      </w:r>
+      <w:r>
+        <w:rPr>
+          <w:color w:val="auto"/>
+        </w:rPr>
+        <w:fldChar w:fldCharType="separate"/>
+      </w:r>
+      <w:r>
+        <w:rPr>
+          <w:noProof/>
+          <w:color w:val="auto"/>
+        </w:rPr>
+        <w:t>4</w:t>
+      </w:r>
+      <w:r>
+        <w:rPr>
+          <w:color w:val="auto"/>
+        </w:rPr>
+        <w:fldChar w:fldCharType="end"/>
+      </w:r>
+      <w:bookmarkEnd w:id="2"/>
+      <w:r>
+        <w:rPr>
+          <w:color w:val="auto"/>
+        </w:rPr>
+        <w:t xml:space="preserve"> Exclusão mútua usando regiões críticas.</w:t>
+      </w:r>
+    </w:p>
+    <w:p>
+      <w:pPr>
+        <w:spacing w:after="0" w:line="240" w:lineRule="auto"/>
+        <w:jc w:val="both"/>
+      </w:pPr>
+      <w:r>
+        <w:t>4.3 Exclusão mútua com</w:t>
+      </w:r>
+      <w:r>
+        <w:t xml:space="preserve"> espera ociosa</w:t>
+      </w:r>
+    </w:p>
+    <w:p>
+      <w:pPr>
+        <w:spacing w:after="0" w:line="240" w:lineRule="auto"/>
+        <w:jc w:val="both"/>
+      </w:pPr>
+      <w:bookmarkStart w:id="3" w:name="_GoBack"/>
+      <w:bookmarkEnd w:id="3"/>
     </w:p>
     <w:p>
       <w:pPr>
@@ -4453,66 +5153,81 @@
     </w:p>
     <w:p>
       <w:pPr>
-        <w:tabs>
-          <w:tab w:val="left" w:pos="1920"/>
-        </w:tabs>
-        <w:spacing w:after="0" w:line="240" w:lineRule="auto"/>
-        <w:jc w:val="both"/>
-      </w:pPr>
-      <w:r>
-        <w:t>4.7 Monitores</w:t>
-      </w:r>
-      <w:r>
-        <w:tab/>
-      </w:r>
-    </w:p>
-    <w:p>
-      <w:pPr>
-        <w:tabs>
-          <w:tab w:val="left" w:pos="1920"/>
-        </w:tabs>
-        <w:spacing w:after="0" w:line="240" w:lineRule="auto"/>
-        <w:jc w:val="both"/>
-      </w:pPr>
-    </w:p>
-    <w:p>
-      <w:pPr>
-        <w:tabs>
-          <w:tab w:val="left" w:pos="1920"/>
-        </w:tabs>
-        <w:spacing w:after="0" w:line="240" w:lineRule="auto"/>
-        <w:jc w:val="both"/>
-      </w:pPr>
-    </w:p>
-    <w:p>
-      <w:pPr>
-        <w:spacing w:after="0" w:line="240" w:lineRule="auto"/>
-        <w:jc w:val="both"/>
-      </w:pPr>
-      <w:r>
-        <w:t>4.8 Troca de mensagens</w:t>
-      </w:r>
-    </w:p>
-    <w:p>
-      <w:pPr>
-        <w:spacing w:after="0" w:line="240" w:lineRule="auto"/>
-        <w:jc w:val="both"/>
-      </w:pPr>
-    </w:p>
-    <w:p>
-      <w:pPr>
-        <w:spacing w:after="0" w:line="240" w:lineRule="auto"/>
-        <w:jc w:val="both"/>
-      </w:pPr>
-    </w:p>
-    <w:p>
-      <w:pPr>
-        <w:spacing w:after="0" w:line="240" w:lineRule="auto"/>
-        <w:jc w:val="both"/>
-      </w:pPr>
-      <w:r>
-        <w:t>4.9 Barreiras</w:t>
-      </w:r>
+        <w:spacing w:after="0" w:line="240" w:lineRule="auto"/>
+        <w:jc w:val="both"/>
+      </w:pPr>
+      <w:r>
+        <w:t>4.7 Problemas clássicos</w:t>
+      </w:r>
+    </w:p>
+    <w:p>
+      <w:pPr>
+        <w:spacing w:after="0" w:line="240" w:lineRule="auto"/>
+        <w:jc w:val="both"/>
+      </w:pPr>
+      <w:r>
+        <w:t>4.7.1 Jantar dos filósofos</w:t>
+      </w:r>
+    </w:p>
+    <w:p>
+      <w:pPr>
+        <w:spacing w:after="0" w:line="240" w:lineRule="auto"/>
+        <w:jc w:val="both"/>
+      </w:pPr>
+    </w:p>
+    <w:p>
+      <w:pPr>
+        <w:spacing w:after="0" w:line="240" w:lineRule="auto"/>
+        <w:jc w:val="both"/>
+      </w:pPr>
+    </w:p>
+    <w:p>
+      <w:pPr>
+        <w:spacing w:after="0" w:line="240" w:lineRule="auto"/>
+        <w:jc w:val="both"/>
+      </w:pPr>
+      <w:r>
+        <w:t>4.7.2 Leitores e escritores</w:t>
+      </w:r>
+    </w:p>
+    <w:p>
+      <w:pPr>
+        <w:spacing w:after="0" w:line="240" w:lineRule="auto"/>
+        <w:jc w:val="both"/>
+      </w:pPr>
+    </w:p>
+    <w:p>
+      <w:pPr>
+        <w:spacing w:after="0" w:line="240" w:lineRule="auto"/>
+        <w:jc w:val="both"/>
+      </w:pPr>
+    </w:p>
+    <w:p>
+      <w:pPr>
+        <w:spacing w:after="0" w:line="240" w:lineRule="auto"/>
+        <w:jc w:val="both"/>
+      </w:pPr>
+      <w:r>
+        <w:t>4.7.3 Barbeiro dorminhoco</w:t>
+      </w:r>
+    </w:p>
+    <w:p>
+      <w:pPr>
+        <w:spacing w:after="0" w:line="240" w:lineRule="auto"/>
+        <w:jc w:val="both"/>
+      </w:pPr>
+    </w:p>
+    <w:p>
+      <w:pPr>
+        <w:spacing w:after="0" w:line="240" w:lineRule="auto"/>
+        <w:jc w:val="both"/>
+      </w:pPr>
+    </w:p>
+    <w:p>
+      <w:pPr>
+        <w:spacing w:after="0" w:line="240" w:lineRule="auto"/>
+        <w:jc w:val="both"/>
+      </w:pPr>
     </w:p>
     <w:p>
       <w:pPr>
@@ -4540,182 +5255,63 @@
           <w:u w:val="single"/>
         </w:rPr>
         <w:lastRenderedPageBreak/>
-        <w:t>5</w:t>
-      </w:r>
-      <w:r>
+        <w:t>5. Deadlocks</w:t>
+      </w:r>
+    </w:p>
+    <w:p>
+      <w:pPr>
+        <w:spacing w:after="0" w:line="240" w:lineRule="auto"/>
+        <w:jc w:val="both"/>
+      </w:pPr>
+    </w:p>
+    <w:p>
+      <w:r>
+        <w:br w:type="page"/>
+      </w:r>
+    </w:p>
+    <w:p>
+      <w:pPr>
+        <w:spacing w:after="0" w:line="240" w:lineRule="auto"/>
+        <w:jc w:val="both"/>
         <w:rPr>
           <w:b/>
           <w:u w:val="single"/>
         </w:rPr>
-        <w:t xml:space="preserve">. </w:t>
-      </w:r>
+      </w:pPr>
       <w:r>
         <w:rPr>
           <w:b/>
           <w:u w:val="single"/>
         </w:rPr>
-        <w:t>Escalonamento</w:t>
-      </w:r>
-    </w:p>
-    <w:p>
-      <w:pPr>
-        <w:spacing w:after="0" w:line="240" w:lineRule="auto"/>
-        <w:jc w:val="both"/>
-      </w:pPr>
-      <w:r>
-        <w:t>5.1 Introdução ao escalonamento</w:t>
-      </w:r>
-    </w:p>
-    <w:p>
-      <w:pPr>
-        <w:spacing w:after="0" w:line="240" w:lineRule="auto"/>
-        <w:jc w:val="both"/>
-      </w:pPr>
-    </w:p>
-    <w:p>
-      <w:pPr>
-        <w:spacing w:after="0" w:line="240" w:lineRule="auto"/>
-        <w:jc w:val="both"/>
-      </w:pPr>
-    </w:p>
-    <w:p>
-      <w:pPr>
-        <w:spacing w:after="0" w:line="240" w:lineRule="auto"/>
-        <w:jc w:val="both"/>
-      </w:pPr>
-      <w:r>
-        <w:t>5.2 Escalonamento em sistemas em lote</w:t>
-      </w:r>
-    </w:p>
-    <w:p>
-      <w:pPr>
-        <w:spacing w:after="0" w:line="240" w:lineRule="auto"/>
-        <w:jc w:val="both"/>
-      </w:pPr>
-    </w:p>
-    <w:p>
-      <w:pPr>
-        <w:spacing w:after="0" w:line="240" w:lineRule="auto"/>
-        <w:jc w:val="both"/>
-      </w:pPr>
-    </w:p>
-    <w:p>
-      <w:pPr>
-        <w:spacing w:after="0" w:line="240" w:lineRule="auto"/>
-        <w:jc w:val="both"/>
-      </w:pPr>
-      <w:r>
-        <w:t>5.2 Escalonamento em sistemas interativos</w:t>
-      </w:r>
-    </w:p>
-    <w:p>
-      <w:pPr>
-        <w:spacing w:after="0" w:line="240" w:lineRule="auto"/>
-        <w:jc w:val="both"/>
-      </w:pPr>
-    </w:p>
-    <w:p>
-      <w:pPr>
-        <w:spacing w:after="0" w:line="240" w:lineRule="auto"/>
-        <w:jc w:val="both"/>
-      </w:pPr>
-    </w:p>
-    <w:p>
-      <w:pPr>
-        <w:spacing w:after="0" w:line="240" w:lineRule="auto"/>
-        <w:jc w:val="both"/>
-      </w:pPr>
-      <w:r>
-        <w:t>5.2 Escalonamento em sistemas de tempo real</w:t>
-      </w:r>
-    </w:p>
-    <w:p>
-      <w:pPr>
-        <w:spacing w:after="0" w:line="240" w:lineRule="auto"/>
-        <w:jc w:val="both"/>
-      </w:pPr>
-    </w:p>
-    <w:p>
-      <w:pPr>
-        <w:spacing w:after="0" w:line="240" w:lineRule="auto"/>
-        <w:jc w:val="both"/>
-      </w:pPr>
-    </w:p>
-    <w:p>
-      <w:pPr>
-        <w:spacing w:after="0" w:line="240" w:lineRule="auto"/>
-        <w:jc w:val="both"/>
-      </w:pPr>
-      <w:r>
-        <w:t>5.3 Escalonamento de threads</w:t>
-      </w:r>
-    </w:p>
-    <w:p>
-      <w:pPr>
-        <w:spacing w:after="0" w:line="240" w:lineRule="auto"/>
-        <w:jc w:val="both"/>
-      </w:pPr>
-    </w:p>
-    <w:p>
-      <w:pPr>
-        <w:spacing w:after="0" w:line="240" w:lineRule="auto"/>
-        <w:jc w:val="both"/>
-      </w:pPr>
-    </w:p>
-    <w:p>
-      <w:r>
-        <w:br w:type="page"/>
-      </w:r>
-    </w:p>
-    <w:p>
-      <w:pPr>
-        <w:spacing w:after="0" w:line="240" w:lineRule="auto"/>
-        <w:jc w:val="both"/>
-      </w:pPr>
-      <w:r>
         <w:lastRenderedPageBreak/>
         <w:t>6</w:t>
       </w:r>
       <w:r>
+        <w:rPr>
+          <w:b/>
+          <w:u w:val="single"/>
+        </w:rPr>
         <w:t>.</w:t>
       </w:r>
       <w:r>
-        <w:t xml:space="preserve"> Problemas clássicos</w:t>
-      </w:r>
-    </w:p>
-    <w:p>
-      <w:pPr>
-        <w:spacing w:after="0" w:line="240" w:lineRule="auto"/>
-        <w:jc w:val="both"/>
-      </w:pPr>
-    </w:p>
-    <w:p>
-      <w:pPr>
-        <w:spacing w:after="0" w:line="240" w:lineRule="auto"/>
-        <w:jc w:val="both"/>
-      </w:pPr>
-    </w:p>
-    <w:p>
-      <w:r>
-        <w:br w:type="page"/>
-      </w:r>
-    </w:p>
-    <w:p>
-      <w:pPr>
-        <w:spacing w:after="0" w:line="240" w:lineRule="auto"/>
-        <w:jc w:val="both"/>
-      </w:pPr>
-      <w:r>
-        <w:lastRenderedPageBreak/>
-        <w:t>8</w:t>
-      </w:r>
-      <w:r>
-        <w:t>.</w:t>
-      </w:r>
-      <w:r>
+        <w:rPr>
+          <w:b/>
+          <w:u w:val="single"/>
+        </w:rPr>
+        <w:t xml:space="preserve"> </w:t>
+      </w:r>
+      <w:r>
+        <w:rPr>
+          <w:b/>
+          <w:u w:val="single"/>
+        </w:rPr>
         <w:t xml:space="preserve">Modelagem de sistemas de tempo real por </w:t>
       </w:r>
       <w:r>
+        <w:rPr>
+          <w:b/>
+          <w:u w:val="single"/>
+        </w:rPr>
         <w:t>Redes de Petri</w:t>
       </w:r>
     </w:p>
@@ -4762,7 +5358,7 @@
       </w:pPr>
     </w:p>
     <w:sectPr>
-      <w:footerReference w:type="default" r:id="rId15"/>
+      <w:footerReference w:type="default" r:id="rId16"/>
       <w:pgSz w:w="11906" w:h="16838"/>
       <w:pgMar w:top="1417" w:right="1701" w:bottom="1417" w:left="1701" w:header="708" w:footer="708" w:gutter="0"/>
       <w:cols w:space="708"/>
@@ -4822,7 +5418,7 @@
       <w:rPr>
         <w:noProof/>
       </w:rPr>
-      <w:t>9</w:t>
+      <w:t>11</w:t>
     </w:r>
     <w:r>
       <w:fldChar w:fldCharType="end"/>
@@ -5739,6 +6335,119 @@
     </w:lvl>
   </w:abstractNum>
   <w:abstractNum w:abstractNumId="8">
+    <w:nsid w:val="43EC67E6"/>
+    <w:multiLevelType w:val="hybridMultilevel"/>
+    <w:tmpl w:val="431CD662"/>
+    <w:lvl w:ilvl="0" w:tplc="04160005">
+      <w:start w:val="1"/>
+      <w:numFmt w:val="bullet"/>
+      <w:lvlText w:val=""/>
+      <w:lvlJc w:val="left"/>
+      <w:pPr>
+        <w:ind w:left="720" w:hanging="360"/>
+      </w:pPr>
+      <w:rPr>
+        <w:rFonts w:ascii="Wingdings" w:hAnsi="Wingdings" w:hint="default"/>
+      </w:rPr>
+    </w:lvl>
+    <w:lvl w:ilvl="1" w:tplc="04160003" w:tentative="1">
+      <w:start w:val="1"/>
+      <w:numFmt w:val="bullet"/>
+      <w:lvlText w:val="o"/>
+      <w:lvlJc w:val="left"/>
+      <w:pPr>
+        <w:ind w:left="1440" w:hanging="360"/>
+      </w:pPr>
+      <w:rPr>
+        <w:rFonts w:ascii="Courier New" w:hAnsi="Courier New" w:cs="Courier New" w:hint="default"/>
+      </w:rPr>
+    </w:lvl>
+    <w:lvl w:ilvl="2" w:tplc="04160005" w:tentative="1">
+      <w:start w:val="1"/>
+      <w:numFmt w:val="bullet"/>
+      <w:lvlText w:val=""/>
+      <w:lvlJc w:val="left"/>
+      <w:pPr>
+        <w:ind w:left="2160" w:hanging="360"/>
+      </w:pPr>
+      <w:rPr>
+        <w:rFonts w:ascii="Wingdings" w:hAnsi="Wingdings" w:hint="default"/>
+      </w:rPr>
+    </w:lvl>
+    <w:lvl w:ilvl="3" w:tplc="04160001" w:tentative="1">
+      <w:start w:val="1"/>
+      <w:numFmt w:val="bullet"/>
+      <w:lvlText w:val=""/>
+      <w:lvlJc w:val="left"/>
+      <w:pPr>
+        <w:ind w:left="2880" w:hanging="360"/>
+      </w:pPr>
+      <w:rPr>
+        <w:rFonts w:ascii="Symbol" w:hAnsi="Symbol" w:hint="default"/>
+      </w:rPr>
+    </w:lvl>
+    <w:lvl w:ilvl="4" w:tplc="04160003" w:tentative="1">
+      <w:start w:val="1"/>
+      <w:numFmt w:val="bullet"/>
+      <w:lvlText w:val="o"/>
+      <w:lvlJc w:val="left"/>
+      <w:pPr>
+        <w:ind w:left="3600" w:hanging="360"/>
+      </w:pPr>
+      <w:rPr>
+        <w:rFonts w:ascii="Courier New" w:hAnsi="Courier New" w:cs="Courier New" w:hint="default"/>
+      </w:rPr>
+    </w:lvl>
+    <w:lvl w:ilvl="5" w:tplc="04160005" w:tentative="1">
+      <w:start w:val="1"/>
+      <w:numFmt w:val="bullet"/>
+      <w:lvlText w:val=""/>
+      <w:lvlJc w:val="left"/>
+      <w:pPr>
+        <w:ind w:left="4320" w:hanging="360"/>
+      </w:pPr>
+      <w:rPr>
+        <w:rFonts w:ascii="Wingdings" w:hAnsi="Wingdings" w:hint="default"/>
+      </w:rPr>
+    </w:lvl>
+    <w:lvl w:ilvl="6" w:tplc="04160001" w:tentative="1">
+      <w:start w:val="1"/>
+      <w:numFmt w:val="bullet"/>
+      <w:lvlText w:val=""/>
+      <w:lvlJc w:val="left"/>
+      <w:pPr>
+        <w:ind w:left="5040" w:hanging="360"/>
+      </w:pPr>
+      <w:rPr>
+        <w:rFonts w:ascii="Symbol" w:hAnsi="Symbol" w:hint="default"/>
+      </w:rPr>
+    </w:lvl>
+    <w:lvl w:ilvl="7" w:tplc="04160003" w:tentative="1">
+      <w:start w:val="1"/>
+      <w:numFmt w:val="bullet"/>
+      <w:lvlText w:val="o"/>
+      <w:lvlJc w:val="left"/>
+      <w:pPr>
+        <w:ind w:left="5760" w:hanging="360"/>
+      </w:pPr>
+      <w:rPr>
+        <w:rFonts w:ascii="Courier New" w:hAnsi="Courier New" w:cs="Courier New" w:hint="default"/>
+      </w:rPr>
+    </w:lvl>
+    <w:lvl w:ilvl="8" w:tplc="04160005" w:tentative="1">
+      <w:start w:val="1"/>
+      <w:numFmt w:val="bullet"/>
+      <w:lvlText w:val=""/>
+      <w:lvlJc w:val="left"/>
+      <w:pPr>
+        <w:ind w:left="6480" w:hanging="360"/>
+      </w:pPr>
+      <w:rPr>
+        <w:rFonts w:ascii="Wingdings" w:hAnsi="Wingdings" w:hint="default"/>
+      </w:rPr>
+    </w:lvl>
+  </w:abstractNum>
+  <w:abstractNum w:abstractNumId="9">
     <w:nsid w:val="4D533F41"/>
     <w:multiLevelType w:val="hybridMultilevel"/>
     <w:tmpl w:val="A20ACC7A"/>
@@ -5851,7 +6560,7 @@
       </w:rPr>
     </w:lvl>
   </w:abstractNum>
-  <w:abstractNum w:abstractNumId="9">
+  <w:abstractNum w:abstractNumId="10">
     <w:nsid w:val="4EC76D15"/>
     <w:multiLevelType w:val="hybridMultilevel"/>
     <w:tmpl w:val="65525B6A"/>
@@ -5964,7 +6673,7 @@
       </w:rPr>
     </w:lvl>
   </w:abstractNum>
-  <w:abstractNum w:abstractNumId="10">
+  <w:abstractNum w:abstractNumId="11">
     <w:nsid w:val="5A647B7C"/>
     <w:multiLevelType w:val="hybridMultilevel"/>
     <w:tmpl w:val="AFDE6D46"/>
@@ -6077,7 +6786,7 @@
       </w:rPr>
     </w:lvl>
   </w:abstractNum>
-  <w:abstractNum w:abstractNumId="11">
+  <w:abstractNum w:abstractNumId="12">
     <w:nsid w:val="5F1E5B85"/>
     <w:multiLevelType w:val="hybridMultilevel"/>
     <w:tmpl w:val="955C7D6E"/>
@@ -6190,7 +6899,120 @@
       </w:rPr>
     </w:lvl>
   </w:abstractNum>
-  <w:abstractNum w:abstractNumId="12">
+  <w:abstractNum w:abstractNumId="13">
+    <w:nsid w:val="69DE37BE"/>
+    <w:multiLevelType w:val="hybridMultilevel"/>
+    <w:tmpl w:val="8EC4818E"/>
+    <w:lvl w:ilvl="0" w:tplc="04160005">
+      <w:start w:val="1"/>
+      <w:numFmt w:val="bullet"/>
+      <w:lvlText w:val=""/>
+      <w:lvlJc w:val="left"/>
+      <w:pPr>
+        <w:ind w:left="720" w:hanging="360"/>
+      </w:pPr>
+      <w:rPr>
+        <w:rFonts w:ascii="Wingdings" w:hAnsi="Wingdings" w:hint="default"/>
+      </w:rPr>
+    </w:lvl>
+    <w:lvl w:ilvl="1" w:tplc="10E0A5DE">
+      <w:start w:val="1"/>
+      <w:numFmt w:val="bullet"/>
+      <w:lvlText w:val=""/>
+      <w:lvlJc w:val="left"/>
+      <w:pPr>
+        <w:ind w:left="1440" w:hanging="360"/>
+      </w:pPr>
+      <w:rPr>
+        <w:rFonts w:ascii="Wingdings" w:hAnsi="Wingdings" w:hint="default"/>
+      </w:rPr>
+    </w:lvl>
+    <w:lvl w:ilvl="2" w:tplc="04160001">
+      <w:start w:val="1"/>
+      <w:numFmt w:val="bullet"/>
+      <w:lvlText w:val=""/>
+      <w:lvlJc w:val="left"/>
+      <w:pPr>
+        <w:ind w:left="2160" w:hanging="360"/>
+      </w:pPr>
+      <w:rPr>
+        <w:rFonts w:ascii="Symbol" w:hAnsi="Symbol" w:hint="default"/>
+      </w:rPr>
+    </w:lvl>
+    <w:lvl w:ilvl="3" w:tplc="04160001" w:tentative="1">
+      <w:start w:val="1"/>
+      <w:numFmt w:val="bullet"/>
+      <w:lvlText w:val=""/>
+      <w:lvlJc w:val="left"/>
+      <w:pPr>
+        <w:ind w:left="2880" w:hanging="360"/>
+      </w:pPr>
+      <w:rPr>
+        <w:rFonts w:ascii="Symbol" w:hAnsi="Symbol" w:hint="default"/>
+      </w:rPr>
+    </w:lvl>
+    <w:lvl w:ilvl="4" w:tplc="04160003" w:tentative="1">
+      <w:start w:val="1"/>
+      <w:numFmt w:val="bullet"/>
+      <w:lvlText w:val="o"/>
+      <w:lvlJc w:val="left"/>
+      <w:pPr>
+        <w:ind w:left="3600" w:hanging="360"/>
+      </w:pPr>
+      <w:rPr>
+        <w:rFonts w:ascii="Courier New" w:hAnsi="Courier New" w:cs="Courier New" w:hint="default"/>
+      </w:rPr>
+    </w:lvl>
+    <w:lvl w:ilvl="5" w:tplc="04160005" w:tentative="1">
+      <w:start w:val="1"/>
+      <w:numFmt w:val="bullet"/>
+      <w:lvlText w:val=""/>
+      <w:lvlJc w:val="left"/>
+      <w:pPr>
+        <w:ind w:left="4320" w:hanging="360"/>
+      </w:pPr>
+      <w:rPr>
+        <w:rFonts w:ascii="Wingdings" w:hAnsi="Wingdings" w:hint="default"/>
+      </w:rPr>
+    </w:lvl>
+    <w:lvl w:ilvl="6" w:tplc="04160001" w:tentative="1">
+      <w:start w:val="1"/>
+      <w:numFmt w:val="bullet"/>
+      <w:lvlText w:val=""/>
+      <w:lvlJc w:val="left"/>
+      <w:pPr>
+        <w:ind w:left="5040" w:hanging="360"/>
+      </w:pPr>
+      <w:rPr>
+        <w:rFonts w:ascii="Symbol" w:hAnsi="Symbol" w:hint="default"/>
+      </w:rPr>
+    </w:lvl>
+    <w:lvl w:ilvl="7" w:tplc="04160003" w:tentative="1">
+      <w:start w:val="1"/>
+      <w:numFmt w:val="bullet"/>
+      <w:lvlText w:val="o"/>
+      <w:lvlJc w:val="left"/>
+      <w:pPr>
+        <w:ind w:left="5760" w:hanging="360"/>
+      </w:pPr>
+      <w:rPr>
+        <w:rFonts w:ascii="Courier New" w:hAnsi="Courier New" w:cs="Courier New" w:hint="default"/>
+      </w:rPr>
+    </w:lvl>
+    <w:lvl w:ilvl="8" w:tplc="04160005" w:tentative="1">
+      <w:start w:val="1"/>
+      <w:numFmt w:val="bullet"/>
+      <w:lvlText w:val=""/>
+      <w:lvlJc w:val="left"/>
+      <w:pPr>
+        <w:ind w:left="6480" w:hanging="360"/>
+      </w:pPr>
+      <w:rPr>
+        <w:rFonts w:ascii="Wingdings" w:hAnsi="Wingdings" w:hint="default"/>
+      </w:rPr>
+    </w:lvl>
+  </w:abstractNum>
+  <w:abstractNum w:abstractNumId="14">
     <w:nsid w:val="6E644B78"/>
     <w:multiLevelType w:val="hybridMultilevel"/>
     <w:tmpl w:val="289AE228"/>
@@ -6303,7 +7125,7 @@
       </w:rPr>
     </w:lvl>
   </w:abstractNum>
-  <w:abstractNum w:abstractNumId="13">
+  <w:abstractNum w:abstractNumId="15">
     <w:nsid w:val="737D4F50"/>
     <w:multiLevelType w:val="hybridMultilevel"/>
     <w:tmpl w:val="0B262D5A"/>
@@ -6416,7 +7238,120 @@
       </w:rPr>
     </w:lvl>
   </w:abstractNum>
-  <w:abstractNum w:abstractNumId="14">
+  <w:abstractNum w:abstractNumId="16">
+    <w:nsid w:val="784E1DFE"/>
+    <w:multiLevelType w:val="hybridMultilevel"/>
+    <w:tmpl w:val="30B62F6A"/>
+    <w:lvl w:ilvl="0" w:tplc="04160005">
+      <w:start w:val="1"/>
+      <w:numFmt w:val="bullet"/>
+      <w:lvlText w:val=""/>
+      <w:lvlJc w:val="left"/>
+      <w:pPr>
+        <w:ind w:left="720" w:hanging="360"/>
+      </w:pPr>
+      <w:rPr>
+        <w:rFonts w:ascii="Wingdings" w:hAnsi="Wingdings" w:hint="default"/>
+      </w:rPr>
+    </w:lvl>
+    <w:lvl w:ilvl="1" w:tplc="10E0A5DE">
+      <w:start w:val="1"/>
+      <w:numFmt w:val="bullet"/>
+      <w:lvlText w:val=""/>
+      <w:lvlJc w:val="left"/>
+      <w:pPr>
+        <w:ind w:left="1440" w:hanging="360"/>
+      </w:pPr>
+      <w:rPr>
+        <w:rFonts w:ascii="Wingdings" w:hAnsi="Wingdings" w:hint="default"/>
+      </w:rPr>
+    </w:lvl>
+    <w:lvl w:ilvl="2" w:tplc="04160005" w:tentative="1">
+      <w:start w:val="1"/>
+      <w:numFmt w:val="bullet"/>
+      <w:lvlText w:val=""/>
+      <w:lvlJc w:val="left"/>
+      <w:pPr>
+        <w:ind w:left="2160" w:hanging="360"/>
+      </w:pPr>
+      <w:rPr>
+        <w:rFonts w:ascii="Wingdings" w:hAnsi="Wingdings" w:hint="default"/>
+      </w:rPr>
+    </w:lvl>
+    <w:lvl w:ilvl="3" w:tplc="04160001" w:tentative="1">
+      <w:start w:val="1"/>
+      <w:numFmt w:val="bullet"/>
+      <w:lvlText w:val=""/>
+      <w:lvlJc w:val="left"/>
+      <w:pPr>
+        <w:ind w:left="2880" w:hanging="360"/>
+      </w:pPr>
+      <w:rPr>
+        <w:rFonts w:ascii="Symbol" w:hAnsi="Symbol" w:hint="default"/>
+      </w:rPr>
+    </w:lvl>
+    <w:lvl w:ilvl="4" w:tplc="04160003" w:tentative="1">
+      <w:start w:val="1"/>
+      <w:numFmt w:val="bullet"/>
+      <w:lvlText w:val="o"/>
+      <w:lvlJc w:val="left"/>
+      <w:pPr>
+        <w:ind w:left="3600" w:hanging="360"/>
+      </w:pPr>
+      <w:rPr>
+        <w:rFonts w:ascii="Courier New" w:hAnsi="Courier New" w:cs="Courier New" w:hint="default"/>
+      </w:rPr>
+    </w:lvl>
+    <w:lvl w:ilvl="5" w:tplc="04160005" w:tentative="1">
+      <w:start w:val="1"/>
+      <w:numFmt w:val="bullet"/>
+      <w:lvlText w:val=""/>
+      <w:lvlJc w:val="left"/>
+      <w:pPr>
+        <w:ind w:left="4320" w:hanging="360"/>
+      </w:pPr>
+      <w:rPr>
+        <w:rFonts w:ascii="Wingdings" w:hAnsi="Wingdings" w:hint="default"/>
+      </w:rPr>
+    </w:lvl>
+    <w:lvl w:ilvl="6" w:tplc="04160001" w:tentative="1">
+      <w:start w:val="1"/>
+      <w:numFmt w:val="bullet"/>
+      <w:lvlText w:val=""/>
+      <w:lvlJc w:val="left"/>
+      <w:pPr>
+        <w:ind w:left="5040" w:hanging="360"/>
+      </w:pPr>
+      <w:rPr>
+        <w:rFonts w:ascii="Symbol" w:hAnsi="Symbol" w:hint="default"/>
+      </w:rPr>
+    </w:lvl>
+    <w:lvl w:ilvl="7" w:tplc="04160003" w:tentative="1">
+      <w:start w:val="1"/>
+      <w:numFmt w:val="bullet"/>
+      <w:lvlText w:val="o"/>
+      <w:lvlJc w:val="left"/>
+      <w:pPr>
+        <w:ind w:left="5760" w:hanging="360"/>
+      </w:pPr>
+      <w:rPr>
+        <w:rFonts w:ascii="Courier New" w:hAnsi="Courier New" w:cs="Courier New" w:hint="default"/>
+      </w:rPr>
+    </w:lvl>
+    <w:lvl w:ilvl="8" w:tplc="04160005" w:tentative="1">
+      <w:start w:val="1"/>
+      <w:numFmt w:val="bullet"/>
+      <w:lvlText w:val=""/>
+      <w:lvlJc w:val="left"/>
+      <w:pPr>
+        <w:ind w:left="6480" w:hanging="360"/>
+      </w:pPr>
+      <w:rPr>
+        <w:rFonts w:ascii="Wingdings" w:hAnsi="Wingdings" w:hint="default"/>
+      </w:rPr>
+    </w:lvl>
+  </w:abstractNum>
+  <w:abstractNum w:abstractNumId="17">
     <w:nsid w:val="7DF44C96"/>
     <w:multiLevelType w:val="hybridMultilevel"/>
     <w:tmpl w:val="C408ECCA"/>
@@ -6530,13 +7465,13 @@
     </w:lvl>
   </w:abstractNum>
   <w:num w:numId="1">
-    <w:abstractNumId w:val="8"/>
+    <w:abstractNumId w:val="9"/>
   </w:num>
   <w:num w:numId="2">
-    <w:abstractNumId w:val="12"/>
+    <w:abstractNumId w:val="14"/>
   </w:num>
   <w:num w:numId="3">
-    <w:abstractNumId w:val="10"/>
+    <w:abstractNumId w:val="11"/>
   </w:num>
   <w:num w:numId="4">
     <w:abstractNumId w:val="1"/>
@@ -6554,7 +7489,7 @@
     <w:abstractNumId w:val="0"/>
   </w:num>
   <w:num w:numId="9">
-    <w:abstractNumId w:val="13"/>
+    <w:abstractNumId w:val="15"/>
   </w:num>
   <w:num w:numId="10">
     <w:abstractNumId w:val="3"/>
@@ -6563,16 +7498,25 @@
     <w:abstractNumId w:val="7"/>
   </w:num>
   <w:num w:numId="12">
-    <w:abstractNumId w:val="9"/>
+    <w:abstractNumId w:val="10"/>
   </w:num>
   <w:num w:numId="13">
-    <w:abstractNumId w:val="11"/>
+    <w:abstractNumId w:val="12"/>
   </w:num>
   <w:num w:numId="14">
-    <w:abstractNumId w:val="14"/>
+    <w:abstractNumId w:val="17"/>
   </w:num>
   <w:num w:numId="15">
     <w:abstractNumId w:val="2"/>
+  </w:num>
+  <w:num w:numId="16">
+    <w:abstractNumId w:val="16"/>
+  </w:num>
+  <w:num w:numId="17">
+    <w:abstractNumId w:val="13"/>
+  </w:num>
+  <w:num w:numId="18">
+    <w:abstractNumId w:val="8"/>
   </w:num>
 </w:numbering>
 </file>
@@ -6741,7 +7685,6 @@
   <w:style w:type="character" w:default="1" w:styleId="Fontepargpadro">
     <w:name w:val="Default Paragraph Font"/>
     <w:uiPriority w:val="1"/>
-    <w:semiHidden/>
     <w:unhideWhenUsed/>
   </w:style>
   <w:style w:type="table" w:default="1" w:styleId="Tabelanormal">
@@ -7509,7 +8452,7 @@
 </file>
 
 <file path=customXml/itemProps1.xml><?xml version="1.0" encoding="utf-8"?>
-<ds:datastoreItem xmlns:ds="http://schemas.openxmlformats.org/officeDocument/2006/customXml" ds:itemID="{3F40D675-D889-44CC-A925-2D3194B68E5A}">
+<ds:datastoreItem xmlns:ds="http://schemas.openxmlformats.org/officeDocument/2006/customXml" ds:itemID="{F28C80F6-79B1-4512-B56D-43FCD96A913F}">
   <ds:schemaRefs>
     <ds:schemaRef ds:uri="http://schemas.openxmlformats.org/officeDocument/2006/bibliography"/>
   </ds:schemaRefs>

</xml_diff>

<commit_message>
[Sistemas de Tempo Real] Adição do arquivo do trabalho dos trens, modificação no arquivo de tópicos e correção "gráfica" do trabalho de introdução ao Qt.
</commit_message>
<xml_diff>
--- a/disciplinas/sistemas_de_tempo_real/material/topicos.docx
+++ b/disciplinas/sistemas_de_tempo_real/material/topicos.docx
@@ -1340,6 +1340,12 @@
         <w:t>multiprogramação</w:t>
       </w:r>
       <w:r>
+        <w:rPr>
+          <w:b/>
+        </w:rPr>
+        <w:t xml:space="preserve"> </w:t>
+      </w:r>
+      <w:r>
         <w:t>ao mecanismo de trocas rápidas que realiza a alternância entre os processos</w:t>
       </w:r>
     </w:p>
@@ -4335,7 +4341,21 @@
           <w:u w:val="single"/>
         </w:rPr>
         <w:lastRenderedPageBreak/>
-        <w:t>4. Comunicação entre processos</w:t>
+        <w:t xml:space="preserve">4. Comunicação </w:t>
+      </w:r>
+      <w:r>
+        <w:rPr>
+          <w:b/>
+          <w:u w:val="single"/>
+        </w:rPr>
+        <w:t>inter-</w:t>
+      </w:r>
+      <w:r>
+        <w:rPr>
+          <w:b/>
+          <w:u w:val="single"/>
+        </w:rPr>
+        <w:t>processos</w:t>
       </w:r>
     </w:p>
     <w:p>
@@ -4957,7 +4977,7 @@
     <w:p>
       <w:pPr>
         <w:keepNext/>
-        <w:spacing w:after="0" w:line="240" w:lineRule="auto"/>
+        <w:spacing w:after="120" w:line="240" w:lineRule="auto"/>
         <w:jc w:val="center"/>
       </w:pPr>
       <w:r>
@@ -5064,175 +5084,1707 @@
     </w:p>
     <w:p>
       <w:pPr>
-        <w:spacing w:after="0" w:line="240" w:lineRule="auto"/>
-        <w:jc w:val="both"/>
-      </w:pPr>
-      <w:r>
-        <w:t>4.3 Exclusão mútua com</w:t>
-      </w:r>
-      <w:r>
-        <w:t xml:space="preserve"> espera ociosa</w:t>
-      </w:r>
-    </w:p>
-    <w:p>
-      <w:pPr>
-        <w:spacing w:after="0" w:line="240" w:lineRule="auto"/>
-        <w:jc w:val="both"/>
-      </w:pPr>
-      <w:bookmarkStart w:id="3" w:name="_GoBack"/>
+        <w:pStyle w:val="PargrafodaLista"/>
+        <w:numPr>
+          <w:ilvl w:val="0"/>
+          <w:numId w:val="21"/>
+        </w:numPr>
+        <w:jc w:val="both"/>
+      </w:pPr>
+      <w:r>
+        <w:t xml:space="preserve">Existem várias formas de se resolver os problemas gerados pela exclusão mútua, dentre elas, pode-se destacar os métodos com </w:t>
+      </w:r>
+      <w:r>
+        <w:rPr>
+          <w:b/>
+        </w:rPr>
+        <w:t>espera ociosa</w:t>
+      </w:r>
+      <w:r>
+        <w:t xml:space="preserve">, os métodos </w:t>
+      </w:r>
+      <w:r>
+        <w:rPr>
+          <w:b/>
+        </w:rPr>
+        <w:t>dormir e acordar</w:t>
+      </w:r>
+      <w:r>
+        <w:t xml:space="preserve"> e os métodos com </w:t>
+      </w:r>
+      <w:r>
+        <w:rPr>
+          <w:b/>
+        </w:rPr>
+        <w:t>semáforos e mutexes</w:t>
+      </w:r>
+    </w:p>
+    <w:p>
+      <w:pPr>
+        <w:spacing w:after="0" w:line="240" w:lineRule="auto"/>
+        <w:jc w:val="both"/>
+      </w:pPr>
+      <w:r>
+        <w:t>4.3</w:t>
+      </w:r>
+      <w:r>
+        <w:t xml:space="preserve"> Semáforos</w:t>
+      </w:r>
+    </w:p>
+    <w:p>
+      <w:pPr>
+        <w:pStyle w:val="PargrafodaLista"/>
+        <w:numPr>
+          <w:ilvl w:val="0"/>
+          <w:numId w:val="19"/>
+        </w:numPr>
+        <w:spacing w:after="0" w:line="240" w:lineRule="auto"/>
+        <w:jc w:val="both"/>
+      </w:pPr>
+      <w:r>
+        <w:t>Em 1965, E. W. Dijkstra sugeriu utilizar uma variável inteira para contornar os problemas dos sinais “dormir” e “acordar” (bloqueio e liberação de processos)</w:t>
+      </w:r>
+    </w:p>
+    <w:p>
+      <w:pPr>
+        <w:pStyle w:val="PargrafodaLista"/>
+        <w:numPr>
+          <w:ilvl w:val="0"/>
+          <w:numId w:val="19"/>
+        </w:numPr>
+        <w:spacing w:after="0" w:line="240" w:lineRule="auto"/>
+        <w:jc w:val="both"/>
+      </w:pPr>
+      <w:r>
+        <w:t xml:space="preserve">De acordo com a proposta dele, foi introduzindo um novo tipo de variável chamado </w:t>
+      </w:r>
+      <w:r>
+        <w:rPr>
+          <w:b/>
+        </w:rPr>
+        <w:t>semáforo</w:t>
+      </w:r>
+      <w:r>
+        <w:t>, que poderia assumir o valor 0 (zero) ou valores positivos de acordo com o número de sinais “acordar” que fossem emitidos pelos processos</w:t>
+      </w:r>
+    </w:p>
+    <w:p>
+      <w:pPr>
+        <w:pStyle w:val="PargrafodaLista"/>
+        <w:numPr>
+          <w:ilvl w:val="0"/>
+          <w:numId w:val="19"/>
+        </w:numPr>
+        <w:spacing w:after="0" w:line="240" w:lineRule="auto"/>
+        <w:jc w:val="both"/>
+      </w:pPr>
+      <w:r>
+        <w:t xml:space="preserve">Dijkstra propôs a utilização de duas operações, denominadas </w:t>
+      </w:r>
+      <w:r>
+        <w:rPr>
+          <w:i/>
+        </w:rPr>
+        <w:t>down</w:t>
+      </w:r>
+      <w:r>
+        <w:t xml:space="preserve"> e </w:t>
+      </w:r>
+      <w:r>
+        <w:rPr>
+          <w:i/>
+        </w:rPr>
+        <w:t>up</w:t>
+      </w:r>
+      <w:r>
+        <w:t xml:space="preserve"> (generalizações de </w:t>
+      </w:r>
+      <w:r>
+        <w:rPr>
+          <w:i/>
+        </w:rPr>
+        <w:t>sleep</w:t>
+      </w:r>
+      <w:r>
+        <w:t xml:space="preserve"> e </w:t>
+      </w:r>
+      <w:r>
+        <w:rPr>
+          <w:i/>
+        </w:rPr>
+        <w:t>wakeup</w:t>
+      </w:r>
+      <w:r>
+        <w:t>)</w:t>
+      </w:r>
+    </w:p>
+    <w:p>
+      <w:pPr>
+        <w:pStyle w:val="PargrafodaLista"/>
+        <w:numPr>
+          <w:ilvl w:val="1"/>
+          <w:numId w:val="19"/>
+        </w:numPr>
+        <w:spacing w:after="0" w:line="240" w:lineRule="auto"/>
+        <w:jc w:val="both"/>
+      </w:pPr>
+      <w:r>
+        <w:t xml:space="preserve">A operação </w:t>
+      </w:r>
+      <w:r>
+        <w:rPr>
+          <w:i/>
+        </w:rPr>
+        <w:t>down</w:t>
+      </w:r>
+      <w:r>
+        <w:t xml:space="preserve"> verifica se o valor do semáforo é maior que zero. Se for, o decrescerá de um (gasta um sinal de acordar armazenado)</w:t>
+      </w:r>
+      <w:r>
+        <w:t xml:space="preserve"> e prosseguirá. Se o valor for zero, o processo será posto para dormir, sem terminar o </w:t>
+      </w:r>
+      <w:r>
+        <w:rPr>
+          <w:i/>
+        </w:rPr>
+        <w:t>down</w:t>
+      </w:r>
+      <w:r>
+        <w:t>, pelo menos por enquanto</w:t>
+      </w:r>
+    </w:p>
+    <w:p>
+      <w:pPr>
+        <w:pStyle w:val="PargrafodaLista"/>
+        <w:numPr>
+          <w:ilvl w:val="2"/>
+          <w:numId w:val="20"/>
+        </w:numPr>
+        <w:spacing w:after="0" w:line="240" w:lineRule="auto"/>
+        <w:jc w:val="both"/>
+      </w:pPr>
+      <w:r>
+        <w:t xml:space="preserve">Verificar o valor, alterá-lo e possivelmente ir dormir são tarefas executadas todas como uma única </w:t>
+      </w:r>
+      <w:r>
+        <w:rPr>
+          <w:b/>
+        </w:rPr>
+        <w:t>ação atômica</w:t>
+      </w:r>
+      <w:r>
+        <w:t xml:space="preserve"> e indivisível</w:t>
+      </w:r>
+    </w:p>
+    <w:p>
+      <w:pPr>
+        <w:pStyle w:val="PargrafodaLista"/>
+        <w:numPr>
+          <w:ilvl w:val="2"/>
+          <w:numId w:val="20"/>
+        </w:numPr>
+        <w:spacing w:after="0" w:line="240" w:lineRule="auto"/>
+        <w:jc w:val="both"/>
+      </w:pPr>
+      <w:r>
+        <w:t>Garanta-se que, uma vez iniciada a operação do semáforo, nenhum outro processo pode ter acesso ao semáforo até que a operação tenha terminado ou sido bloqueada</w:t>
+      </w:r>
+    </w:p>
+    <w:p>
+      <w:pPr>
+        <w:pStyle w:val="PargrafodaLista"/>
+        <w:numPr>
+          <w:ilvl w:val="2"/>
+          <w:numId w:val="20"/>
+        </w:numPr>
+        <w:spacing w:after="0" w:line="240" w:lineRule="auto"/>
+        <w:jc w:val="both"/>
+      </w:pPr>
+      <w:r>
+        <w:t>Essa atomicidade é absolutamente essencial para resolver os problemas de sincronização</w:t>
+      </w:r>
+      <w:r>
+        <w:t xml:space="preserve"> e evitar condições de disputa</w:t>
+      </w:r>
+    </w:p>
+    <w:p>
+      <w:pPr>
+        <w:pStyle w:val="PargrafodaLista"/>
+        <w:numPr>
+          <w:ilvl w:val="1"/>
+          <w:numId w:val="20"/>
+        </w:numPr>
+        <w:spacing w:after="0" w:line="240" w:lineRule="auto"/>
+        <w:jc w:val="both"/>
+      </w:pPr>
+      <w:r>
+        <w:t xml:space="preserve">A operação de </w:t>
+      </w:r>
+      <w:r>
+        <w:rPr>
+          <w:i/>
+        </w:rPr>
+        <w:t>up</w:t>
+      </w:r>
+      <w:r>
+        <w:t xml:space="preserve"> incrementa o valor de um dado semáforo</w:t>
+      </w:r>
+    </w:p>
+    <w:p>
+      <w:pPr>
+        <w:pStyle w:val="PargrafodaLista"/>
+        <w:numPr>
+          <w:ilvl w:val="2"/>
+          <w:numId w:val="20"/>
+        </w:numPr>
+        <w:spacing w:after="0" w:line="240" w:lineRule="auto"/>
+        <w:jc w:val="both"/>
+      </w:pPr>
+      <w:r>
+        <w:t xml:space="preserve">Se um ou mais processos estivessem dormindo naquele semáforo, incapacitados de terminar uma operação de </w:t>
+      </w:r>
+      <w:r>
+        <w:rPr>
+          <w:i/>
+        </w:rPr>
+        <w:t>down</w:t>
+      </w:r>
+      <w:r>
+        <w:t xml:space="preserve">, um deles seria escolhido pelo sistema (por exemplo, aleatoriamente) e seria dada a permissão para terminar seu </w:t>
+      </w:r>
+      <w:r>
+        <w:rPr>
+          <w:i/>
+        </w:rPr>
+        <w:t>down</w:t>
+      </w:r>
+    </w:p>
+    <w:p>
+      <w:pPr>
+        <w:pStyle w:val="PargrafodaLista"/>
+        <w:numPr>
+          <w:ilvl w:val="2"/>
+          <w:numId w:val="20"/>
+        </w:numPr>
+        <w:spacing w:after="0" w:line="240" w:lineRule="auto"/>
+        <w:jc w:val="both"/>
+      </w:pPr>
+      <w:r>
+        <w:lastRenderedPageBreak/>
+        <w:t xml:space="preserve">Portanto, depois de um </w:t>
+      </w:r>
+      <w:r>
+        <w:rPr>
+          <w:i/>
+        </w:rPr>
+        <w:t>up</w:t>
+      </w:r>
+      <w:r>
+        <w:t xml:space="preserve"> em um semáforo com processos dormindo nele, o semáforo permanecerá 0 (zero), mas haverá u processo a menos dormindo nele</w:t>
+      </w:r>
+    </w:p>
+    <w:p>
+      <w:pPr>
+        <w:pStyle w:val="PargrafodaLista"/>
+        <w:numPr>
+          <w:ilvl w:val="2"/>
+          <w:numId w:val="20"/>
+        </w:numPr>
+        <w:spacing w:after="0" w:line="240" w:lineRule="auto"/>
+        <w:jc w:val="both"/>
+      </w:pPr>
+      <w:r>
+        <w:t>A operação de incrementar o semáforo e acordar um processo é também indivisível</w:t>
+      </w:r>
+    </w:p>
+    <w:p>
+      <w:pPr>
+        <w:pStyle w:val="PargrafodaLista"/>
+        <w:numPr>
+          <w:ilvl w:val="2"/>
+          <w:numId w:val="20"/>
+        </w:numPr>
+        <w:spacing w:after="0" w:line="240" w:lineRule="auto"/>
+        <w:jc w:val="both"/>
+      </w:pPr>
+      <w:r>
+        <w:t xml:space="preserve">Nunca um processo é bloqueado a partir de um </w:t>
+      </w:r>
+      <w:r>
+        <w:rPr>
+          <w:i/>
+        </w:rPr>
+        <w:t>up</w:t>
+      </w:r>
+    </w:p>
+    <w:p>
+      <w:pPr>
+        <w:pStyle w:val="PargrafodaLista"/>
+        <w:numPr>
+          <w:ilvl w:val="1"/>
+          <w:numId w:val="20"/>
+        </w:numPr>
+        <w:spacing w:after="0" w:line="240" w:lineRule="auto"/>
+        <w:jc w:val="both"/>
+      </w:pPr>
+      <w:r>
+        <w:t>A garantia da atomicidade das operações é atribuída ao sistema operacional</w:t>
+      </w:r>
+    </w:p>
+    <w:p>
+      <w:pPr>
+        <w:pStyle w:val="PargrafodaLista"/>
+        <w:numPr>
+          <w:ilvl w:val="2"/>
+          <w:numId w:val="20"/>
+        </w:numPr>
+        <w:spacing w:after="0" w:line="240" w:lineRule="auto"/>
+        <w:jc w:val="both"/>
+      </w:pPr>
+      <w:r>
+        <w:t>D</w:t>
+      </w:r>
+      <w:r>
+        <w:t>eve-se utilizar os semáforos fornecidos pela API do sistema</w:t>
+      </w:r>
+    </w:p>
+    <w:p>
+      <w:pPr>
+        <w:spacing w:after="0" w:line="240" w:lineRule="auto"/>
+        <w:jc w:val="both"/>
+      </w:pPr>
+    </w:p>
+    <w:p>
+      <w:pPr>
+        <w:spacing w:after="0" w:line="240" w:lineRule="auto"/>
+        <w:jc w:val="both"/>
+      </w:pPr>
+      <w:r>
+        <w:t>4.4</w:t>
+      </w:r>
+      <w:r>
+        <w:t xml:space="preserve"> Mutex</w:t>
+      </w:r>
+    </w:p>
+    <w:p>
+      <w:pPr>
+        <w:pStyle w:val="PargrafodaLista"/>
+        <w:numPr>
+          <w:ilvl w:val="0"/>
+          <w:numId w:val="22"/>
+        </w:numPr>
+        <w:spacing w:after="0" w:line="240" w:lineRule="auto"/>
+        <w:jc w:val="both"/>
+      </w:pPr>
+      <w:r>
+        <w:t>Os mutexes nada mais são que semáforos em que não se utiliza sua característica de contagem</w:t>
+      </w:r>
+    </w:p>
+    <w:p>
+      <w:pPr>
+        <w:pStyle w:val="PargrafodaLista"/>
+        <w:numPr>
+          <w:ilvl w:val="0"/>
+          <w:numId w:val="22"/>
+        </w:numPr>
+        <w:spacing w:after="0" w:line="240" w:lineRule="auto"/>
+        <w:jc w:val="both"/>
+      </w:pPr>
+      <w:r>
+        <w:t xml:space="preserve">São normalmente utilizados para resolver problemas de exclusão mútua de recursos ou de memória compartilhada, daí seu nome </w:t>
+      </w:r>
+      <w:r>
+        <w:rPr>
+          <w:b/>
+        </w:rPr>
+        <w:t>mutex</w:t>
+      </w:r>
+      <w:r>
+        <w:t xml:space="preserve"> (abreviação de </w:t>
+      </w:r>
+      <w:r>
+        <w:rPr>
+          <w:i/>
+        </w:rPr>
+        <w:t>mutual exclusion</w:t>
+      </w:r>
+      <w:r>
+        <w:t>)</w:t>
+      </w:r>
+    </w:p>
+    <w:p>
+      <w:pPr>
+        <w:pStyle w:val="PargrafodaLista"/>
+        <w:numPr>
+          <w:ilvl w:val="0"/>
+          <w:numId w:val="22"/>
+        </w:numPr>
+        <w:spacing w:after="0" w:line="240" w:lineRule="auto"/>
+        <w:jc w:val="both"/>
+      </w:pPr>
+      <w:r>
+        <w:t>Um mutex só pode estar em um dos dois estados disponíveis: impedido ou desimpedido</w:t>
+      </w:r>
+      <w:r>
+        <w:t xml:space="preserve"> e, consequentemente, pode ser bem representado apenas com um bit</w:t>
+      </w:r>
+    </w:p>
+    <w:p>
+      <w:pPr>
+        <w:pStyle w:val="PargrafodaLista"/>
+        <w:numPr>
+          <w:ilvl w:val="1"/>
+          <w:numId w:val="22"/>
+        </w:numPr>
+        <w:spacing w:after="0" w:line="240" w:lineRule="auto"/>
+        <w:jc w:val="both"/>
+      </w:pPr>
+      <w:r>
+        <w:t>Na prática se utiliza um valor inteiro com 0 (zero) para desimpedido e qualquer outro valor para impedido</w:t>
+      </w:r>
+    </w:p>
+    <w:p>
+      <w:pPr>
+        <w:pStyle w:val="PargrafodaLista"/>
+        <w:numPr>
+          <w:ilvl w:val="0"/>
+          <w:numId w:val="22"/>
+        </w:numPr>
+        <w:spacing w:after="0" w:line="240" w:lineRule="auto"/>
+        <w:jc w:val="both"/>
+      </w:pPr>
+      <w:r>
+        <w:t xml:space="preserve">Quando um </w:t>
+      </w:r>
+      <w:r>
+        <w:rPr>
+          <w:i/>
+        </w:rPr>
+        <w:t>thread</w:t>
+      </w:r>
+      <w:r>
+        <w:t xml:space="preserve"> ou processo precisa ter acesso a uma região crítica, ele chama uma função do tipo </w:t>
+      </w:r>
+      <w:r>
+        <w:rPr>
+          <w:rFonts w:ascii="Courier New" w:hAnsi="Courier New" w:cs="Courier New"/>
+          <w:sz w:val="20"/>
+        </w:rPr>
+        <w:t>mutex_lock</w:t>
+      </w:r>
+      <w:r>
+        <w:rPr>
+          <w:rFonts w:cstheme="minorHAnsi"/>
+        </w:rPr>
+        <w:t>.</w:t>
+      </w:r>
+      <w:r>
+        <w:rPr>
+          <w:rFonts w:cstheme="minorHAnsi"/>
+        </w:rPr>
+        <w:t xml:space="preserve"> </w:t>
+      </w:r>
+    </w:p>
+    <w:p>
+      <w:pPr>
+        <w:pStyle w:val="PargrafodaLista"/>
+        <w:numPr>
+          <w:ilvl w:val="1"/>
+          <w:numId w:val="22"/>
+        </w:numPr>
+        <w:spacing w:after="0" w:line="240" w:lineRule="auto"/>
+        <w:jc w:val="both"/>
+      </w:pPr>
+      <w:r>
+        <w:rPr>
+          <w:rFonts w:cstheme="minorHAnsi"/>
+        </w:rPr>
+        <w:t xml:space="preserve">Se o mutex estiver desimpedido (indicando que a região crítica está disponível), a chamada prosseguirá e o </w:t>
+      </w:r>
+      <w:r>
+        <w:rPr>
+          <w:rFonts w:cstheme="minorHAnsi"/>
+          <w:i/>
+        </w:rPr>
+        <w:t>thread</w:t>
+      </w:r>
+      <w:r>
+        <w:rPr>
+          <w:rFonts w:cstheme="minorHAnsi"/>
+        </w:rPr>
+        <w:t xml:space="preserve"> que chamou a função ficará livre para entrar na região crítica</w:t>
+      </w:r>
+    </w:p>
+    <w:p>
+      <w:pPr>
+        <w:pStyle w:val="PargrafodaLista"/>
+        <w:numPr>
+          <w:ilvl w:val="1"/>
+          <w:numId w:val="22"/>
+        </w:numPr>
+        <w:spacing w:after="0" w:line="240" w:lineRule="auto"/>
+        <w:jc w:val="both"/>
+      </w:pPr>
+      <w:r>
+        <w:rPr>
+          <w:rFonts w:cstheme="minorHAnsi"/>
+        </w:rPr>
+        <w:t xml:space="preserve">Por outro lado, se o mutex estiver impedido, o </w:t>
+      </w:r>
+      <w:r>
+        <w:rPr>
+          <w:rFonts w:cstheme="minorHAnsi"/>
+          <w:i/>
+        </w:rPr>
+        <w:t>thread</w:t>
+      </w:r>
+      <w:r>
+        <w:rPr>
+          <w:rFonts w:cstheme="minorHAnsi"/>
+        </w:rPr>
+        <w:t xml:space="preserve"> que chamou a função ficará bloqueado até que o </w:t>
+      </w:r>
+      <w:r>
+        <w:rPr>
+          <w:rFonts w:cstheme="minorHAnsi"/>
+          <w:i/>
+        </w:rPr>
+        <w:t>thread</w:t>
+      </w:r>
+      <w:r>
+        <w:rPr>
+          <w:rFonts w:cstheme="minorHAnsi"/>
+        </w:rPr>
+        <w:t xml:space="preserve"> que está na região crítica chame o </w:t>
+      </w:r>
+      <w:r>
+        <w:rPr>
+          <w:rFonts w:ascii="Courier New" w:hAnsi="Courier New" w:cs="Courier New"/>
+          <w:sz w:val="20"/>
+        </w:rPr>
+        <w:t>mutex_unlock</w:t>
+      </w:r>
+    </w:p>
+    <w:p>
+      <w:pPr>
+        <w:pStyle w:val="PargrafodaLista"/>
+        <w:numPr>
+          <w:ilvl w:val="1"/>
+          <w:numId w:val="22"/>
+        </w:numPr>
+        <w:spacing w:after="0" w:line="240" w:lineRule="auto"/>
+        <w:jc w:val="both"/>
+      </w:pPr>
+      <w:r>
+        <w:t xml:space="preserve">Se múltiplos </w:t>
+      </w:r>
+      <w:r>
+        <w:rPr>
+          <w:i/>
+        </w:rPr>
+        <w:t>threads</w:t>
+      </w:r>
+      <w:r>
+        <w:t xml:space="preserve"> estiverem bloqueados, um deles será escolhido para adquirir o impedimento do mutex</w:t>
+      </w:r>
+    </w:p>
+    <w:p>
+      <w:pPr>
+        <w:spacing w:after="0" w:line="240" w:lineRule="auto"/>
+        <w:jc w:val="both"/>
+      </w:pPr>
+    </w:p>
+    <w:p>
+      <w:pPr>
+        <w:spacing w:after="0" w:line="240" w:lineRule="auto"/>
+        <w:jc w:val="both"/>
+      </w:pPr>
+      <w:r>
+        <w:t>4.5</w:t>
+      </w:r>
+      <w:r>
+        <w:t xml:space="preserve"> Problema</w:t>
+      </w:r>
+      <w:r>
+        <w:t xml:space="preserve"> do jantar dos filósofos</w:t>
+      </w:r>
+    </w:p>
+    <w:p>
+      <w:pPr>
+        <w:pStyle w:val="PargrafodaLista"/>
+        <w:numPr>
+          <w:ilvl w:val="0"/>
+          <w:numId w:val="23"/>
+        </w:numPr>
+        <w:spacing w:after="0" w:line="240" w:lineRule="auto"/>
+        <w:jc w:val="both"/>
+      </w:pPr>
+      <w:r>
+        <w:t xml:space="preserve">Em 1965, Dijkstra resolveu um problema de sincronização que ele chamou de </w:t>
+      </w:r>
+      <w:r>
+        <w:rPr>
+          <w:b/>
+        </w:rPr>
+        <w:t>problema do jantar dos filósofos</w:t>
+      </w:r>
+      <w:r>
+        <w:t>. Desde então, cada um que inventasse uma primitiva de sincronização via-se obrigado a demonstrar até que ponto ela funcionava, mostrando como tal problema era resolvido</w:t>
+      </w:r>
+    </w:p>
+    <w:p>
+      <w:pPr>
+        <w:pStyle w:val="PargrafodaLista"/>
+        <w:numPr>
+          <w:ilvl w:val="0"/>
+          <w:numId w:val="23"/>
+        </w:numPr>
+        <w:spacing w:after="0" w:line="240" w:lineRule="auto"/>
+        <w:jc w:val="both"/>
+      </w:pPr>
+      <w:r>
+        <w:t>O problema é descrito de maneira simples. Suponha que cinco filósofos estão sentados à uma mesa, cada um com um prato de espaguete</w:t>
+      </w:r>
+    </w:p>
+    <w:p>
+      <w:pPr>
+        <w:pStyle w:val="PargrafodaLista"/>
+        <w:numPr>
+          <w:ilvl w:val="0"/>
+          <w:numId w:val="23"/>
+        </w:numPr>
+        <w:spacing w:after="0" w:line="240" w:lineRule="auto"/>
+        <w:jc w:val="both"/>
+      </w:pPr>
+      <w:r>
+        <w:t>O espague é tão escorregadio que para comê-lo um filósofo deve utilizar dois garfos</w:t>
+      </w:r>
+    </w:p>
+    <w:p>
+      <w:pPr>
+        <w:pStyle w:val="PargrafodaLista"/>
+        <w:numPr>
+          <w:ilvl w:val="0"/>
+          <w:numId w:val="23"/>
+        </w:numPr>
+        <w:spacing w:after="0" w:line="240" w:lineRule="auto"/>
+        <w:jc w:val="both"/>
+      </w:pPr>
+      <w:r>
+        <w:t xml:space="preserve">Entre cada par de prato está um garfo tal como mostra a </w:t>
+      </w:r>
+      <w:r>
+        <w:fldChar w:fldCharType="begin"/>
+      </w:r>
+      <w:r>
+        <w:instrText xml:space="preserve"> REF _Ref289702334 \h </w:instrText>
+      </w:r>
+      <w:r>
+        <w:fldChar w:fldCharType="separate"/>
+      </w:r>
+      <w:r>
+        <w:t xml:space="preserve">Figura </w:t>
+      </w:r>
+      <w:r>
+        <w:rPr>
+          <w:noProof/>
+        </w:rPr>
+        <w:t>5</w:t>
+      </w:r>
+      <w:r>
+        <w:fldChar w:fldCharType="end"/>
+      </w:r>
+    </w:p>
+    <w:p>
+      <w:pPr>
+        <w:pStyle w:val="PargrafodaLista"/>
+        <w:numPr>
+          <w:ilvl w:val="0"/>
+          <w:numId w:val="23"/>
+        </w:numPr>
+        <w:spacing w:after="0" w:line="240" w:lineRule="auto"/>
+        <w:jc w:val="both"/>
+      </w:pPr>
+      <w:r>
+        <w:t xml:space="preserve">A vida de um filósofo é </w:t>
+      </w:r>
+      <w:r>
+        <w:rPr>
+          <w:b/>
+        </w:rPr>
+        <w:t>comer</w:t>
+      </w:r>
+      <w:r>
+        <w:t xml:space="preserve"> e </w:t>
+      </w:r>
+      <w:r>
+        <w:rPr>
+          <w:b/>
+        </w:rPr>
+        <w:t>pensar</w:t>
+      </w:r>
+      <w:r>
+        <w:t>. Ou seja, um processo filósofo nada mais faz que passar um tempo comendo e um tempo pensando</w:t>
+      </w:r>
+    </w:p>
+    <w:p>
+      <w:pPr>
+        <w:pStyle w:val="PargrafodaLista"/>
+        <w:numPr>
+          <w:ilvl w:val="0"/>
+          <w:numId w:val="23"/>
+        </w:numPr>
+        <w:spacing w:after="0" w:line="240" w:lineRule="auto"/>
+        <w:jc w:val="both"/>
+      </w:pPr>
+      <w:r>
+        <w:t>Quando um filósofo fica com fome ele tenta pegar os garfos à sua direita e à sua esquerda (em qualquer ordem)</w:t>
+      </w:r>
+    </w:p>
+    <w:p>
+      <w:pPr>
+        <w:pStyle w:val="PargrafodaLista"/>
+        <w:numPr>
+          <w:ilvl w:val="0"/>
+          <w:numId w:val="23"/>
+        </w:numPr>
+        <w:spacing w:after="0" w:line="240" w:lineRule="auto"/>
+        <w:jc w:val="both"/>
+      </w:pPr>
+      <w:r>
+        <w:t>Se conseguir pegar os dois garfos ele comerá durante um tempo e então colocará os garfos na mesa novamente e continuará a pensar</w:t>
+      </w:r>
+    </w:p>
+    <w:p>
+      <w:pPr>
+        <w:pStyle w:val="PargrafodaLista"/>
+        <w:numPr>
+          <w:ilvl w:val="0"/>
+          <w:numId w:val="23"/>
+        </w:numPr>
+        <w:spacing w:after="0" w:line="240" w:lineRule="auto"/>
+        <w:jc w:val="both"/>
+      </w:pPr>
+      <w:r>
+        <w:t>A questão fundamental é se você consegue escrever um programa em que todos os filósofos comam e nenhum fique “travado”</w:t>
+      </w:r>
+    </w:p>
+    <w:p>
+      <w:pPr>
+        <w:pStyle w:val="PargrafodaLista"/>
+        <w:numPr>
+          <w:ilvl w:val="0"/>
+          <w:numId w:val="23"/>
+        </w:numPr>
+        <w:spacing w:after="0" w:line="240" w:lineRule="auto"/>
+        <w:jc w:val="both"/>
+      </w:pPr>
+      <w:r>
+        <w:t>A solução aparentemente é óbvia</w:t>
+      </w:r>
+      <w:r>
+        <w:t xml:space="preserve"> (</w:t>
+      </w:r>
+      <w:r>
+        <w:fldChar w:fldCharType="begin"/>
+      </w:r>
+      <w:r>
+        <w:instrText xml:space="preserve"> REF _Ref289703613 \h </w:instrText>
+      </w:r>
+      <w:r>
+        <w:fldChar w:fldCharType="separate"/>
+      </w:r>
+      <w:r>
+        <w:t xml:space="preserve">Código </w:t>
+      </w:r>
+      <w:r>
+        <w:rPr>
+          <w:noProof/>
+        </w:rPr>
+        <w:t>1</w:t>
+      </w:r>
+      <w:r>
+        <w:fldChar w:fldCharType="end"/>
+      </w:r>
+      <w:r>
+        <w:t>)</w:t>
+      </w:r>
+      <w:r>
+        <w:t xml:space="preserve">, mas, na verdade, a solução óbvia </w:t>
+      </w:r>
+      <w:r>
+        <w:t>está errada</w:t>
+      </w:r>
+    </w:p>
+    <w:p>
+      <w:pPr>
+        <w:pStyle w:val="PargrafodaLista"/>
+        <w:numPr>
+          <w:ilvl w:val="1"/>
+          <w:numId w:val="23"/>
+        </w:numPr>
+        <w:spacing w:after="0" w:line="240" w:lineRule="auto"/>
+        <w:jc w:val="both"/>
+      </w:pPr>
+      <w:r>
+        <w:t>Suponha que todos os filósofos tentem</w:t>
+      </w:r>
+      <w:r>
+        <w:t xml:space="preserve"> </w:t>
+      </w:r>
+      <w:r>
+        <w:t xml:space="preserve">pegar </w:t>
+      </w:r>
+      <w:r>
+        <w:t>os garfos à sua esquerda simultaneamente e logo em seguida tentem pegar à direita</w:t>
+      </w:r>
+    </w:p>
+    <w:p>
+      <w:pPr>
+        <w:pStyle w:val="PargrafodaLista"/>
+        <w:numPr>
+          <w:ilvl w:val="1"/>
+          <w:numId w:val="23"/>
+        </w:numPr>
+        <w:spacing w:after="0" w:line="240" w:lineRule="auto"/>
+        <w:jc w:val="both"/>
+      </w:pPr>
+      <w:r>
+        <w:t xml:space="preserve">Nenhum deles conseguirá pegar o garfo à direita e, assim, ocorrerá um </w:t>
+      </w:r>
+      <w:r>
+        <w:rPr>
+          <w:b/>
+          <w:i/>
+        </w:rPr>
+        <w:t>deadlock</w:t>
+      </w:r>
+    </w:p>
+    <w:p>
+      <w:pPr>
+        <w:keepNext/>
+        <w:spacing w:after="0" w:line="240" w:lineRule="auto"/>
+        <w:jc w:val="center"/>
+      </w:pPr>
+      <w:r>
+        <w:rPr>
+          <w:noProof/>
+          <w:lang w:eastAsia="pt-BR"/>
+        </w:rPr>
+        <w:lastRenderedPageBreak/>
+        <w:drawing>
+          <wp:inline distT="0" distB="0" distL="0" distR="0" wp14:anchorId="2F0B4C97" wp14:editId="5F860B3B">
+            <wp:extent cx="2639973" cy="2543175"/>
+            <wp:effectExtent l="0" t="0" r="0" b="0"/>
+            <wp:docPr id="7" name="Imagem 7" descr="http://3.bp.blogspot.com/_9cWeEbYXAEI/SgPd4_eaZSI/AAAAAAAAARI/k7z1l2fG_G4/s320/pic1.gif"/>
+            <wp:cNvGraphicFramePr>
+              <a:graphicFrameLocks xmlns:a="http://schemas.openxmlformats.org/drawingml/2006/main" noChangeAspect="1"/>
+            </wp:cNvGraphicFramePr>
+            <a:graphic xmlns:a="http://schemas.openxmlformats.org/drawingml/2006/main">
+              <a:graphicData uri="http://schemas.openxmlformats.org/drawingml/2006/picture">
+                <pic:pic xmlns:pic="http://schemas.openxmlformats.org/drawingml/2006/picture">
+                  <pic:nvPicPr>
+                    <pic:cNvPr id="0" name="Picture 3" descr="http://3.bp.blogspot.com/_9cWeEbYXAEI/SgPd4_eaZSI/AAAAAAAAARI/k7z1l2fG_G4/s320/pic1.gif"/>
+                    <pic:cNvPicPr>
+                      <a:picLocks noChangeAspect="1" noChangeArrowheads="1"/>
+                    </pic:cNvPicPr>
+                  </pic:nvPicPr>
+                  <pic:blipFill>
+                    <a:blip r:embed="rId16">
+                      <a:extLst>
+                        <a:ext uri="{28A0092B-C50C-407E-A947-70E740481C1C}">
+                          <a14:useLocalDpi xmlns:a14="http://schemas.microsoft.com/office/drawing/2010/main" val="0"/>
+                        </a:ext>
+                      </a:extLst>
+                    </a:blip>
+                    <a:srcRect/>
+                    <a:stretch>
+                      <a:fillRect/>
+                    </a:stretch>
+                  </pic:blipFill>
+                  <pic:spPr bwMode="auto">
+                    <a:xfrm>
+                      <a:off x="0" y="0"/>
+                      <a:ext cx="2639973" cy="2543175"/>
+                    </a:xfrm>
+                    <a:prstGeom prst="rect">
+                      <a:avLst/>
+                    </a:prstGeom>
+                    <a:noFill/>
+                    <a:ln>
+                      <a:noFill/>
+                    </a:ln>
+                  </pic:spPr>
+                </pic:pic>
+              </a:graphicData>
+            </a:graphic>
+          </wp:inline>
+        </w:drawing>
+      </w:r>
+    </w:p>
+    <w:p>
+      <w:pPr>
+        <w:pStyle w:val="Legenda"/>
+        <w:spacing w:after="120"/>
+        <w:jc w:val="center"/>
+        <w:rPr>
+          <w:color w:val="auto"/>
+        </w:rPr>
+      </w:pPr>
+      <w:bookmarkStart w:id="3" w:name="_Ref289702334"/>
+      <w:r>
+        <w:rPr>
+          <w:color w:val="auto"/>
+        </w:rPr>
+        <w:t xml:space="preserve">Figura </w:t>
+      </w:r>
+      <w:r>
+        <w:rPr>
+          <w:color w:val="auto"/>
+        </w:rPr>
+        <w:fldChar w:fldCharType="begin"/>
+      </w:r>
+      <w:r>
+        <w:rPr>
+          <w:color w:val="auto"/>
+        </w:rPr>
+        <w:instrText xml:space="preserve"> SEQ Figura \* ARABIC </w:instrText>
+      </w:r>
+      <w:r>
+        <w:rPr>
+          <w:color w:val="auto"/>
+        </w:rPr>
+        <w:fldChar w:fldCharType="separate"/>
+      </w:r>
+      <w:r>
+        <w:rPr>
+          <w:noProof/>
+          <w:color w:val="auto"/>
+        </w:rPr>
+        <w:t>5</w:t>
+      </w:r>
+      <w:r>
+        <w:rPr>
+          <w:color w:val="auto"/>
+        </w:rPr>
+        <w:fldChar w:fldCharType="end"/>
+      </w:r>
       <w:bookmarkEnd w:id="3"/>
-    </w:p>
-    <w:p>
-      <w:pPr>
-        <w:spacing w:after="0" w:line="240" w:lineRule="auto"/>
-        <w:jc w:val="both"/>
-      </w:pPr>
-    </w:p>
-    <w:p>
-      <w:pPr>
-        <w:spacing w:after="0" w:line="240" w:lineRule="auto"/>
-        <w:jc w:val="both"/>
-      </w:pPr>
-      <w:r>
-        <w:t>4.4 Dormir e acordar</w:t>
-      </w:r>
-    </w:p>
-    <w:p>
-      <w:pPr>
-        <w:spacing w:after="0" w:line="240" w:lineRule="auto"/>
-        <w:jc w:val="both"/>
-      </w:pPr>
-    </w:p>
-    <w:p>
-      <w:pPr>
-        <w:spacing w:after="0" w:line="240" w:lineRule="auto"/>
-        <w:jc w:val="both"/>
-      </w:pPr>
-    </w:p>
-    <w:p>
-      <w:pPr>
-        <w:spacing w:after="0" w:line="240" w:lineRule="auto"/>
-        <w:jc w:val="both"/>
-      </w:pPr>
-      <w:r>
-        <w:t>4.5 Semáforos</w:t>
-      </w:r>
-    </w:p>
-    <w:p>
-      <w:pPr>
-        <w:spacing w:after="0" w:line="240" w:lineRule="auto"/>
-        <w:jc w:val="both"/>
-      </w:pPr>
-    </w:p>
-    <w:p>
-      <w:pPr>
-        <w:spacing w:after="0" w:line="240" w:lineRule="auto"/>
-        <w:jc w:val="both"/>
-      </w:pPr>
-    </w:p>
-    <w:p>
-      <w:pPr>
-        <w:spacing w:after="0" w:line="240" w:lineRule="auto"/>
-        <w:jc w:val="both"/>
-      </w:pPr>
-      <w:r>
-        <w:t>4.6 Mutex</w:t>
-      </w:r>
-    </w:p>
-    <w:p>
-      <w:pPr>
-        <w:spacing w:after="0" w:line="240" w:lineRule="auto"/>
-        <w:jc w:val="both"/>
-      </w:pPr>
-    </w:p>
-    <w:p>
-      <w:pPr>
-        <w:spacing w:after="0" w:line="240" w:lineRule="auto"/>
-        <w:jc w:val="both"/>
-      </w:pPr>
-    </w:p>
-    <w:p>
-      <w:pPr>
-        <w:spacing w:after="0" w:line="240" w:lineRule="auto"/>
-        <w:jc w:val="both"/>
-      </w:pPr>
-      <w:r>
-        <w:t>4.7 Problemas clássicos</w:t>
-      </w:r>
-    </w:p>
-    <w:p>
-      <w:pPr>
-        <w:spacing w:after="0" w:line="240" w:lineRule="auto"/>
-        <w:jc w:val="both"/>
-      </w:pPr>
-      <w:r>
-        <w:t>4.7.1 Jantar dos filósofos</w:t>
-      </w:r>
-    </w:p>
-    <w:p>
-      <w:pPr>
-        <w:spacing w:after="0" w:line="240" w:lineRule="auto"/>
-        <w:jc w:val="both"/>
-      </w:pPr>
-    </w:p>
-    <w:p>
-      <w:pPr>
-        <w:spacing w:after="0" w:line="240" w:lineRule="auto"/>
-        <w:jc w:val="both"/>
-      </w:pPr>
-    </w:p>
-    <w:p>
-      <w:pPr>
-        <w:spacing w:after="0" w:line="240" w:lineRule="auto"/>
-        <w:jc w:val="both"/>
-      </w:pPr>
-      <w:r>
-        <w:t>4.7.2 Leitores e escritores</w:t>
-      </w:r>
-    </w:p>
-    <w:p>
-      <w:pPr>
-        <w:spacing w:after="0" w:line="240" w:lineRule="auto"/>
-        <w:jc w:val="both"/>
-      </w:pPr>
-    </w:p>
-    <w:p>
-      <w:pPr>
-        <w:spacing w:after="0" w:line="240" w:lineRule="auto"/>
-        <w:jc w:val="both"/>
-      </w:pPr>
-    </w:p>
-    <w:p>
-      <w:pPr>
-        <w:spacing w:after="0" w:line="240" w:lineRule="auto"/>
-        <w:jc w:val="both"/>
-      </w:pPr>
-      <w:r>
-        <w:t>4.7.3 Barbeiro dorminhoco</w:t>
-      </w:r>
-    </w:p>
-    <w:p>
-      <w:pPr>
-        <w:spacing w:after="0" w:line="240" w:lineRule="auto"/>
-        <w:jc w:val="both"/>
-      </w:pPr>
-    </w:p>
-    <w:p>
-      <w:pPr>
-        <w:spacing w:after="0" w:line="240" w:lineRule="auto"/>
-        <w:jc w:val="both"/>
-      </w:pPr>
-    </w:p>
-    <w:p>
-      <w:pPr>
-        <w:spacing w:after="0" w:line="240" w:lineRule="auto"/>
-        <w:jc w:val="both"/>
-      </w:pPr>
-    </w:p>
-    <w:p>
-      <w:pPr>
-        <w:spacing w:after="0" w:line="240" w:lineRule="auto"/>
-        <w:jc w:val="both"/>
+      <w:r>
+        <w:rPr>
+          <w:color w:val="auto"/>
+        </w:rPr>
+        <w:t xml:space="preserve"> Hora do almoço do departamento de filosofia.</w:t>
+      </w:r>
+    </w:p>
+    <w:p>
+      <w:pPr>
+        <w:spacing w:after="0" w:line="240" w:lineRule="auto"/>
+        <w:jc w:val="both"/>
+      </w:pPr>
+    </w:p>
+    <w:tbl>
+      <w:tblPr>
+        <w:tblStyle w:val="Tabelacomgrade"/>
+        <w:tblW w:w="0" w:type="auto"/>
+        <w:jc w:val="center"/>
+        <w:tblLook w:val="04A0" w:firstRow="1" w:lastRow="0" w:firstColumn="1" w:lastColumn="0" w:noHBand="0" w:noVBand="1"/>
+      </w:tblPr>
+      <w:tblGrid>
+        <w:gridCol w:w="4057"/>
+      </w:tblGrid>
+      <w:tr>
+        <w:trPr>
+          <w:jc w:val="center"/>
+        </w:trPr>
+        <w:tc>
+          <w:tcPr>
+            <w:tcW w:w="4057" w:type="dxa"/>
+            <w:tcBorders>
+              <w:top w:val="nil"/>
+              <w:left w:val="nil"/>
+              <w:bottom w:val="nil"/>
+              <w:right w:val="nil"/>
+            </w:tcBorders>
+          </w:tcPr>
+          <w:p>
+            <w:pPr>
+              <w:keepNext/>
+              <w:rPr>
+                <w:rFonts w:ascii="Courier New" w:hAnsi="Courier New" w:cs="Courier New"/>
+                <w:sz w:val="20"/>
+                <w:lang w:val="en-US"/>
+              </w:rPr>
+            </w:pPr>
+            <w:r>
+              <w:rPr>
+                <w:rFonts w:ascii="Courier New" w:hAnsi="Courier New" w:cs="Courier New"/>
+                <w:sz w:val="20"/>
+                <w:lang w:val="en-US"/>
+              </w:rPr>
+              <w:t>#define N 5</w:t>
+            </w:r>
+          </w:p>
+          <w:p>
+            <w:pPr>
+              <w:keepNext/>
+              <w:rPr>
+                <w:rFonts w:ascii="Courier New" w:hAnsi="Courier New" w:cs="Courier New"/>
+                <w:sz w:val="20"/>
+                <w:lang w:val="en-US"/>
+              </w:rPr>
+            </w:pPr>
+          </w:p>
+          <w:p>
+            <w:pPr>
+              <w:keepNext/>
+              <w:rPr>
+                <w:rFonts w:ascii="Courier New" w:hAnsi="Courier New" w:cs="Courier New"/>
+                <w:sz w:val="20"/>
+                <w:lang w:val="en-US"/>
+              </w:rPr>
+            </w:pPr>
+            <w:r>
+              <w:rPr>
+                <w:rFonts w:ascii="Courier New" w:hAnsi="Courier New" w:cs="Courier New"/>
+                <w:sz w:val="20"/>
+                <w:lang w:val="en-US"/>
+              </w:rPr>
+              <w:t xml:space="preserve">void </w:t>
+            </w:r>
+            <w:r>
+              <w:rPr>
+                <w:rFonts w:ascii="Courier New" w:hAnsi="Courier New" w:cs="Courier New"/>
+                <w:sz w:val="20"/>
+                <w:lang w:val="en-US"/>
+              </w:rPr>
+              <w:t>filosofo(</w:t>
+            </w:r>
+            <w:r>
+              <w:rPr>
+                <w:rFonts w:ascii="Courier New" w:hAnsi="Courier New" w:cs="Courier New"/>
+                <w:sz w:val="20"/>
+                <w:lang w:val="en-US"/>
+              </w:rPr>
+              <w:t>int i</w:t>
+            </w:r>
+            <w:r>
+              <w:rPr>
+                <w:rFonts w:ascii="Courier New" w:hAnsi="Courier New" w:cs="Courier New"/>
+                <w:sz w:val="20"/>
+                <w:lang w:val="en-US"/>
+              </w:rPr>
+              <w:t>)</w:t>
+            </w:r>
+          </w:p>
+          <w:p>
+            <w:pPr>
+              <w:keepNext/>
+              <w:rPr>
+                <w:rFonts w:ascii="Courier New" w:hAnsi="Courier New" w:cs="Courier New"/>
+                <w:sz w:val="20"/>
+                <w:lang w:val="en-US"/>
+              </w:rPr>
+            </w:pPr>
+            <w:r>
+              <w:rPr>
+                <w:rFonts w:ascii="Courier New" w:hAnsi="Courier New" w:cs="Courier New"/>
+                <w:sz w:val="20"/>
+                <w:lang w:val="en-US"/>
+              </w:rPr>
+              <w:t>{</w:t>
+            </w:r>
+          </w:p>
+          <w:p>
+            <w:pPr>
+              <w:keepNext/>
+              <w:rPr>
+                <w:rFonts w:ascii="Courier New" w:hAnsi="Courier New" w:cs="Courier New"/>
+                <w:sz w:val="20"/>
+                <w:lang w:val="en-US"/>
+              </w:rPr>
+            </w:pPr>
+            <w:r>
+              <w:rPr>
+                <w:rFonts w:ascii="Courier New" w:hAnsi="Courier New" w:cs="Courier New"/>
+                <w:sz w:val="20"/>
+                <w:lang w:val="en-US"/>
+              </w:rPr>
+              <w:t xml:space="preserve">    while(true)</w:t>
+            </w:r>
+          </w:p>
+          <w:p>
+            <w:pPr>
+              <w:keepNext/>
+              <w:rPr>
+                <w:rFonts w:ascii="Courier New" w:hAnsi="Courier New" w:cs="Courier New"/>
+                <w:sz w:val="20"/>
+              </w:rPr>
+            </w:pPr>
+            <w:r>
+              <w:rPr>
+                <w:rFonts w:ascii="Courier New" w:hAnsi="Courier New" w:cs="Courier New"/>
+                <w:sz w:val="20"/>
+                <w:lang w:val="en-US"/>
+              </w:rPr>
+              <w:t xml:space="preserve">    </w:t>
+            </w:r>
+            <w:r>
+              <w:rPr>
+                <w:rFonts w:ascii="Courier New" w:hAnsi="Courier New" w:cs="Courier New"/>
+                <w:sz w:val="20"/>
+              </w:rPr>
+              <w:t>{</w:t>
+            </w:r>
+          </w:p>
+          <w:p>
+            <w:pPr>
+              <w:keepNext/>
+              <w:rPr>
+                <w:rFonts w:ascii="Courier New" w:hAnsi="Courier New" w:cs="Courier New"/>
+                <w:sz w:val="20"/>
+              </w:rPr>
+            </w:pPr>
+            <w:r>
+              <w:rPr>
+                <w:rFonts w:ascii="Courier New" w:hAnsi="Courier New" w:cs="Courier New"/>
+                <w:sz w:val="20"/>
+              </w:rPr>
+              <w:t xml:space="preserve">        </w:t>
+            </w:r>
+            <w:r>
+              <w:rPr>
+                <w:rFonts w:ascii="Courier New" w:hAnsi="Courier New" w:cs="Courier New"/>
+                <w:sz w:val="20"/>
+              </w:rPr>
+              <w:t>pensar();</w:t>
+            </w:r>
+          </w:p>
+          <w:p>
+            <w:pPr>
+              <w:keepNext/>
+              <w:rPr>
+                <w:rFonts w:ascii="Courier New" w:hAnsi="Courier New" w:cs="Courier New"/>
+                <w:sz w:val="20"/>
+              </w:rPr>
+            </w:pPr>
+            <w:r>
+              <w:rPr>
+                <w:rFonts w:ascii="Courier New" w:hAnsi="Courier New" w:cs="Courier New"/>
+                <w:sz w:val="20"/>
+              </w:rPr>
+              <w:t xml:space="preserve">        </w:t>
+            </w:r>
+            <w:r>
+              <w:rPr>
+                <w:rFonts w:ascii="Courier New" w:hAnsi="Courier New" w:cs="Courier New"/>
+                <w:sz w:val="20"/>
+              </w:rPr>
+              <w:t>pegar_garfo(i);</w:t>
+            </w:r>
+          </w:p>
+          <w:p>
+            <w:pPr>
+              <w:keepNext/>
+              <w:rPr>
+                <w:rFonts w:ascii="Courier New" w:hAnsi="Courier New" w:cs="Courier New"/>
+                <w:sz w:val="20"/>
+              </w:rPr>
+            </w:pPr>
+            <w:r>
+              <w:rPr>
+                <w:rFonts w:ascii="Courier New" w:hAnsi="Courier New" w:cs="Courier New"/>
+                <w:sz w:val="20"/>
+              </w:rPr>
+              <w:t xml:space="preserve">        </w:t>
+            </w:r>
+            <w:r>
+              <w:rPr>
+                <w:rFonts w:ascii="Courier New" w:hAnsi="Courier New" w:cs="Courier New"/>
+                <w:sz w:val="20"/>
+              </w:rPr>
+              <w:t>pegar_garfo((i+1)%N)</w:t>
+            </w:r>
+            <w:r>
+              <w:rPr>
+                <w:rFonts w:ascii="Courier New" w:hAnsi="Courier New" w:cs="Courier New"/>
+                <w:sz w:val="20"/>
+              </w:rPr>
+              <w:t>;</w:t>
+            </w:r>
+          </w:p>
+          <w:p>
+            <w:pPr>
+              <w:keepNext/>
+              <w:rPr>
+                <w:rFonts w:ascii="Courier New" w:hAnsi="Courier New" w:cs="Courier New"/>
+                <w:sz w:val="20"/>
+              </w:rPr>
+            </w:pPr>
+            <w:r>
+              <w:rPr>
+                <w:rFonts w:ascii="Courier New" w:hAnsi="Courier New" w:cs="Courier New"/>
+                <w:sz w:val="20"/>
+              </w:rPr>
+              <w:t xml:space="preserve">        </w:t>
+            </w:r>
+            <w:r>
+              <w:rPr>
+                <w:rFonts w:ascii="Courier New" w:hAnsi="Courier New" w:cs="Courier New"/>
+                <w:sz w:val="20"/>
+              </w:rPr>
+              <w:t>comer();</w:t>
+            </w:r>
+          </w:p>
+          <w:p>
+            <w:pPr>
+              <w:keepNext/>
+              <w:rPr>
+                <w:rFonts w:ascii="Courier New" w:hAnsi="Courier New" w:cs="Courier New"/>
+                <w:sz w:val="20"/>
+              </w:rPr>
+            </w:pPr>
+            <w:r>
+              <w:rPr>
+                <w:rFonts w:ascii="Courier New" w:hAnsi="Courier New" w:cs="Courier New"/>
+                <w:sz w:val="20"/>
+              </w:rPr>
+              <w:t xml:space="preserve">        </w:t>
+            </w:r>
+            <w:r>
+              <w:rPr>
+                <w:rFonts w:ascii="Courier New" w:hAnsi="Courier New" w:cs="Courier New"/>
+                <w:sz w:val="20"/>
+              </w:rPr>
+              <w:t>liberar_garfo(i);</w:t>
+            </w:r>
+          </w:p>
+          <w:p>
+            <w:pPr>
+              <w:keepNext/>
+              <w:rPr>
+                <w:rFonts w:ascii="Courier New" w:hAnsi="Courier New" w:cs="Courier New"/>
+                <w:sz w:val="20"/>
+              </w:rPr>
+            </w:pPr>
+            <w:r>
+              <w:rPr>
+                <w:rFonts w:ascii="Courier New" w:hAnsi="Courier New" w:cs="Courier New"/>
+                <w:sz w:val="20"/>
+              </w:rPr>
+              <w:t xml:space="preserve">        </w:t>
+            </w:r>
+            <w:r>
+              <w:rPr>
+                <w:rFonts w:ascii="Courier New" w:hAnsi="Courier New" w:cs="Courier New"/>
+                <w:sz w:val="20"/>
+              </w:rPr>
+              <w:t>liberar</w:t>
+            </w:r>
+            <w:r>
+              <w:rPr>
+                <w:rFonts w:ascii="Courier New" w:hAnsi="Courier New" w:cs="Courier New"/>
+                <w:sz w:val="20"/>
+              </w:rPr>
+              <w:t>_garfo((i+1)%N)</w:t>
+            </w:r>
+            <w:r>
+              <w:rPr>
+                <w:rFonts w:ascii="Courier New" w:hAnsi="Courier New" w:cs="Courier New"/>
+                <w:sz w:val="20"/>
+              </w:rPr>
+              <w:t>;</w:t>
+            </w:r>
+          </w:p>
+          <w:p>
+            <w:pPr>
+              <w:keepNext/>
+              <w:rPr>
+                <w:rFonts w:ascii="Courier New" w:hAnsi="Courier New" w:cs="Courier New"/>
+                <w:sz w:val="20"/>
+              </w:rPr>
+            </w:pPr>
+            <w:r>
+              <w:rPr>
+                <w:rFonts w:ascii="Courier New" w:hAnsi="Courier New" w:cs="Courier New"/>
+                <w:sz w:val="20"/>
+              </w:rPr>
+              <w:t xml:space="preserve">    }</w:t>
+            </w:r>
+          </w:p>
+          <w:p>
+            <w:pPr>
+              <w:keepNext/>
+              <w:rPr>
+                <w:rFonts w:ascii="Courier New" w:hAnsi="Courier New" w:cs="Courier New"/>
+                <w:sz w:val="20"/>
+              </w:rPr>
+            </w:pPr>
+            <w:r>
+              <w:rPr>
+                <w:rFonts w:ascii="Courier New" w:hAnsi="Courier New" w:cs="Courier New"/>
+                <w:sz w:val="20"/>
+              </w:rPr>
+              <w:t>}</w:t>
+            </w:r>
+          </w:p>
+        </w:tc>
+      </w:tr>
+    </w:tbl>
+    <w:p>
+      <w:pPr>
+        <w:pStyle w:val="Legenda"/>
+        <w:jc w:val="center"/>
+        <w:rPr>
+          <w:color w:val="auto"/>
+        </w:rPr>
+      </w:pPr>
+      <w:bookmarkStart w:id="4" w:name="_Ref289703613"/>
+      <w:r>
+        <w:rPr>
+          <w:color w:val="auto"/>
+        </w:rPr>
+        <w:t xml:space="preserve">Código </w:t>
+      </w:r>
+      <w:r>
+        <w:rPr>
+          <w:color w:val="auto"/>
+        </w:rPr>
+        <w:fldChar w:fldCharType="begin"/>
+      </w:r>
+      <w:r>
+        <w:rPr>
+          <w:color w:val="auto"/>
+        </w:rPr>
+        <w:instrText xml:space="preserve"> SEQ Código \* ARABIC </w:instrText>
+      </w:r>
+      <w:r>
+        <w:rPr>
+          <w:color w:val="auto"/>
+        </w:rPr>
+        <w:fldChar w:fldCharType="separate"/>
+      </w:r>
+      <w:r>
+        <w:rPr>
+          <w:noProof/>
+          <w:color w:val="auto"/>
+        </w:rPr>
+        <w:t>1</w:t>
+      </w:r>
+      <w:r>
+        <w:rPr>
+          <w:color w:val="auto"/>
+        </w:rPr>
+        <w:fldChar w:fldCharType="end"/>
+      </w:r>
+      <w:bookmarkEnd w:id="4"/>
+      <w:r>
+        <w:rPr>
+          <w:color w:val="auto"/>
+        </w:rPr>
+        <w:t xml:space="preserve"> Uma solução errada para o problema do jantar dos filósofos.</w:t>
+      </w:r>
+    </w:p>
+    <w:p>
+      <w:pPr>
+        <w:pStyle w:val="PargrafodaLista"/>
+        <w:numPr>
+          <w:ilvl w:val="0"/>
+          <w:numId w:val="25"/>
+        </w:numPr>
+        <w:spacing w:after="0" w:line="240" w:lineRule="auto"/>
+        <w:jc w:val="both"/>
+      </w:pPr>
+      <w:r>
+        <w:t>Podería-se fazer modificações para que o programa, depois de pegar o garfo esquerdo, verificasse se o garfo direito estaria disponível</w:t>
+      </w:r>
+    </w:p>
+    <w:p>
+      <w:pPr>
+        <w:pStyle w:val="PargrafodaLista"/>
+        <w:numPr>
+          <w:ilvl w:val="0"/>
+          <w:numId w:val="25"/>
+        </w:numPr>
+        <w:spacing w:after="0" w:line="240" w:lineRule="auto"/>
+        <w:jc w:val="both"/>
+      </w:pPr>
+      <w:r>
+        <w:t>Se não estivesse, o filósofo devolveria o garfo que pegou, esperaria algum tempo e repetiria o processo</w:t>
+      </w:r>
+    </w:p>
+    <w:p>
+      <w:pPr>
+        <w:pStyle w:val="PargrafodaLista"/>
+        <w:numPr>
+          <w:ilvl w:val="0"/>
+          <w:numId w:val="25"/>
+        </w:numPr>
+        <w:spacing w:after="0" w:line="240" w:lineRule="auto"/>
+        <w:jc w:val="both"/>
+      </w:pPr>
+      <w:r>
+        <w:t>Essa proposta, apesar</w:t>
+      </w:r>
+      <w:r>
+        <w:t xml:space="preserve"> de “menos mal” ainda não funciona</w:t>
+      </w:r>
+    </w:p>
+    <w:p>
+      <w:pPr>
+        <w:pStyle w:val="PargrafodaLista"/>
+        <w:numPr>
+          <w:ilvl w:val="1"/>
+          <w:numId w:val="25"/>
+        </w:numPr>
+        <w:spacing w:after="0" w:line="240" w:lineRule="auto"/>
+        <w:jc w:val="both"/>
+      </w:pPr>
+      <w:r>
+        <w:t>Suponha que todos os filósofos peguem seu garfo esquerdo simultaneamente</w:t>
+      </w:r>
+    </w:p>
+    <w:p>
+      <w:pPr>
+        <w:pStyle w:val="PargrafodaLista"/>
+        <w:numPr>
+          <w:ilvl w:val="1"/>
+          <w:numId w:val="25"/>
+        </w:numPr>
+        <w:spacing w:after="0" w:line="240" w:lineRule="auto"/>
+        <w:jc w:val="both"/>
+      </w:pPr>
+      <w:r>
+        <w:t>Ao tentar pegar o garfo direito não conseguirão, devolvendo o garfo esquerdo à mesa</w:t>
+      </w:r>
+      <w:r>
+        <w:t xml:space="preserve"> e esperando um tempo específico</w:t>
+      </w:r>
+    </w:p>
+    <w:p>
+      <w:pPr>
+        <w:pStyle w:val="PargrafodaLista"/>
+        <w:numPr>
+          <w:ilvl w:val="1"/>
+          <w:numId w:val="25"/>
+        </w:numPr>
+        <w:spacing w:after="0" w:line="240" w:lineRule="auto"/>
+        <w:jc w:val="both"/>
+      </w:pPr>
+      <w:r>
+        <w:t>Se o tempo de espera for o mesmo para cada um dos filósofos, esse procedimento de pegar o garfo esquerdo, devolvê-lo à mesa e pegar esperar um tempo será repetido eternamente</w:t>
+      </w:r>
+    </w:p>
+    <w:p>
+      <w:pPr>
+        <w:pStyle w:val="PargrafodaLista"/>
+        <w:numPr>
+          <w:ilvl w:val="1"/>
+          <w:numId w:val="25"/>
+        </w:numPr>
+        <w:spacing w:after="0" w:line="240" w:lineRule="auto"/>
+        <w:jc w:val="both"/>
+      </w:pPr>
+      <w:r>
+        <w:t xml:space="preserve">Uma situação como essa, em que todos os programas continuam executando indefinidamente, mas falham ao progredir, é </w:t>
+      </w:r>
+      <w:r>
+        <w:t>chamada</w:t>
+      </w:r>
+      <w:r>
+        <w:t xml:space="preserve"> de </w:t>
+      </w:r>
+      <w:r>
+        <w:rPr>
+          <w:b/>
+        </w:rPr>
+        <w:t xml:space="preserve">inanição </w:t>
+      </w:r>
+      <w:r>
+        <w:t>(</w:t>
+      </w:r>
+      <w:r>
+        <w:rPr>
+          <w:i/>
+        </w:rPr>
+        <w:t>starvation</w:t>
+      </w:r>
+      <w:r>
+        <w:t>)</w:t>
+      </w:r>
+    </w:p>
+    <w:p>
+      <w:pPr>
+        <w:pStyle w:val="PargrafodaLista"/>
+        <w:numPr>
+          <w:ilvl w:val="0"/>
+          <w:numId w:val="25"/>
+        </w:numPr>
+        <w:spacing w:after="0" w:line="240" w:lineRule="auto"/>
+        <w:jc w:val="both"/>
+      </w:pPr>
+      <w:r>
+        <w:t>Você deve estar pensando em adicionar um tempo de espera</w:t>
+      </w:r>
+      <w:r>
+        <w:t xml:space="preserve"> aleatór</w:t>
+      </w:r>
+      <w:r>
+        <w:t xml:space="preserve">io para resolver o problema, assim como é feita a retransmissão dos pacotes no </w:t>
+      </w:r>
+      <w:r>
+        <w:t xml:space="preserve">algoritmo </w:t>
+      </w:r>
+      <w:r>
+        <w:t>CSMA-CD</w:t>
+      </w:r>
+    </w:p>
+    <w:p>
+      <w:pPr>
+        <w:pStyle w:val="PargrafodaLista"/>
+        <w:numPr>
+          <w:ilvl w:val="0"/>
+          <w:numId w:val="25"/>
+        </w:numPr>
+        <w:spacing w:after="0" w:line="240" w:lineRule="auto"/>
+        <w:jc w:val="both"/>
+      </w:pPr>
+      <w:r>
+        <w:t>De fato a probabilidade de tudo continuar intertravado seria muito pequena</w:t>
+      </w:r>
+      <w:r>
+        <w:t xml:space="preserve">, mas em aplicações críticas </w:t>
+      </w:r>
+      <w:r>
+        <w:t>(l</w:t>
+      </w:r>
+      <w:r>
+        <w:t xml:space="preserve">embre-se das usinas nucleares, </w:t>
+      </w:r>
+      <w:r>
+        <w:t>dos aviões</w:t>
+      </w:r>
+      <w:r>
+        <w:t xml:space="preserve"> ...</w:t>
+      </w:r>
+      <w:r>
+        <w:t xml:space="preserve">) </w:t>
+      </w:r>
+      <w:r>
+        <w:t>essa probabilidade tem que ser zero</w:t>
+      </w:r>
+    </w:p>
+    <w:p>
+      <w:pPr>
+        <w:pStyle w:val="PargrafodaLista"/>
+        <w:numPr>
+          <w:ilvl w:val="0"/>
+          <w:numId w:val="25"/>
+        </w:numPr>
+        <w:spacing w:after="0" w:line="240" w:lineRule="auto"/>
+        <w:jc w:val="both"/>
+      </w:pPr>
+      <w:r>
+        <w:t xml:space="preserve">A solução ideal </w:t>
+      </w:r>
+      <w:r>
+        <w:t>utiliza um arranjo de semáforos</w:t>
+      </w:r>
+      <w:r>
+        <w:t xml:space="preserve"> (um para cada filósofo)</w:t>
+      </w:r>
+    </w:p>
+    <w:p>
+      <w:pPr>
+        <w:spacing w:after="0" w:line="240" w:lineRule="auto"/>
+        <w:jc w:val="both"/>
+      </w:pPr>
+    </w:p>
+    <w:p>
+      <w:pPr>
+        <w:spacing w:after="0" w:line="240" w:lineRule="auto"/>
+        <w:jc w:val="both"/>
+      </w:pPr>
+    </w:p>
+    <w:p>
+      <w:pPr>
+        <w:spacing w:after="0" w:line="240" w:lineRule="auto"/>
+        <w:jc w:val="both"/>
+      </w:pPr>
+      <w:r>
+        <w:lastRenderedPageBreak/>
+        <w:t>4</w:t>
+      </w:r>
+      <w:r>
+        <w:t>.6</w:t>
+      </w:r>
+      <w:r>
+        <w:t xml:space="preserve"> </w:t>
+      </w:r>
+      <w:r>
+        <w:t>Outros problemas de IPC</w:t>
+      </w:r>
+    </w:p>
+    <w:p>
+      <w:pPr>
+        <w:pStyle w:val="PargrafodaLista"/>
+        <w:numPr>
+          <w:ilvl w:val="0"/>
+          <w:numId w:val="26"/>
+        </w:numPr>
+        <w:spacing w:after="0" w:line="240" w:lineRule="auto"/>
+        <w:jc w:val="both"/>
+      </w:pPr>
+      <w:r>
+        <w:t>Além do problema do jantar dos filósofos, outros problemas de comunicação inter-processos aparecem constantemente na literatura</w:t>
+      </w:r>
+    </w:p>
+    <w:p>
+      <w:pPr>
+        <w:pStyle w:val="PargrafodaLista"/>
+        <w:numPr>
+          <w:ilvl w:val="0"/>
+          <w:numId w:val="26"/>
+        </w:numPr>
+        <w:spacing w:after="0" w:line="240" w:lineRule="auto"/>
+        <w:jc w:val="both"/>
+      </w:pPr>
+      <w:r>
+        <w:t xml:space="preserve">Dentre os principais problemas abordados, costuma-se mostrar o problema dos </w:t>
+      </w:r>
+      <w:r>
+        <w:rPr>
+          <w:b/>
+        </w:rPr>
+        <w:t>leitores e escritores</w:t>
+      </w:r>
+      <w:r>
+        <w:t xml:space="preserve"> e o problema do </w:t>
+      </w:r>
+      <w:r>
+        <w:rPr>
+          <w:b/>
+        </w:rPr>
+        <w:t>barbeiro dorminhoco</w:t>
+      </w:r>
+    </w:p>
+    <w:p>
+      <w:pPr>
+        <w:pStyle w:val="PargrafodaLista"/>
+        <w:numPr>
+          <w:ilvl w:val="0"/>
+          <w:numId w:val="26"/>
+        </w:numPr>
+        <w:spacing w:after="0" w:line="240" w:lineRule="auto"/>
+        <w:jc w:val="both"/>
+      </w:pPr>
+      <w:r>
+        <w:t>As soluções encontradas para esses problemas ajudaram a solucionar diversos problemas práticos da vida real</w:t>
+      </w:r>
+    </w:p>
+    <w:p>
+      <w:pPr>
+        <w:spacing w:after="0" w:line="240" w:lineRule="auto"/>
       </w:pPr>
     </w:p>
     <w:p>
@@ -5260,9 +6812,19 @@
     </w:p>
     <w:p>
       <w:pPr>
-        <w:spacing w:after="0" w:line="240" w:lineRule="auto"/>
-        <w:jc w:val="both"/>
-      </w:pPr>
+        <w:pStyle w:val="PargrafodaLista"/>
+        <w:numPr>
+          <w:ilvl w:val="0"/>
+          <w:numId w:val="27"/>
+        </w:numPr>
+        <w:spacing w:after="0" w:line="240" w:lineRule="auto"/>
+        <w:jc w:val="both"/>
+      </w:pPr>
+      <w:r>
+        <w:t>Um dos problemas mais triviais... Produtor consumidor</w:t>
+      </w:r>
+      <w:bookmarkStart w:id="5" w:name="_GoBack"/>
+      <w:bookmarkEnd w:id="5"/>
     </w:p>
     <w:p>
       <w:r>
@@ -5358,7 +6920,7 @@
       </w:pPr>
     </w:p>
     <w:sectPr>
-      <w:footerReference w:type="default" r:id="rId16"/>
+      <w:footerReference w:type="default" r:id="rId17"/>
       <w:pgSz w:w="11906" w:h="16838"/>
       <w:pgMar w:top="1417" w:right="1701" w:bottom="1417" w:left="1701" w:header="708" w:footer="708" w:gutter="0"/>
       <w:cols w:space="708"/>
@@ -5418,7 +6980,7 @@
       <w:rPr>
         <w:noProof/>
       </w:rPr>
-      <w:t>11</w:t>
+      <w:t>15</w:t>
     </w:r>
     <w:r>
       <w:fldChar w:fldCharType="end"/>
@@ -5681,6 +7243,232 @@
     </w:lvl>
   </w:abstractNum>
   <w:abstractNum w:abstractNumId="2">
+    <w:nsid w:val="0C990391"/>
+    <w:multiLevelType w:val="hybridMultilevel"/>
+    <w:tmpl w:val="5914E6D4"/>
+    <w:lvl w:ilvl="0" w:tplc="04160005">
+      <w:start w:val="1"/>
+      <w:numFmt w:val="bullet"/>
+      <w:lvlText w:val=""/>
+      <w:lvlJc w:val="left"/>
+      <w:pPr>
+        <w:ind w:left="720" w:hanging="360"/>
+      </w:pPr>
+      <w:rPr>
+        <w:rFonts w:ascii="Wingdings" w:hAnsi="Wingdings" w:hint="default"/>
+      </w:rPr>
+    </w:lvl>
+    <w:lvl w:ilvl="1" w:tplc="10E0A5DE">
+      <w:start w:val="1"/>
+      <w:numFmt w:val="bullet"/>
+      <w:lvlText w:val=""/>
+      <w:lvlJc w:val="left"/>
+      <w:pPr>
+        <w:ind w:left="1440" w:hanging="360"/>
+      </w:pPr>
+      <w:rPr>
+        <w:rFonts w:ascii="Wingdings" w:hAnsi="Wingdings" w:hint="default"/>
+      </w:rPr>
+    </w:lvl>
+    <w:lvl w:ilvl="2" w:tplc="04160005" w:tentative="1">
+      <w:start w:val="1"/>
+      <w:numFmt w:val="bullet"/>
+      <w:lvlText w:val=""/>
+      <w:lvlJc w:val="left"/>
+      <w:pPr>
+        <w:ind w:left="2160" w:hanging="360"/>
+      </w:pPr>
+      <w:rPr>
+        <w:rFonts w:ascii="Wingdings" w:hAnsi="Wingdings" w:hint="default"/>
+      </w:rPr>
+    </w:lvl>
+    <w:lvl w:ilvl="3" w:tplc="04160001" w:tentative="1">
+      <w:start w:val="1"/>
+      <w:numFmt w:val="bullet"/>
+      <w:lvlText w:val=""/>
+      <w:lvlJc w:val="left"/>
+      <w:pPr>
+        <w:ind w:left="2880" w:hanging="360"/>
+      </w:pPr>
+      <w:rPr>
+        <w:rFonts w:ascii="Symbol" w:hAnsi="Symbol" w:hint="default"/>
+      </w:rPr>
+    </w:lvl>
+    <w:lvl w:ilvl="4" w:tplc="04160003" w:tentative="1">
+      <w:start w:val="1"/>
+      <w:numFmt w:val="bullet"/>
+      <w:lvlText w:val="o"/>
+      <w:lvlJc w:val="left"/>
+      <w:pPr>
+        <w:ind w:left="3600" w:hanging="360"/>
+      </w:pPr>
+      <w:rPr>
+        <w:rFonts w:ascii="Courier New" w:hAnsi="Courier New" w:cs="Courier New" w:hint="default"/>
+      </w:rPr>
+    </w:lvl>
+    <w:lvl w:ilvl="5" w:tplc="04160005" w:tentative="1">
+      <w:start w:val="1"/>
+      <w:numFmt w:val="bullet"/>
+      <w:lvlText w:val=""/>
+      <w:lvlJc w:val="left"/>
+      <w:pPr>
+        <w:ind w:left="4320" w:hanging="360"/>
+      </w:pPr>
+      <w:rPr>
+        <w:rFonts w:ascii="Wingdings" w:hAnsi="Wingdings" w:hint="default"/>
+      </w:rPr>
+    </w:lvl>
+    <w:lvl w:ilvl="6" w:tplc="04160001" w:tentative="1">
+      <w:start w:val="1"/>
+      <w:numFmt w:val="bullet"/>
+      <w:lvlText w:val=""/>
+      <w:lvlJc w:val="left"/>
+      <w:pPr>
+        <w:ind w:left="5040" w:hanging="360"/>
+      </w:pPr>
+      <w:rPr>
+        <w:rFonts w:ascii="Symbol" w:hAnsi="Symbol" w:hint="default"/>
+      </w:rPr>
+    </w:lvl>
+    <w:lvl w:ilvl="7" w:tplc="04160003" w:tentative="1">
+      <w:start w:val="1"/>
+      <w:numFmt w:val="bullet"/>
+      <w:lvlText w:val="o"/>
+      <w:lvlJc w:val="left"/>
+      <w:pPr>
+        <w:ind w:left="5760" w:hanging="360"/>
+      </w:pPr>
+      <w:rPr>
+        <w:rFonts w:ascii="Courier New" w:hAnsi="Courier New" w:cs="Courier New" w:hint="default"/>
+      </w:rPr>
+    </w:lvl>
+    <w:lvl w:ilvl="8" w:tplc="04160005" w:tentative="1">
+      <w:start w:val="1"/>
+      <w:numFmt w:val="bullet"/>
+      <w:lvlText w:val=""/>
+      <w:lvlJc w:val="left"/>
+      <w:pPr>
+        <w:ind w:left="6480" w:hanging="360"/>
+      </w:pPr>
+      <w:rPr>
+        <w:rFonts w:ascii="Wingdings" w:hAnsi="Wingdings" w:hint="default"/>
+      </w:rPr>
+    </w:lvl>
+  </w:abstractNum>
+  <w:abstractNum w:abstractNumId="3">
+    <w:nsid w:val="105C4B7F"/>
+    <w:multiLevelType w:val="hybridMultilevel"/>
+    <w:tmpl w:val="FB9AE5B6"/>
+    <w:lvl w:ilvl="0" w:tplc="04160005">
+      <w:start w:val="1"/>
+      <w:numFmt w:val="bullet"/>
+      <w:lvlText w:val=""/>
+      <w:lvlJc w:val="left"/>
+      <w:pPr>
+        <w:ind w:left="720" w:hanging="360"/>
+      </w:pPr>
+      <w:rPr>
+        <w:rFonts w:ascii="Wingdings" w:hAnsi="Wingdings" w:hint="default"/>
+      </w:rPr>
+    </w:lvl>
+    <w:lvl w:ilvl="1" w:tplc="04160003" w:tentative="1">
+      <w:start w:val="1"/>
+      <w:numFmt w:val="bullet"/>
+      <w:lvlText w:val="o"/>
+      <w:lvlJc w:val="left"/>
+      <w:pPr>
+        <w:ind w:left="1440" w:hanging="360"/>
+      </w:pPr>
+      <w:rPr>
+        <w:rFonts w:ascii="Courier New" w:hAnsi="Courier New" w:cs="Courier New" w:hint="default"/>
+      </w:rPr>
+    </w:lvl>
+    <w:lvl w:ilvl="2" w:tplc="04160005" w:tentative="1">
+      <w:start w:val="1"/>
+      <w:numFmt w:val="bullet"/>
+      <w:lvlText w:val=""/>
+      <w:lvlJc w:val="left"/>
+      <w:pPr>
+        <w:ind w:left="2160" w:hanging="360"/>
+      </w:pPr>
+      <w:rPr>
+        <w:rFonts w:ascii="Wingdings" w:hAnsi="Wingdings" w:hint="default"/>
+      </w:rPr>
+    </w:lvl>
+    <w:lvl w:ilvl="3" w:tplc="04160001" w:tentative="1">
+      <w:start w:val="1"/>
+      <w:numFmt w:val="bullet"/>
+      <w:lvlText w:val=""/>
+      <w:lvlJc w:val="left"/>
+      <w:pPr>
+        <w:ind w:left="2880" w:hanging="360"/>
+      </w:pPr>
+      <w:rPr>
+        <w:rFonts w:ascii="Symbol" w:hAnsi="Symbol" w:hint="default"/>
+      </w:rPr>
+    </w:lvl>
+    <w:lvl w:ilvl="4" w:tplc="04160003" w:tentative="1">
+      <w:start w:val="1"/>
+      <w:numFmt w:val="bullet"/>
+      <w:lvlText w:val="o"/>
+      <w:lvlJc w:val="left"/>
+      <w:pPr>
+        <w:ind w:left="3600" w:hanging="360"/>
+      </w:pPr>
+      <w:rPr>
+        <w:rFonts w:ascii="Courier New" w:hAnsi="Courier New" w:cs="Courier New" w:hint="default"/>
+      </w:rPr>
+    </w:lvl>
+    <w:lvl w:ilvl="5" w:tplc="04160005" w:tentative="1">
+      <w:start w:val="1"/>
+      <w:numFmt w:val="bullet"/>
+      <w:lvlText w:val=""/>
+      <w:lvlJc w:val="left"/>
+      <w:pPr>
+        <w:ind w:left="4320" w:hanging="360"/>
+      </w:pPr>
+      <w:rPr>
+        <w:rFonts w:ascii="Wingdings" w:hAnsi="Wingdings" w:hint="default"/>
+      </w:rPr>
+    </w:lvl>
+    <w:lvl w:ilvl="6" w:tplc="04160001" w:tentative="1">
+      <w:start w:val="1"/>
+      <w:numFmt w:val="bullet"/>
+      <w:lvlText w:val=""/>
+      <w:lvlJc w:val="left"/>
+      <w:pPr>
+        <w:ind w:left="5040" w:hanging="360"/>
+      </w:pPr>
+      <w:rPr>
+        <w:rFonts w:ascii="Symbol" w:hAnsi="Symbol" w:hint="default"/>
+      </w:rPr>
+    </w:lvl>
+    <w:lvl w:ilvl="7" w:tplc="04160003" w:tentative="1">
+      <w:start w:val="1"/>
+      <w:numFmt w:val="bullet"/>
+      <w:lvlText w:val="o"/>
+      <w:lvlJc w:val="left"/>
+      <w:pPr>
+        <w:ind w:left="5760" w:hanging="360"/>
+      </w:pPr>
+      <w:rPr>
+        <w:rFonts w:ascii="Courier New" w:hAnsi="Courier New" w:cs="Courier New" w:hint="default"/>
+      </w:rPr>
+    </w:lvl>
+    <w:lvl w:ilvl="8" w:tplc="04160005" w:tentative="1">
+      <w:start w:val="1"/>
+      <w:numFmt w:val="bullet"/>
+      <w:lvlText w:val=""/>
+      <w:lvlJc w:val="left"/>
+      <w:pPr>
+        <w:ind w:left="6480" w:hanging="360"/>
+      </w:pPr>
+      <w:rPr>
+        <w:rFonts w:ascii="Wingdings" w:hAnsi="Wingdings" w:hint="default"/>
+      </w:rPr>
+    </w:lvl>
+  </w:abstractNum>
+  <w:abstractNum w:abstractNumId="4">
     <w:nsid w:val="1971417B"/>
     <w:multiLevelType w:val="hybridMultilevel"/>
     <w:tmpl w:val="94DEB124"/>
@@ -5793,7 +7581,7 @@
       </w:rPr>
     </w:lvl>
   </w:abstractNum>
-  <w:abstractNum w:abstractNumId="3">
+  <w:abstractNum w:abstractNumId="5">
     <w:nsid w:val="1FBF2077"/>
     <w:multiLevelType w:val="hybridMultilevel"/>
     <w:tmpl w:val="AEFEE60E"/>
@@ -5882,7 +7670,7 @@
       </w:pPr>
     </w:lvl>
   </w:abstractNum>
-  <w:abstractNum w:abstractNumId="4">
+  <w:abstractNum w:abstractNumId="6">
     <w:nsid w:val="21A614B0"/>
     <w:multiLevelType w:val="hybridMultilevel"/>
     <w:tmpl w:val="81008464"/>
@@ -5995,7 +7783,7 @@
       </w:rPr>
     </w:lvl>
   </w:abstractNum>
-  <w:abstractNum w:abstractNumId="5">
+  <w:abstractNum w:abstractNumId="7">
     <w:nsid w:val="23971C1A"/>
     <w:multiLevelType w:val="hybridMultilevel"/>
     <w:tmpl w:val="38A0AC38"/>
@@ -6108,7 +7896,7 @@
       </w:rPr>
     </w:lvl>
   </w:abstractNum>
-  <w:abstractNum w:abstractNumId="6">
+  <w:abstractNum w:abstractNumId="8">
     <w:nsid w:val="2E3B4376"/>
     <w:multiLevelType w:val="hybridMultilevel"/>
     <w:tmpl w:val="C1FA489A"/>
@@ -6221,7 +8009,120 @@
       </w:rPr>
     </w:lvl>
   </w:abstractNum>
-  <w:abstractNum w:abstractNumId="7">
+  <w:abstractNum w:abstractNumId="9">
+    <w:nsid w:val="35BD5EB5"/>
+    <w:multiLevelType w:val="hybridMultilevel"/>
+    <w:tmpl w:val="99ACF6D6"/>
+    <w:lvl w:ilvl="0" w:tplc="04160005">
+      <w:start w:val="1"/>
+      <w:numFmt w:val="bullet"/>
+      <w:lvlText w:val=""/>
+      <w:lvlJc w:val="left"/>
+      <w:pPr>
+        <w:ind w:left="720" w:hanging="360"/>
+      </w:pPr>
+      <w:rPr>
+        <w:rFonts w:ascii="Wingdings" w:hAnsi="Wingdings" w:hint="default"/>
+      </w:rPr>
+    </w:lvl>
+    <w:lvl w:ilvl="1" w:tplc="10E0A5DE">
+      <w:start w:val="1"/>
+      <w:numFmt w:val="bullet"/>
+      <w:lvlText w:val=""/>
+      <w:lvlJc w:val="left"/>
+      <w:pPr>
+        <w:ind w:left="1440" w:hanging="360"/>
+      </w:pPr>
+      <w:rPr>
+        <w:rFonts w:ascii="Wingdings" w:hAnsi="Wingdings" w:hint="default"/>
+      </w:rPr>
+    </w:lvl>
+    <w:lvl w:ilvl="2" w:tplc="04160005" w:tentative="1">
+      <w:start w:val="1"/>
+      <w:numFmt w:val="bullet"/>
+      <w:lvlText w:val=""/>
+      <w:lvlJc w:val="left"/>
+      <w:pPr>
+        <w:ind w:left="2160" w:hanging="360"/>
+      </w:pPr>
+      <w:rPr>
+        <w:rFonts w:ascii="Wingdings" w:hAnsi="Wingdings" w:hint="default"/>
+      </w:rPr>
+    </w:lvl>
+    <w:lvl w:ilvl="3" w:tplc="04160001" w:tentative="1">
+      <w:start w:val="1"/>
+      <w:numFmt w:val="bullet"/>
+      <w:lvlText w:val=""/>
+      <w:lvlJc w:val="left"/>
+      <w:pPr>
+        <w:ind w:left="2880" w:hanging="360"/>
+      </w:pPr>
+      <w:rPr>
+        <w:rFonts w:ascii="Symbol" w:hAnsi="Symbol" w:hint="default"/>
+      </w:rPr>
+    </w:lvl>
+    <w:lvl w:ilvl="4" w:tplc="04160003" w:tentative="1">
+      <w:start w:val="1"/>
+      <w:numFmt w:val="bullet"/>
+      <w:lvlText w:val="o"/>
+      <w:lvlJc w:val="left"/>
+      <w:pPr>
+        <w:ind w:left="3600" w:hanging="360"/>
+      </w:pPr>
+      <w:rPr>
+        <w:rFonts w:ascii="Courier New" w:hAnsi="Courier New" w:cs="Courier New" w:hint="default"/>
+      </w:rPr>
+    </w:lvl>
+    <w:lvl w:ilvl="5" w:tplc="04160005" w:tentative="1">
+      <w:start w:val="1"/>
+      <w:numFmt w:val="bullet"/>
+      <w:lvlText w:val=""/>
+      <w:lvlJc w:val="left"/>
+      <w:pPr>
+        <w:ind w:left="4320" w:hanging="360"/>
+      </w:pPr>
+      <w:rPr>
+        <w:rFonts w:ascii="Wingdings" w:hAnsi="Wingdings" w:hint="default"/>
+      </w:rPr>
+    </w:lvl>
+    <w:lvl w:ilvl="6" w:tplc="04160001" w:tentative="1">
+      <w:start w:val="1"/>
+      <w:numFmt w:val="bullet"/>
+      <w:lvlText w:val=""/>
+      <w:lvlJc w:val="left"/>
+      <w:pPr>
+        <w:ind w:left="5040" w:hanging="360"/>
+      </w:pPr>
+      <w:rPr>
+        <w:rFonts w:ascii="Symbol" w:hAnsi="Symbol" w:hint="default"/>
+      </w:rPr>
+    </w:lvl>
+    <w:lvl w:ilvl="7" w:tplc="04160003" w:tentative="1">
+      <w:start w:val="1"/>
+      <w:numFmt w:val="bullet"/>
+      <w:lvlText w:val="o"/>
+      <w:lvlJc w:val="left"/>
+      <w:pPr>
+        <w:ind w:left="5760" w:hanging="360"/>
+      </w:pPr>
+      <w:rPr>
+        <w:rFonts w:ascii="Courier New" w:hAnsi="Courier New" w:cs="Courier New" w:hint="default"/>
+      </w:rPr>
+    </w:lvl>
+    <w:lvl w:ilvl="8" w:tplc="04160005" w:tentative="1">
+      <w:start w:val="1"/>
+      <w:numFmt w:val="bullet"/>
+      <w:lvlText w:val=""/>
+      <w:lvlJc w:val="left"/>
+      <w:pPr>
+        <w:ind w:left="6480" w:hanging="360"/>
+      </w:pPr>
+      <w:rPr>
+        <w:rFonts w:ascii="Wingdings" w:hAnsi="Wingdings" w:hint="default"/>
+      </w:rPr>
+    </w:lvl>
+  </w:abstractNum>
+  <w:abstractNum w:abstractNumId="10">
     <w:nsid w:val="38512E28"/>
     <w:multiLevelType w:val="hybridMultilevel"/>
     <w:tmpl w:val="EFB6DAA0"/>
@@ -6334,7 +8235,120 @@
       </w:rPr>
     </w:lvl>
   </w:abstractNum>
-  <w:abstractNum w:abstractNumId="8">
+  <w:abstractNum w:abstractNumId="11">
+    <w:nsid w:val="405F49A7"/>
+    <w:multiLevelType w:val="hybridMultilevel"/>
+    <w:tmpl w:val="B7EEAA86"/>
+    <w:lvl w:ilvl="0" w:tplc="04160005">
+      <w:start w:val="1"/>
+      <w:numFmt w:val="bullet"/>
+      <w:lvlText w:val=""/>
+      <w:lvlJc w:val="left"/>
+      <w:pPr>
+        <w:ind w:left="720" w:hanging="360"/>
+      </w:pPr>
+      <w:rPr>
+        <w:rFonts w:ascii="Wingdings" w:hAnsi="Wingdings" w:hint="default"/>
+      </w:rPr>
+    </w:lvl>
+    <w:lvl w:ilvl="1" w:tplc="10E0A5DE">
+      <w:start w:val="1"/>
+      <w:numFmt w:val="bullet"/>
+      <w:lvlText w:val=""/>
+      <w:lvlJc w:val="left"/>
+      <w:pPr>
+        <w:ind w:left="1440" w:hanging="360"/>
+      </w:pPr>
+      <w:rPr>
+        <w:rFonts w:ascii="Wingdings" w:hAnsi="Wingdings" w:hint="default"/>
+      </w:rPr>
+    </w:lvl>
+    <w:lvl w:ilvl="2" w:tplc="04160001">
+      <w:start w:val="1"/>
+      <w:numFmt w:val="bullet"/>
+      <w:lvlText w:val=""/>
+      <w:lvlJc w:val="left"/>
+      <w:pPr>
+        <w:ind w:left="2160" w:hanging="360"/>
+      </w:pPr>
+      <w:rPr>
+        <w:rFonts w:ascii="Symbol" w:hAnsi="Symbol" w:hint="default"/>
+      </w:rPr>
+    </w:lvl>
+    <w:lvl w:ilvl="3" w:tplc="04160001" w:tentative="1">
+      <w:start w:val="1"/>
+      <w:numFmt w:val="bullet"/>
+      <w:lvlText w:val=""/>
+      <w:lvlJc w:val="left"/>
+      <w:pPr>
+        <w:ind w:left="2880" w:hanging="360"/>
+      </w:pPr>
+      <w:rPr>
+        <w:rFonts w:ascii="Symbol" w:hAnsi="Symbol" w:hint="default"/>
+      </w:rPr>
+    </w:lvl>
+    <w:lvl w:ilvl="4" w:tplc="04160003" w:tentative="1">
+      <w:start w:val="1"/>
+      <w:numFmt w:val="bullet"/>
+      <w:lvlText w:val="o"/>
+      <w:lvlJc w:val="left"/>
+      <w:pPr>
+        <w:ind w:left="3600" w:hanging="360"/>
+      </w:pPr>
+      <w:rPr>
+        <w:rFonts w:ascii="Courier New" w:hAnsi="Courier New" w:cs="Courier New" w:hint="default"/>
+      </w:rPr>
+    </w:lvl>
+    <w:lvl w:ilvl="5" w:tplc="04160005" w:tentative="1">
+      <w:start w:val="1"/>
+      <w:numFmt w:val="bullet"/>
+      <w:lvlText w:val=""/>
+      <w:lvlJc w:val="left"/>
+      <w:pPr>
+        <w:ind w:left="4320" w:hanging="360"/>
+      </w:pPr>
+      <w:rPr>
+        <w:rFonts w:ascii="Wingdings" w:hAnsi="Wingdings" w:hint="default"/>
+      </w:rPr>
+    </w:lvl>
+    <w:lvl w:ilvl="6" w:tplc="04160001" w:tentative="1">
+      <w:start w:val="1"/>
+      <w:numFmt w:val="bullet"/>
+      <w:lvlText w:val=""/>
+      <w:lvlJc w:val="left"/>
+      <w:pPr>
+        <w:ind w:left="5040" w:hanging="360"/>
+      </w:pPr>
+      <w:rPr>
+        <w:rFonts w:ascii="Symbol" w:hAnsi="Symbol" w:hint="default"/>
+      </w:rPr>
+    </w:lvl>
+    <w:lvl w:ilvl="7" w:tplc="04160003" w:tentative="1">
+      <w:start w:val="1"/>
+      <w:numFmt w:val="bullet"/>
+      <w:lvlText w:val="o"/>
+      <w:lvlJc w:val="left"/>
+      <w:pPr>
+        <w:ind w:left="5760" w:hanging="360"/>
+      </w:pPr>
+      <w:rPr>
+        <w:rFonts w:ascii="Courier New" w:hAnsi="Courier New" w:cs="Courier New" w:hint="default"/>
+      </w:rPr>
+    </w:lvl>
+    <w:lvl w:ilvl="8" w:tplc="04160005" w:tentative="1">
+      <w:start w:val="1"/>
+      <w:numFmt w:val="bullet"/>
+      <w:lvlText w:val=""/>
+      <w:lvlJc w:val="left"/>
+      <w:pPr>
+        <w:ind w:left="6480" w:hanging="360"/>
+      </w:pPr>
+      <w:rPr>
+        <w:rFonts w:ascii="Wingdings" w:hAnsi="Wingdings" w:hint="default"/>
+      </w:rPr>
+    </w:lvl>
+  </w:abstractNum>
+  <w:abstractNum w:abstractNumId="12">
     <w:nsid w:val="43EC67E6"/>
     <w:multiLevelType w:val="hybridMultilevel"/>
     <w:tmpl w:val="431CD662"/>
@@ -6447,7 +8461,120 @@
       </w:rPr>
     </w:lvl>
   </w:abstractNum>
-  <w:abstractNum w:abstractNumId="9">
+  <w:abstractNum w:abstractNumId="13">
+    <w:nsid w:val="46FE4944"/>
+    <w:multiLevelType w:val="hybridMultilevel"/>
+    <w:tmpl w:val="309ACC10"/>
+    <w:lvl w:ilvl="0" w:tplc="04160005">
+      <w:start w:val="1"/>
+      <w:numFmt w:val="bullet"/>
+      <w:lvlText w:val=""/>
+      <w:lvlJc w:val="left"/>
+      <w:pPr>
+        <w:ind w:left="720" w:hanging="360"/>
+      </w:pPr>
+      <w:rPr>
+        <w:rFonts w:ascii="Wingdings" w:hAnsi="Wingdings" w:hint="default"/>
+      </w:rPr>
+    </w:lvl>
+    <w:lvl w:ilvl="1" w:tplc="04160003" w:tentative="1">
+      <w:start w:val="1"/>
+      <w:numFmt w:val="bullet"/>
+      <w:lvlText w:val="o"/>
+      <w:lvlJc w:val="left"/>
+      <w:pPr>
+        <w:ind w:left="1440" w:hanging="360"/>
+      </w:pPr>
+      <w:rPr>
+        <w:rFonts w:ascii="Courier New" w:hAnsi="Courier New" w:cs="Courier New" w:hint="default"/>
+      </w:rPr>
+    </w:lvl>
+    <w:lvl w:ilvl="2" w:tplc="04160005" w:tentative="1">
+      <w:start w:val="1"/>
+      <w:numFmt w:val="bullet"/>
+      <w:lvlText w:val=""/>
+      <w:lvlJc w:val="left"/>
+      <w:pPr>
+        <w:ind w:left="2160" w:hanging="360"/>
+      </w:pPr>
+      <w:rPr>
+        <w:rFonts w:ascii="Wingdings" w:hAnsi="Wingdings" w:hint="default"/>
+      </w:rPr>
+    </w:lvl>
+    <w:lvl w:ilvl="3" w:tplc="04160001" w:tentative="1">
+      <w:start w:val="1"/>
+      <w:numFmt w:val="bullet"/>
+      <w:lvlText w:val=""/>
+      <w:lvlJc w:val="left"/>
+      <w:pPr>
+        <w:ind w:left="2880" w:hanging="360"/>
+      </w:pPr>
+      <w:rPr>
+        <w:rFonts w:ascii="Symbol" w:hAnsi="Symbol" w:hint="default"/>
+      </w:rPr>
+    </w:lvl>
+    <w:lvl w:ilvl="4" w:tplc="04160003" w:tentative="1">
+      <w:start w:val="1"/>
+      <w:numFmt w:val="bullet"/>
+      <w:lvlText w:val="o"/>
+      <w:lvlJc w:val="left"/>
+      <w:pPr>
+        <w:ind w:left="3600" w:hanging="360"/>
+      </w:pPr>
+      <w:rPr>
+        <w:rFonts w:ascii="Courier New" w:hAnsi="Courier New" w:cs="Courier New" w:hint="default"/>
+      </w:rPr>
+    </w:lvl>
+    <w:lvl w:ilvl="5" w:tplc="04160005" w:tentative="1">
+      <w:start w:val="1"/>
+      <w:numFmt w:val="bullet"/>
+      <w:lvlText w:val=""/>
+      <w:lvlJc w:val="left"/>
+      <w:pPr>
+        <w:ind w:left="4320" w:hanging="360"/>
+      </w:pPr>
+      <w:rPr>
+        <w:rFonts w:ascii="Wingdings" w:hAnsi="Wingdings" w:hint="default"/>
+      </w:rPr>
+    </w:lvl>
+    <w:lvl w:ilvl="6" w:tplc="04160001" w:tentative="1">
+      <w:start w:val="1"/>
+      <w:numFmt w:val="bullet"/>
+      <w:lvlText w:val=""/>
+      <w:lvlJc w:val="left"/>
+      <w:pPr>
+        <w:ind w:left="5040" w:hanging="360"/>
+      </w:pPr>
+      <w:rPr>
+        <w:rFonts w:ascii="Symbol" w:hAnsi="Symbol" w:hint="default"/>
+      </w:rPr>
+    </w:lvl>
+    <w:lvl w:ilvl="7" w:tplc="04160003" w:tentative="1">
+      <w:start w:val="1"/>
+      <w:numFmt w:val="bullet"/>
+      <w:lvlText w:val="o"/>
+      <w:lvlJc w:val="left"/>
+      <w:pPr>
+        <w:ind w:left="5760" w:hanging="360"/>
+      </w:pPr>
+      <w:rPr>
+        <w:rFonts w:ascii="Courier New" w:hAnsi="Courier New" w:cs="Courier New" w:hint="default"/>
+      </w:rPr>
+    </w:lvl>
+    <w:lvl w:ilvl="8" w:tplc="04160005" w:tentative="1">
+      <w:start w:val="1"/>
+      <w:numFmt w:val="bullet"/>
+      <w:lvlText w:val=""/>
+      <w:lvlJc w:val="left"/>
+      <w:pPr>
+        <w:ind w:left="6480" w:hanging="360"/>
+      </w:pPr>
+      <w:rPr>
+        <w:rFonts w:ascii="Wingdings" w:hAnsi="Wingdings" w:hint="default"/>
+      </w:rPr>
+    </w:lvl>
+  </w:abstractNum>
+  <w:abstractNum w:abstractNumId="14">
     <w:nsid w:val="4D533F41"/>
     <w:multiLevelType w:val="hybridMultilevel"/>
     <w:tmpl w:val="A20ACC7A"/>
@@ -6560,7 +8687,7 @@
       </w:rPr>
     </w:lvl>
   </w:abstractNum>
-  <w:abstractNum w:abstractNumId="10">
+  <w:abstractNum w:abstractNumId="15">
     <w:nsid w:val="4EC76D15"/>
     <w:multiLevelType w:val="hybridMultilevel"/>
     <w:tmpl w:val="65525B6A"/>
@@ -6673,7 +8800,233 @@
       </w:rPr>
     </w:lvl>
   </w:abstractNum>
-  <w:abstractNum w:abstractNumId="11">
+  <w:abstractNum w:abstractNumId="16">
+    <w:nsid w:val="543D6FB6"/>
+    <w:multiLevelType w:val="hybridMultilevel"/>
+    <w:tmpl w:val="5FBC0BA8"/>
+    <w:lvl w:ilvl="0" w:tplc="04160005">
+      <w:start w:val="1"/>
+      <w:numFmt w:val="bullet"/>
+      <w:lvlText w:val=""/>
+      <w:lvlJc w:val="left"/>
+      <w:pPr>
+        <w:ind w:left="720" w:hanging="360"/>
+      </w:pPr>
+      <w:rPr>
+        <w:rFonts w:ascii="Wingdings" w:hAnsi="Wingdings" w:hint="default"/>
+      </w:rPr>
+    </w:lvl>
+    <w:lvl w:ilvl="1" w:tplc="10E0A5DE">
+      <w:start w:val="1"/>
+      <w:numFmt w:val="bullet"/>
+      <w:lvlText w:val=""/>
+      <w:lvlJc w:val="left"/>
+      <w:pPr>
+        <w:ind w:left="1440" w:hanging="360"/>
+      </w:pPr>
+      <w:rPr>
+        <w:rFonts w:ascii="Wingdings" w:hAnsi="Wingdings" w:hint="default"/>
+      </w:rPr>
+    </w:lvl>
+    <w:lvl w:ilvl="2" w:tplc="04160005">
+      <w:start w:val="1"/>
+      <w:numFmt w:val="bullet"/>
+      <w:lvlText w:val=""/>
+      <w:lvlJc w:val="left"/>
+      <w:pPr>
+        <w:ind w:left="2160" w:hanging="360"/>
+      </w:pPr>
+      <w:rPr>
+        <w:rFonts w:ascii="Wingdings" w:hAnsi="Wingdings" w:hint="default"/>
+      </w:rPr>
+    </w:lvl>
+    <w:lvl w:ilvl="3" w:tplc="04160001" w:tentative="1">
+      <w:start w:val="1"/>
+      <w:numFmt w:val="bullet"/>
+      <w:lvlText w:val=""/>
+      <w:lvlJc w:val="left"/>
+      <w:pPr>
+        <w:ind w:left="2880" w:hanging="360"/>
+      </w:pPr>
+      <w:rPr>
+        <w:rFonts w:ascii="Symbol" w:hAnsi="Symbol" w:hint="default"/>
+      </w:rPr>
+    </w:lvl>
+    <w:lvl w:ilvl="4" w:tplc="04160003" w:tentative="1">
+      <w:start w:val="1"/>
+      <w:numFmt w:val="bullet"/>
+      <w:lvlText w:val="o"/>
+      <w:lvlJc w:val="left"/>
+      <w:pPr>
+        <w:ind w:left="3600" w:hanging="360"/>
+      </w:pPr>
+      <w:rPr>
+        <w:rFonts w:ascii="Courier New" w:hAnsi="Courier New" w:cs="Courier New" w:hint="default"/>
+      </w:rPr>
+    </w:lvl>
+    <w:lvl w:ilvl="5" w:tplc="04160005" w:tentative="1">
+      <w:start w:val="1"/>
+      <w:numFmt w:val="bullet"/>
+      <w:lvlText w:val=""/>
+      <w:lvlJc w:val="left"/>
+      <w:pPr>
+        <w:ind w:left="4320" w:hanging="360"/>
+      </w:pPr>
+      <w:rPr>
+        <w:rFonts w:ascii="Wingdings" w:hAnsi="Wingdings" w:hint="default"/>
+      </w:rPr>
+    </w:lvl>
+    <w:lvl w:ilvl="6" w:tplc="04160001" w:tentative="1">
+      <w:start w:val="1"/>
+      <w:numFmt w:val="bullet"/>
+      <w:lvlText w:val=""/>
+      <w:lvlJc w:val="left"/>
+      <w:pPr>
+        <w:ind w:left="5040" w:hanging="360"/>
+      </w:pPr>
+      <w:rPr>
+        <w:rFonts w:ascii="Symbol" w:hAnsi="Symbol" w:hint="default"/>
+      </w:rPr>
+    </w:lvl>
+    <w:lvl w:ilvl="7" w:tplc="04160003" w:tentative="1">
+      <w:start w:val="1"/>
+      <w:numFmt w:val="bullet"/>
+      <w:lvlText w:val="o"/>
+      <w:lvlJc w:val="left"/>
+      <w:pPr>
+        <w:ind w:left="5760" w:hanging="360"/>
+      </w:pPr>
+      <w:rPr>
+        <w:rFonts w:ascii="Courier New" w:hAnsi="Courier New" w:cs="Courier New" w:hint="default"/>
+      </w:rPr>
+    </w:lvl>
+    <w:lvl w:ilvl="8" w:tplc="04160005" w:tentative="1">
+      <w:start w:val="1"/>
+      <w:numFmt w:val="bullet"/>
+      <w:lvlText w:val=""/>
+      <w:lvlJc w:val="left"/>
+      <w:pPr>
+        <w:ind w:left="6480" w:hanging="360"/>
+      </w:pPr>
+      <w:rPr>
+        <w:rFonts w:ascii="Wingdings" w:hAnsi="Wingdings" w:hint="default"/>
+      </w:rPr>
+    </w:lvl>
+  </w:abstractNum>
+  <w:abstractNum w:abstractNumId="17">
+    <w:nsid w:val="59CB7CFD"/>
+    <w:multiLevelType w:val="hybridMultilevel"/>
+    <w:tmpl w:val="B2701A0A"/>
+    <w:lvl w:ilvl="0" w:tplc="04160005">
+      <w:start w:val="1"/>
+      <w:numFmt w:val="bullet"/>
+      <w:lvlText w:val=""/>
+      <w:lvlJc w:val="left"/>
+      <w:pPr>
+        <w:ind w:left="720" w:hanging="360"/>
+      </w:pPr>
+      <w:rPr>
+        <w:rFonts w:ascii="Wingdings" w:hAnsi="Wingdings" w:hint="default"/>
+      </w:rPr>
+    </w:lvl>
+    <w:lvl w:ilvl="1" w:tplc="10E0A5DE">
+      <w:start w:val="1"/>
+      <w:numFmt w:val="bullet"/>
+      <w:lvlText w:val=""/>
+      <w:lvlJc w:val="left"/>
+      <w:pPr>
+        <w:ind w:left="1440" w:hanging="360"/>
+      </w:pPr>
+      <w:rPr>
+        <w:rFonts w:ascii="Wingdings" w:hAnsi="Wingdings" w:hint="default"/>
+      </w:rPr>
+    </w:lvl>
+    <w:lvl w:ilvl="2" w:tplc="04160005" w:tentative="1">
+      <w:start w:val="1"/>
+      <w:numFmt w:val="bullet"/>
+      <w:lvlText w:val=""/>
+      <w:lvlJc w:val="left"/>
+      <w:pPr>
+        <w:ind w:left="2160" w:hanging="360"/>
+      </w:pPr>
+      <w:rPr>
+        <w:rFonts w:ascii="Wingdings" w:hAnsi="Wingdings" w:hint="default"/>
+      </w:rPr>
+    </w:lvl>
+    <w:lvl w:ilvl="3" w:tplc="04160001" w:tentative="1">
+      <w:start w:val="1"/>
+      <w:numFmt w:val="bullet"/>
+      <w:lvlText w:val=""/>
+      <w:lvlJc w:val="left"/>
+      <w:pPr>
+        <w:ind w:left="2880" w:hanging="360"/>
+      </w:pPr>
+      <w:rPr>
+        <w:rFonts w:ascii="Symbol" w:hAnsi="Symbol" w:hint="default"/>
+      </w:rPr>
+    </w:lvl>
+    <w:lvl w:ilvl="4" w:tplc="04160003" w:tentative="1">
+      <w:start w:val="1"/>
+      <w:numFmt w:val="bullet"/>
+      <w:lvlText w:val="o"/>
+      <w:lvlJc w:val="left"/>
+      <w:pPr>
+        <w:ind w:left="3600" w:hanging="360"/>
+      </w:pPr>
+      <w:rPr>
+        <w:rFonts w:ascii="Courier New" w:hAnsi="Courier New" w:cs="Courier New" w:hint="default"/>
+      </w:rPr>
+    </w:lvl>
+    <w:lvl w:ilvl="5" w:tplc="04160005" w:tentative="1">
+      <w:start w:val="1"/>
+      <w:numFmt w:val="bullet"/>
+      <w:lvlText w:val=""/>
+      <w:lvlJc w:val="left"/>
+      <w:pPr>
+        <w:ind w:left="4320" w:hanging="360"/>
+      </w:pPr>
+      <w:rPr>
+        <w:rFonts w:ascii="Wingdings" w:hAnsi="Wingdings" w:hint="default"/>
+      </w:rPr>
+    </w:lvl>
+    <w:lvl w:ilvl="6" w:tplc="04160001" w:tentative="1">
+      <w:start w:val="1"/>
+      <w:numFmt w:val="bullet"/>
+      <w:lvlText w:val=""/>
+      <w:lvlJc w:val="left"/>
+      <w:pPr>
+        <w:ind w:left="5040" w:hanging="360"/>
+      </w:pPr>
+      <w:rPr>
+        <w:rFonts w:ascii="Symbol" w:hAnsi="Symbol" w:hint="default"/>
+      </w:rPr>
+    </w:lvl>
+    <w:lvl w:ilvl="7" w:tplc="04160003" w:tentative="1">
+      <w:start w:val="1"/>
+      <w:numFmt w:val="bullet"/>
+      <w:lvlText w:val="o"/>
+      <w:lvlJc w:val="left"/>
+      <w:pPr>
+        <w:ind w:left="5760" w:hanging="360"/>
+      </w:pPr>
+      <w:rPr>
+        <w:rFonts w:ascii="Courier New" w:hAnsi="Courier New" w:cs="Courier New" w:hint="default"/>
+      </w:rPr>
+    </w:lvl>
+    <w:lvl w:ilvl="8" w:tplc="04160005" w:tentative="1">
+      <w:start w:val="1"/>
+      <w:numFmt w:val="bullet"/>
+      <w:lvlText w:val=""/>
+      <w:lvlJc w:val="left"/>
+      <w:pPr>
+        <w:ind w:left="6480" w:hanging="360"/>
+      </w:pPr>
+      <w:rPr>
+        <w:rFonts w:ascii="Wingdings" w:hAnsi="Wingdings" w:hint="default"/>
+      </w:rPr>
+    </w:lvl>
+  </w:abstractNum>
+  <w:abstractNum w:abstractNumId="18">
     <w:nsid w:val="5A647B7C"/>
     <w:multiLevelType w:val="hybridMultilevel"/>
     <w:tmpl w:val="AFDE6D46"/>
@@ -6786,7 +9139,120 @@
       </w:rPr>
     </w:lvl>
   </w:abstractNum>
-  <w:abstractNum w:abstractNumId="12">
+  <w:abstractNum w:abstractNumId="19">
+    <w:nsid w:val="5DDF05CC"/>
+    <w:multiLevelType w:val="hybridMultilevel"/>
+    <w:tmpl w:val="25ACA04E"/>
+    <w:lvl w:ilvl="0" w:tplc="04160005">
+      <w:start w:val="1"/>
+      <w:numFmt w:val="bullet"/>
+      <w:lvlText w:val=""/>
+      <w:lvlJc w:val="left"/>
+      <w:pPr>
+        <w:ind w:left="720" w:hanging="360"/>
+      </w:pPr>
+      <w:rPr>
+        <w:rFonts w:ascii="Wingdings" w:hAnsi="Wingdings" w:hint="default"/>
+      </w:rPr>
+    </w:lvl>
+    <w:lvl w:ilvl="1" w:tplc="04160003" w:tentative="1">
+      <w:start w:val="1"/>
+      <w:numFmt w:val="bullet"/>
+      <w:lvlText w:val="o"/>
+      <w:lvlJc w:val="left"/>
+      <w:pPr>
+        <w:ind w:left="1440" w:hanging="360"/>
+      </w:pPr>
+      <w:rPr>
+        <w:rFonts w:ascii="Courier New" w:hAnsi="Courier New" w:cs="Courier New" w:hint="default"/>
+      </w:rPr>
+    </w:lvl>
+    <w:lvl w:ilvl="2" w:tplc="04160005" w:tentative="1">
+      <w:start w:val="1"/>
+      <w:numFmt w:val="bullet"/>
+      <w:lvlText w:val=""/>
+      <w:lvlJc w:val="left"/>
+      <w:pPr>
+        <w:ind w:left="2160" w:hanging="360"/>
+      </w:pPr>
+      <w:rPr>
+        <w:rFonts w:ascii="Wingdings" w:hAnsi="Wingdings" w:hint="default"/>
+      </w:rPr>
+    </w:lvl>
+    <w:lvl w:ilvl="3" w:tplc="04160001" w:tentative="1">
+      <w:start w:val="1"/>
+      <w:numFmt w:val="bullet"/>
+      <w:lvlText w:val=""/>
+      <w:lvlJc w:val="left"/>
+      <w:pPr>
+        <w:ind w:left="2880" w:hanging="360"/>
+      </w:pPr>
+      <w:rPr>
+        <w:rFonts w:ascii="Symbol" w:hAnsi="Symbol" w:hint="default"/>
+      </w:rPr>
+    </w:lvl>
+    <w:lvl w:ilvl="4" w:tplc="04160003" w:tentative="1">
+      <w:start w:val="1"/>
+      <w:numFmt w:val="bullet"/>
+      <w:lvlText w:val="o"/>
+      <w:lvlJc w:val="left"/>
+      <w:pPr>
+        <w:ind w:left="3600" w:hanging="360"/>
+      </w:pPr>
+      <w:rPr>
+        <w:rFonts w:ascii="Courier New" w:hAnsi="Courier New" w:cs="Courier New" w:hint="default"/>
+      </w:rPr>
+    </w:lvl>
+    <w:lvl w:ilvl="5" w:tplc="04160005" w:tentative="1">
+      <w:start w:val="1"/>
+      <w:numFmt w:val="bullet"/>
+      <w:lvlText w:val=""/>
+      <w:lvlJc w:val="left"/>
+      <w:pPr>
+        <w:ind w:left="4320" w:hanging="360"/>
+      </w:pPr>
+      <w:rPr>
+        <w:rFonts w:ascii="Wingdings" w:hAnsi="Wingdings" w:hint="default"/>
+      </w:rPr>
+    </w:lvl>
+    <w:lvl w:ilvl="6" w:tplc="04160001" w:tentative="1">
+      <w:start w:val="1"/>
+      <w:numFmt w:val="bullet"/>
+      <w:lvlText w:val=""/>
+      <w:lvlJc w:val="left"/>
+      <w:pPr>
+        <w:ind w:left="5040" w:hanging="360"/>
+      </w:pPr>
+      <w:rPr>
+        <w:rFonts w:ascii="Symbol" w:hAnsi="Symbol" w:hint="default"/>
+      </w:rPr>
+    </w:lvl>
+    <w:lvl w:ilvl="7" w:tplc="04160003" w:tentative="1">
+      <w:start w:val="1"/>
+      <w:numFmt w:val="bullet"/>
+      <w:lvlText w:val="o"/>
+      <w:lvlJc w:val="left"/>
+      <w:pPr>
+        <w:ind w:left="5760" w:hanging="360"/>
+      </w:pPr>
+      <w:rPr>
+        <w:rFonts w:ascii="Courier New" w:hAnsi="Courier New" w:cs="Courier New" w:hint="default"/>
+      </w:rPr>
+    </w:lvl>
+    <w:lvl w:ilvl="8" w:tplc="04160005" w:tentative="1">
+      <w:start w:val="1"/>
+      <w:numFmt w:val="bullet"/>
+      <w:lvlText w:val=""/>
+      <w:lvlJc w:val="left"/>
+      <w:pPr>
+        <w:ind w:left="6480" w:hanging="360"/>
+      </w:pPr>
+      <w:rPr>
+        <w:rFonts w:ascii="Wingdings" w:hAnsi="Wingdings" w:hint="default"/>
+      </w:rPr>
+    </w:lvl>
+  </w:abstractNum>
+  <w:abstractNum w:abstractNumId="20">
     <w:nsid w:val="5F1E5B85"/>
     <w:multiLevelType w:val="hybridMultilevel"/>
     <w:tmpl w:val="955C7D6E"/>
@@ -6899,7 +9365,7 @@
       </w:rPr>
     </w:lvl>
   </w:abstractNum>
-  <w:abstractNum w:abstractNumId="13">
+  <w:abstractNum w:abstractNumId="21">
     <w:nsid w:val="69DE37BE"/>
     <w:multiLevelType w:val="hybridMultilevel"/>
     <w:tmpl w:val="8EC4818E"/>
@@ -7012,7 +9478,120 @@
       </w:rPr>
     </w:lvl>
   </w:abstractNum>
-  <w:abstractNum w:abstractNumId="14">
+  <w:abstractNum w:abstractNumId="22">
+    <w:nsid w:val="6B2B22D9"/>
+    <w:multiLevelType w:val="hybridMultilevel"/>
+    <w:tmpl w:val="31B0BC26"/>
+    <w:lvl w:ilvl="0" w:tplc="04160005">
+      <w:start w:val="1"/>
+      <w:numFmt w:val="bullet"/>
+      <w:lvlText w:val=""/>
+      <w:lvlJc w:val="left"/>
+      <w:pPr>
+        <w:ind w:left="720" w:hanging="360"/>
+      </w:pPr>
+      <w:rPr>
+        <w:rFonts w:ascii="Wingdings" w:hAnsi="Wingdings" w:hint="default"/>
+      </w:rPr>
+    </w:lvl>
+    <w:lvl w:ilvl="1" w:tplc="04160003" w:tentative="1">
+      <w:start w:val="1"/>
+      <w:numFmt w:val="bullet"/>
+      <w:lvlText w:val="o"/>
+      <w:lvlJc w:val="left"/>
+      <w:pPr>
+        <w:ind w:left="1440" w:hanging="360"/>
+      </w:pPr>
+      <w:rPr>
+        <w:rFonts w:ascii="Courier New" w:hAnsi="Courier New" w:cs="Courier New" w:hint="default"/>
+      </w:rPr>
+    </w:lvl>
+    <w:lvl w:ilvl="2" w:tplc="04160005" w:tentative="1">
+      <w:start w:val="1"/>
+      <w:numFmt w:val="bullet"/>
+      <w:lvlText w:val=""/>
+      <w:lvlJc w:val="left"/>
+      <w:pPr>
+        <w:ind w:left="2160" w:hanging="360"/>
+      </w:pPr>
+      <w:rPr>
+        <w:rFonts w:ascii="Wingdings" w:hAnsi="Wingdings" w:hint="default"/>
+      </w:rPr>
+    </w:lvl>
+    <w:lvl w:ilvl="3" w:tplc="04160001" w:tentative="1">
+      <w:start w:val="1"/>
+      <w:numFmt w:val="bullet"/>
+      <w:lvlText w:val=""/>
+      <w:lvlJc w:val="left"/>
+      <w:pPr>
+        <w:ind w:left="2880" w:hanging="360"/>
+      </w:pPr>
+      <w:rPr>
+        <w:rFonts w:ascii="Symbol" w:hAnsi="Symbol" w:hint="default"/>
+      </w:rPr>
+    </w:lvl>
+    <w:lvl w:ilvl="4" w:tplc="04160003" w:tentative="1">
+      <w:start w:val="1"/>
+      <w:numFmt w:val="bullet"/>
+      <w:lvlText w:val="o"/>
+      <w:lvlJc w:val="left"/>
+      <w:pPr>
+        <w:ind w:left="3600" w:hanging="360"/>
+      </w:pPr>
+      <w:rPr>
+        <w:rFonts w:ascii="Courier New" w:hAnsi="Courier New" w:cs="Courier New" w:hint="default"/>
+      </w:rPr>
+    </w:lvl>
+    <w:lvl w:ilvl="5" w:tplc="04160005" w:tentative="1">
+      <w:start w:val="1"/>
+      <w:numFmt w:val="bullet"/>
+      <w:lvlText w:val=""/>
+      <w:lvlJc w:val="left"/>
+      <w:pPr>
+        <w:ind w:left="4320" w:hanging="360"/>
+      </w:pPr>
+      <w:rPr>
+        <w:rFonts w:ascii="Wingdings" w:hAnsi="Wingdings" w:hint="default"/>
+      </w:rPr>
+    </w:lvl>
+    <w:lvl w:ilvl="6" w:tplc="04160001" w:tentative="1">
+      <w:start w:val="1"/>
+      <w:numFmt w:val="bullet"/>
+      <w:lvlText w:val=""/>
+      <w:lvlJc w:val="left"/>
+      <w:pPr>
+        <w:ind w:left="5040" w:hanging="360"/>
+      </w:pPr>
+      <w:rPr>
+        <w:rFonts w:ascii="Symbol" w:hAnsi="Symbol" w:hint="default"/>
+      </w:rPr>
+    </w:lvl>
+    <w:lvl w:ilvl="7" w:tplc="04160003" w:tentative="1">
+      <w:start w:val="1"/>
+      <w:numFmt w:val="bullet"/>
+      <w:lvlText w:val="o"/>
+      <w:lvlJc w:val="left"/>
+      <w:pPr>
+        <w:ind w:left="5760" w:hanging="360"/>
+      </w:pPr>
+      <w:rPr>
+        <w:rFonts w:ascii="Courier New" w:hAnsi="Courier New" w:cs="Courier New" w:hint="default"/>
+      </w:rPr>
+    </w:lvl>
+    <w:lvl w:ilvl="8" w:tplc="04160005" w:tentative="1">
+      <w:start w:val="1"/>
+      <w:numFmt w:val="bullet"/>
+      <w:lvlText w:val=""/>
+      <w:lvlJc w:val="left"/>
+      <w:pPr>
+        <w:ind w:left="6480" w:hanging="360"/>
+      </w:pPr>
+      <w:rPr>
+        <w:rFonts w:ascii="Wingdings" w:hAnsi="Wingdings" w:hint="default"/>
+      </w:rPr>
+    </w:lvl>
+  </w:abstractNum>
+  <w:abstractNum w:abstractNumId="23">
     <w:nsid w:val="6E644B78"/>
     <w:multiLevelType w:val="hybridMultilevel"/>
     <w:tmpl w:val="289AE228"/>
@@ -7125,7 +9704,7 @@
       </w:rPr>
     </w:lvl>
   </w:abstractNum>
-  <w:abstractNum w:abstractNumId="15">
+  <w:abstractNum w:abstractNumId="24">
     <w:nsid w:val="737D4F50"/>
     <w:multiLevelType w:val="hybridMultilevel"/>
     <w:tmpl w:val="0B262D5A"/>
@@ -7238,7 +9817,7 @@
       </w:rPr>
     </w:lvl>
   </w:abstractNum>
-  <w:abstractNum w:abstractNumId="16">
+  <w:abstractNum w:abstractNumId="25">
     <w:nsid w:val="784E1DFE"/>
     <w:multiLevelType w:val="hybridMultilevel"/>
     <w:tmpl w:val="30B62F6A"/>
@@ -7351,7 +9930,7 @@
       </w:rPr>
     </w:lvl>
   </w:abstractNum>
-  <w:abstractNum w:abstractNumId="17">
+  <w:abstractNum w:abstractNumId="26">
     <w:nsid w:val="7DF44C96"/>
     <w:multiLevelType w:val="hybridMultilevel"/>
     <w:tmpl w:val="C408ECCA"/>
@@ -7465,58 +10044,85 @@
     </w:lvl>
   </w:abstractNum>
   <w:num w:numId="1">
-    <w:abstractNumId w:val="9"/>
+    <w:abstractNumId w:val="14"/>
   </w:num>
   <w:num w:numId="2">
-    <w:abstractNumId w:val="14"/>
+    <w:abstractNumId w:val="23"/>
   </w:num>
   <w:num w:numId="3">
-    <w:abstractNumId w:val="11"/>
+    <w:abstractNumId w:val="18"/>
   </w:num>
   <w:num w:numId="4">
     <w:abstractNumId w:val="1"/>
   </w:num>
   <w:num w:numId="5">
-    <w:abstractNumId w:val="4"/>
+    <w:abstractNumId w:val="6"/>
   </w:num>
   <w:num w:numId="6">
-    <w:abstractNumId w:val="5"/>
+    <w:abstractNumId w:val="7"/>
   </w:num>
   <w:num w:numId="7">
-    <w:abstractNumId w:val="6"/>
+    <w:abstractNumId w:val="8"/>
   </w:num>
   <w:num w:numId="8">
     <w:abstractNumId w:val="0"/>
   </w:num>
   <w:num w:numId="9">
+    <w:abstractNumId w:val="24"/>
+  </w:num>
+  <w:num w:numId="10">
+    <w:abstractNumId w:val="5"/>
+  </w:num>
+  <w:num w:numId="11">
+    <w:abstractNumId w:val="10"/>
+  </w:num>
+  <w:num w:numId="12">
     <w:abstractNumId w:val="15"/>
   </w:num>
-  <w:num w:numId="10">
+  <w:num w:numId="13">
+    <w:abstractNumId w:val="20"/>
+  </w:num>
+  <w:num w:numId="14">
+    <w:abstractNumId w:val="26"/>
+  </w:num>
+  <w:num w:numId="15">
+    <w:abstractNumId w:val="4"/>
+  </w:num>
+  <w:num w:numId="16">
+    <w:abstractNumId w:val="25"/>
+  </w:num>
+  <w:num w:numId="17">
+    <w:abstractNumId w:val="21"/>
+  </w:num>
+  <w:num w:numId="18">
+    <w:abstractNumId w:val="12"/>
+  </w:num>
+  <w:num w:numId="19">
+    <w:abstractNumId w:val="16"/>
+  </w:num>
+  <w:num w:numId="20">
+    <w:abstractNumId w:val="11"/>
+  </w:num>
+  <w:num w:numId="21">
+    <w:abstractNumId w:val="13"/>
+  </w:num>
+  <w:num w:numId="22">
+    <w:abstractNumId w:val="17"/>
+  </w:num>
+  <w:num w:numId="23">
+    <w:abstractNumId w:val="2"/>
+  </w:num>
+  <w:num w:numId="24">
     <w:abstractNumId w:val="3"/>
   </w:num>
-  <w:num w:numId="11">
-    <w:abstractNumId w:val="7"/>
+  <w:num w:numId="25">
+    <w:abstractNumId w:val="9"/>
   </w:num>
-  <w:num w:numId="12">
-    <w:abstractNumId w:val="10"/>
+  <w:num w:numId="26">
+    <w:abstractNumId w:val="22"/>
   </w:num>
-  <w:num w:numId="13">
-    <w:abstractNumId w:val="12"/>
-  </w:num>
-  <w:num w:numId="14">
-    <w:abstractNumId w:val="17"/>
-  </w:num>
-  <w:num w:numId="15">
-    <w:abstractNumId w:val="2"/>
-  </w:num>
-  <w:num w:numId="16">
-    <w:abstractNumId w:val="16"/>
-  </w:num>
-  <w:num w:numId="17">
-    <w:abstractNumId w:val="13"/>
-  </w:num>
-  <w:num w:numId="18">
-    <w:abstractNumId w:val="8"/>
+  <w:num w:numId="27">
+    <w:abstractNumId w:val="19"/>
   </w:num>
 </w:numbering>
 </file>
@@ -7685,6 +10291,7 @@
   <w:style w:type="character" w:default="1" w:styleId="Fontepargpadro">
     <w:name w:val="Default Paragraph Font"/>
     <w:uiPriority w:val="1"/>
+    <w:semiHidden/>
     <w:unhideWhenUsed/>
   </w:style>
   <w:style w:type="table" w:default="1" w:styleId="Tabelanormal">
@@ -8452,7 +11059,7 @@
 </file>
 
 <file path=customXml/itemProps1.xml><?xml version="1.0" encoding="utf-8"?>
-<ds:datastoreItem xmlns:ds="http://schemas.openxmlformats.org/officeDocument/2006/customXml" ds:itemID="{F28C80F6-79B1-4512-B56D-43FCD96A913F}">
+<ds:datastoreItem xmlns:ds="http://schemas.openxmlformats.org/officeDocument/2006/customXml" ds:itemID="{D02B0ADF-98D8-48B1-B201-EE7F72CA5127}">
   <ds:schemaRefs>
     <ds:schemaRef ds:uri="http://schemas.openxmlformats.org/officeDocument/2006/bibliography"/>
   </ds:schemaRefs>

</xml_diff>

<commit_message>
[Sistemas de Tempo Real] Atualização dos diários de Nova Cruz e Santa Cruz.
</commit_message>
<xml_diff>
--- a/disciplinas/sistemas_de_tempo_real/material/topicos.docx
+++ b/disciplinas/sistemas_de_tempo_real/material/topicos.docx
@@ -104,13 +104,8 @@
               <w:jc w:val="center"/>
             </w:pPr>
             <w:r>
-              <w:t xml:space="preserve">Secretaria de Estado da Educação, da Cultural e dos Desportos – </w:t>
+              <w:t>Secretaria de Estado da Educação, da Cultural e dos Desportos – SECD</w:t>
             </w:r>
-            <w:proofErr w:type="gramStart"/>
-            <w:r>
-              <w:t>SECD</w:t>
-            </w:r>
-            <w:proofErr w:type="gramEnd"/>
           </w:p>
           <w:p>
             <w:pPr>
@@ -124,13 +119,8 @@
             <w:pPr>
               <w:jc w:val="center"/>
             </w:pPr>
-            <w:proofErr w:type="spellStart"/>
             <w:r>
-              <w:t>Pró-Reitoria</w:t>
-            </w:r>
-            <w:proofErr w:type="spellEnd"/>
-            <w:r>
-              <w:t xml:space="preserve"> de Ensino e Graduação – PROEG</w:t>
+              <w:t>Pró-Reitoria de Ensino e Graduação – PROEG</w:t>
             </w:r>
           </w:p>
           <w:p>
@@ -247,15 +237,7 @@
         <w:jc w:val="both"/>
       </w:pPr>
       <w:r>
-        <w:t xml:space="preserve">Aplicações variam quanto </w:t>
-      </w:r>
-      <w:proofErr w:type="gramStart"/>
-      <w:r>
-        <w:t>a</w:t>
-      </w:r>
-      <w:proofErr w:type="gramEnd"/>
-      <w:r>
-        <w:t xml:space="preserve"> complexidade</w:t>
+        <w:t>Aplicações variam quanto a complexidade</w:t>
       </w:r>
     </w:p>
     <w:p>
@@ -289,13 +271,8 @@
         <w:t>elhos de DVD</w:t>
       </w:r>
       <w:r>
-        <w:t>...</w:t>
-      </w:r>
-      <w:proofErr w:type="gramStart"/>
-      <w:r>
-        <w:t>)</w:t>
-      </w:r>
-      <w:proofErr w:type="gramEnd"/>
+        <w:t>...)</w:t>
+      </w:r>
     </w:p>
     <w:p>
       <w:pPr>
@@ -425,11 +402,9 @@
       <w:r>
         <w:t>aviões...</w:t>
       </w:r>
-      <w:proofErr w:type="gramStart"/>
       <w:r>
         <w:t>)</w:t>
       </w:r>
-      <w:proofErr w:type="gramEnd"/>
     </w:p>
     <w:p>
       <w:pPr>
@@ -504,13 +479,8 @@
         <w:t xml:space="preserve"> nem sempre garantem que os requisitos temporais sejam </w:t>
       </w:r>
       <w:r>
-        <w:t xml:space="preserve">facilmente </w:t>
-      </w:r>
-      <w:proofErr w:type="gramStart"/>
-      <w:r>
-        <w:t>implementados</w:t>
-      </w:r>
-      <w:proofErr w:type="gramEnd"/>
+        <w:t>facilmente implementados</w:t>
+      </w:r>
     </w:p>
     <w:p>
       <w:pPr>
@@ -538,13 +508,8 @@
         <w:t xml:space="preserve"> permitem então a programação de temporizadores</w:t>
       </w:r>
       <w:r>
-        <w:t xml:space="preserve"> que, na maioria dos casos, são ferramentas suficientes para a construção de </w:t>
-      </w:r>
-      <w:proofErr w:type="gramStart"/>
-      <w:r>
-        <w:t>STR</w:t>
-      </w:r>
-      <w:proofErr w:type="gramEnd"/>
+        <w:t xml:space="preserve"> que, na maioria dos casos, são ferramentas suficientes para a construção de STR</w:t>
+      </w:r>
     </w:p>
     <w:p>
       <w:pPr>
@@ -557,15 +522,7 @@
         <w:jc w:val="both"/>
       </w:pPr>
       <w:r>
-        <w:t xml:space="preserve">As práticas de </w:t>
-      </w:r>
-      <w:proofErr w:type="gramStart"/>
-      <w:r>
-        <w:t>implementação</w:t>
-      </w:r>
-      <w:proofErr w:type="gramEnd"/>
-      <w:r>
-        <w:t xml:space="preserve"> atuais tem permitido atender de forma aceitável os requisitos da maioria dos STR</w:t>
+        <w:t>As práticas de implementação atuais tem permitido atender de forma aceitável os requisitos da maioria dos STR</w:t>
       </w:r>
     </w:p>
     <w:p>
@@ -593,13 +550,8 @@
         <w:jc w:val="both"/>
       </w:pPr>
       <w:r>
-        <w:t xml:space="preserve">As exigências cada vez maiores sobre aspectos de segurança colocam em xeque as metodologias e ferramentas convencionais, sob pena de perdas sobre o aspecto financeiro, ambiental ou </w:t>
-      </w:r>
-      <w:proofErr w:type="gramStart"/>
-      <w:r>
-        <w:t>humano</w:t>
-      </w:r>
-      <w:proofErr w:type="gramEnd"/>
+        <w:t>As exigências cada vez maiores sobre aspectos de segurança colocam em xeque as metodologias e ferramentas convencionais, sob pena de perdas sobre o aspecto financeiro, ambiental ou humano</w:t>
+      </w:r>
     </w:p>
     <w:p>
       <w:pPr>
@@ -612,13 +564,8 @@
         <w:jc w:val="both"/>
       </w:pPr>
       <w:r>
-        <w:t xml:space="preserve">Nas aplicações mais críticas, são assumidas situações de operações extremas e </w:t>
-      </w:r>
-      <w:proofErr w:type="gramStart"/>
-      <w:r>
-        <w:t>pessimistas</w:t>
-      </w:r>
-      <w:proofErr w:type="gramEnd"/>
+        <w:t>Nas aplicações mais críticas, são assumidas situações de operações extremas e pessimistas</w:t>
+      </w:r>
     </w:p>
     <w:p>
       <w:pPr>
@@ -659,42 +606,32 @@
         <w:jc w:val="both"/>
       </w:pPr>
       <w:r>
-        <w:t xml:space="preserve">Independente desses aspectos supostos, os STR devem atender todas as restrições </w:t>
-      </w:r>
-      <w:proofErr w:type="gramStart"/>
-      <w:r>
-        <w:t>temporais</w:t>
-      </w:r>
-      <w:proofErr w:type="gramEnd"/>
-    </w:p>
-    <w:p>
-      <w:pPr>
-        <w:spacing w:after="0" w:line="240" w:lineRule="auto"/>
-        <w:jc w:val="both"/>
-      </w:pPr>
-    </w:p>
-    <w:p>
-      <w:pPr>
-        <w:spacing w:after="0" w:line="240" w:lineRule="auto"/>
-        <w:jc w:val="both"/>
-      </w:pPr>
-    </w:p>
-    <w:p>
-      <w:pPr>
-        <w:spacing w:after="0" w:line="240" w:lineRule="auto"/>
-        <w:jc w:val="both"/>
-      </w:pPr>
-      <w:proofErr w:type="gramStart"/>
+        <w:t>Independente desses aspectos supostos, os STR devem atender todas as restrições temporais</w:t>
+      </w:r>
+    </w:p>
+    <w:p>
+      <w:pPr>
+        <w:spacing w:after="0" w:line="240" w:lineRule="auto"/>
+        <w:jc w:val="both"/>
+      </w:pPr>
+    </w:p>
+    <w:p>
+      <w:pPr>
+        <w:spacing w:after="0" w:line="240" w:lineRule="auto"/>
+        <w:jc w:val="both"/>
+      </w:pPr>
+    </w:p>
+    <w:p>
+      <w:pPr>
+        <w:spacing w:after="0" w:line="240" w:lineRule="auto"/>
+        <w:jc w:val="both"/>
+      </w:pPr>
       <w:r>
         <w:lastRenderedPageBreak/>
         <w:t xml:space="preserve">1.2 </w:t>
       </w:r>
       <w:r>
-        <w:t>Caracterização</w:t>
-      </w:r>
-      <w:proofErr w:type="gramEnd"/>
-      <w:r>
-        <w:t xml:space="preserve"> de um sistema de tempo real</w:t>
+        <w:t>Caracterização de um sistema de tempo real</w:t>
       </w:r>
     </w:p>
     <w:p>
@@ -708,15 +645,7 @@
         <w:jc w:val="both"/>
       </w:pPr>
       <w:r>
-        <w:t xml:space="preserve">Dentre as diversas categorias de sistema, os </w:t>
-      </w:r>
-      <w:proofErr w:type="spellStart"/>
-      <w:r>
-        <w:t>sitemas</w:t>
-      </w:r>
-      <w:proofErr w:type="spellEnd"/>
-      <w:r>
-        <w:t xml:space="preserve"> de tempo real, de </w:t>
+        <w:t xml:space="preserve">Dentre as diversas categorias de sistema, os sitemas de tempo real, de </w:t>
       </w:r>
       <w:r>
         <w:t>maneira</w:t>
@@ -731,16 +660,8 @@
         <w:rPr>
           <w:i/>
         </w:rPr>
-        <w:t xml:space="preserve">Sistemas </w:t>
-      </w:r>
-      <w:proofErr w:type="gramStart"/>
-      <w:r>
-        <w:rPr>
-          <w:i/>
-        </w:rPr>
-        <w:t>Reativos</w:t>
-      </w:r>
-      <w:proofErr w:type="gramEnd"/>
+        <w:t>Sistemas Reativos</w:t>
+      </w:r>
     </w:p>
     <w:p>
       <w:pPr>
@@ -753,13 +674,8 @@
         <w:jc w:val="both"/>
       </w:pPr>
       <w:r>
-        <w:t xml:space="preserve">Sistemas reativos são aqueles em que reagem aos estímulos de entrada do ambiente, enviando respostas de maneira </w:t>
-      </w:r>
-      <w:proofErr w:type="gramStart"/>
-      <w:r>
-        <w:t>contínua</w:t>
-      </w:r>
-      <w:proofErr w:type="gramEnd"/>
+        <w:t>Sistemas reativos são aqueles em que reagem aos estímulos de entrada do ambiente, enviando respostas de maneira contínua</w:t>
+      </w:r>
     </w:p>
     <w:p>
       <w:pPr>
@@ -825,13 +741,8 @@
         <w:jc w:val="both"/>
       </w:pPr>
       <w:r>
-        <w:t xml:space="preserve">Em cada reação o STR deve entregar um resultado correto dentro de um prazo específico, sob pena de ocorrer uma falha </w:t>
-      </w:r>
-      <w:proofErr w:type="gramStart"/>
-      <w:r>
-        <w:t>temporal</w:t>
-      </w:r>
-      <w:proofErr w:type="gramEnd"/>
+        <w:t>Em cada reação o STR deve entregar um resultado correto dentro de um prazo específico, sob pena de ocorrer uma falha temporal</w:t>
+      </w:r>
     </w:p>
     <w:p>
       <w:pPr>
@@ -846,33 +757,27 @@
       <w:r>
         <w:t xml:space="preserve">O comportamento correto de um STR, portanto, não depende só da integridade dos dados obtidos (correção lógica ou </w:t>
       </w:r>
-      <w:proofErr w:type="spellStart"/>
       <w:r>
         <w:rPr>
           <w:i/>
         </w:rPr>
         <w:t>correctness</w:t>
       </w:r>
-      <w:proofErr w:type="spellEnd"/>
       <w:r>
         <w:t>)</w:t>
       </w:r>
       <w:r>
         <w:t xml:space="preserve">, mas também dos valores de tempo em que são produzidos (correção temporal ou </w:t>
       </w:r>
-      <w:proofErr w:type="spellStart"/>
       <w:r>
         <w:rPr>
           <w:i/>
         </w:rPr>
         <w:t>timeliness</w:t>
       </w:r>
-      <w:proofErr w:type="spellEnd"/>
-      <w:proofErr w:type="gramStart"/>
       <w:r>
         <w:t>)</w:t>
       </w:r>
-      <w:proofErr w:type="gramEnd"/>
     </w:p>
     <w:p>
       <w:pPr>
@@ -939,13 +844,8 @@
         <w:spacing w:after="0" w:line="240" w:lineRule="auto"/>
         <w:jc w:val="both"/>
       </w:pPr>
-      <w:proofErr w:type="gramStart"/>
-      <w:r>
-        <w:t>1.3 Classificação</w:t>
-      </w:r>
-      <w:proofErr w:type="gramEnd"/>
-      <w:r>
-        <w:t xml:space="preserve"> dos sistemas de tempo real</w:t>
+      <w:r>
+        <w:t>1.3 Classificação dos sistemas de tempo real</w:t>
       </w:r>
     </w:p>
     <w:p>
@@ -961,14 +861,12 @@
       <w:r>
         <w:t>Os STR podem ser classificados quanto ao aspecto de proteção (</w:t>
       </w:r>
-      <w:proofErr w:type="spellStart"/>
       <w:r>
         <w:rPr>
           <w:i/>
         </w:rPr>
         <w:t>safety</w:t>
       </w:r>
-      <w:proofErr w:type="spellEnd"/>
       <w:r>
         <w:t>):</w:t>
       </w:r>
@@ -1015,15 +913,7 @@
         <w:t>:</w:t>
       </w:r>
       <w:r>
-        <w:t xml:space="preserve"> quando </w:t>
-      </w:r>
-      <w:proofErr w:type="gramStart"/>
-      <w:r>
-        <w:t>as consequências de uma falha devida ao tempo é</w:t>
-      </w:r>
-      <w:proofErr w:type="gramEnd"/>
-      <w:r>
-        <w:t xml:space="preserve"> da mesma ordem de grandeza dos benefícios do sistema</w:t>
+        <w:t xml:space="preserve"> quando as consequências de uma falha devida ao tempo é da mesma ordem de grandeza dos benefícios do sistema</w:t>
       </w:r>
     </w:p>
     <w:p>
@@ -1037,13 +927,8 @@
         <w:jc w:val="both"/>
       </w:pPr>
       <w:r>
-        <w:t xml:space="preserve">Exemplos: sistema de comutação telefônico, sistema de processamento </w:t>
-      </w:r>
-      <w:proofErr w:type="gramStart"/>
-      <w:r>
-        <w:t>bancário</w:t>
-      </w:r>
-      <w:proofErr w:type="gramEnd"/>
+        <w:t>Exemplos: sistema de comutação telefônico, sistema de processamento bancário</w:t>
+      </w:r>
     </w:p>
     <w:p>
       <w:pPr>
@@ -1103,7 +988,6 @@
         </w:rPr>
         <w:t>Hard Real-Time Systems</w:t>
       </w:r>
-      <w:proofErr w:type="gramStart"/>
       <w:r>
         <w:rPr>
           <w:u w:val="single"/>
@@ -1116,7 +1000,6 @@
         </w:rPr>
         <w:t>:</w:t>
       </w:r>
-      <w:proofErr w:type="gramEnd"/>
       <w:r>
         <w:t>quando as consequências de pelo</w:t>
       </w:r>
@@ -1138,13 +1021,8 @@
         </w:rPr>
       </w:pPr>
       <w:r>
-        <w:t xml:space="preserve">Exemplos: sistema de controle de tráfego aéreo/ferroviário, sistema de controle de planta </w:t>
-      </w:r>
-      <w:proofErr w:type="gramStart"/>
-      <w:r>
-        <w:t>nuclear</w:t>
-      </w:r>
-      <w:proofErr w:type="gramEnd"/>
+        <w:t>Exemplos: sistema de controle de tráfego aéreo/ferroviário, sistema de controle de planta nuclear</w:t>
+      </w:r>
     </w:p>
     <w:p>
       <w:pPr>
@@ -1157,13 +1035,8 @@
         <w:jc w:val="both"/>
       </w:pPr>
       <w:r>
-        <w:t xml:space="preserve">Nos casos em que há falhas em sistemas rígidos, observa-se que na maioria dos casos as falhas são </w:t>
-      </w:r>
-      <w:proofErr w:type="gramStart"/>
-      <w:r>
-        <w:t>catastróficas</w:t>
-      </w:r>
-      <w:proofErr w:type="gramEnd"/>
+        <w:t>Nos casos em que há falhas em sistemas rígidos, observa-se que na maioria dos casos as falhas são catastróficas</w:t>
+      </w:r>
     </w:p>
     <w:p>
       <w:pPr>
@@ -1236,13 +1109,8 @@
         </w:rPr>
       </w:pPr>
       <w:r>
-        <w:t xml:space="preserve">Nesse tipo de sistema, um ou vários estados seguros podem ser alcançados na ocorrência de uma </w:t>
-      </w:r>
-      <w:proofErr w:type="gramStart"/>
-      <w:r>
-        <w:t>falha</w:t>
-      </w:r>
-      <w:proofErr w:type="gramEnd"/>
+        <w:t>Nesse tipo de sistema, um ou vários estados seguros podem ser alcançados na ocorrência de uma falha</w:t>
+      </w:r>
     </w:p>
     <w:p>
       <w:pPr>
@@ -1298,13 +1166,8 @@
         </w:rPr>
       </w:pPr>
       <w:r>
-        <w:t xml:space="preserve">Na presença de falhas, somente parte do sistema continuará </w:t>
-      </w:r>
-      <w:proofErr w:type="gramStart"/>
-      <w:r>
-        <w:t>funcionando</w:t>
-      </w:r>
-      <w:proofErr w:type="gramEnd"/>
+        <w:t>Na presença de falhas, somente parte do sistema continuará funcionando</w:t>
+      </w:r>
     </w:p>
     <w:p>
       <w:pPr>
@@ -1392,17 +1255,7 @@
         <w:t>peracionais</w:t>
       </w:r>
       <w:r>
-        <w:t xml:space="preserve"> (</w:t>
-      </w:r>
-      <w:proofErr w:type="spellStart"/>
-      <w:proofErr w:type="gramStart"/>
-      <w:r>
-        <w:t>SOs</w:t>
-      </w:r>
-      <w:proofErr w:type="spellEnd"/>
-      <w:proofErr w:type="gramEnd"/>
-      <w:r>
-        <w:t>)</w:t>
+        <w:t xml:space="preserve"> (SOs)</w:t>
       </w:r>
     </w:p>
     <w:p>
@@ -1418,14 +1271,12 @@
       <w:r>
         <w:t xml:space="preserve">Nesse modelo, todos os softwares que podem executar em um computador (inclusive, algumas vezes, o próprio sistema operacional) são organizados em </w:t>
       </w:r>
-      <w:proofErr w:type="gramStart"/>
       <w:r>
         <w:rPr>
           <w:b/>
         </w:rPr>
         <w:t>processos</w:t>
       </w:r>
-      <w:proofErr w:type="gramEnd"/>
     </w:p>
     <w:p>
       <w:pPr>
@@ -1438,13 +1289,8 @@
         <w:jc w:val="both"/>
       </w:pPr>
       <w:r>
-        <w:t xml:space="preserve">Um processo é apenas um programa em execução acompanhado dos valores atuais do contador de programa, dos registradores e das </w:t>
-      </w:r>
-      <w:proofErr w:type="gramStart"/>
-      <w:r>
-        <w:t>variáveis</w:t>
-      </w:r>
-      <w:proofErr w:type="gramEnd"/>
+        <w:t>Um processo é apenas um programa em execução acompanhado dos valores atuais do contador de programa, dos registradores e das variáveis</w:t>
+      </w:r>
     </w:p>
     <w:p>
       <w:pPr>
@@ -1471,13 +1317,8 @@
         <w:jc w:val="both"/>
       </w:pPr>
       <w:r>
-        <w:t xml:space="preserve">Dá-se a essa ilusão o nome de </w:t>
-      </w:r>
-      <w:proofErr w:type="gramStart"/>
-      <w:r>
-        <w:t>pseudo-paralelismo</w:t>
-      </w:r>
-      <w:proofErr w:type="gramEnd"/>
+        <w:t>Dá-se a essa ilusão o nome de pseudo-paralelismo</w:t>
+      </w:r>
     </w:p>
     <w:p>
       <w:pPr>
@@ -1522,13 +1363,8 @@
         <w:t>F</w:t>
       </w:r>
       <w:r>
-        <w:t xml:space="preserve">uncionamento do </w:t>
-      </w:r>
-      <w:proofErr w:type="gramStart"/>
-      <w:r>
-        <w:t>pseudo-paralelismo</w:t>
-      </w:r>
-      <w:proofErr w:type="gramEnd"/>
+        <w:t>uncionamento do pseudo-paralelismo</w:t>
+      </w:r>
     </w:p>
     <w:p>
       <w:pPr>
@@ -1640,15 +1476,7 @@
         <w:jc w:val="both"/>
       </w:pPr>
       <w:r>
-        <w:t xml:space="preserve">Quando um processo tem restrições críticas de tempo real, ou seja, quando eventos específicos devem ocorrer dentro de um intervalo de tempo prefixado (normalmente muito pequeno), </w:t>
-      </w:r>
-      <w:proofErr w:type="gramStart"/>
-      <w:r>
-        <w:t>deve-se</w:t>
-      </w:r>
-      <w:proofErr w:type="gramEnd"/>
-      <w:r>
-        <w:t xml:space="preserve"> tomar certos cuidados para que esses eventos ocorram</w:t>
+        <w:t>Quando um processo tem restrições críticas de tempo real, ou seja, quando eventos específicos devem ocorrer dentro de um intervalo de tempo prefixado (normalmente muito pequeno), deve-se tomar certos cuidados para que esses eventos ocorram</w:t>
       </w:r>
     </w:p>
     <w:p>
@@ -1676,13 +1504,8 @@
         <w:jc w:val="both"/>
       </w:pPr>
       <w:r>
-        <w:t xml:space="preserve">A diferença entre os dois termos é sutil, mas </w:t>
-      </w:r>
-      <w:proofErr w:type="gramStart"/>
-      <w:r>
-        <w:t>crucial</w:t>
-      </w:r>
-      <w:proofErr w:type="gramEnd"/>
+        <w:t>A diferença entre os dois termos é sutil, mas crucial</w:t>
+      </w:r>
     </w:p>
     <w:p>
       <w:pPr>
@@ -1709,13 +1532,8 @@
         <w:jc w:val="both"/>
       </w:pPr>
       <w:r>
-        <w:t xml:space="preserve">A receita do bolo contém todos os passos necessários para que o bolo seja feito (ingredientes e modo de preparo). Obviamente, nessa analogia, a receita seria o </w:t>
-      </w:r>
-      <w:proofErr w:type="gramStart"/>
-      <w:r>
-        <w:t>programa</w:t>
-      </w:r>
-      <w:proofErr w:type="gramEnd"/>
+        <w:t>A receita do bolo contém todos os passos necessários para que o bolo seja feito (ingredientes e modo de preparo). Obviamente, nessa analogia, a receita seria o programa</w:t>
+      </w:r>
     </w:p>
     <w:p>
       <w:pPr>
@@ -1728,13 +1546,8 @@
         <w:jc w:val="both"/>
       </w:pPr>
       <w:r>
-        <w:t xml:space="preserve">O processador em questão é o padeiro, que irá pegar os ingredientes (dados de entrada) e processá-los de acordo com a </w:t>
-      </w:r>
-      <w:proofErr w:type="gramStart"/>
-      <w:r>
-        <w:t>receita</w:t>
-      </w:r>
-      <w:proofErr w:type="gramEnd"/>
+        <w:t>O processador em questão é o padeiro, que irá pegar os ingredientes (dados de entrada) e processá-los de acordo com a receita</w:t>
+      </w:r>
     </w:p>
     <w:p>
       <w:pPr>
@@ -1750,13 +1563,8 @@
         <w:t>O processo em si é a atividade realizada pelo padeiro de ler a receita, buscar os ingredientes</w:t>
       </w:r>
       <w:r>
-        <w:t xml:space="preserve"> e assar o </w:t>
-      </w:r>
-      <w:proofErr w:type="gramStart"/>
-      <w:r>
-        <w:t>bolo</w:t>
-      </w:r>
-      <w:proofErr w:type="gramEnd"/>
+        <w:t xml:space="preserve"> e assar o bolo</w:t>
+      </w:r>
     </w:p>
     <w:p>
       <w:pPr>
@@ -1775,13 +1583,8 @@
         <w:t>O padeiro vai anotar em que ponto da receita ele parou</w:t>
       </w:r>
       <w:r>
-        <w:t xml:space="preserve"> (salvar o estado atual do processo), buscar um livro de primeiros socorros (outro programa) e começar a seguir as instruções nele </w:t>
-      </w:r>
-      <w:proofErr w:type="gramStart"/>
-      <w:r>
-        <w:t>contidas</w:t>
-      </w:r>
-      <w:proofErr w:type="gramEnd"/>
+        <w:t xml:space="preserve"> (salvar o estado atual do processo), buscar um livro de primeiros socorros (outro programa) e começar a seguir as instruções nele contidas</w:t>
+      </w:r>
     </w:p>
     <w:p>
       <w:pPr>
@@ -1818,13 +1621,8 @@
         <w:t>Quando o processo de maior prioridade encerrar, a CPU alterna novamente para o processo de assar o bolo</w:t>
       </w:r>
       <w:r>
-        <w:t xml:space="preserve">, continuando do ponto em que </w:t>
-      </w:r>
-      <w:proofErr w:type="gramStart"/>
-      <w:r>
-        <w:t>parou</w:t>
-      </w:r>
-      <w:proofErr w:type="gramEnd"/>
+        <w:t>, continuando do ponto em que parou</w:t>
+      </w:r>
     </w:p>
     <w:p>
       <w:pPr>
@@ -1859,13 +1657,8 @@
         <w:spacing w:after="0" w:line="240" w:lineRule="auto"/>
         <w:jc w:val="both"/>
       </w:pPr>
-      <w:proofErr w:type="gramStart"/>
-      <w:r>
-        <w:t>2.2 Criação</w:t>
-      </w:r>
-      <w:proofErr w:type="gramEnd"/>
-      <w:r>
-        <w:t xml:space="preserve"> de processos</w:t>
+      <w:r>
+        <w:t>2.2 Criação de processos</w:t>
       </w:r>
     </w:p>
     <w:p>
@@ -1879,17 +1672,7 @@
         <w:jc w:val="both"/>
       </w:pPr>
       <w:r>
-        <w:t xml:space="preserve">Os </w:t>
-      </w:r>
-      <w:proofErr w:type="spellStart"/>
-      <w:proofErr w:type="gramStart"/>
-      <w:r>
-        <w:t>SOs</w:t>
-      </w:r>
-      <w:proofErr w:type="spellEnd"/>
-      <w:proofErr w:type="gramEnd"/>
-      <w:r>
-        <w:t xml:space="preserve"> precisam assegurar de algum modo que todos os processos necessários à um propósito existam</w:t>
+        <w:t>Os SOs precisam assegurar de algum modo que todos os processos necessários à um propósito existam</w:t>
       </w:r>
     </w:p>
     <w:p>
@@ -1906,13 +1689,8 @@
         <w:t xml:space="preserve">Em sistemas simples, tais como os fornos de micro-ondas, </w:t>
       </w:r>
       <w:r>
-        <w:t xml:space="preserve">é possível criar todos os processos no momento da inicialização do </w:t>
-      </w:r>
-      <w:proofErr w:type="gramStart"/>
-      <w:r>
-        <w:t>sistema</w:t>
-      </w:r>
-      <w:proofErr w:type="gramEnd"/>
+        <w:t>é possível criar todos os processos no momento da inicialização do sistema</w:t>
+      </w:r>
     </w:p>
     <w:p>
       <w:pPr>
@@ -1925,17 +1703,7 @@
         <w:jc w:val="both"/>
       </w:pPr>
       <w:r>
-        <w:t xml:space="preserve">Já em sistemas complexos ou de propósito geral os </w:t>
-      </w:r>
-      <w:proofErr w:type="spellStart"/>
-      <w:proofErr w:type="gramStart"/>
-      <w:r>
-        <w:t>SOs</w:t>
-      </w:r>
-      <w:proofErr w:type="spellEnd"/>
-      <w:proofErr w:type="gramEnd"/>
-      <w:r>
-        <w:t xml:space="preserve"> precisam ter mecanismos de criação e término de processos</w:t>
+        <w:t>Já em sistemas complexos ou de propósito geral os SOs precisam ter mecanismos de criação e término de processos</w:t>
       </w:r>
     </w:p>
     <w:p>
@@ -1949,13 +1717,8 @@
         <w:jc w:val="both"/>
       </w:pPr>
       <w:r>
-        <w:t xml:space="preserve">Há, basicamente, quatro possibilidades para criação de novos </w:t>
-      </w:r>
-      <w:proofErr w:type="gramStart"/>
-      <w:r>
-        <w:t>processos</w:t>
-      </w:r>
-      <w:proofErr w:type="gramEnd"/>
+        <w:t>Há, basicamente, quatro possibilidades para criação de novos processos</w:t>
+      </w:r>
     </w:p>
     <w:p>
       <w:pPr>
@@ -2012,14 +1775,12 @@
       <w:r>
         <w:t>Início de um trabalho (</w:t>
       </w:r>
-      <w:proofErr w:type="spellStart"/>
       <w:r>
         <w:rPr>
           <w:i/>
         </w:rPr>
         <w:t>job</w:t>
       </w:r>
-      <w:proofErr w:type="spellEnd"/>
       <w:r>
         <w:t xml:space="preserve">) </w:t>
       </w:r>
@@ -2041,13 +1802,8 @@
         <w:jc w:val="both"/>
       </w:pPr>
       <w:r>
-        <w:t xml:space="preserve">Tecnicamente, em todos esses casos, um novo processo é criado por um processo existente a partir da execução de uma chamada de sistema de criação de </w:t>
-      </w:r>
-      <w:proofErr w:type="gramStart"/>
-      <w:r>
-        <w:t>processos</w:t>
-      </w:r>
-      <w:proofErr w:type="gramEnd"/>
+        <w:t>Tecnicamente, em todos esses casos, um novo processo é criado por um processo existente a partir da execução de uma chamada de sistema de criação de processos</w:t>
+      </w:r>
     </w:p>
     <w:p>
       <w:pPr>
@@ -2062,8 +1818,6 @@
       <w:r>
         <w:t xml:space="preserve">Nos sistemas Unix, há somente uma chamada para criar um novo processo, denominada </w:t>
       </w:r>
-      <w:proofErr w:type="spellStart"/>
-      <w:proofErr w:type="gramStart"/>
       <w:r>
         <w:rPr>
           <w:rFonts w:ascii="Courier New" w:hAnsi="Courier New" w:cs="Courier New"/>
@@ -2071,8 +1825,6 @@
         </w:rPr>
         <w:t>fork</w:t>
       </w:r>
-      <w:proofErr w:type="spellEnd"/>
-      <w:proofErr w:type="gramEnd"/>
     </w:p>
     <w:p>
       <w:pPr>
@@ -2085,13 +1837,8 @@
         <w:jc w:val="both"/>
       </w:pPr>
       <w:r>
-        <w:t xml:space="preserve">Depois da chamada os dois processos (pai e filho) possuem a mesma imagem de memória, as mesmas cadeias de caracteres no ambiente e os mesmos arquivos </w:t>
-      </w:r>
-      <w:proofErr w:type="gramStart"/>
-      <w:r>
-        <w:t>abertos</w:t>
-      </w:r>
-      <w:proofErr w:type="gramEnd"/>
+        <w:t>Depois da chamada os dois processos (pai e filho) possuem a mesma imagem de memória, as mesmas cadeias de caracteres no ambiente e os mesmos arquivos abertos</w:t>
+      </w:r>
     </w:p>
     <w:p>
       <w:pPr>
@@ -2106,7 +1853,6 @@
       <w:r>
         <w:t xml:space="preserve">Normalmente o processo filho executa logo em seguida uma chamada da função </w:t>
       </w:r>
-      <w:proofErr w:type="spellStart"/>
       <w:r>
         <w:rPr>
           <w:rFonts w:ascii="Courier New" w:hAnsi="Courier New" w:cs="Courier New"/>
@@ -2114,7 +1860,6 @@
         </w:rPr>
         <w:t>execve</w:t>
       </w:r>
-      <w:proofErr w:type="spellEnd"/>
       <w:r>
         <w:t xml:space="preserve"> (ou similar) para mudar a imagem de memória e executar um novo programa</w:t>
       </w:r>
@@ -2132,8 +1877,6 @@
       <w:r>
         <w:t>No Windows, uma única chamada de função (</w:t>
       </w:r>
-      <w:proofErr w:type="spellStart"/>
-      <w:proofErr w:type="gramStart"/>
       <w:r>
         <w:rPr>
           <w:rFonts w:ascii="Courier New" w:hAnsi="Courier New" w:cs="Courier New"/>
@@ -2141,8 +1884,6 @@
         </w:rPr>
         <w:t>CreateProcess</w:t>
       </w:r>
-      <w:proofErr w:type="spellEnd"/>
-      <w:proofErr w:type="gramEnd"/>
       <w:r>
         <w:t>) trata tanto do processo de criação quanto da carga do programa correto no novo processo</w:t>
       </w:r>
@@ -2158,13 +1899,8 @@
         <w:jc w:val="both"/>
       </w:pPr>
       <w:r>
-        <w:t>Essa chamada possui 10 parâmetros, incluindo o programa a ser executado, os parâmetros da linha de comando, vários atributos de (in</w:t>
-      </w:r>
-      <w:proofErr w:type="gramStart"/>
-      <w:r>
-        <w:t>)segurança</w:t>
-      </w:r>
-      <w:proofErr w:type="gramEnd"/>
+        <w:t>Essa chamada possui 10 parâmetros, incluindo o programa a ser executado, os parâmetros da linha de comando, vários atributos de (in)segurança</w:t>
+      </w:r>
       <w:r>
         <w:t>, bits de controle de arquivos abertos, informações de prioridade, especificações de janela, dentre outros</w:t>
       </w:r>
@@ -2183,13 +1919,8 @@
         <w:t>Tanto no Unix quanto no Windows, após a criação de um processo, o pai e o filho possuem seus próprio</w:t>
       </w:r>
       <w:r>
-        <w:t xml:space="preserve">s espaços de </w:t>
-      </w:r>
-      <w:proofErr w:type="gramStart"/>
-      <w:r>
-        <w:t>endereçamento</w:t>
-      </w:r>
-      <w:proofErr w:type="gramEnd"/>
+        <w:t>s espaços de endereçamento</w:t>
+      </w:r>
     </w:p>
     <w:p>
       <w:pPr>
@@ -2202,13 +1933,8 @@
         <w:jc w:val="both"/>
       </w:pPr>
       <w:r>
-        <w:t xml:space="preserve">Se um dos dois alterar uma palavra em seu espaço de endereçamento, essa mudança não será visível ao outro </w:t>
-      </w:r>
-      <w:proofErr w:type="gramStart"/>
-      <w:r>
-        <w:t>processo</w:t>
-      </w:r>
-      <w:proofErr w:type="gramEnd"/>
+        <w:t>Se um dos dois alterar uma palavra em seu espaço de endereçamento, essa mudança não será visível ao outro processo</w:t>
+      </w:r>
     </w:p>
     <w:p>
       <w:pPr>
@@ -2221,13 +1947,8 @@
         <w:jc w:val="both"/>
       </w:pPr>
       <w:r>
-        <w:t xml:space="preserve">No Unix, o espaço de endereçamento inicial do filho é uma cópia do espaço de endereçamento do pai, mas há dois espaços de endereçamento </w:t>
-      </w:r>
-      <w:proofErr w:type="gramStart"/>
-      <w:r>
-        <w:t>distintos</w:t>
-      </w:r>
-      <w:proofErr w:type="gramEnd"/>
+        <w:t>No Unix, o espaço de endereçamento inicial do filho é uma cópia do espaço de endereçamento do pai, mas há dois espaços de endereçamento distintos</w:t>
+      </w:r>
     </w:p>
     <w:p>
       <w:pPr>
@@ -2254,15 +1975,7 @@
         <w:jc w:val="both"/>
       </w:pPr>
       <w:r>
-        <w:t xml:space="preserve">Algumas </w:t>
-      </w:r>
-      <w:proofErr w:type="gramStart"/>
-      <w:r>
-        <w:t>implementações</w:t>
-      </w:r>
-      <w:proofErr w:type="gramEnd"/>
-      <w:r>
-        <w:t xml:space="preserve"> compartilham o código do programa entre os dois (já que não podem ser alterados)</w:t>
+        <w:t>Algumas implementações compartilham o código do programa entre os dois (já que não podem ser alterados)</w:t>
       </w:r>
     </w:p>
     <w:p>
@@ -2276,13 +1989,14 @@
         <w:jc w:val="both"/>
       </w:pPr>
       <w:r>
-        <w:t xml:space="preserve">É possível que os processos criados filhos compartilhem com seus pais alguns recursos, tais como os arquivos </w:t>
-      </w:r>
-      <w:proofErr w:type="gramStart"/>
-      <w:r>
-        <w:t>abertos</w:t>
-      </w:r>
-      <w:proofErr w:type="gramEnd"/>
+        <w:t>É possíve</w:t>
+      </w:r>
+      <w:r>
+        <w:t>l que os processos filhos</w:t>
+      </w:r>
+      <w:r>
+        <w:t xml:space="preserve"> compartilhem com seus pais alguns recursos, tais como os arquivos abertos</w:t>
+      </w:r>
     </w:p>
     <w:p>
       <w:pPr>
@@ -2321,14 +2035,9 @@
         <w:spacing w:after="0" w:line="240" w:lineRule="auto"/>
         <w:jc w:val="both"/>
       </w:pPr>
-      <w:proofErr w:type="gramStart"/>
       <w:r>
         <w:lastRenderedPageBreak/>
-        <w:t>2.3 Término</w:t>
-      </w:r>
-      <w:proofErr w:type="gramEnd"/>
-      <w:r>
-        <w:t xml:space="preserve"> de processos</w:t>
+        <w:t>2.3 Término de processos</w:t>
       </w:r>
     </w:p>
     <w:p>
@@ -2342,13 +2051,8 @@
         <w:jc w:val="both"/>
       </w:pPr>
       <w:r>
-        <w:t xml:space="preserve">Após terminar seu trabalho, um processo será encerrado em virtude de alguma das seguintes </w:t>
-      </w:r>
-      <w:proofErr w:type="gramStart"/>
-      <w:r>
-        <w:t>condições</w:t>
-      </w:r>
-      <w:proofErr w:type="gramEnd"/>
+        <w:t>Após terminar seu trabalho, um processo será encerrado em virtude de alguma das seguintes condições</w:t>
+      </w:r>
     </w:p>
     <w:p>
       <w:pPr>
@@ -2406,15 +2110,7 @@
         <w:jc w:val="both"/>
       </w:pPr>
       <w:r>
-        <w:t xml:space="preserve">Cancelamento por </w:t>
-      </w:r>
-      <w:proofErr w:type="gramStart"/>
-      <w:r>
-        <w:t>um outro</w:t>
-      </w:r>
-      <w:proofErr w:type="gramEnd"/>
-      <w:r>
-        <w:t xml:space="preserve"> processo (involuntário)</w:t>
+        <w:t>Cancelamento por um outro processo (involuntário)</w:t>
       </w:r>
     </w:p>
     <w:p>
@@ -2445,13 +2141,8 @@
         <w:t>A terceira</w:t>
       </w:r>
       <w:r>
-        <w:t xml:space="preserve"> razão para o término de um processo é um erro causado pelo processo, muitas vezes por um erro de </w:t>
-      </w:r>
-      <w:proofErr w:type="gramStart"/>
-      <w:r>
-        <w:t>programação</w:t>
-      </w:r>
-      <w:proofErr w:type="gramEnd"/>
+        <w:t xml:space="preserve"> razão para o término de um processo é um erro causado pelo processo, muitas vezes por um erro de programação</w:t>
+      </w:r>
     </w:p>
     <w:p>
       <w:pPr>
@@ -2464,15 +2155,7 @@
         <w:jc w:val="both"/>
       </w:pPr>
       <w:r>
-        <w:t xml:space="preserve">Entre os vários exemplos estão </w:t>
-      </w:r>
-      <w:proofErr w:type="gramStart"/>
-      <w:r>
-        <w:t>a</w:t>
-      </w:r>
-      <w:proofErr w:type="gramEnd"/>
-      <w:r>
-        <w:t xml:space="preserve"> execução de uma instrução ilegal, referência a regiões de memória inexistentes ou a divisão por zero</w:t>
+        <w:t>Entre os vários exemplos estão a execução de uma instrução ilegal, referência a regiões de memória inexistentes ou a divisão por zero</w:t>
       </w:r>
     </w:p>
     <w:p>
@@ -2502,7 +2185,6 @@
       <w:r>
         <w:t xml:space="preserve">A quarta razão ocorre, por exemplo, quando a função </w:t>
       </w:r>
-      <w:proofErr w:type="spellStart"/>
       <w:r>
         <w:rPr>
           <w:rFonts w:ascii="Courier New" w:hAnsi="Courier New" w:cs="Courier New"/>
@@ -2510,7 +2192,6 @@
         </w:rPr>
         <w:t>kill</w:t>
       </w:r>
-      <w:proofErr w:type="spellEnd"/>
       <w:r>
         <w:t xml:space="preserve"> é chamada </w:t>
       </w:r>
@@ -2532,8 +2213,6 @@
       <w:r>
         <w:t xml:space="preserve"> </w:t>
       </w:r>
-      <w:proofErr w:type="spellStart"/>
-      <w:proofErr w:type="gramStart"/>
       <w:r>
         <w:rPr>
           <w:rFonts w:ascii="Courier New" w:hAnsi="Courier New" w:cs="Courier New"/>
@@ -2541,8 +2220,6 @@
         </w:rPr>
         <w:t>TerminateProcess</w:t>
       </w:r>
-      <w:proofErr w:type="spellEnd"/>
-      <w:proofErr w:type="gramEnd"/>
     </w:p>
     <w:p>
       <w:pPr>
@@ -2555,13 +2232,8 @@
         <w:jc w:val="both"/>
       </w:pPr>
       <w:r>
-        <w:t>Em ambos os casos, o processo que fizer a chamada deve ter a autorização necessária para fazê-</w:t>
-      </w:r>
-      <w:proofErr w:type="gramStart"/>
-      <w:r>
-        <w:t>la</w:t>
-      </w:r>
-      <w:proofErr w:type="gramEnd"/>
+        <w:t>Em ambos os casos, o processo que fizer a chamada deve ter a autorização necessária para fazê-la</w:t>
+      </w:r>
     </w:p>
     <w:p>
       <w:pPr>
@@ -2589,13 +2261,8 @@
         <w:jc w:val="both"/>
       </w:pPr>
       <w:r>
-        <w:t xml:space="preserve">Embora cada processo seja uma entidade independente, com seu próprio contador de programa e estado interno, muitas vezes os processos precisam interagir com </w:t>
-      </w:r>
-      <w:proofErr w:type="gramStart"/>
-      <w:r>
-        <w:t>outros</w:t>
-      </w:r>
-      <w:proofErr w:type="gramEnd"/>
+        <w:t>Embora cada processo seja uma entidade independente, com seu próprio contador de programa e estado interno, muitas vezes os processos precisam interagir com outros</w:t>
+      </w:r>
     </w:p>
     <w:p>
       <w:pPr>
@@ -2610,11 +2277,9 @@
       <w:r>
         <w:t xml:space="preserve">Quando essa interação é impossibilitada por algum motivo, o processo em questão bloqueia e espera até que as informações possam ser </w:t>
       </w:r>
-      <w:proofErr w:type="gramStart"/>
       <w:r>
         <w:t>lidas</w:t>
       </w:r>
-      <w:proofErr w:type="gramEnd"/>
     </w:p>
     <w:p>
       <w:pPr>
@@ -2634,49 +2299,8 @@
           <w:rFonts w:ascii="Courier New" w:hAnsi="Courier New" w:cs="Courier New"/>
           <w:sz w:val="20"/>
         </w:rPr>
-        <w:t>$</w:t>
-      </w:r>
-      <w:proofErr w:type="spellStart"/>
-      <w:r>
-        <w:rPr>
-          <w:rFonts w:ascii="Courier New" w:hAnsi="Courier New" w:cs="Courier New"/>
-          <w:sz w:val="20"/>
-        </w:rPr>
-        <w:t>cat</w:t>
-      </w:r>
-      <w:proofErr w:type="spellEnd"/>
-      <w:r>
-        <w:rPr>
-          <w:rFonts w:ascii="Courier New" w:hAnsi="Courier New" w:cs="Courier New"/>
-          <w:sz w:val="20"/>
-        </w:rPr>
-        <w:t xml:space="preserve"> capitulo1 capitulo2 capitulo3 | </w:t>
-      </w:r>
-      <w:proofErr w:type="spellStart"/>
-      <w:r>
-        <w:rPr>
-          <w:rFonts w:ascii="Courier New" w:hAnsi="Courier New" w:cs="Courier New"/>
-          <w:sz w:val="20"/>
-        </w:rPr>
-        <w:t>grep</w:t>
-      </w:r>
-      <w:proofErr w:type="spellEnd"/>
-      <w:r>
-        <w:rPr>
-          <w:rFonts w:ascii="Courier New" w:hAnsi="Courier New" w:cs="Courier New"/>
-          <w:sz w:val="20"/>
-        </w:rPr>
-        <w:t xml:space="preserve"> </w:t>
-      </w:r>
-      <w:proofErr w:type="spellStart"/>
-      <w:r>
-        <w:rPr>
-          <w:rFonts w:ascii="Courier New" w:hAnsi="Courier New" w:cs="Courier New"/>
-          <w:sz w:val="20"/>
-        </w:rPr>
-        <w:t>tree</w:t>
-      </w:r>
-      <w:proofErr w:type="spellEnd"/>
+        <w:t>$cat capitulo1 capitulo2 capitulo3 | grep tree</w:t>
+      </w:r>
     </w:p>
     <w:p>
       <w:pPr>
@@ -2689,13 +2313,8 @@
         <w:jc w:val="both"/>
       </w:pPr>
       <w:r>
-        <w:t xml:space="preserve">Um processo bloqueia, obviamente, porque não pode </w:t>
-      </w:r>
-      <w:proofErr w:type="gramStart"/>
-      <w:r>
-        <w:t>prosseguir</w:t>
-      </w:r>
-      <w:proofErr w:type="gramEnd"/>
+        <w:t>Um processo bloqueia, obviamente, porque não pode prosseguir</w:t>
+      </w:r>
     </w:p>
     <w:p>
       <w:pPr>
@@ -2722,15 +2341,7 @@
         <w:jc w:val="both"/>
       </w:pPr>
       <w:r>
-        <w:t xml:space="preserve">Porque o SO decidiu alocar a CPU para </w:t>
-      </w:r>
-      <w:proofErr w:type="gramStart"/>
-      <w:r>
-        <w:t>um outro</w:t>
-      </w:r>
-      <w:proofErr w:type="gramEnd"/>
-      <w:r>
-        <w:t xml:space="preserve"> processo</w:t>
+        <w:t>Porque o SO decidiu alocar a CPU para um outro processo</w:t>
       </w:r>
       <w:r>
         <w:t>, mesmo estando o processo bloqueado conceitualmente pronto e capaz de executar</w:t>
@@ -2869,15 +2480,7 @@
         <w:jc w:val="both"/>
       </w:pPr>
       <w:r>
-        <w:t xml:space="preserve">O escalonador seleciona </w:t>
-      </w:r>
-      <w:proofErr w:type="gramStart"/>
-      <w:r>
-        <w:t>um outro</w:t>
-      </w:r>
-      <w:proofErr w:type="gramEnd"/>
-      <w:r>
-        <w:t xml:space="preserve"> processo para execução</w:t>
+        <w:t>O escalonador seleciona um outro processo para execução</w:t>
       </w:r>
     </w:p>
     <w:p>
@@ -2962,13 +2565,8 @@
         <w:spacing w:after="0" w:line="240" w:lineRule="auto"/>
         <w:jc w:val="both"/>
       </w:pPr>
-      <w:proofErr w:type="gramStart"/>
-      <w:r>
-        <w:t>3.1 Modelo</w:t>
-      </w:r>
-      <w:proofErr w:type="gramEnd"/>
-      <w:r>
-        <w:t xml:space="preserve"> clássico</w:t>
+      <w:r>
+        <w:t>3.1 Modelo clássico</w:t>
       </w:r>
     </w:p>
     <w:p>
@@ -2982,17 +2580,7 @@
         <w:jc w:val="both"/>
       </w:pPr>
       <w:r>
-        <w:t xml:space="preserve">Em </w:t>
-      </w:r>
-      <w:proofErr w:type="spellStart"/>
-      <w:proofErr w:type="gramStart"/>
-      <w:r>
-        <w:t>SOs</w:t>
-      </w:r>
-      <w:proofErr w:type="spellEnd"/>
-      <w:proofErr w:type="gramEnd"/>
-      <w:r>
-        <w:t xml:space="preserve"> tradicionais cada processo tem seu espaço de endereçamento e um único fluxo de controle (</w:t>
+        <w:t>Em SOs tradicionais cada processo tem seu espaço de endereçamento e um único fluxo de controle (</w:t>
       </w:r>
       <w:r>
         <w:rPr>
@@ -3024,15 +2612,7 @@
         <w:t>threads</w:t>
       </w:r>
       <w:r>
-        <w:t xml:space="preserve"> de controle no mesmo espaço de endereçamento, executando em </w:t>
-      </w:r>
-      <w:proofErr w:type="gramStart"/>
-      <w:r>
-        <w:t>quase-paralelo</w:t>
-      </w:r>
-      <w:proofErr w:type="gramEnd"/>
-      <w:r>
-        <w:t>, como se fossem processos separados (exceto por possuírem espaços de endereçamento compartilhados)</w:t>
+        <w:t xml:space="preserve"> de controle no mesmo espaço de endereçamento, executando em quase-paralelo, como se fossem processos separados (exceto por possuírem espaços de endereçamento compartilhados)</w:t>
       </w:r>
     </w:p>
     <w:p>
@@ -3046,13 +2626,8 @@
         <w:jc w:val="both"/>
       </w:pPr>
       <w:r>
-        <w:t xml:space="preserve">O modelo de um processo, conforme visto anteriormente, é baseado em dois conceitos: agrupamento de recursos e </w:t>
-      </w:r>
-      <w:proofErr w:type="gramStart"/>
-      <w:r>
-        <w:t>execução</w:t>
-      </w:r>
-      <w:proofErr w:type="gramEnd"/>
+        <w:t>O modelo de um processo, conforme visto anteriormente, é baseado em dois conceitos: agrupamento de recursos e execução</w:t>
+      </w:r>
     </w:p>
     <w:p>
       <w:pPr>
@@ -3065,13 +2640,8 @@
         <w:jc w:val="both"/>
       </w:pPr>
       <w:r>
-        <w:t xml:space="preserve">Um processo apresenta um espaço de endereçamento que contém o código e os dados do programa, bem como outros </w:t>
-      </w:r>
-      <w:proofErr w:type="gramStart"/>
-      <w:r>
-        <w:t>recursos</w:t>
-      </w:r>
-      <w:proofErr w:type="gramEnd"/>
+        <w:t>Um processo apresenta um espaço de endereçamento que contém o código e os dados do programa, bem como outros recursos</w:t>
+      </w:r>
     </w:p>
     <w:p>
       <w:pPr>
@@ -3084,13 +2654,8 @@
         <w:jc w:val="both"/>
       </w:pPr>
       <w:r>
-        <w:t xml:space="preserve">Os recursos podem ser arquivos abertos, processos filhos, alarmes pendentes, tratadores de sinais entre </w:t>
-      </w:r>
-      <w:proofErr w:type="gramStart"/>
-      <w:r>
-        <w:t>outros</w:t>
-      </w:r>
-      <w:proofErr w:type="gramEnd"/>
+        <w:t>Os recursos podem ser arquivos abertos, processos filhos, alarmes pendentes, tratadores de sinais entre outros</w:t>
+      </w:r>
     </w:p>
     <w:p>
       <w:pPr>
@@ -3103,15 +2668,7 @@
         <w:jc w:val="both"/>
       </w:pPr>
       <w:r>
-        <w:t xml:space="preserve">Já com relação </w:t>
-      </w:r>
-      <w:proofErr w:type="gramStart"/>
-      <w:r>
-        <w:t>a</w:t>
-      </w:r>
-      <w:proofErr w:type="gramEnd"/>
-      <w:r>
-        <w:t xml:space="preserve"> execução, pode-se dizer que um processo possui uma </w:t>
+        <w:t xml:space="preserve">Já com relação a execução, pode-se dizer que um processo possui uma </w:t>
       </w:r>
       <w:r>
         <w:rPr>
@@ -3163,15 +2720,10 @@
         <w:jc w:val="both"/>
       </w:pPr>
       <w:r>
-        <w:t xml:space="preserve">Um contador de programa, que mantém o controle de qual instrução será </w:t>
-      </w:r>
-      <w:proofErr w:type="gramStart"/>
-      <w:r>
-        <w:t>executada</w:t>
-      </w:r>
-      <w:proofErr w:type="gramEnd"/>
-      <w:r>
-        <w:t>, registra</w:t>
+        <w:t>Um contador de programa, que mantém o controle de qual in</w:t>
+      </w:r>
+      <w:r>
+        <w:t>strução será executada</w:t>
       </w:r>
     </w:p>
     <w:p>
@@ -3185,13 +2737,8 @@
         <w:jc w:val="both"/>
       </w:pPr>
       <w:r>
-        <w:t xml:space="preserve">Registradores, com suas variáveis de </w:t>
-      </w:r>
-      <w:proofErr w:type="gramStart"/>
-      <w:r>
-        <w:t>trabalho</w:t>
-      </w:r>
-      <w:proofErr w:type="gramEnd"/>
+        <w:t>Registradores, com suas variáveis de trabalho</w:t>
+      </w:r>
     </w:p>
     <w:p>
       <w:pPr>
@@ -3204,13 +2751,8 @@
         <w:jc w:val="both"/>
       </w:pPr>
       <w:r>
-        <w:t>Uma pilha, com a “história” da execução (procedimentos chamados</w:t>
-      </w:r>
-      <w:proofErr w:type="gramStart"/>
-      <w:r>
-        <w:t>)</w:t>
-      </w:r>
-      <w:proofErr w:type="gramEnd"/>
+        <w:t>Uma pilha, com a “história” da execução (procedimentos chamados)</w:t>
+      </w:r>
     </w:p>
     <w:p>
       <w:pPr>
@@ -3241,13 +2783,8 @@
         <w:t xml:space="preserve">thread </w:t>
       </w:r>
       <w:r>
-        <w:t xml:space="preserve">e seu processo) são e podem ser tratados </w:t>
-      </w:r>
-      <w:proofErr w:type="gramStart"/>
-      <w:r>
-        <w:t>separadamente</w:t>
-      </w:r>
-      <w:proofErr w:type="gramEnd"/>
+        <w:t>e seu processo) são e podem ser tratados separadamente</w:t>
+      </w:r>
     </w:p>
     <w:p>
       <w:pPr>
@@ -3303,15 +2840,7 @@
         <w:t>threads</w:t>
       </w:r>
       <w:r>
-        <w:t xml:space="preserve"> é que </w:t>
-      </w:r>
-      <w:proofErr w:type="gramStart"/>
-      <w:r>
-        <w:t>pode-se</w:t>
-      </w:r>
-      <w:proofErr w:type="gramEnd"/>
-      <w:r>
-        <w:t xml:space="preserve"> assim permitir  que múltiplas execuções ocorram no mesmo ambiente do processo, com grande grau de independência de uma para com relação as outras</w:t>
+        <w:t xml:space="preserve"> é que pode-se assim permitir  que múltiplas execuções ocorram no mesmo ambiente do processo, com grande grau de independência de uma para com relação as outras</w:t>
       </w:r>
     </w:p>
     <w:p>
@@ -3357,13 +2886,8 @@
         <w:t>threads</w:t>
       </w:r>
       <w:r>
-        <w:t xml:space="preserve"> compartilham um mesmo espaço de endereçamento, os arquivos abertos e outros </w:t>
-      </w:r>
-      <w:proofErr w:type="gramStart"/>
-      <w:r>
-        <w:t>recursos</w:t>
-      </w:r>
-      <w:proofErr w:type="gramEnd"/>
+        <w:t xml:space="preserve"> compartilham um mesmo espaço de endereçamento, os arquivos abertos e outros recursos</w:t>
+      </w:r>
     </w:p>
     <w:p>
       <w:pPr>
@@ -3376,13 +2900,8 @@
         <w:jc w:val="both"/>
       </w:pPr>
       <w:r>
-        <w:t xml:space="preserve">No último, os processos compartilham um espaço físico de memória, discos, impressoras e recursos </w:t>
-      </w:r>
-      <w:proofErr w:type="gramStart"/>
-      <w:r>
-        <w:t>semelhantes</w:t>
-      </w:r>
-      <w:proofErr w:type="gramEnd"/>
+        <w:t>No último, os processos compartilham um espaço físico de memória, discos, impressoras e recursos semelhantes</w:t>
+      </w:r>
     </w:p>
     <w:p>
       <w:pPr>
@@ -3406,33 +2925,15 @@
       <w:r>
         <w:t xml:space="preserve"> tem algumas propriedades dos processos, eles são algumas vezes chamados de processos leves (</w:t>
       </w:r>
-      <w:proofErr w:type="spellStart"/>
       <w:r>
         <w:rPr>
           <w:i/>
         </w:rPr>
-        <w:t>lightweight</w:t>
-      </w:r>
-      <w:proofErr w:type="spellEnd"/>
-      <w:r>
-        <w:rPr>
-          <w:i/>
-        </w:rPr>
-        <w:t xml:space="preserve"> </w:t>
-      </w:r>
-      <w:proofErr w:type="spellStart"/>
-      <w:r>
-        <w:rPr>
-          <w:i/>
-        </w:rPr>
-        <w:t>process</w:t>
-      </w:r>
-      <w:proofErr w:type="spellEnd"/>
-      <w:proofErr w:type="gramStart"/>
+        <w:t>lightweight process</w:t>
+      </w:r>
       <w:r>
         <w:t>)</w:t>
       </w:r>
-      <w:proofErr w:type="gramEnd"/>
     </w:p>
     <w:p>
       <w:pPr>
@@ -3448,7 +2949,6 @@
       <w:r>
         <w:t xml:space="preserve">O termo </w:t>
       </w:r>
-      <w:proofErr w:type="spellStart"/>
       <w:r>
         <w:rPr>
           <w:b/>
@@ -3456,7 +2956,6 @@
         </w:rPr>
         <w:t>multithread</w:t>
       </w:r>
-      <w:proofErr w:type="spellEnd"/>
       <w:r>
         <w:rPr>
           <w:b/>
@@ -3627,14 +3126,9 @@
         <w:spacing w:after="0" w:line="240" w:lineRule="auto"/>
         <w:jc w:val="both"/>
       </w:pPr>
-      <w:proofErr w:type="gramStart"/>
       <w:r>
         <w:lastRenderedPageBreak/>
-        <w:t>Observa-se</w:t>
-      </w:r>
-      <w:proofErr w:type="gramEnd"/>
-      <w:r>
-        <w:t xml:space="preserve"> na </w:t>
+        <w:t xml:space="preserve">Observa-se na </w:t>
       </w:r>
       <w:r>
         <w:fldChar w:fldCharType="begin"/>
@@ -3652,7 +3146,7 @@
         <w:rPr>
           <w:noProof/>
         </w:rPr>
-        <w:t>3</w:t>
+        <w:t>1</w:t>
       </w:r>
       <w:r>
         <w:fldChar w:fldCharType="end"/>
@@ -3699,7 +3193,7 @@
         <w:rPr>
           <w:noProof/>
         </w:rPr>
-        <w:t>3</w:t>
+        <w:t>1</w:t>
       </w:r>
       <w:r>
         <w:fldChar w:fldCharType="end"/>
@@ -3707,14 +3201,12 @@
       <w:r>
         <w:t xml:space="preserve">(b), vê-se um único processo com três </w:t>
       </w:r>
-      <w:proofErr w:type="gramStart"/>
       <w:r>
         <w:rPr>
           <w:i/>
         </w:rPr>
         <w:t>threads</w:t>
       </w:r>
-      <w:proofErr w:type="gramEnd"/>
     </w:p>
     <w:p>
       <w:pPr>
@@ -3765,7 +3257,7 @@
         <w:rPr>
           <w:noProof/>
         </w:rPr>
-        <w:t>3</w:t>
+        <w:t>1</w:t>
       </w:r>
       <w:r>
         <w:fldChar w:fldCharType="end"/>
@@ -3798,7 +3290,7 @@
         <w:rPr>
           <w:noProof/>
         </w:rPr>
-        <w:t>3</w:t>
+        <w:t>1</w:t>
       </w:r>
       <w:r>
         <w:fldChar w:fldCharType="end"/>
@@ -3813,13 +3305,8 @@
         <w:t>threads</w:t>
       </w:r>
       <w:r>
-        <w:t xml:space="preserve"> compartilham o mesmo espaço de </w:t>
-      </w:r>
-      <w:proofErr w:type="gramStart"/>
-      <w:r>
-        <w:t>endereçamento</w:t>
-      </w:r>
-      <w:proofErr w:type="gramEnd"/>
+        <w:t xml:space="preserve"> compartilham o mesmo espaço de endereçamento</w:t>
+      </w:r>
     </w:p>
     <w:p>
       <w:pPr>
@@ -4025,14 +3512,12 @@
       <w:r>
         <w:t xml:space="preserve">, os processos normalmente iniciam com um único </w:t>
       </w:r>
-      <w:proofErr w:type="gramStart"/>
       <w:r>
         <w:rPr>
           <w:i/>
         </w:rPr>
         <w:t>thread</w:t>
       </w:r>
-      <w:proofErr w:type="gramEnd"/>
     </w:p>
     <w:p>
       <w:pPr>
@@ -4065,7 +3550,6 @@
       <w:r>
         <w:t xml:space="preserve"> inicial chamando um procedimento tal como o </w:t>
       </w:r>
-      <w:proofErr w:type="spellStart"/>
       <w:r>
         <w:rPr>
           <w:rFonts w:ascii="Courier New" w:hAnsi="Courier New" w:cs="Courier New"/>
@@ -4073,7 +3557,6 @@
         </w:rPr>
         <w:t>thread_create</w:t>
       </w:r>
-      <w:proofErr w:type="spellEnd"/>
     </w:p>
     <w:p>
       <w:pPr>
@@ -4122,8 +3605,6 @@
       <w:r>
         <w:t xml:space="preserve">O método de encerramento é semelhante, chamando um procedimento tal como o </w:t>
       </w:r>
-      <w:proofErr w:type="spellStart"/>
-      <w:proofErr w:type="gramStart"/>
       <w:r>
         <w:rPr>
           <w:rFonts w:ascii="Courier New" w:hAnsi="Courier New" w:cs="Courier New"/>
@@ -4131,8 +3612,6 @@
         </w:rPr>
         <w:t>thread_exit</w:t>
       </w:r>
-      <w:proofErr w:type="spellEnd"/>
-      <w:proofErr w:type="gramEnd"/>
     </w:p>
     <w:p>
       <w:pPr>
@@ -4147,7 +3626,6 @@
       <w:r>
         <w:t xml:space="preserve">Outra chamada comum é a </w:t>
       </w:r>
-      <w:proofErr w:type="spellStart"/>
       <w:r>
         <w:rPr>
           <w:rFonts w:ascii="Courier New" w:hAnsi="Courier New" w:cs="Courier New"/>
@@ -4155,7 +3633,6 @@
         </w:rPr>
         <w:t>thread_yield</w:t>
       </w:r>
-      <w:proofErr w:type="spellEnd"/>
       <w:r>
         <w:t xml:space="preserve">, que permite que um </w:t>
       </w:r>
@@ -4175,13 +3652,8 @@
         <w:t>thread</w:t>
       </w:r>
       <w:r>
-        <w:t xml:space="preserve"> </w:t>
-      </w:r>
-      <w:proofErr w:type="gramStart"/>
-      <w:r>
-        <w:t>executar</w:t>
-      </w:r>
-      <w:proofErr w:type="gramEnd"/>
+        <w:t xml:space="preserve"> executar</w:t>
+      </w:r>
     </w:p>
     <w:p>
       <w:pPr>
@@ -4235,13 +3707,8 @@
         <w:t>thread</w:t>
       </w:r>
       <w:r>
-        <w:t xml:space="preserve"> é cerca de cem vezes mais rápidos do que criar um </w:t>
-      </w:r>
-      <w:proofErr w:type="gramStart"/>
-      <w:r>
-        <w:t>processo</w:t>
-      </w:r>
-      <w:proofErr w:type="gramEnd"/>
+        <w:t xml:space="preserve"> é cerca de cem vezes mais rápidos do que criar um processo</w:t>
+      </w:r>
     </w:p>
     <w:p>
       <w:pPr>
@@ -4301,13 +3768,8 @@
         <w:jc w:val="both"/>
       </w:pPr>
       <w:r>
-        <w:t xml:space="preserve">Como exemplo, considere um processador de </w:t>
-      </w:r>
-      <w:proofErr w:type="gramStart"/>
-      <w:r>
-        <w:t>textos</w:t>
-      </w:r>
-      <w:proofErr w:type="gramEnd"/>
+        <w:t>Como exemplo, considere um processador de textos</w:t>
+      </w:r>
     </w:p>
     <w:p>
       <w:pPr>
@@ -4336,11 +3798,9 @@
       <w:r>
         <w:t xml:space="preserve">Todas as posições das quebras de linha e de páginas estão na posição “correta” para que o usuário possa </w:t>
       </w:r>
-      <w:proofErr w:type="spellStart"/>
-      <w:r>
-        <w:t>conferí-las</w:t>
-      </w:r>
-      <w:proofErr w:type="spellEnd"/>
+      <w:r>
+        <w:t>conferi-las</w:t>
+      </w:r>
     </w:p>
     <w:p>
       <w:pPr>
@@ -4368,15 +3828,7 @@
         <w:jc w:val="both"/>
       </w:pPr>
       <w:r>
-        <w:t xml:space="preserve">Se o usuário fizer uma alteração na primeira página, removendo, por exemplo, alguma sentença. Depois de verificar se o posicionamento das sentenças está correto, o usuário decide então alterar </w:t>
-      </w:r>
-      <w:proofErr w:type="gramStart"/>
-      <w:r>
-        <w:t>uma outra</w:t>
-      </w:r>
-      <w:proofErr w:type="gramEnd"/>
-      <w:r>
-        <w:t xml:space="preserve"> sentença na página 450, digitando um comando para que o processador de texto vá até aquela página</w:t>
+        <w:t>Se o usuário fizer uma alteração na primeira página, removendo, por exemplo, alguma sentença. Depois de verificar se o posicionamento das sentenças está correto, o usuário decide então alterar uma outra sentença na página 450, digitando um comando para que o processador de texto vá até aquela página</w:t>
       </w:r>
     </w:p>
     <w:p>
@@ -4390,13 +3842,8 @@
         <w:jc w:val="both"/>
       </w:pPr>
       <w:r>
-        <w:t xml:space="preserve">Dessa forma o processador é obrigado a processar todas as páginas, da primeira até a 450ª, para reposicionar todas as linhas necessárias, pois até o momento não há como saber qual será a primeira linha da página </w:t>
-      </w:r>
-      <w:proofErr w:type="gramStart"/>
-      <w:r>
-        <w:t>referida</w:t>
-      </w:r>
-      <w:proofErr w:type="gramEnd"/>
+        <w:t>Dessa forma o processador é obrigado a processar todas as páginas, da primeira até a 450ª, para reposicionar todas as linhas necessárias, pois até o momento não há como saber qual será a primeira linha da página referida</w:t>
+      </w:r>
     </w:p>
     <w:p>
       <w:pPr>
@@ -4418,13 +3865,8 @@
         <w:t>threads</w:t>
       </w:r>
       <w:r>
-        <w:t xml:space="preserve">, poder-se-ia fazer com que o primeiro interagisse com o usuário enquanto que o segundo fizesse a </w:t>
-      </w:r>
-      <w:proofErr w:type="gramStart"/>
-      <w:r>
-        <w:t>reformatação</w:t>
-      </w:r>
-      <w:proofErr w:type="gramEnd"/>
+        <w:t>, poder-se-ia fazer com que o primeiro interagisse com o usuário enquanto que o segundo fizesse a reformatação</w:t>
+      </w:r>
     </w:p>
     <w:p>
       <w:pPr>
@@ -4496,13 +3938,8 @@
         <w:t xml:space="preserve">backup </w:t>
       </w:r>
       <w:r>
-        <w:t xml:space="preserve">fosse encerrado. Dessa forma, o usuário perceberia uma nítida queda de desempenho do </w:t>
-      </w:r>
-      <w:proofErr w:type="gramStart"/>
-      <w:r>
-        <w:t>sistema</w:t>
-      </w:r>
-      <w:proofErr w:type="gramEnd"/>
+        <w:t>fosse encerrado. Dessa forma, o usuário perceberia uma nítida queda de desempenho do sistema</w:t>
+      </w:r>
     </w:p>
     <w:p>
       <w:pPr>
@@ -4533,13 +3970,8 @@
         <w:t>threads</w:t>
       </w:r>
       <w:r>
-        <w:t xml:space="preserve"> que compartilham uma memória comum e, desse modo, têm todo o acesso ao documento que está sendo </w:t>
-      </w:r>
-      <w:proofErr w:type="gramStart"/>
-      <w:r>
-        <w:t>editado</w:t>
-      </w:r>
-      <w:proofErr w:type="gramEnd"/>
+        <w:t xml:space="preserve"> que compartilham uma memória comum e, desse modo, têm todo o acesso ao documento que está sendo editado</w:t>
+      </w:r>
     </w:p>
     <w:p>
       <w:pPr>
@@ -4551,13 +3983,8 @@
         <w:spacing w:after="0" w:line="240" w:lineRule="auto"/>
         <w:jc w:val="both"/>
       </w:pPr>
-      <w:proofErr w:type="gramStart"/>
-      <w:r>
-        <w:t>Um outro</w:t>
-      </w:r>
-      <w:proofErr w:type="gramEnd"/>
-      <w:r>
-        <w:t xml:space="preserve"> exemplo seria o de um servidor web</w:t>
+      <w:r>
+        <w:t>Um outro exemplo seria o de um servidor web</w:t>
       </w:r>
     </w:p>
     <w:p>
@@ -4571,13 +3998,8 @@
         <w:jc w:val="both"/>
       </w:pPr>
       <w:r>
-        <w:t xml:space="preserve">Um servidor web funciona de tal forma que as requisições por páginas chegam a ele, e a página solicitada é enviada de volta ao </w:t>
-      </w:r>
-      <w:proofErr w:type="gramStart"/>
-      <w:r>
-        <w:t>cliente</w:t>
-      </w:r>
-      <w:proofErr w:type="gramEnd"/>
+        <w:t>Um servidor web funciona de tal forma que as requisições por páginas chegam a ele, e a página solicitada é enviada de volta ao cliente</w:t>
+      </w:r>
     </w:p>
     <w:p>
       <w:pPr>
@@ -4732,7 +4154,6 @@
         </w:rPr>
         <w:t xml:space="preserve"> Um servidor web </w:t>
       </w:r>
-      <w:proofErr w:type="spellStart"/>
       <w:r>
         <w:rPr>
           <w:i/>
@@ -4740,7 +4161,6 @@
         </w:rPr>
         <w:t>multithread</w:t>
       </w:r>
-      <w:proofErr w:type="spellEnd"/>
       <w:r>
         <w:rPr>
           <w:color w:val="auto"/>
@@ -4833,15 +4253,13 @@
         <w:t>thread</w:t>
       </w:r>
       <w:r>
-        <w:t xml:space="preserve"> despachante irá acordar o operário, enviando-lhe uma mensagem, tirando-o do estado de bloqueado</w:t>
-      </w:r>
-      <w:proofErr w:type="gramStart"/>
-      <w:r>
-        <w:t xml:space="preserve">  </w:t>
-      </w:r>
-      <w:proofErr w:type="gramEnd"/>
-      <w:r>
-        <w:t>e colocando-o no estado pronto</w:t>
+        <w:t xml:space="preserve"> despachante irá acordar o operário, enviando-lhe uma mensagem, t</w:t>
+      </w:r>
+      <w:r>
+        <w:t>irando-o do estado de bloqueado</w:t>
+      </w:r>
+      <w:r>
+        <w:t xml:space="preserve"> e colocando-o no estado pronto</w:t>
       </w:r>
     </w:p>
     <w:p>
@@ -4856,13 +4274,8 @@
       </w:pPr>
       <w:r>
         <w:lastRenderedPageBreak/>
-        <w:t xml:space="preserve">Quando desperta o operário verifica se a requisição pode ser satisfeita pela cache. Se isso não ocorrer, o operário fará a leitura da página solicitada no disco e responderá de maneira </w:t>
-      </w:r>
-      <w:proofErr w:type="gramStart"/>
-      <w:r>
-        <w:t>adequada</w:t>
-      </w:r>
-      <w:proofErr w:type="gramEnd"/>
+        <w:t>Quando desperta o operário verifica se a requisição pode ser satisfeita pela cache. Se isso não ocorrer, o operário fará a leitura da página solicitada no disco e responderá de maneira adequada</w:t>
+      </w:r>
     </w:p>
     <w:p>
       <w:pPr>
@@ -4895,13 +4308,8 @@
       <w:r>
         <w:t xml:space="preserve"> de núcleo, </w:t>
       </w:r>
-      <w:proofErr w:type="gramStart"/>
-      <w:r>
-        <w:t>implementações</w:t>
-      </w:r>
-      <w:proofErr w:type="gramEnd"/>
-      <w:r>
-        <w:t xml:space="preserve"> híbridas de </w:t>
+      <w:r>
+        <w:t xml:space="preserve">implementações híbridas de </w:t>
       </w:r>
       <w:r>
         <w:rPr>
@@ -4912,25 +4320,21 @@
       <w:r>
         <w:t xml:space="preserve"> e conversão de código </w:t>
       </w:r>
-      <w:proofErr w:type="spellStart"/>
       <w:r>
         <w:rPr>
           <w:i/>
         </w:rPr>
         <w:t>monothread</w:t>
       </w:r>
-      <w:proofErr w:type="spellEnd"/>
       <w:r>
         <w:t xml:space="preserve"> para </w:t>
       </w:r>
-      <w:proofErr w:type="spellStart"/>
       <w:r>
         <w:rPr>
           <w:i/>
         </w:rPr>
         <w:t>multithread</w:t>
       </w:r>
-      <w:proofErr w:type="spellEnd"/>
       <w:r>
         <w:t>. Tais assuntos não foram abordados por não serem necessários até esse momento</w:t>
       </w:r>
@@ -4957,7 +4361,6 @@
         <w:lastRenderedPageBreak/>
         <w:t xml:space="preserve">4. Comunicação </w:t>
       </w:r>
-      <w:proofErr w:type="gramStart"/>
       <w:r>
         <w:rPr>
           <w:b/>
@@ -4972,7 +4375,6 @@
         </w:rPr>
         <w:t>processos</w:t>
       </w:r>
-      <w:proofErr w:type="gramEnd"/>
     </w:p>
     <w:p>
       <w:pPr>
@@ -4994,17 +4396,7 @@
         <w:jc w:val="both"/>
       </w:pPr>
       <w:r>
-        <w:t xml:space="preserve">Em alguns </w:t>
-      </w:r>
-      <w:proofErr w:type="spellStart"/>
-      <w:proofErr w:type="gramStart"/>
-      <w:r>
-        <w:t>SOs</w:t>
-      </w:r>
-      <w:proofErr w:type="spellEnd"/>
-      <w:proofErr w:type="gramEnd"/>
-      <w:r>
-        <w:t>, processos que trabalham juntos podem compartilhar algum armazenamento comum, a partir do qual cada um poderá ler e escrever</w:t>
+        <w:t>Em alguns SOs, processos que trabalham juntos podem compartilhar algum armazenamento comum, a partir do qual cada um poderá ler e escrever</w:t>
       </w:r>
     </w:p>
     <w:p>
@@ -5018,15 +4410,7 @@
         <w:jc w:val="both"/>
       </w:pPr>
       <w:r>
-        <w:t>Independente da natureza desse armazenamento (memória principal ou arquivo no disco)</w:t>
-      </w:r>
-      <w:proofErr w:type="gramStart"/>
-      <w:r>
-        <w:t>, podem</w:t>
-      </w:r>
-      <w:proofErr w:type="gramEnd"/>
-      <w:r>
-        <w:t xml:space="preserve"> surgir diversos problemas</w:t>
+        <w:t>Independente da natureza desse armazenamento (memória principal ou arquivo no disco), podem surgir diversos problemas</w:t>
       </w:r>
     </w:p>
     <w:p>
@@ -5042,14 +4426,12 @@
       <w:r>
         <w:t xml:space="preserve">Considere o caso de um </w:t>
       </w:r>
-      <w:proofErr w:type="spellStart"/>
       <w:r>
         <w:rPr>
           <w:i/>
         </w:rPr>
         <w:t>spool</w:t>
       </w:r>
-      <w:proofErr w:type="spellEnd"/>
       <w:r>
         <w:t xml:space="preserve"> de impressão</w:t>
       </w:r>
@@ -5067,18 +4449,15 @@
       <w:r>
         <w:t xml:space="preserve">Se o </w:t>
       </w:r>
-      <w:proofErr w:type="spellStart"/>
       <w:r>
         <w:rPr>
           <w:i/>
         </w:rPr>
         <w:t>spool</w:t>
       </w:r>
-      <w:proofErr w:type="spellEnd"/>
       <w:r>
         <w:t xml:space="preserve"> possuir vagas enumeradas de </w:t>
       </w:r>
-      <w:proofErr w:type="gramStart"/>
       <m:oMath>
         <m:r>
           <w:rPr>
@@ -5087,7 +4466,6 @@
           <m:t>1</m:t>
         </m:r>
       </m:oMath>
-      <w:proofErr w:type="gramEnd"/>
       <w:r>
         <w:t xml:space="preserve"> a </w:t>
       </w:r>
@@ -5129,9 +4507,20 @@
         <w:rPr>
           <w:rFonts w:eastAsiaTheme="minorEastAsia"/>
         </w:rPr>
-        <w:t xml:space="preserve">, as quais apontam para o próxima vaga no </w:t>
-      </w:r>
-      <w:proofErr w:type="spellStart"/>
+        <w:t xml:space="preserve">, as quais apontam para </w:t>
+      </w:r>
+      <w:r>
+        <w:rPr>
+          <w:rFonts w:eastAsiaTheme="minorEastAsia"/>
+        </w:rPr>
+        <w:t>a</w:t>
+      </w:r>
+      <w:r>
+        <w:rPr>
+          <w:rFonts w:eastAsiaTheme="minorEastAsia"/>
+        </w:rPr>
+        <w:t xml:space="preserve"> próxima vaga no </w:t>
+      </w:r>
       <w:r>
         <w:rPr>
           <w:rFonts w:eastAsiaTheme="minorEastAsia"/>
@@ -5139,7 +4528,6 @@
         </w:rPr>
         <w:t>spool</w:t>
       </w:r>
-      <w:proofErr w:type="spellEnd"/>
       <w:r>
         <w:rPr>
           <w:rFonts w:eastAsiaTheme="minorEastAsia"/>
@@ -5161,21 +4549,7 @@
         <w:rPr>
           <w:rFonts w:eastAsiaTheme="minorEastAsia"/>
         </w:rPr>
-        <w:t xml:space="preserve">Imagine então que existem </w:t>
-      </w:r>
-      <w:proofErr w:type="gramStart"/>
-      <w:r>
-        <w:rPr>
-          <w:rFonts w:eastAsiaTheme="minorEastAsia"/>
-        </w:rPr>
-        <w:t>2</w:t>
-      </w:r>
-      <w:proofErr w:type="gramEnd"/>
-      <w:r>
-        <w:rPr>
-          <w:rFonts w:eastAsiaTheme="minorEastAsia"/>
-        </w:rPr>
-        <w:t xml:space="preserve"> processo A e B e que ambos desejam imprimir alguma coisa</w:t>
+        <w:t>Imagine então que existem 2 processo A e B e que ambos desejam imprimir alguma coisa</w:t>
       </w:r>
     </w:p>
     <w:p>
@@ -5198,13 +4572,8 @@
         <w:t>in</w:t>
       </w:r>
       <w:r>
-        <w:t xml:space="preserve"> e obtém, por exemplo, o valor </w:t>
-      </w:r>
-      <w:proofErr w:type="gramStart"/>
-      <w:r>
-        <w:t>7</w:t>
-      </w:r>
-      <w:proofErr w:type="gramEnd"/>
+        <w:t xml:space="preserve"> e obtém, por exemplo, o valor 7</w:t>
+      </w:r>
     </w:p>
     <w:p>
       <w:pPr>
@@ -5217,15 +4586,7 @@
         <w:jc w:val="both"/>
       </w:pPr>
       <w:r>
-        <w:t xml:space="preserve">Nesse exato instante o processador decide que </w:t>
-      </w:r>
-      <w:proofErr w:type="gramStart"/>
-      <w:r>
-        <w:t>A</w:t>
-      </w:r>
-      <w:proofErr w:type="gramEnd"/>
-      <w:r>
-        <w:t xml:space="preserve"> já passou muito tempo na CPU e alterna para o processo B</w:t>
+        <w:t>Nesse exato instante o processador decide que A já passou muito tempo na CPU e alterna para o processo B</w:t>
       </w:r>
     </w:p>
     <w:p>
@@ -5248,23 +4609,7 @@
         <w:t>in</w:t>
       </w:r>
       <w:r>
-        <w:t xml:space="preserve"> e obter o mesmo valor </w:t>
-      </w:r>
-      <w:proofErr w:type="gramStart"/>
-      <w:r>
-        <w:t>7</w:t>
-      </w:r>
-      <w:proofErr w:type="gramEnd"/>
-      <w:r>
-        <w:t xml:space="preserve">. Após isso, B escreve o nome do seu arquivo a ser impresso na posição </w:t>
-      </w:r>
-      <w:proofErr w:type="gramStart"/>
-      <w:r>
-        <w:t>7</w:t>
-      </w:r>
-      <w:proofErr w:type="gramEnd"/>
-      <w:r>
-        <w:t xml:space="preserve"> e sai da jogada...</w:t>
+        <w:t xml:space="preserve"> e obter o mesmo valor 7. Após isso, B escreve o nome do seu arquivo a ser impresso na posição 7 e sai da jogada...</w:t>
       </w:r>
     </w:p>
     <w:p>
@@ -5278,15 +4623,7 @@
         <w:jc w:val="both"/>
       </w:pPr>
       <w:r>
-        <w:t xml:space="preserve">A então é novamente escalonado para operar e, como já havia lido a posição </w:t>
-      </w:r>
-      <w:proofErr w:type="gramStart"/>
-      <w:r>
-        <w:t>7</w:t>
-      </w:r>
-      <w:proofErr w:type="gramEnd"/>
-      <w:r>
-        <w:t>, escreve lá o nome do seu arquivo a ser impresso, sobrescrevendo então o nome do arquivo do processo B</w:t>
+        <w:t>A então é novamente escalonado para operar e, como já havia lido a posição 7, escreve lá o nome do seu arquivo a ser impresso, sobrescrevendo então o nome do arquivo do processo B</w:t>
       </w:r>
     </w:p>
     <w:p>
@@ -5302,25 +4639,18 @@
       <w:r>
         <w:t xml:space="preserve">Dessa forma o diretório de </w:t>
       </w:r>
-      <w:proofErr w:type="spellStart"/>
       <w:r>
         <w:rPr>
           <w:i/>
         </w:rPr>
         <w:t>spool</w:t>
       </w:r>
-      <w:proofErr w:type="spellEnd"/>
       <w:r>
         <w:t xml:space="preserve"> estará internamente consistente</w:t>
       </w:r>
       <w:r>
-        <w:t xml:space="preserve">, não percebendo nenhum tipo de </w:t>
-      </w:r>
-      <w:proofErr w:type="gramStart"/>
-      <w:r>
-        <w:t>erro</w:t>
-      </w:r>
-      <w:proofErr w:type="gramEnd"/>
+        <w:t>, não percebendo nenhum tipo de erro</w:t>
+      </w:r>
     </w:p>
     <w:p>
       <w:pPr>
@@ -5333,15 +4663,7 @@
         <w:jc w:val="both"/>
       </w:pPr>
       <w:r>
-        <w:t xml:space="preserve">O arquivo de </w:t>
-      </w:r>
-      <w:proofErr w:type="gramStart"/>
-      <w:r>
-        <w:t>A será</w:t>
-      </w:r>
-      <w:proofErr w:type="gramEnd"/>
-      <w:r>
-        <w:t xml:space="preserve"> impresso enquanto B aguardará eternamente por seu arquivo</w:t>
+        <w:t>O arquivo de A será impresso enquanto B aguardará eternamente por seu arquivo</w:t>
       </w:r>
     </w:p>
     <w:p>
@@ -5370,16 +4692,8 @@
         <w:rPr>
           <w:b/>
         </w:rPr>
-        <w:t xml:space="preserve">condições de </w:t>
-      </w:r>
-      <w:proofErr w:type="gramStart"/>
-      <w:r>
-        <w:rPr>
-          <w:b/>
-        </w:rPr>
-        <w:t>corrida</w:t>
-      </w:r>
-      <w:proofErr w:type="gramEnd"/>
+        <w:t>condições de corrida</w:t>
+      </w:r>
     </w:p>
     <w:p>
       <w:pPr>
@@ -5392,13 +4706,8 @@
         <w:jc w:val="both"/>
       </w:pPr>
       <w:r>
-        <w:t xml:space="preserve">A depuração deste tipo de programas não é nada divertida, pois os resultados da maioria dos testes não apresentam </w:t>
-      </w:r>
-      <w:proofErr w:type="gramStart"/>
-      <w:r>
-        <w:t>problemas</w:t>
-      </w:r>
-      <w:proofErr w:type="gramEnd"/>
+        <w:t>A depuração deste tipo de programas não é nada divertida, pois os resultados da maioria dos testes não apresentam problemas</w:t>
+      </w:r>
     </w:p>
     <w:p>
       <w:pPr>
@@ -5440,15 +4749,7 @@
         <w:jc w:val="both"/>
       </w:pPr>
       <w:r>
-        <w:t xml:space="preserve">Em outras palavras, </w:t>
-      </w:r>
-      <w:proofErr w:type="gramStart"/>
-      <w:r>
-        <w:t>precisa-se</w:t>
-      </w:r>
-      <w:proofErr w:type="gramEnd"/>
-      <w:r>
-        <w:t xml:space="preserve"> estabelecer critérios de </w:t>
+        <w:t xml:space="preserve">Em outras palavras, precisa-se estabelecer critérios de </w:t>
       </w:r>
       <w:r>
         <w:rPr>
@@ -5463,16 +4764,8 @@
         <w:rPr>
           <w:i/>
         </w:rPr>
-        <w:t xml:space="preserve">mutual </w:t>
-      </w:r>
-      <w:proofErr w:type="spellStart"/>
-      <w:r>
-        <w:rPr>
-          <w:i/>
-        </w:rPr>
-        <w:t>exclusion</w:t>
-      </w:r>
-      <w:proofErr w:type="spellEnd"/>
+        <w:t>mutual exclusion</w:t>
+      </w:r>
       <w:r>
         <w:t xml:space="preserve">), assegurando, de algum modo, </w:t>
       </w:r>
@@ -5491,15 +4784,7 @@
         <w:jc w:val="both"/>
       </w:pPr>
       <w:r>
-        <w:t xml:space="preserve">Esse tipo de problema pode ser formulado de </w:t>
-      </w:r>
-      <w:proofErr w:type="gramStart"/>
-      <w:r>
-        <w:t>uma outra</w:t>
-      </w:r>
-      <w:proofErr w:type="gramEnd"/>
-      <w:r>
-        <w:t xml:space="preserve"> maneira</w:t>
+        <w:t>Esse tipo de problema pode ser formulado de uma outra maneira</w:t>
       </w:r>
     </w:p>
     <w:p>
@@ -5513,13 +4798,8 @@
         <w:jc w:val="both"/>
       </w:pPr>
       <w:r>
-        <w:t xml:space="preserve">Durante uma parte do tempo, um processo está realizando operações internas e outras coisas que não acarretarão em condições de </w:t>
-      </w:r>
-      <w:proofErr w:type="gramStart"/>
-      <w:r>
-        <w:t>disputa</w:t>
-      </w:r>
-      <w:proofErr w:type="gramEnd"/>
+        <w:t>Durante uma parte do tempo, um processo está realizando operações internas e outras coisas que não acarretarão em condições de disputa</w:t>
+      </w:r>
     </w:p>
     <w:p>
       <w:pPr>
@@ -5541,13 +4821,8 @@
         <w:t xml:space="preserve"> compartilhados</w:t>
       </w:r>
       <w:r>
-        <w:t xml:space="preserve">, ou fazer alguma outra operação que gera condições de </w:t>
-      </w:r>
-      <w:proofErr w:type="gramStart"/>
-      <w:r>
-        <w:t>disputa</w:t>
-      </w:r>
-      <w:proofErr w:type="gramEnd"/>
+        <w:t>, ou fazer alguma outra operação que gera condições de disputa</w:t>
+      </w:r>
     </w:p>
     <w:p>
       <w:pPr>
@@ -5571,62 +4846,30 @@
       <w:r>
         <w:t xml:space="preserve"> (</w:t>
       </w:r>
-      <w:proofErr w:type="spellStart"/>
       <w:r>
         <w:rPr>
           <w:i/>
         </w:rPr>
-        <w:t>critical</w:t>
-      </w:r>
-      <w:proofErr w:type="spellEnd"/>
+        <w:t>critical region</w:t>
+      </w:r>
+      <w:r>
+        <w:t xml:space="preserve">) ou </w:t>
+      </w:r>
+      <w:r>
+        <w:rPr>
+          <w:b/>
+        </w:rPr>
+        <w:t>seção crítica</w:t>
+      </w:r>
+      <w:r>
+        <w:t xml:space="preserve"> (</w:t>
+      </w:r>
       <w:r>
         <w:rPr>
           <w:i/>
         </w:rPr>
-        <w:t xml:space="preserve"> </w:t>
-      </w:r>
-      <w:proofErr w:type="spellStart"/>
-      <w:r>
-        <w:rPr>
-          <w:i/>
-        </w:rPr>
-        <w:t>region</w:t>
-      </w:r>
-      <w:proofErr w:type="spellEnd"/>
-      <w:r>
-        <w:t xml:space="preserve">) ou </w:t>
-      </w:r>
-      <w:r>
-        <w:rPr>
-          <w:b/>
-        </w:rPr>
-        <w:t>seção crítica</w:t>
-      </w:r>
-      <w:r>
-        <w:t xml:space="preserve"> (</w:t>
-      </w:r>
-      <w:proofErr w:type="spellStart"/>
-      <w:r>
-        <w:rPr>
-          <w:i/>
-        </w:rPr>
-        <w:t>critical</w:t>
-      </w:r>
-      <w:proofErr w:type="spellEnd"/>
-      <w:r>
-        <w:rPr>
-          <w:i/>
-        </w:rPr>
-        <w:t xml:space="preserve"> </w:t>
-      </w:r>
-      <w:proofErr w:type="spellStart"/>
-      <w:r>
-        <w:rPr>
-          <w:i/>
-        </w:rPr>
-        <w:t>section</w:t>
-      </w:r>
-      <w:proofErr w:type="spellEnd"/>
+        <w:t>critical section</w:t>
+      </w:r>
       <w:r>
         <w:t>)</w:t>
       </w:r>
@@ -5691,13 +4934,8 @@
         <w:jc w:val="both"/>
       </w:pPr>
       <w:r>
-        <w:t xml:space="preserve">Nada pode ser afirmado sobre a velocidade ou sobre o número de </w:t>
-      </w:r>
-      <w:proofErr w:type="spellStart"/>
-      <w:r>
-        <w:t>CPUs</w:t>
-      </w:r>
-      <w:proofErr w:type="spellEnd"/>
+        <w:t>Nada pode ser afirmado sobre a velocidade ou sobre o número de CPUs</w:t>
+      </w:r>
     </w:p>
     <w:p>
       <w:pPr>
@@ -5762,11 +5000,9 @@
         </w:rPr>
         <w:t>4</w:t>
       </w:r>
-      <w:proofErr w:type="gramStart"/>
       <w:r>
         <w:fldChar w:fldCharType="end"/>
       </w:r>
-      <w:proofErr w:type="gramEnd"/>
     </w:p>
     <w:p>
       <w:pPr>
@@ -5910,16 +5146,8 @@
         <w:rPr>
           <w:b/>
         </w:rPr>
-        <w:t xml:space="preserve">semáforos e </w:t>
-      </w:r>
-      <w:proofErr w:type="gramStart"/>
-      <w:r>
-        <w:rPr>
-          <w:b/>
-        </w:rPr>
-        <w:t>mutexes</w:t>
-      </w:r>
-      <w:proofErr w:type="gramEnd"/>
+        <w:t>semáforos e mutexes</w:t>
+      </w:r>
     </w:p>
     <w:p>
       <w:pPr>
@@ -5967,15 +5195,7 @@
         <w:t>semáforo</w:t>
       </w:r>
       <w:r>
-        <w:t xml:space="preserve">, que poderia assumir o valor </w:t>
-      </w:r>
-      <w:proofErr w:type="gramStart"/>
-      <w:r>
-        <w:t>0</w:t>
-      </w:r>
-      <w:proofErr w:type="gramEnd"/>
-      <w:r>
-        <w:t xml:space="preserve"> (zero) ou valores positivos de acordo com o número de sinais “acordar” que fossem emitidos pelos processos</w:t>
+        <w:t>, que poderia assumir o valor 0 (zero) ou valores positivos de acordo com o número de sinais “acordar” que fossem emitidos pelos processos</w:t>
       </w:r>
     </w:p>
     <w:p>
@@ -5991,52 +5211,42 @@
       <w:r>
         <w:t xml:space="preserve">Dijkstra propôs a utilização de duas operações, denominadas </w:t>
       </w:r>
-      <w:proofErr w:type="spellStart"/>
       <w:r>
         <w:rPr>
           <w:i/>
         </w:rPr>
         <w:t>down</w:t>
       </w:r>
-      <w:proofErr w:type="spellEnd"/>
       <w:r>
         <w:t xml:space="preserve"> e </w:t>
       </w:r>
-      <w:proofErr w:type="spellStart"/>
       <w:r>
         <w:rPr>
           <w:i/>
         </w:rPr>
         <w:t>up</w:t>
       </w:r>
-      <w:proofErr w:type="spellEnd"/>
       <w:r>
         <w:t xml:space="preserve"> (generalizações de </w:t>
       </w:r>
-      <w:proofErr w:type="spellStart"/>
       <w:r>
         <w:rPr>
           <w:i/>
         </w:rPr>
         <w:t>sleep</w:t>
       </w:r>
-      <w:proofErr w:type="spellEnd"/>
       <w:r>
         <w:t xml:space="preserve"> e </w:t>
       </w:r>
-      <w:proofErr w:type="spellStart"/>
       <w:r>
         <w:rPr>
           <w:i/>
         </w:rPr>
         <w:t>wakeup</w:t>
       </w:r>
-      <w:proofErr w:type="spellEnd"/>
-      <w:proofErr w:type="gramStart"/>
       <w:r>
         <w:t>)</w:t>
       </w:r>
-      <w:proofErr w:type="gramEnd"/>
     </w:p>
     <w:p>
       <w:pPr>
@@ -6051,36 +5261,27 @@
       <w:r>
         <w:t xml:space="preserve">A operação </w:t>
       </w:r>
-      <w:proofErr w:type="spellStart"/>
       <w:r>
         <w:rPr>
           <w:i/>
         </w:rPr>
         <w:t>down</w:t>
       </w:r>
-      <w:proofErr w:type="spellEnd"/>
       <w:r>
         <w:t xml:space="preserve"> verifica se o valor do semáforo é maior que zero. Se for, o decrescerá de um (gasta um sinal de acordar armazenado)</w:t>
       </w:r>
       <w:r>
         <w:t xml:space="preserve"> e prosseguirá. Se o valor for zero, o processo será posto para dormir, sem terminar o </w:t>
       </w:r>
-      <w:proofErr w:type="spellStart"/>
       <w:r>
         <w:rPr>
           <w:i/>
         </w:rPr>
         <w:t>down</w:t>
       </w:r>
-      <w:proofErr w:type="spellEnd"/>
-      <w:r>
-        <w:t xml:space="preserve">, pelo menos por </w:t>
-      </w:r>
-      <w:proofErr w:type="gramStart"/>
-      <w:r>
-        <w:t>enquanto</w:t>
-      </w:r>
-      <w:proofErr w:type="gramEnd"/>
+      <w:r>
+        <w:t>, pelo menos por enquanto</w:t>
+      </w:r>
     </w:p>
     <w:p>
       <w:pPr>
@@ -6093,15 +5294,7 @@
         <w:jc w:val="both"/>
       </w:pPr>
       <w:r>
-        <w:t>Verificar o valor</w:t>
-      </w:r>
-      <w:proofErr w:type="gramStart"/>
-      <w:r>
-        <w:t>, alterá-lo</w:t>
-      </w:r>
-      <w:proofErr w:type="gramEnd"/>
-      <w:r>
-        <w:t xml:space="preserve"> e possivelmente ir dormir são tarefas executadas todas como uma única </w:t>
+        <w:t xml:space="preserve">Verificar o valor, alterá-lo e possivelmente ir dormir são tarefas executadas todas como uma única </w:t>
       </w:r>
       <w:r>
         <w:rPr>
@@ -6124,13 +5317,8 @@
         <w:jc w:val="both"/>
       </w:pPr>
       <w:r>
-        <w:t xml:space="preserve">Garanta-se que, uma vez iniciada a operação do semáforo, nenhum outro processo pode ter acesso ao semáforo até que a operação tenha terminado ou sido </w:t>
-      </w:r>
-      <w:proofErr w:type="gramStart"/>
-      <w:r>
-        <w:t>bloqueada</w:t>
-      </w:r>
-      <w:proofErr w:type="gramEnd"/>
+        <w:t>Garanta-se que, uma vez iniciada a operação do semáforo, nenhum outro processo pode ter acesso ao semáforo até que a operação tenha terminado ou sido bloqueada</w:t>
+      </w:r>
     </w:p>
     <w:p>
       <w:pPr>
@@ -6162,14 +5350,12 @@
       <w:r>
         <w:t xml:space="preserve">A operação de </w:t>
       </w:r>
-      <w:proofErr w:type="spellStart"/>
       <w:r>
         <w:rPr>
           <w:i/>
         </w:rPr>
         <w:t>up</w:t>
       </w:r>
-      <w:proofErr w:type="spellEnd"/>
       <w:r>
         <w:t xml:space="preserve"> incrementa o valor de um dado semáforo</w:t>
       </w:r>
@@ -6187,27 +5373,21 @@
       <w:r>
         <w:t xml:space="preserve">Se um ou mais processos estivessem dormindo naquele semáforo, incapacitados de terminar uma operação de </w:t>
       </w:r>
-      <w:proofErr w:type="spellStart"/>
       <w:r>
         <w:rPr>
           <w:i/>
         </w:rPr>
         <w:t>down</w:t>
       </w:r>
-      <w:proofErr w:type="spellEnd"/>
       <w:r>
         <w:t xml:space="preserve">, um deles seria escolhido pelo sistema (por exemplo, aleatoriamente) e seria dada a permissão para terminar seu </w:t>
       </w:r>
-      <w:proofErr w:type="spellStart"/>
-      <w:proofErr w:type="gramStart"/>
       <w:r>
         <w:rPr>
           <w:i/>
         </w:rPr>
         <w:t>down</w:t>
       </w:r>
-      <w:proofErr w:type="spellEnd"/>
-      <w:proofErr w:type="gramEnd"/>
     </w:p>
     <w:p>
       <w:pPr>
@@ -6223,24 +5403,14 @@
         <w:lastRenderedPageBreak/>
         <w:t xml:space="preserve">Portanto, depois de um </w:t>
       </w:r>
-      <w:proofErr w:type="spellStart"/>
       <w:r>
         <w:rPr>
           <w:i/>
         </w:rPr>
         <w:t>up</w:t>
       </w:r>
-      <w:proofErr w:type="spellEnd"/>
-      <w:r>
-        <w:t xml:space="preserve"> em um semáforo com processos dormindo nele, o semáforo permanecerá </w:t>
-      </w:r>
-      <w:proofErr w:type="gramStart"/>
-      <w:r>
-        <w:t>0</w:t>
-      </w:r>
-      <w:proofErr w:type="gramEnd"/>
-      <w:r>
-        <w:t xml:space="preserve"> (zero), mas haverá u processo a menos dormindo nele</w:t>
+      <w:r>
+        <w:t xml:space="preserve"> em um semáforo com processos dormindo nele, o semáforo permanecerá 0 (zero), mas haverá u processo a menos dormindo nele</w:t>
       </w:r>
     </w:p>
     <w:p>
@@ -6270,14 +5440,12 @@
       <w:r>
         <w:t xml:space="preserve">Nunca um processo é bloqueado a partir de um </w:t>
       </w:r>
-      <w:proofErr w:type="spellStart"/>
       <w:r>
         <w:rPr>
           <w:i/>
         </w:rPr>
         <w:t>up</w:t>
       </w:r>
-      <w:proofErr w:type="spellEnd"/>
     </w:p>
     <w:p>
       <w:pPr>
@@ -6303,16 +5471,11 @@
         <w:spacing w:after="0" w:line="240" w:lineRule="auto"/>
         <w:jc w:val="both"/>
       </w:pPr>
-      <w:proofErr w:type="gramStart"/>
       <w:r>
         <w:t>D</w:t>
       </w:r>
       <w:r>
-        <w:t>eve-se</w:t>
-      </w:r>
-      <w:proofErr w:type="gramEnd"/>
-      <w:r>
-        <w:t xml:space="preserve"> utilizar os semáforos fornecidos pela API do sistema</w:t>
+        <w:t>eve-se utilizar os semáforos fornecidos pela API do sistema</w:t>
       </w:r>
     </w:p>
     <w:p>
@@ -6373,21 +5536,11 @@
         <w:rPr>
           <w:i/>
         </w:rPr>
-        <w:t xml:space="preserve">mutual </w:t>
-      </w:r>
-      <w:proofErr w:type="spellStart"/>
-      <w:r>
-        <w:rPr>
-          <w:i/>
-        </w:rPr>
-        <w:t>exclusion</w:t>
-      </w:r>
-      <w:proofErr w:type="spellEnd"/>
-      <w:proofErr w:type="gramStart"/>
+        <w:t>mutual exclusion</w:t>
+      </w:r>
       <w:r>
         <w:t>)</w:t>
       </w:r>
-      <w:proofErr w:type="gramEnd"/>
     </w:p>
     <w:p>
       <w:pPr>
@@ -6403,13 +5556,8 @@
         <w:t>Um mutex só pode estar em um dos dois estados disponíveis: impedido ou desimpedido</w:t>
       </w:r>
       <w:r>
-        <w:t xml:space="preserve"> e, consequentemente, pode ser bem representado apenas com um </w:t>
-      </w:r>
-      <w:proofErr w:type="gramStart"/>
-      <w:r>
-        <w:t>bit</w:t>
-      </w:r>
-      <w:proofErr w:type="gramEnd"/>
+        <w:t xml:space="preserve"> e, consequentemente, pode ser bem representado apenas com um bit</w:t>
+      </w:r>
     </w:p>
     <w:p>
       <w:pPr>
@@ -6422,15 +5570,7 @@
         <w:jc w:val="both"/>
       </w:pPr>
       <w:r>
-        <w:t xml:space="preserve">Na prática se utiliza um valor inteiro com </w:t>
-      </w:r>
-      <w:proofErr w:type="gramStart"/>
-      <w:r>
-        <w:t>0</w:t>
-      </w:r>
-      <w:proofErr w:type="gramEnd"/>
-      <w:r>
-        <w:t xml:space="preserve"> (zero) para desimpedido e qualquer outro valor para impedido</w:t>
+        <w:t>Na prática se utiliza um valor inteiro com 0 (zero) para desimpedido e qualquer outro valor para impedido</w:t>
       </w:r>
     </w:p>
     <w:p>
@@ -6455,7 +5595,6 @@
       <w:r>
         <w:t xml:space="preserve"> ou processo precisa ter acesso a uma região crítica, ele chama uma função do tipo </w:t>
       </w:r>
-      <w:proofErr w:type="spellStart"/>
       <w:r>
         <w:rPr>
           <w:rFonts w:ascii="Courier New" w:hAnsi="Courier New" w:cs="Courier New"/>
@@ -6463,7 +5602,6 @@
         </w:rPr>
         <w:t>mutex_lock</w:t>
       </w:r>
-      <w:proofErr w:type="spellEnd"/>
       <w:r>
         <w:rPr>
           <w:rFonts w:cstheme="minorHAnsi"/>
@@ -6504,16 +5642,8 @@
         <w:rPr>
           <w:rFonts w:cstheme="minorHAnsi"/>
         </w:rPr>
-        <w:t xml:space="preserve"> que chamou a função ficará livre para entrar na região </w:t>
-      </w:r>
-      <w:proofErr w:type="gramStart"/>
-      <w:r>
-        <w:rPr>
-          <w:rFonts w:cstheme="minorHAnsi"/>
-        </w:rPr>
-        <w:t>crítica</w:t>
-      </w:r>
-      <w:proofErr w:type="gramEnd"/>
+        <w:t xml:space="preserve"> que chamou a função ficará livre para entrar na região crítica</w:t>
+      </w:r>
     </w:p>
     <w:p>
       <w:pPr>
@@ -6557,8 +5687,6 @@
         </w:rPr>
         <w:t xml:space="preserve"> que está na região crítica chame o </w:t>
       </w:r>
-      <w:proofErr w:type="spellStart"/>
-      <w:proofErr w:type="gramStart"/>
       <w:r>
         <w:rPr>
           <w:rFonts w:ascii="Courier New" w:hAnsi="Courier New" w:cs="Courier New"/>
@@ -6566,8 +5694,6 @@
         </w:rPr>
         <w:t>mutex_unlock</w:t>
       </w:r>
-      <w:proofErr w:type="spellEnd"/>
-      <w:proofErr w:type="gramEnd"/>
     </w:p>
     <w:p>
       <w:pPr>
@@ -6589,33 +5715,26 @@
         <w:t>threads</w:t>
       </w:r>
       <w:r>
-        <w:t xml:space="preserve"> estiverem bloqueados, um deles será escolhido para adquirir o impedimento do </w:t>
-      </w:r>
-      <w:proofErr w:type="gramStart"/>
-      <w:r>
-        <w:t>mutex</w:t>
-      </w:r>
-      <w:proofErr w:type="gramEnd"/>
-    </w:p>
-    <w:p>
-      <w:pPr>
-        <w:spacing w:after="0" w:line="240" w:lineRule="auto"/>
-        <w:jc w:val="both"/>
-      </w:pPr>
-    </w:p>
-    <w:p>
-      <w:pPr>
-        <w:spacing w:after="0" w:line="240" w:lineRule="auto"/>
-        <w:jc w:val="both"/>
-      </w:pPr>
-      <w:proofErr w:type="gramStart"/>
+        <w:t xml:space="preserve"> estiverem bloqueados, um deles será escolhido para adquirir o impedimento do mutex</w:t>
+      </w:r>
+    </w:p>
+    <w:p>
+      <w:pPr>
+        <w:spacing w:after="0" w:line="240" w:lineRule="auto"/>
+        <w:jc w:val="both"/>
+      </w:pPr>
+    </w:p>
+    <w:p>
+      <w:pPr>
+        <w:spacing w:after="0" w:line="240" w:lineRule="auto"/>
+        <w:jc w:val="both"/>
+      </w:pPr>
       <w:r>
         <w:t>4.5</w:t>
       </w:r>
       <w:r>
         <w:t xml:space="preserve"> Problema</w:t>
       </w:r>
-      <w:proofErr w:type="gramEnd"/>
       <w:r>
         <w:t xml:space="preserve"> do jantar dos filósofos</w:t>
       </w:r>
@@ -6654,15 +5773,7 @@
         <w:jc w:val="both"/>
       </w:pPr>
       <w:r>
-        <w:t xml:space="preserve">O problema é descrito de maneira simples. Suponha que cinco filósofos estão sentados </w:t>
-      </w:r>
-      <w:proofErr w:type="gramStart"/>
-      <w:r>
-        <w:t>à</w:t>
-      </w:r>
-      <w:proofErr w:type="gramEnd"/>
-      <w:r>
-        <w:t xml:space="preserve"> uma mesa, cada um com um prato de espaguete</w:t>
+        <w:t>O problema é descrito de maneira simples. Suponha que cinco filósofos estão sentados à uma mesa, cada um com um prato de espaguete</w:t>
       </w:r>
     </w:p>
     <w:p>
@@ -6690,15 +5801,7 @@
         <w:jc w:val="both"/>
       </w:pPr>
       <w:r>
-        <w:t xml:space="preserve">Entre cada </w:t>
-      </w:r>
-      <w:proofErr w:type="gramStart"/>
-      <w:r>
-        <w:t>par de prato</w:t>
-      </w:r>
-      <w:proofErr w:type="gramEnd"/>
-      <w:r>
-        <w:t xml:space="preserve"> está um garfo tal como mostra a </w:t>
+        <w:t xml:space="preserve">Entre cada par de prato está um garfo tal como mostra a </w:t>
       </w:r>
       <w:r>
         <w:fldChar w:fldCharType="begin"/>
@@ -6751,15 +5854,7 @@
         <w:t>pensar</w:t>
       </w:r>
       <w:r>
-        <w:t xml:space="preserve">. Ou seja, um processo filósofo nada mais faz que </w:t>
-      </w:r>
-      <w:proofErr w:type="gramStart"/>
-      <w:r>
-        <w:t>passar</w:t>
-      </w:r>
-      <w:proofErr w:type="gramEnd"/>
-      <w:r>
-        <w:t xml:space="preserve"> um tempo comendo e um tempo pensando</w:t>
+        <w:t>. Ou seja, um processo filósofo nada mais faz que passar um tempo comendo e um tempo pensando</w:t>
       </w:r>
     </w:p>
     <w:p>
@@ -6848,13 +5943,8 @@
         <w:t xml:space="preserve">, mas, na verdade, a solução óbvia </w:t>
       </w:r>
       <w:r>
-        <w:t xml:space="preserve">está </w:t>
-      </w:r>
-      <w:proofErr w:type="gramStart"/>
-      <w:r>
-        <w:t>errada</w:t>
-      </w:r>
-      <w:proofErr w:type="gramEnd"/>
+        <w:t>está errada</w:t>
+      </w:r>
     </w:p>
     <w:p>
       <w:pPr>
@@ -6892,7 +5982,6 @@
       <w:r>
         <w:t xml:space="preserve">Nenhum deles conseguirá pegar o garfo à direita e, assim, ocorrerá um </w:t>
       </w:r>
-      <w:proofErr w:type="gramStart"/>
       <w:r>
         <w:rPr>
           <w:b/>
@@ -6900,7 +5989,6 @@
         </w:rPr>
         <w:t>deadlock</w:t>
       </w:r>
-      <w:proofErr w:type="gramEnd"/>
     </w:p>
     <w:p>
       <w:pPr>
@@ -7094,41 +6182,21 @@
               </w:rPr>
               <w:t xml:space="preserve">void </w:t>
             </w:r>
-            <w:proofErr w:type="spellStart"/>
             <w:r>
               <w:rPr>
                 <w:rFonts w:ascii="Courier New" w:hAnsi="Courier New" w:cs="Courier New"/>
                 <w:sz w:val="20"/>
                 <w:lang w:val="en-US"/>
               </w:rPr>
-              <w:t>filosofo</w:t>
+              <w:t>filosofo(</w:t>
             </w:r>
-            <w:proofErr w:type="spellEnd"/>
             <w:r>
               <w:rPr>
                 <w:rFonts w:ascii="Courier New" w:hAnsi="Courier New" w:cs="Courier New"/>
                 <w:sz w:val="20"/>
                 <w:lang w:val="en-US"/>
               </w:rPr>
-              <w:t>(</w:t>
-            </w:r>
-            <w:proofErr w:type="spellStart"/>
-            <w:r>
-              <w:rPr>
-                <w:rFonts w:ascii="Courier New" w:hAnsi="Courier New" w:cs="Courier New"/>
-                <w:sz w:val="20"/>
-                <w:lang w:val="en-US"/>
-              </w:rPr>
-              <w:t>int</w:t>
-            </w:r>
-            <w:proofErr w:type="spellEnd"/>
-            <w:r>
-              <w:rPr>
-                <w:rFonts w:ascii="Courier New" w:hAnsi="Courier New" w:cs="Courier New"/>
-                <w:sz w:val="20"/>
-                <w:lang w:val="en-US"/>
-              </w:rPr>
-              <w:t xml:space="preserve"> i</w:t>
+              <w:t>int i</w:t>
             </w:r>
             <w:r>
               <w:rPr>
@@ -7191,46 +6259,12 @@
               </w:rPr>
               <w:t xml:space="preserve">    </w:t>
             </w:r>
-            <w:proofErr w:type="gramStart"/>
             <w:r>
               <w:rPr>
                 <w:rFonts w:ascii="Courier New" w:hAnsi="Courier New" w:cs="Courier New"/>
                 <w:sz w:val="20"/>
               </w:rPr>
               <w:t>{</w:t>
-            </w:r>
-          </w:p>
-          <w:p>
-            <w:pPr>
-              <w:keepNext/>
-              <w:rPr>
-                <w:rFonts w:ascii="Courier New" w:hAnsi="Courier New" w:cs="Courier New"/>
-                <w:sz w:val="20"/>
-              </w:rPr>
-            </w:pPr>
-            <w:proofErr w:type="gramEnd"/>
-            <w:r>
-              <w:rPr>
-                <w:rFonts w:ascii="Courier New" w:hAnsi="Courier New" w:cs="Courier New"/>
-                <w:sz w:val="20"/>
-              </w:rPr>
-              <w:t xml:space="preserve">        </w:t>
-            </w:r>
-            <w:proofErr w:type="gramStart"/>
-            <w:r>
-              <w:rPr>
-                <w:rFonts w:ascii="Courier New" w:hAnsi="Courier New" w:cs="Courier New"/>
-                <w:sz w:val="20"/>
-              </w:rPr>
-              <w:t>pensar</w:t>
-            </w:r>
-            <w:proofErr w:type="gramEnd"/>
-            <w:r>
-              <w:rPr>
-                <w:rFonts w:ascii="Courier New" w:hAnsi="Courier New" w:cs="Courier New"/>
-                <w:sz w:val="20"/>
-              </w:rPr>
-              <w:t>();</w:t>
             </w:r>
           </w:p>
           <w:p>
@@ -7248,23 +6282,12 @@
               </w:rPr>
               <w:t xml:space="preserve">        </w:t>
             </w:r>
-            <w:proofErr w:type="spellStart"/>
-            <w:proofErr w:type="gramStart"/>
             <w:r>
               <w:rPr>
                 <w:rFonts w:ascii="Courier New" w:hAnsi="Courier New" w:cs="Courier New"/>
                 <w:sz w:val="20"/>
               </w:rPr>
-              <w:t>pegar_garfo</w:t>
-            </w:r>
-            <w:proofErr w:type="spellEnd"/>
-            <w:proofErr w:type="gramEnd"/>
-            <w:r>
-              <w:rPr>
-                <w:rFonts w:ascii="Courier New" w:hAnsi="Courier New" w:cs="Courier New"/>
-                <w:sz w:val="20"/>
-              </w:rPr>
-              <w:t>(i);</w:t>
+              <w:t>pensar();</w:t>
             </w:r>
           </w:p>
           <w:p>
@@ -7280,25 +6303,23 @@
                 <w:rFonts w:ascii="Courier New" w:hAnsi="Courier New" w:cs="Courier New"/>
                 <w:sz w:val="20"/>
               </w:rPr>
-              <w:t xml:space="preserve">        </w:t>
+              <w:t xml:space="preserve">        pegar_garfo(i);</w:t>
             </w:r>
-            <w:proofErr w:type="spellStart"/>
-            <w:proofErr w:type="gramStart"/>
+          </w:p>
+          <w:p>
+            <w:pPr>
+              <w:keepNext/>
+              <w:rPr>
+                <w:rFonts w:ascii="Courier New" w:hAnsi="Courier New" w:cs="Courier New"/>
+                <w:sz w:val="20"/>
+              </w:rPr>
+            </w:pPr>
             <w:r>
               <w:rPr>
                 <w:rFonts w:ascii="Courier New" w:hAnsi="Courier New" w:cs="Courier New"/>
                 <w:sz w:val="20"/>
               </w:rPr>
-              <w:t>pegar_garfo</w:t>
-            </w:r>
-            <w:proofErr w:type="spellEnd"/>
-            <w:proofErr w:type="gramEnd"/>
-            <w:r>
-              <w:rPr>
-                <w:rFonts w:ascii="Courier New" w:hAnsi="Courier New" w:cs="Courier New"/>
-                <w:sz w:val="20"/>
-              </w:rPr>
-              <w:t>((i+1)%N)</w:t>
+              <w:t xml:space="preserve">        pegar_garfo((i+1)%N)</w:t>
             </w:r>
             <w:r>
               <w:rPr>
@@ -7321,23 +6342,7 @@
                 <w:rFonts w:ascii="Courier New" w:hAnsi="Courier New" w:cs="Courier New"/>
                 <w:sz w:val="20"/>
               </w:rPr>
-              <w:t xml:space="preserve">        </w:t>
-            </w:r>
-            <w:proofErr w:type="gramStart"/>
-            <w:r>
-              <w:rPr>
-                <w:rFonts w:ascii="Courier New" w:hAnsi="Courier New" w:cs="Courier New"/>
-                <w:sz w:val="20"/>
-              </w:rPr>
-              <w:t>comer</w:t>
-            </w:r>
-            <w:proofErr w:type="gramEnd"/>
-            <w:r>
-              <w:rPr>
-                <w:rFonts w:ascii="Courier New" w:hAnsi="Courier New" w:cs="Courier New"/>
-                <w:sz w:val="20"/>
-              </w:rPr>
-              <w:t>();</w:t>
+              <w:t xml:space="preserve">        comer();</w:t>
             </w:r>
           </w:p>
           <w:p>
@@ -7353,25 +6358,7 @@
                 <w:rFonts w:ascii="Courier New" w:hAnsi="Courier New" w:cs="Courier New"/>
                 <w:sz w:val="20"/>
               </w:rPr>
-              <w:t xml:space="preserve">        </w:t>
-            </w:r>
-            <w:proofErr w:type="spellStart"/>
-            <w:proofErr w:type="gramStart"/>
-            <w:r>
-              <w:rPr>
-                <w:rFonts w:ascii="Courier New" w:hAnsi="Courier New" w:cs="Courier New"/>
-                <w:sz w:val="20"/>
-              </w:rPr>
-              <w:t>liberar_garfo</w:t>
-            </w:r>
-            <w:proofErr w:type="spellEnd"/>
-            <w:proofErr w:type="gramEnd"/>
-            <w:r>
-              <w:rPr>
-                <w:rFonts w:ascii="Courier New" w:hAnsi="Courier New" w:cs="Courier New"/>
-                <w:sz w:val="20"/>
-              </w:rPr>
-              <w:t>(i);</w:t>
+              <w:t xml:space="preserve">        liberar_garfo(i);</w:t>
             </w:r>
           </w:p>
           <w:p>
@@ -7387,25 +6374,7 @@
                 <w:rFonts w:ascii="Courier New" w:hAnsi="Courier New" w:cs="Courier New"/>
                 <w:sz w:val="20"/>
               </w:rPr>
-              <w:t xml:space="preserve">        </w:t>
-            </w:r>
-            <w:proofErr w:type="spellStart"/>
-            <w:proofErr w:type="gramStart"/>
-            <w:r>
-              <w:rPr>
-                <w:rFonts w:ascii="Courier New" w:hAnsi="Courier New" w:cs="Courier New"/>
-                <w:sz w:val="20"/>
-              </w:rPr>
-              <w:t>liberar_garfo</w:t>
-            </w:r>
-            <w:proofErr w:type="spellEnd"/>
-            <w:proofErr w:type="gramEnd"/>
-            <w:r>
-              <w:rPr>
-                <w:rFonts w:ascii="Courier New" w:hAnsi="Courier New" w:cs="Courier New"/>
-                <w:sz w:val="20"/>
-              </w:rPr>
-              <w:t>((i+1)%N);</w:t>
+              <w:t xml:space="preserve">        liberar_garfo((i+1)%N);</w:t>
             </w:r>
           </w:p>
           <w:p>
@@ -7421,17 +6390,8 @@
                 <w:rFonts w:ascii="Courier New" w:hAnsi="Courier New" w:cs="Courier New"/>
                 <w:sz w:val="20"/>
               </w:rPr>
-              <w:t xml:space="preserve">    </w:t>
+              <w:t xml:space="preserve">    }</w:t>
             </w:r>
-            <w:proofErr w:type="gramStart"/>
-            <w:r>
-              <w:rPr>
-                <w:rFonts w:ascii="Courier New" w:hAnsi="Courier New" w:cs="Courier New"/>
-                <w:sz w:val="20"/>
-              </w:rPr>
-              <w:t>}</w:t>
-            </w:r>
-            <w:proofErr w:type="gramEnd"/>
           </w:p>
           <w:p>
             <w:pPr>
@@ -7441,7 +6401,6 @@
                 <w:sz w:val="20"/>
               </w:rPr>
             </w:pPr>
-            <w:proofErr w:type="gramStart"/>
             <w:r>
               <w:rPr>
                 <w:rFonts w:ascii="Courier New" w:hAnsi="Courier New" w:cs="Courier New"/>
@@ -7449,7 +6408,6 @@
               </w:rPr>
               <w:t>}</w:t>
             </w:r>
-            <w:proofErr w:type="gramEnd"/>
           </w:p>
         </w:tc>
       </w:tr>
@@ -7518,19 +6476,9 @@
         <w:spacing w:after="0" w:line="240" w:lineRule="auto"/>
         <w:jc w:val="both"/>
       </w:pPr>
-      <w:proofErr w:type="spellStart"/>
-      <w:r>
-        <w:t>Podería-se</w:t>
-      </w:r>
-      <w:proofErr w:type="spellEnd"/>
-      <w:r>
-        <w:t xml:space="preserve"> fazer modificações para que o programa, depois de pegar o garfo esquerdo, verificasse se o garfo direito estaria </w:t>
-      </w:r>
-      <w:proofErr w:type="gramStart"/>
-      <w:r>
-        <w:t>disponível</w:t>
-      </w:r>
-      <w:proofErr w:type="gramEnd"/>
+      <w:r>
+        <w:t>Podería-se fazer modificações para que o programa, depois de pegar o garfo esquerdo, verificasse se o garfo direito estaria disponível</w:t>
+      </w:r>
     </w:p>
     <w:p>
       <w:pPr>
@@ -7560,13 +6508,8 @@
         <w:t>Essa proposta, apesar</w:t>
       </w:r>
       <w:r>
-        <w:t xml:space="preserve"> de “menos mal” ainda não </w:t>
-      </w:r>
-      <w:proofErr w:type="gramStart"/>
-      <w:r>
-        <w:t>funciona</w:t>
-      </w:r>
-      <w:proofErr w:type="gramEnd"/>
+        <w:t xml:space="preserve"> de “menos mal” ainda não funciona</w:t>
+      </w:r>
     </w:p>
     <w:p>
       <w:pPr>
@@ -7596,13 +6539,8 @@
         <w:t>Ao tentar pegar o garfo direito não conseguirão, devolvendo o garfo esquerdo à mesa</w:t>
       </w:r>
       <w:r>
-        <w:t xml:space="preserve"> e esperando um tempo </w:t>
-      </w:r>
-      <w:proofErr w:type="gramStart"/>
-      <w:r>
-        <w:t>específico</w:t>
-      </w:r>
-      <w:proofErr w:type="gramEnd"/>
+        <w:t xml:space="preserve"> e esperando um tempo específico</w:t>
+      </w:r>
     </w:p>
     <w:p>
       <w:pPr>
@@ -7615,15 +6553,7 @@
         <w:jc w:val="both"/>
       </w:pPr>
       <w:r>
-        <w:t>Se o tempo de espera for o mesmo para cada um dos filósofos, esse procedimento de pegar o garfo esquerdo</w:t>
-      </w:r>
-      <w:proofErr w:type="gramStart"/>
-      <w:r>
-        <w:t>, devolvê-lo</w:t>
-      </w:r>
-      <w:proofErr w:type="gramEnd"/>
-      <w:r>
-        <w:t xml:space="preserve"> à mesa e pegar esperar um tempo será repetido eternamente</w:t>
+        <w:t>Se o tempo de espera for o mesmo para cada um dos filósofos, esse procedimento de pegar o garfo esquerdo, devolvê-lo à mesa e pegar esperar um tempo será repetido eternamente</w:t>
       </w:r>
     </w:p>
     <w:p>
@@ -7654,19 +6584,15 @@
       <w:r>
         <w:t>(</w:t>
       </w:r>
-      <w:proofErr w:type="spellStart"/>
       <w:r>
         <w:rPr>
           <w:i/>
         </w:rPr>
         <w:t>starvation</w:t>
       </w:r>
-      <w:proofErr w:type="spellEnd"/>
-      <w:proofErr w:type="gramStart"/>
       <w:r>
         <w:t>)</w:t>
       </w:r>
-      <w:proofErr w:type="gramEnd"/>
     </w:p>
     <w:p>
       <w:pPr>
@@ -7690,11 +6616,9 @@
       <w:r>
         <w:t xml:space="preserve">algoritmo </w:t>
       </w:r>
-      <w:proofErr w:type="gramStart"/>
       <w:r>
         <w:t>CSMA-CD</w:t>
       </w:r>
-      <w:proofErr w:type="gramEnd"/>
     </w:p>
     <w:p>
       <w:pPr>
@@ -7719,16 +6643,11 @@
         <w:t xml:space="preserve">embre-se das usinas nucleares, </w:t>
       </w:r>
       <w:r>
-        <w:t xml:space="preserve">dos </w:t>
-      </w:r>
-      <w:proofErr w:type="gramStart"/>
-      <w:r>
-        <w:t>aviões</w:t>
+        <w:t>dos aviões</w:t>
       </w:r>
       <w:r>
         <w:t xml:space="preserve"> ...</w:t>
       </w:r>
-      <w:proofErr w:type="gramEnd"/>
       <w:r>
         <w:t xml:space="preserve">) </w:t>
       </w:r>
@@ -7798,13 +6717,8 @@
         <w:jc w:val="both"/>
       </w:pPr>
       <w:r>
-        <w:t xml:space="preserve">Além do problema do jantar dos filósofos, outros problemas de comunicação inter-processos aparecem constantemente na </w:t>
-      </w:r>
-      <w:proofErr w:type="gramStart"/>
-      <w:r>
-        <w:t>literatura</w:t>
-      </w:r>
-      <w:proofErr w:type="gramEnd"/>
+        <w:t>Além do problema do jantar dos filósofos, outros problemas de comunicação inter-processos aparecem constantemente na literatura</w:t>
+      </w:r>
     </w:p>
     <w:p>
       <w:pPr>
@@ -7832,16 +6746,8 @@
         <w:rPr>
           <w:b/>
         </w:rPr>
-        <w:t xml:space="preserve">barbeiro </w:t>
-      </w:r>
-      <w:proofErr w:type="gramStart"/>
-      <w:r>
-        <w:rPr>
-          <w:b/>
-        </w:rPr>
-        <w:t>dorminhoco</w:t>
-      </w:r>
-      <w:proofErr w:type="gramEnd"/>
+        <w:t>barbeiro dorminhoco</w:t>
+      </w:r>
     </w:p>
     <w:p>
       <w:pPr>
@@ -7895,13 +6801,8 @@
         <w:spacing w:after="0" w:line="240" w:lineRule="auto"/>
         <w:jc w:val="both"/>
       </w:pPr>
-      <w:proofErr w:type="gramStart"/>
-      <w:r>
-        <w:t>Os sistemas computacionais tem</w:t>
-      </w:r>
-      <w:proofErr w:type="gramEnd"/>
-      <w:r>
-        <w:t xml:space="preserve"> inúmeros recursos adequados ao uso de somente um processo a cada vez (impressoras, unidades de fita, tabelas internas do SO ...)</w:t>
+      <w:r>
+        <w:t>Os sistemas computacionais tem inúmeros recursos adequados ao uso de somente um processo a cada vez (impressoras, unidades de fita, tabelas internas do SO ...)</w:t>
       </w:r>
     </w:p>
     <w:p>
@@ -7915,13 +6816,8 @@
         <w:jc w:val="both"/>
       </w:pPr>
       <w:r>
-        <w:t xml:space="preserve">Por exemplo, se dois processos quiserem escrever simultaneamente na mesma impressora haverá um </w:t>
-      </w:r>
-      <w:proofErr w:type="gramStart"/>
-      <w:r>
-        <w:t>impasse</w:t>
-      </w:r>
-      <w:proofErr w:type="gramEnd"/>
+        <w:t>Por exemplo, se dois processos quiserem escrever simultaneamente na mesma impressora haverá um impasse</w:t>
+      </w:r>
     </w:p>
     <w:p>
       <w:pPr>
@@ -7934,17 +6830,7 @@
         <w:jc w:val="both"/>
       </w:pPr>
       <w:r>
-        <w:t xml:space="preserve">Como consequência disso, todos os </w:t>
-      </w:r>
-      <w:proofErr w:type="spellStart"/>
-      <w:proofErr w:type="gramStart"/>
-      <w:r>
-        <w:t>SOs</w:t>
-      </w:r>
-      <w:proofErr w:type="spellEnd"/>
-      <w:proofErr w:type="gramEnd"/>
-      <w:r>
-        <w:t xml:space="preserve"> devem ser capazes de garantir, temporariamente, o acesso exclusivo de um processo a certos recursos</w:t>
+        <w:t>Como consequência disso, todos os SOs devem ser capazes de garantir, temporariamente, o acesso exclusivo de um processo a certos recursos</w:t>
       </w:r>
     </w:p>
     <w:p>
@@ -7958,13 +6844,8 @@
         <w:jc w:val="both"/>
       </w:pPr>
       <w:r>
-        <w:t xml:space="preserve">Algumas vezes isso pode ser feito, por exemplo, desabilitando as interrupções ao </w:t>
-      </w:r>
-      <w:proofErr w:type="gramStart"/>
-      <w:r>
-        <w:t>processador</w:t>
-      </w:r>
-      <w:proofErr w:type="gramEnd"/>
+        <w:t>Algumas vezes isso pode ser feito, por exemplo, desabilitando as interrupções ao processador</w:t>
+      </w:r>
     </w:p>
     <w:p>
       <w:pPr>
@@ -7977,13 +6858,8 @@
         <w:jc w:val="both"/>
       </w:pPr>
       <w:r>
-        <w:t xml:space="preserve">Para muitas aplicações, um processo necessita de acesso exclusivo não somente a um recurso, mas também a </w:t>
-      </w:r>
-      <w:proofErr w:type="gramStart"/>
-      <w:r>
-        <w:t>vários</w:t>
-      </w:r>
-      <w:proofErr w:type="gramEnd"/>
+        <w:t>Para muitas aplicações, um processo necessita de acesso exclusivo não somente a um recurso, mas também a vários</w:t>
+      </w:r>
     </w:p>
     <w:p>
       <w:pPr>
@@ -7996,24 +6872,14 @@
         <w:jc w:val="both"/>
       </w:pPr>
       <w:r>
-        <w:t xml:space="preserve">Por exemplo, suponha que dois processos irão tentar gravar um </w:t>
-      </w:r>
-      <w:proofErr w:type="spellStart"/>
-      <w:r>
-        <w:t>cd</w:t>
-      </w:r>
-      <w:proofErr w:type="spellEnd"/>
-      <w:r>
-        <w:t xml:space="preserve"> a partir de uma imagem obtida por um </w:t>
-      </w:r>
-      <w:proofErr w:type="gramStart"/>
+        <w:t xml:space="preserve">Por exemplo, suponha que dois processos irão tentar gravar um cd a partir de uma imagem obtida por um </w:t>
+      </w:r>
       <w:r>
         <w:rPr>
           <w:i/>
         </w:rPr>
         <w:t>scanner</w:t>
       </w:r>
-      <w:proofErr w:type="gramEnd"/>
     </w:p>
     <w:p>
       <w:pPr>
@@ -8026,15 +6892,7 @@
         <w:jc w:val="both"/>
       </w:pPr>
       <w:r>
-        <w:t xml:space="preserve">O processo A </w:t>
-      </w:r>
-      <w:proofErr w:type="gramStart"/>
-      <w:r>
-        <w:t>requisita primeiro</w:t>
-      </w:r>
-      <w:proofErr w:type="gramEnd"/>
-      <w:r>
-        <w:t xml:space="preserve"> o </w:t>
+        <w:t xml:space="preserve">O processo A requisita primeiro o </w:t>
       </w:r>
       <w:r>
         <w:rPr>
@@ -8080,13 +6938,8 @@
         <w:jc w:val="both"/>
       </w:pPr>
       <w:r>
-        <w:t xml:space="preserve">Nesse ponto, ambos os processo ficam bloqueados e assim permanecerão para </w:t>
-      </w:r>
-      <w:proofErr w:type="gramStart"/>
-      <w:r>
-        <w:t>sempre</w:t>
-      </w:r>
-      <w:proofErr w:type="gramEnd"/>
+        <w:t>Nesse ponto, ambos os processo ficam bloqueados e assim permanecerão para sempre</w:t>
+      </w:r>
     </w:p>
     <w:p>
       <w:pPr>
@@ -8146,21 +6999,7 @@
         <w:rPr>
           <w:i/>
         </w:rPr>
-        <w:t xml:space="preserve">Um conjunto de processos estará em situação de deadlock se todo processo pertencente ao conjunto estiver esperando por um evento que somente </w:t>
-      </w:r>
-      <w:proofErr w:type="gramStart"/>
-      <w:r>
-        <w:rPr>
-          <w:i/>
-        </w:rPr>
-        <w:t>um outro</w:t>
-      </w:r>
-      <w:proofErr w:type="gramEnd"/>
-      <w:r>
-        <w:rPr>
-          <w:i/>
-        </w:rPr>
-        <w:t xml:space="preserve"> processo desse mesmo conjunto poderá fazer acontecer</w:t>
+        <w:t>Um conjunto de processos estará em situação de deadlock se todo processo pertencente ao conjunto estiver esperando por um evento que somente um outro processo desse mesmo conjunto poderá fazer acontecer</w:t>
       </w:r>
     </w:p>
     <w:p>
@@ -8174,40 +7013,22 @@
         <w:jc w:val="both"/>
       </w:pPr>
       <w:r>
-        <w:t xml:space="preserve">Como todos os processos estão esperando, nenhum deles desencadeará qualquer um dos eventos que poderia acordar </w:t>
-      </w:r>
-      <w:proofErr w:type="gramStart"/>
-      <w:r>
-        <w:t>algum(</w:t>
-      </w:r>
-      <w:proofErr w:type="spellStart"/>
-      <w:proofErr w:type="gramEnd"/>
-      <w:r>
-        <w:t>ns</w:t>
-      </w:r>
-      <w:proofErr w:type="spellEnd"/>
-      <w:r>
-        <w:t>) outro(s) membro(s) do conjunto e, assim, todos os processos continuam a esperar para sempre</w:t>
-      </w:r>
-    </w:p>
-    <w:p>
-      <w:pPr>
-        <w:spacing w:after="0" w:line="240" w:lineRule="auto"/>
-        <w:jc w:val="both"/>
-      </w:pPr>
-    </w:p>
-    <w:p>
-      <w:pPr>
-        <w:spacing w:after="0" w:line="240" w:lineRule="auto"/>
-        <w:jc w:val="both"/>
-      </w:pPr>
-      <w:proofErr w:type="gramStart"/>
-      <w:r>
-        <w:t>5.1 Aquisição</w:t>
-      </w:r>
-      <w:proofErr w:type="gramEnd"/>
-      <w:r>
-        <w:t xml:space="preserve"> de recursos</w:t>
+        <w:t>Como todos os processos estão esperando, nenhum deles desencadeará qualquer um dos eventos que poderia acordar algum(ns) outro(s) membro(s) do conjunto e, assim, todos os processos continuam a esperar para sempre</w:t>
+      </w:r>
+    </w:p>
+    <w:p>
+      <w:pPr>
+        <w:spacing w:after="0" w:line="240" w:lineRule="auto"/>
+        <w:jc w:val="both"/>
+      </w:pPr>
+    </w:p>
+    <w:p>
+      <w:pPr>
+        <w:spacing w:after="0" w:line="240" w:lineRule="auto"/>
+        <w:jc w:val="both"/>
+      </w:pPr>
+      <w:r>
+        <w:t>5.1 Aquisição de recursos</w:t>
       </w:r>
     </w:p>
     <w:p>
@@ -8224,13 +7045,8 @@
         <w:t xml:space="preserve">Para alguns tipos de recursos – como registros em um sistema de BD –, </w:t>
       </w:r>
       <w:r>
-        <w:t xml:space="preserve">cabe aos processos de usuário gerenciar a utilização dos </w:t>
-      </w:r>
-      <w:proofErr w:type="gramStart"/>
-      <w:r>
-        <w:t>recursos</w:t>
-      </w:r>
-      <w:proofErr w:type="gramEnd"/>
+        <w:t>cabe aos processos de usuário gerenciar a utilização dos recursos</w:t>
+      </w:r>
     </w:p>
     <w:p>
       <w:pPr>
@@ -8266,13 +7082,8 @@
         <w:t>scanner</w:t>
       </w:r>
       <w:r>
-        <w:t xml:space="preserve"> e do gravador de CD-ROM citado acima, os processos podem precisar de mais de um </w:t>
-      </w:r>
-      <w:proofErr w:type="gramStart"/>
-      <w:r>
-        <w:t>recurso</w:t>
-      </w:r>
-      <w:proofErr w:type="gramEnd"/>
+        <w:t xml:space="preserve"> e do gravador de CD-ROM citado acima, os processos podem precisar de mais de um recurso</w:t>
+      </w:r>
     </w:p>
     <w:p>
       <w:pPr>
@@ -8302,13 +7113,8 @@
         <w:t xml:space="preserve">O ideal é fazer com que os processos adquiram os recursos na mesma ordem, </w:t>
       </w:r>
       <w:r>
-        <w:t xml:space="preserve">evitando assim os </w:t>
-      </w:r>
-      <w:proofErr w:type="gramStart"/>
-      <w:r>
-        <w:t>deadlocks</w:t>
-      </w:r>
-      <w:proofErr w:type="gramEnd"/>
+        <w:t>evitando assim os deadlocks</w:t>
+      </w:r>
     </w:p>
     <w:p>
       <w:pPr>
@@ -8370,13 +7176,8 @@
         <w:jc w:val="both"/>
       </w:pPr>
       <w:r>
-        <w:t xml:space="preserve">Em um determinado instante, cada recurso está em uma de duas situações: ou associado a um único processo ou </w:t>
-      </w:r>
-      <w:proofErr w:type="gramStart"/>
-      <w:r>
-        <w:t>disponível</w:t>
-      </w:r>
-      <w:proofErr w:type="gramEnd"/>
+        <w:t>Em um determinado instante, cada recurso está em uma de duas situações: ou associado a um único processo ou disponível</w:t>
+      </w:r>
     </w:p>
     <w:p>
       <w:pPr>
@@ -8403,13 +7204,8 @@
         <w:jc w:val="both"/>
       </w:pPr>
       <w:r>
-        <w:t xml:space="preserve">Processos que, em um determinado instante, retêm recursos concedidos anteriormente podem requisitar novos </w:t>
-      </w:r>
-      <w:proofErr w:type="gramStart"/>
-      <w:r>
-        <w:t>recursos</w:t>
-      </w:r>
-      <w:proofErr w:type="gramEnd"/>
+        <w:t>Processos que, em um determinado instante, retêm recursos concedidos anteriormente podem requisitar novos recursos</w:t>
+      </w:r>
     </w:p>
     <w:p>
       <w:pPr>
@@ -8492,13 +7288,8 @@
         <w:jc w:val="both"/>
       </w:pPr>
       <w:r>
-        <w:t xml:space="preserve">Deve existir um encadeamento circular de dois ou mais processos; cada um deles encontra-se à espera de um recurso que está sendo usado pelo membro seguinte dessa </w:t>
-      </w:r>
-      <w:proofErr w:type="gramStart"/>
-      <w:r>
-        <w:t>cadeia</w:t>
-      </w:r>
-      <w:proofErr w:type="gramEnd"/>
+        <w:t>Deve existir um encadeamento circular de dois ou mais processos; cada um deles encontra-se à espera de um recurso que está sendo usado pelo membro seguinte dessa cadeia</w:t>
+      </w:r>
     </w:p>
     <w:p>
       <w:pPr>
@@ -8511,13 +7302,8 @@
         <w:jc w:val="both"/>
       </w:pPr>
       <w:r>
-        <w:t xml:space="preserve">Todas as quatro condições devem estar presentes para que um deadlock ocorra. Se faltar uma delas, não ocorrerá </w:t>
-      </w:r>
-      <w:proofErr w:type="gramStart"/>
-      <w:r>
-        <w:t>deadlock</w:t>
-      </w:r>
-      <w:proofErr w:type="gramEnd"/>
+        <w:t>Todas as quatro condições devem estar presentes para que um deadlock ocorra. Se faltar uma delas, não ocorrerá deadlock</w:t>
+      </w:r>
     </w:p>
     <w:p>
       <w:pPr>
@@ -8530,7 +7316,10 @@
         <w:jc w:val="both"/>
       </w:pPr>
       <w:r>
-        <w:t>É importante notar que cada condição está relacionada a uma política que o sistema pode ou não adotar.</w:t>
+        <w:t xml:space="preserve">É importante notar que cada condição está relacionada a uma política que o sistema pode ou </w:t>
+      </w:r>
+      <w:r>
+        <w:t>não adotar</w:t>
       </w:r>
     </w:p>
     <w:p>
@@ -8543,13 +7332,8 @@
         <w:spacing w:after="0" w:line="240" w:lineRule="auto"/>
         <w:jc w:val="both"/>
       </w:pPr>
-      <w:proofErr w:type="gramStart"/>
-      <w:r>
-        <w:t>Um certo</w:t>
-      </w:r>
-      <w:proofErr w:type="gramEnd"/>
-      <w:r>
-        <w:t xml:space="preserve"> recurso pode ser associado a mais de um processo por vez?</w:t>
+      <w:r>
+        <w:t>Um certo recurso pode ser associado a mais de um processo por vez?</w:t>
       </w:r>
     </w:p>
     <w:p>
@@ -8593,6 +7377,11 @@
       <w:r>
         <w:t>É possível que exista espera circular</w:t>
       </w:r>
+      <w:r>
+        <w:t>?</w:t>
+      </w:r>
+      <w:bookmarkStart w:id="5" w:name="_GoBack"/>
+      <w:bookmarkEnd w:id="5"/>
     </w:p>
     <w:p>
       <w:pPr>
@@ -8686,13 +7475,8 @@
         <w:jc w:val="both"/>
       </w:pPr>
       <w:r>
-        <w:t xml:space="preserve">Um deles, o produtor, põe informações no buffer, enquanto que o outro, o consumidor, retira essas </w:t>
-      </w:r>
-      <w:proofErr w:type="gramStart"/>
-      <w:r>
-        <w:t>informações</w:t>
-      </w:r>
-      <w:proofErr w:type="gramEnd"/>
+        <w:t>Um deles, o produtor, põe informações no buffer, enquanto que o outro, o consumidor, retira essas informações</w:t>
+      </w:r>
     </w:p>
     <w:p>
       <w:pPr>
@@ -8768,13 +7552,8 @@
         <w:t>Da mesma maneira</w:t>
       </w:r>
       <w:r>
-        <w:t xml:space="preserve">, se o consumidor quiser remover um item do buffer e este estiver vazio, o consumidor deverá dormir até que o produtor insira algum item no </w:t>
-      </w:r>
-      <w:proofErr w:type="gramStart"/>
-      <w:r>
-        <w:t>buffer</w:t>
-      </w:r>
-      <w:proofErr w:type="gramEnd"/>
+        <w:t>, se o consumidor quiser remover um item do buffer e este estiver vazio, o consumidor deverá dormir até que o produtor insira algum item no buffer</w:t>
+      </w:r>
     </w:p>
     <w:p>
       <w:pPr>
@@ -8818,13 +7597,8 @@
         <w:jc w:val="both"/>
       </w:pPr>
       <w:r>
-        <w:t xml:space="preserve">Imediatamente antes de “dormir”, o escalonador coloca o produtor para </w:t>
-      </w:r>
-      <w:proofErr w:type="gramStart"/>
-      <w:r>
-        <w:t>executar</w:t>
-      </w:r>
-      <w:proofErr w:type="gramEnd"/>
+        <w:t>Imediatamente antes de “dormir”, o escalonador coloca o produtor para executar</w:t>
+      </w:r>
     </w:p>
     <w:p>
       <w:pPr>
@@ -8837,15 +7611,7 @@
         <w:jc w:val="both"/>
       </w:pPr>
       <w:r>
-        <w:t xml:space="preserve">O produtor gera um novo item e o coloca no buffer, incrementando o valor para </w:t>
-      </w:r>
-      <w:proofErr w:type="gramStart"/>
-      <w:r>
-        <w:t>1</w:t>
-      </w:r>
-      <w:proofErr w:type="gramEnd"/>
-      <w:r>
-        <w:t xml:space="preserve"> e mandando o consumidor (que deveria estar dormindo, pois o valor estava zero) acordar</w:t>
+        <w:t>O produtor gera um novo item e o coloca no buffer, incrementando o valor para 1 e mandando o consumidor (que deveria estar dormindo, pois o valor estava zero) acordar</w:t>
       </w:r>
     </w:p>
     <w:p>
@@ -8874,13 +7640,8 @@
         <w:t>”,</w:t>
       </w:r>
       <w:r>
-        <w:t xml:space="preserve"> e quando o escalonador colocar o consumidor para executar novamente este irá </w:t>
-      </w:r>
-      <w:proofErr w:type="gramStart"/>
-      <w:r>
-        <w:t>dormir</w:t>
-      </w:r>
-      <w:proofErr w:type="gramEnd"/>
+        <w:t xml:space="preserve"> e quando o escalonador colocar o consumidor para executar novamente este irá dormir</w:t>
+      </w:r>
     </w:p>
     <w:p>
       <w:pPr>
@@ -8998,21 +7759,11 @@
         <w:jc w:val="both"/>
       </w:pPr>
       <w:r>
-        <w:t xml:space="preserve">De acordo com o material do Prof. </w:t>
-      </w:r>
-      <w:proofErr w:type="spellStart"/>
-      <w:r>
-        <w:t>Adelardo</w:t>
-      </w:r>
-      <w:proofErr w:type="spellEnd"/>
-      <w:r>
-        <w:t xml:space="preserve"> </w:t>
+        <w:t xml:space="preserve">De acordo com o material do Prof. Adelardo </w:t>
       </w:r>
       <w:r>
         <w:t>Medeiros</w:t>
       </w:r>
-      <w:bookmarkStart w:id="5" w:name="_GoBack"/>
-      <w:bookmarkEnd w:id="5"/>
       <w:r>
         <w:t xml:space="preserve"> (DCA/UFRN)</w:t>
       </w:r>
@@ -9089,7 +7840,7 @@
       <w:rPr>
         <w:noProof/>
       </w:rPr>
-      <w:t>17</w:t>
+      <w:t>16</w:t>
     </w:r>
     <w:r>
       <w:fldChar w:fldCharType="end"/>
@@ -13527,7 +12278,7 @@
 </file>
 
 <file path=customXml/itemProps1.xml><?xml version="1.0" encoding="utf-8"?>
-<ds:datastoreItem xmlns:ds="http://schemas.openxmlformats.org/officeDocument/2006/customXml" ds:itemID="{507A4908-8287-4939-B0A3-0B282E4AA418}">
+<ds:datastoreItem xmlns:ds="http://schemas.openxmlformats.org/officeDocument/2006/customXml" ds:itemID="{AA66C304-E89E-4D1B-91C4-BE44818DEC31}">
   <ds:schemaRefs>
     <ds:schemaRef ds:uri="http://schemas.openxmlformats.org/officeDocument/2006/bibliography"/>
   </ds:schemaRefs>

</xml_diff>